<commit_message>
Add delete in views + update doc
</commit_message>
<xml_diff>
--- a/Documentation/Documentation.docx
+++ b/Documentation/Documentation.docx
@@ -6634,14 +6634,7 @@
             <w:rPr>
               <w:lang w:val="en-US"/>
             </w:rPr>
-            <w:t xml:space="preserve">made in C# </w:t>
-          </w:r>
-          <w:r>
-            <w:rPr>
-              <w:lang w:val="en-US"/>
-            </w:rPr>
-            <w:lastRenderedPageBreak/>
-            <w:t>integrates Microsoft’s graphical specification, Windows Presentation Foundation (WPF) for the user interface.</w:t>
+            <w:t>made in C# integrates Microsoft’s graphical specification, Windows Presentation Foundation (WPF) for the user interface.</w:t>
           </w:r>
         </w:p>
         <w:p>
@@ -6829,7 +6822,11 @@
             <w:t xml:space="preserve"> </w:t>
           </w:r>
           <w:r>
-            <w:t>Le développement agile est une méthode de travail très répandue dans le pôle informatique car il permet de pouvoir maintenir un produit plus facilement et se concentre sur des petites parties d’un projet effectuées lors de sprint plutôt que sur le projet entier d’un coup.</w:t>
+            <w:t xml:space="preserve">Le développement agile est une méthode de travail très répandue dans le pôle informatique car il permet de pouvoir maintenir un produit plus facilement et se </w:t>
+          </w:r>
+          <w:r>
+            <w:lastRenderedPageBreak/>
+            <w:t>concentre sur des petites parties d’un projet effectuées lors de sprint plutôt que sur le projet entier d’un coup.</w:t>
           </w:r>
         </w:p>
         <w:p>
@@ -7064,13 +7061,13 @@
       <w:pPr>
         <w:pStyle w:val="Titre2"/>
       </w:pPr>
-      <w:bookmarkStart w:id="13" w:name="_Hlk38883887"/>
-      <w:bookmarkStart w:id="14" w:name="_Toc37146147"/>
-      <w:bookmarkStart w:id="15" w:name="_Toc41344118"/>
+      <w:bookmarkStart w:id="13" w:name="_Toc41344118"/>
+      <w:bookmarkStart w:id="14" w:name="_Hlk38883887"/>
+      <w:bookmarkStart w:id="15" w:name="_Toc37146147"/>
       <w:r>
         <w:t>Fonctionnalités</w:t>
       </w:r>
-      <w:bookmarkEnd w:id="15"/>
+      <w:bookmarkEnd w:id="13"/>
     </w:p>
     <w:p>
       <w:pPr>
@@ -7079,7 +7076,7 @@
       <w:bookmarkStart w:id="16" w:name="_Toc37146149"/>
       <w:bookmarkStart w:id="17" w:name="_Toc39717145"/>
       <w:bookmarkStart w:id="18" w:name="_Toc40975669"/>
-      <w:bookmarkEnd w:id="13"/>
+      <w:bookmarkEnd w:id="14"/>
       <w:r>
         <w:t>Stockage multi-projet</w:t>
       </w:r>
@@ -7136,7 +7133,7 @@
       </w:pPr>
       <w:bookmarkStart w:id="25" w:name="_Toc37146164"/>
       <w:bookmarkStart w:id="26" w:name="_Toc41344119"/>
-      <w:bookmarkEnd w:id="14"/>
+      <w:bookmarkEnd w:id="15"/>
       <w:r>
         <w:t>SWOT</w:t>
       </w:r>
@@ -7173,7 +7170,6 @@
       <w:bookmarkStart w:id="33" w:name="_Toc39717150"/>
       <w:bookmarkStart w:id="34" w:name="_Toc40975674"/>
       <w:r>
-        <w:lastRenderedPageBreak/>
         <w:t>Faiblesses</w:t>
       </w:r>
       <w:bookmarkEnd w:id="31"/>
@@ -7183,7 +7179,13 @@
     </w:p>
     <w:p>
       <w:r>
-        <w:t>Ce projet est cependant un peu faible techniquement. C’est pourquoi la détection multipoint est indispensable et représentera le défi de l’application afin d’être fonctionnel et intéressant pour l’utilisateur.</w:t>
+        <w:t xml:space="preserve">Ce projet est </w:t>
+      </w:r>
+      <w:r>
+        <w:t xml:space="preserve">dangereux. Beaucoup d’applications reproduisent déjà le même rôle. Cependant, j’ai rajouté des options inédites telles que le </w:t>
+      </w:r>
+      <w:r>
+        <w:t>diagramme de progression avec le burndown chart.</w:t>
       </w:r>
     </w:p>
     <w:p>
@@ -7234,7 +7236,6 @@
         <w:t>Malheureusement, le mur tactile n’est plus mis à jour et la dernière version des pilotes du mur tactile est prévue pour Windows 8. De plus, le mur tactile est difficile à calibrer afin de ne pas avoir d’erreur de réception.</w:t>
       </w:r>
     </w:p>
-    <w:p/>
     <w:p>
       <w:pPr>
         <w:pStyle w:val="Titre2"/>
@@ -7258,6 +7259,7 @@
       <w:bookmarkStart w:id="45" w:name="_Toc39717154"/>
       <w:bookmarkStart w:id="46" w:name="_Toc40975678"/>
       <w:r>
+        <w:lastRenderedPageBreak/>
         <w:t>Trello</w:t>
       </w:r>
       <w:bookmarkEnd w:id="44"/>
@@ -7308,7 +7310,6 @@
         <w:rPr>
           <w:noProof/>
         </w:rPr>
-        <w:lastRenderedPageBreak/>
         <w:drawing>
           <wp:inline distT="0" distB="0" distL="0" distR="0" wp14:anchorId="64D03C1D" wp14:editId="4219A770">
             <wp:extent cx="5760720" cy="3120390"/>
@@ -7349,7 +7350,6 @@
     <w:p>
       <w:pPr>
         <w:pStyle w:val="Lgende"/>
-        <w:jc w:val="center"/>
       </w:pPr>
       <w:bookmarkStart w:id="47" w:name="_Toc41343882"/>
       <w:r>
@@ -7424,6 +7424,7 @@
         <w:rPr>
           <w:noProof/>
         </w:rPr>
+        <w:lastRenderedPageBreak/>
         <w:drawing>
           <wp:inline distT="0" distB="0" distL="0" distR="0" wp14:anchorId="6B57D3FD" wp14:editId="79A60463">
             <wp:extent cx="5760720" cy="3141345"/>
@@ -7477,7 +7478,6 @@
     <w:p>
       <w:pPr>
         <w:pStyle w:val="Lgende"/>
-        <w:jc w:val="center"/>
       </w:pPr>
       <w:bookmarkStart w:id="51" w:name="_Toc41343883"/>
       <w:r>
@@ -7527,7 +7527,6 @@
       <w:bookmarkStart w:id="53" w:name="_Toc39717156"/>
       <w:bookmarkStart w:id="54" w:name="_Toc40975680"/>
       <w:r>
-        <w:lastRenderedPageBreak/>
         <w:t>Ubikey</w:t>
       </w:r>
       <w:bookmarkEnd w:id="52"/>
@@ -7593,7 +7592,6 @@
     <w:p>
       <w:pPr>
         <w:pStyle w:val="Lgende"/>
-        <w:jc w:val="center"/>
       </w:pPr>
       <w:bookmarkStart w:id="55" w:name="_Toc41343884"/>
       <w:r>
@@ -7643,6 +7641,7 @@
       <w:bookmarkStart w:id="57" w:name="_Toc39717157"/>
       <w:bookmarkStart w:id="58" w:name="_Toc40975681"/>
       <w:r>
+        <w:lastRenderedPageBreak/>
         <w:t>Kantree</w:t>
       </w:r>
       <w:bookmarkEnd w:id="56"/>
@@ -7663,7 +7662,6 @@
         <w:rPr>
           <w:noProof/>
         </w:rPr>
-        <w:lastRenderedPageBreak/>
         <w:drawing>
           <wp:inline distT="0" distB="0" distL="0" distR="0" wp14:anchorId="676B95AD" wp14:editId="75A3127A">
             <wp:extent cx="5760720" cy="3278505"/>
@@ -7704,7 +7702,6 @@
     <w:p>
       <w:pPr>
         <w:pStyle w:val="Lgende"/>
-        <w:jc w:val="center"/>
       </w:pPr>
       <w:bookmarkStart w:id="59" w:name="_Toc41343885"/>
       <w:r>
@@ -7873,7 +7870,6 @@
     <w:p>
       <w:pPr>
         <w:pStyle w:val="Lgende"/>
-        <w:jc w:val="center"/>
       </w:pPr>
       <w:bookmarkStart w:id="67" w:name="_Toc40975397"/>
       <w:bookmarkStart w:id="68" w:name="_Toc41343886"/>
@@ -7985,11 +7981,7 @@
         <w:t>Access</w:t>
       </w:r>
       <w:r>
-        <w:t xml:space="preserve"> car c’est une technologie avec laquelle je suis déjà familier. En effet, n’étant déjà pas familier avec WPF et la détection multipoint, j’ai pensé qu’il serait mieux de ne pas miser sur trop d’inconnus et utiliser un système de base données que je </w:t>
-      </w:r>
-      <w:r>
-        <w:lastRenderedPageBreak/>
-        <w:t>connais bien et qui est très bien intégré avec C#.</w:t>
+        <w:t xml:space="preserve"> car c’est une technologie avec laquelle je suis déjà familier. En effet, n’étant déjà pas familier avec WPF et la détection multipoint, j’ai pensé qu’il serait mieux de ne pas miser sur trop d’inconnus et utiliser un système de base données que je connais bien et qui est très bien intégré avec C#.</w:t>
       </w:r>
       <w:r>
         <w:t xml:space="preserve"> De plus, </w:t>
@@ -8065,6 +8057,7 @@
     </w:p>
     <w:p>
       <w:r>
+        <w:lastRenderedPageBreak/>
         <w:t xml:space="preserve">Pour ce qui est </w:t>
       </w:r>
       <w:r>
@@ -8455,7 +8448,6 @@
           <w:b/>
           <w:bCs/>
         </w:rPr>
-        <w:lastRenderedPageBreak/>
         <w:t>Gestion des utilisateurs</w:t>
       </w:r>
     </w:p>
@@ -8600,6 +8592,7 @@
       <w:bookmarkStart w:id="87" w:name="_Toc37146154"/>
       <w:bookmarkStart w:id="88" w:name="_Toc41344125"/>
       <w:r>
+        <w:lastRenderedPageBreak/>
         <w:t>Maquettes</w:t>
       </w:r>
       <w:bookmarkEnd w:id="87"/>
@@ -8703,7 +8696,6 @@
     <w:p>
       <w:pPr>
         <w:pStyle w:val="Lgende"/>
-        <w:jc w:val="center"/>
       </w:pPr>
       <w:bookmarkStart w:id="96" w:name="_Toc40975374"/>
       <w:bookmarkStart w:id="97" w:name="_Toc41343887"/>
@@ -8757,7 +8749,6 @@
       <w:bookmarkStart w:id="100" w:name="_Toc39717166"/>
       <w:bookmarkStart w:id="101" w:name="_Toc40975692"/>
       <w:r>
-        <w:lastRenderedPageBreak/>
         <w:t>Fenêtre de projet</w:t>
       </w:r>
       <w:bookmarkEnd w:id="98"/>
@@ -8826,7 +8817,6 @@
     <w:p>
       <w:pPr>
         <w:pStyle w:val="Lgende"/>
-        <w:jc w:val="center"/>
       </w:pPr>
       <w:bookmarkStart w:id="102" w:name="_Toc40975375"/>
       <w:bookmarkStart w:id="103" w:name="_Toc41343888"/>
@@ -8862,6 +8852,7 @@
     </w:p>
     <w:p>
       <w:r>
+        <w:lastRenderedPageBreak/>
         <w:t>Cette fenêtre s’affichera dès l’ouverture d’un projet. On peut changer le nom du projet ainsi que sa description en cliquant sur le bouton à côté du nom ou en déclenchant le menu contextuel via un appui prolongé.</w:t>
       </w:r>
     </w:p>
@@ -8879,7 +8870,6 @@
       <w:bookmarkStart w:id="106" w:name="_Toc39717167"/>
       <w:bookmarkStart w:id="107" w:name="_Toc40975693"/>
       <w:r>
-        <w:lastRenderedPageBreak/>
         <w:t>Fenêtre de sprint</w:t>
       </w:r>
       <w:bookmarkEnd w:id="104"/>
@@ -8942,7 +8932,6 @@
     <w:p>
       <w:pPr>
         <w:pStyle w:val="Lgende"/>
-        <w:jc w:val="center"/>
       </w:pPr>
       <w:bookmarkStart w:id="108" w:name="_Toc40975376"/>
       <w:bookmarkStart w:id="109" w:name="_Toc41343889"/>
@@ -9077,7 +9066,6 @@
     <w:p>
       <w:pPr>
         <w:pStyle w:val="Lgende"/>
-        <w:jc w:val="center"/>
       </w:pPr>
       <w:bookmarkStart w:id="112" w:name="_Toc40975377"/>
       <w:bookmarkStart w:id="113" w:name="_Toc41343890"/>
@@ -9188,7 +9176,6 @@
     <w:p>
       <w:pPr>
         <w:pStyle w:val="Lgende"/>
-        <w:jc w:val="center"/>
       </w:pPr>
       <w:bookmarkStart w:id="115" w:name="_Toc40975378"/>
       <w:bookmarkStart w:id="116" w:name="_Toc41343891"/>
@@ -9224,37 +9211,37 @@
     </w:p>
     <w:p>
       <w:r>
+        <w:t>Cette fenêtre permet de gérer les utilisateurs pour un UserStory, un projet ou un objet de checklist.</w:t>
+      </w:r>
+      <w:r>
+        <w:t xml:space="preserve"> </w:t>
+      </w:r>
+      <w:r>
+        <w:t xml:space="preserve">Il </w:t>
+      </w:r>
+      <w:r>
+        <w:t xml:space="preserve">affiche tous les utilisateurs </w:t>
+      </w:r>
+      <w:r>
+        <w:t xml:space="preserve">et permet de rajouter et supprimer </w:t>
+      </w:r>
+      <w:r>
+        <w:t>les utilisateurs assignés</w:t>
+      </w:r>
+      <w:r>
+        <w:t xml:space="preserve"> à l’objet.</w:t>
+      </w:r>
+      <w:r>
+        <w:t xml:space="preserve"> Cependant, aucun changement ne sera effectué si le bouton « Enregistrer » n’est pas pressé.</w:t>
+      </w:r>
+    </w:p>
+    <w:p>
+      <w:pPr>
+        <w:pStyle w:val="Titre3"/>
+      </w:pPr>
+      <w:bookmarkStart w:id="117" w:name="_Toc40975696"/>
+      <w:r>
         <w:lastRenderedPageBreak/>
-        <w:t>Cette fenêtre permet de gérer les utilisateurs pour un UserStory, un projet ou un objet de checklist.</w:t>
-      </w:r>
-      <w:r>
-        <w:t xml:space="preserve"> </w:t>
-      </w:r>
-      <w:r>
-        <w:t xml:space="preserve">Il </w:t>
-      </w:r>
-      <w:r>
-        <w:t xml:space="preserve">affiche tous les utilisateurs </w:t>
-      </w:r>
-      <w:r>
-        <w:t xml:space="preserve">et permet de rajouter et supprimer </w:t>
-      </w:r>
-      <w:r>
-        <w:t>les utilisateurs assignés</w:t>
-      </w:r>
-      <w:r>
-        <w:t xml:space="preserve"> à l’objet.</w:t>
-      </w:r>
-      <w:r>
-        <w:t xml:space="preserve"> Cependant, aucun changement ne sera effectué si le bouton « Enregistrer » n’est pas pressé.</w:t>
-      </w:r>
-    </w:p>
-    <w:p>
-      <w:pPr>
-        <w:pStyle w:val="Titre3"/>
-      </w:pPr>
-      <w:bookmarkStart w:id="117" w:name="_Toc40975696"/>
-      <w:r>
         <w:t>Fenêtre des états</w:t>
       </w:r>
       <w:bookmarkEnd w:id="117"/>
@@ -9314,7 +9301,6 @@
     <w:p>
       <w:pPr>
         <w:pStyle w:val="Lgende"/>
-        <w:jc w:val="center"/>
       </w:pPr>
       <w:bookmarkStart w:id="118" w:name="_Toc40975379"/>
       <w:bookmarkStart w:id="119" w:name="_Toc41343892"/>
@@ -9377,7 +9363,6 @@
     <w:p>
       <w:pPr>
         <w:pStyle w:val="Lgende"/>
-        <w:jc w:val="center"/>
       </w:pPr>
     </w:p>
     <w:p>
@@ -9386,7 +9371,6 @@
       </w:pPr>
       <w:bookmarkStart w:id="120" w:name="_Toc40975697"/>
       <w:r>
-        <w:lastRenderedPageBreak/>
         <w:t>Fenêtre des activités</w:t>
       </w:r>
       <w:bookmarkEnd w:id="120"/>
@@ -9446,7 +9430,6 @@
     <w:p>
       <w:pPr>
         <w:pStyle w:val="Lgende"/>
-        <w:jc w:val="center"/>
       </w:pPr>
       <w:bookmarkStart w:id="121" w:name="_Toc40975380"/>
       <w:bookmarkStart w:id="122" w:name="_Toc41343893"/>
@@ -9482,6 +9465,7 @@
     </w:p>
     <w:p>
       <w:r>
+        <w:lastRenderedPageBreak/>
         <w:t>Cette fenêtre permet d’afficher les activités concernant une User Story définie.</w:t>
       </w:r>
       <w:r>
@@ -9500,7 +9484,6 @@
       </w:pPr>
       <w:bookmarkStart w:id="123" w:name="_Toc40975698"/>
       <w:r>
-        <w:lastRenderedPageBreak/>
         <w:t>Fenêtre de</w:t>
       </w:r>
       <w:r>
@@ -9569,7 +9552,6 @@
     <w:p>
       <w:pPr>
         <w:pStyle w:val="Lgende"/>
-        <w:jc w:val="center"/>
       </w:pPr>
       <w:bookmarkStart w:id="124" w:name="_Toc40975381"/>
       <w:bookmarkStart w:id="125" w:name="_Toc41343894"/>
@@ -9686,7 +9668,6 @@
     <w:p>
       <w:pPr>
         <w:pStyle w:val="Lgende"/>
-        <w:jc w:val="center"/>
       </w:pPr>
       <w:bookmarkStart w:id="127" w:name="_Toc40975382"/>
       <w:bookmarkStart w:id="128" w:name="_Toc41343895"/>
@@ -9737,7 +9718,6 @@
       </w:pPr>
       <w:bookmarkStart w:id="129" w:name="_Toc40975700"/>
       <w:r>
-        <w:lastRenderedPageBreak/>
         <w:t>Fenêtre des fichiers</w:t>
       </w:r>
       <w:bookmarkEnd w:id="129"/>
@@ -9797,7 +9777,6 @@
     <w:p>
       <w:pPr>
         <w:pStyle w:val="Lgende"/>
-        <w:jc w:val="center"/>
       </w:pPr>
       <w:bookmarkStart w:id="130" w:name="_Toc40975383"/>
       <w:bookmarkStart w:id="131" w:name="_Toc41343896"/>
@@ -9833,6 +9812,7 @@
     </w:p>
     <w:p>
       <w:r>
+        <w:lastRenderedPageBreak/>
         <w:t xml:space="preserve">Cette fenêtre permet de gérer les fichiers liés à une User Story. Appuyer sur </w:t>
       </w:r>
       <w:r>
@@ -9908,7 +9888,6 @@
     <w:p>
       <w:pPr>
         <w:pStyle w:val="Lgende"/>
-        <w:jc w:val="center"/>
       </w:pPr>
       <w:bookmarkStart w:id="135" w:name="_Toc40975384"/>
       <w:bookmarkStart w:id="136" w:name="_Toc41343897"/>
@@ -9945,7 +9924,6 @@
     <w:p>
       <w:bookmarkStart w:id="137" w:name="_Hlk37254795"/>
       <w:r>
-        <w:lastRenderedPageBreak/>
         <w:t>Ce popup apparait quand la modification ou l’ajout d’un projet est demandé. En appuyant sur la croix en bas à gauche, la fenêtre se ferme sans changement alors qu’en appuyant sur la droite, les changements s’effectuent.</w:t>
       </w:r>
     </w:p>
@@ -9958,6 +9936,7 @@
       <w:bookmarkStart w:id="140" w:name="_Toc40975702"/>
       <w:bookmarkEnd w:id="137"/>
       <w:r>
+        <w:lastRenderedPageBreak/>
         <w:t>Pop-up UserStory</w:t>
       </w:r>
       <w:bookmarkEnd w:id="138"/>
@@ -10019,7 +9998,6 @@
     <w:p>
       <w:pPr>
         <w:pStyle w:val="Lgende"/>
-        <w:jc w:val="center"/>
       </w:pPr>
       <w:bookmarkStart w:id="141" w:name="_Toc40975385"/>
       <w:bookmarkStart w:id="142" w:name="_Toc41343898"/>
@@ -10078,7 +10056,6 @@
       <w:bookmarkStart w:id="144" w:name="_Toc39717170"/>
       <w:bookmarkStart w:id="145" w:name="_Toc40975703"/>
       <w:r>
-        <w:lastRenderedPageBreak/>
         <w:t>Pop-up Sprint</w:t>
       </w:r>
       <w:bookmarkEnd w:id="143"/>
@@ -10140,7 +10117,6 @@
     <w:p>
       <w:pPr>
         <w:pStyle w:val="Lgende"/>
-        <w:jc w:val="center"/>
       </w:pPr>
       <w:bookmarkStart w:id="146" w:name="_Toc40975386"/>
       <w:bookmarkStart w:id="147" w:name="_Toc41343899"/>
@@ -10191,6 +10167,7 @@
       </w:pPr>
       <w:bookmarkStart w:id="148" w:name="_Toc40975704"/>
       <w:r>
+        <w:lastRenderedPageBreak/>
         <w:t>Pop-up des commentaires</w:t>
       </w:r>
       <w:bookmarkEnd w:id="148"/>
@@ -10250,7 +10227,6 @@
     <w:p>
       <w:pPr>
         <w:pStyle w:val="Lgende"/>
-        <w:jc w:val="center"/>
       </w:pPr>
       <w:bookmarkStart w:id="149" w:name="_Toc40975387"/>
       <w:bookmarkStart w:id="150" w:name="_Toc41343900"/>
@@ -10315,7 +10291,6 @@
       </w:pPr>
       <w:bookmarkStart w:id="151" w:name="_Toc40975705"/>
       <w:r>
-        <w:lastRenderedPageBreak/>
         <w:t xml:space="preserve">Pop-up des </w:t>
       </w:r>
       <w:r>
@@ -10378,7 +10353,6 @@
     <w:p>
       <w:pPr>
         <w:pStyle w:val="Lgende"/>
-        <w:jc w:val="center"/>
       </w:pPr>
       <w:bookmarkStart w:id="152" w:name="_Toc40975388"/>
       <w:bookmarkStart w:id="153" w:name="_Toc41343901"/>
@@ -10435,6 +10409,7 @@
       </w:pPr>
       <w:bookmarkStart w:id="154" w:name="_Toc40975706"/>
       <w:r>
+        <w:lastRenderedPageBreak/>
         <w:t xml:space="preserve">Pop-up des </w:t>
       </w:r>
       <w:r>
@@ -10497,7 +10472,6 @@
     <w:p>
       <w:pPr>
         <w:pStyle w:val="Lgende"/>
-        <w:jc w:val="center"/>
       </w:pPr>
       <w:bookmarkStart w:id="155" w:name="_Toc40975389"/>
       <w:bookmarkStart w:id="156" w:name="_Toc41343902"/>
@@ -10551,7 +10525,6 @@
       </w:pPr>
       <w:bookmarkStart w:id="157" w:name="_Toc40975707"/>
       <w:r>
-        <w:lastRenderedPageBreak/>
         <w:t xml:space="preserve">Pop-up des </w:t>
       </w:r>
       <w:r>
@@ -10614,7 +10587,6 @@
     <w:p>
       <w:pPr>
         <w:pStyle w:val="Lgende"/>
-        <w:jc w:val="center"/>
       </w:pPr>
       <w:bookmarkStart w:id="158" w:name="_Toc40975390"/>
       <w:bookmarkStart w:id="159" w:name="_Toc41343903"/>
@@ -10668,6 +10640,7 @@
       </w:pPr>
       <w:bookmarkStart w:id="160" w:name="_Toc40975708"/>
       <w:r>
+        <w:lastRenderedPageBreak/>
         <w:t>Pop-up des fichiers</w:t>
       </w:r>
       <w:bookmarkEnd w:id="160"/>
@@ -10727,7 +10700,6 @@
     <w:p>
       <w:pPr>
         <w:pStyle w:val="Lgende"/>
-        <w:jc w:val="center"/>
       </w:pPr>
       <w:bookmarkStart w:id="161" w:name="_Toc40975391"/>
       <w:bookmarkStart w:id="162" w:name="_Toc41343904"/>
@@ -10769,7 +10741,6 @@
     </w:p>
     <w:p>
       <w:r>
-        <w:lastRenderedPageBreak/>
         <w:t>Cette fenêtre permet d’associer un fichier local avec une User Story. Il est nécessaire de choisir un fichier et de donner une description</w:t>
       </w:r>
       <w:r>
@@ -11003,7 +10974,6 @@
     <w:p>
       <w:pPr>
         <w:pStyle w:val="Lgende"/>
-        <w:jc w:val="center"/>
       </w:pPr>
       <w:bookmarkStart w:id="170" w:name="_Toc40975392"/>
       <w:bookmarkStart w:id="171" w:name="_Toc41343905"/>
@@ -11155,30 +11125,30 @@
     </w:p>
     <w:p>
       <w:r>
+        <w:t>Je vous conseille de copier ce fichier dans un endroit que vous retrouverez facilement et de le renommer avec un nom de votre choix.</w:t>
+      </w:r>
+    </w:p>
+    <w:p>
+      <w:pPr>
+        <w:pStyle w:val="Titre1"/>
+      </w:pPr>
+      <w:bookmarkStart w:id="177" w:name="_Toc41344128"/>
+      <w:bookmarkStart w:id="178" w:name="_Toc37146158"/>
+      <w:r>
         <w:lastRenderedPageBreak/>
-        <w:t>Je vous conseille de copier ce fichier dans un endroit que vous retrouverez facilement et de le renommer avec un nom de votre choix.</w:t>
-      </w:r>
-    </w:p>
-    <w:p>
-      <w:pPr>
-        <w:pStyle w:val="Titre1"/>
-      </w:pPr>
-      <w:bookmarkStart w:id="177" w:name="_Toc37146158"/>
-      <w:bookmarkStart w:id="178" w:name="_Toc41344128"/>
-      <w:r>
         <w:t>Analyse Organique</w:t>
       </w:r>
+      <w:bookmarkEnd w:id="177"/>
+    </w:p>
+    <w:p>
+      <w:pPr>
+        <w:pStyle w:val="Titre2"/>
+      </w:pPr>
+      <w:bookmarkStart w:id="179" w:name="_Toc41344129"/>
+      <w:r>
+        <w:t>Modèle de données</w:t>
+      </w:r>
       <w:bookmarkEnd w:id="178"/>
-    </w:p>
-    <w:p>
-      <w:pPr>
-        <w:pStyle w:val="Titre2"/>
-      </w:pPr>
-      <w:bookmarkStart w:id="179" w:name="_Toc41344129"/>
-      <w:r>
-        <w:t>Modèle de données</w:t>
-      </w:r>
-      <w:bookmarkEnd w:id="177"/>
       <w:bookmarkEnd w:id="179"/>
     </w:p>
     <w:p>
@@ -11243,7 +11213,6 @@
     <w:p>
       <w:pPr>
         <w:pStyle w:val="Lgende"/>
-        <w:jc w:val="center"/>
       </w:pPr>
       <w:bookmarkStart w:id="180" w:name="_Toc40975393"/>
       <w:bookmarkStart w:id="181" w:name="_Toc41343906"/>
@@ -11349,7 +11318,6 @@
       <w:bookmarkStart w:id="187" w:name="_Toc39717179"/>
       <w:bookmarkStart w:id="188" w:name="_Toc40975716"/>
       <w:r>
-        <w:lastRenderedPageBreak/>
         <w:t xml:space="preserve">Table </w:t>
       </w:r>
       <w:r>
@@ -11437,6 +11405,7 @@
       <w:bookmarkStart w:id="190" w:name="_Toc39717180"/>
       <w:bookmarkStart w:id="191" w:name="_Toc40975717"/>
       <w:r>
+        <w:lastRenderedPageBreak/>
         <w:t>Table Sprint</w:t>
       </w:r>
       <w:bookmarkEnd w:id="189"/>
@@ -11717,7 +11686,6 @@
       <w:bookmarkStart w:id="208" w:name="_Toc39717186"/>
       <w:bookmarkStart w:id="209" w:name="_Toc40975723"/>
       <w:r>
-        <w:lastRenderedPageBreak/>
         <w:t>Table Activities</w:t>
       </w:r>
       <w:bookmarkEnd w:id="207"/>
@@ -11850,6 +11818,7 @@
       <w:bookmarkStart w:id="223" w:name="_Toc39717191"/>
       <w:bookmarkStart w:id="224" w:name="_Toc40975728"/>
       <w:r>
+        <w:lastRenderedPageBreak/>
         <w:t>Table ChecklistItems</w:t>
       </w:r>
       <w:bookmarkEnd w:id="222"/>
@@ -12044,50 +12013,6 @@
     </w:p>
     <w:p>
       <w:pPr>
-        <w:rPr>
-          <w:color w:val="FF0000"/>
-        </w:rPr>
-      </w:pPr>
-      <w:r>
-        <w:rPr>
-          <w:color w:val="FF0000"/>
-        </w:rPr>
-        <w:t>[</w:t>
-      </w:r>
-      <w:r>
-        <w:rPr>
-          <w:color w:val="FF0000"/>
-        </w:rPr>
-        <w:t>diagramme</w:t>
-      </w:r>
-      <w:r>
-        <w:rPr>
-          <w:color w:val="FF0000"/>
-        </w:rPr>
-        <w:t xml:space="preserve"> de communication</w:t>
-      </w:r>
-      <w:r>
-        <w:rPr>
-          <w:color w:val="FF0000"/>
-        </w:rPr>
-        <w:t xml:space="preserve"> magnifique]</w:t>
-      </w:r>
-    </w:p>
-    <w:p>
-      <w:pPr>
-        <w:rPr>
-          <w:color w:val="FF0000"/>
-        </w:rPr>
-      </w:pPr>
-      <w:r>
-        <w:rPr>
-          <w:color w:val="FF0000"/>
-        </w:rPr>
-        <w:t>[Explication de la liaison Access]</w:t>
-      </w:r>
-    </w:p>
-    <w:p>
-      <w:pPr>
         <w:keepNext/>
         <w:jc w:val="center"/>
       </w:pPr>
@@ -12095,6 +12020,7 @@
         <w:rPr>
           <w:noProof/>
         </w:rPr>
+        <w:lastRenderedPageBreak/>
         <w:drawing>
           <wp:inline distT="0" distB="0" distL="0" distR="0" wp14:anchorId="0E78DF98" wp14:editId="52363DEB">
             <wp:extent cx="5236845" cy="6911340"/>
@@ -12148,7 +12074,6 @@
     <w:p>
       <w:pPr>
         <w:pStyle w:val="Lgende"/>
-        <w:jc w:val="center"/>
       </w:pPr>
       <w:bookmarkStart w:id="227" w:name="_Ref39760571"/>
       <w:bookmarkStart w:id="228" w:name="_Ref39760555"/>
@@ -12254,13 +12179,11 @@
     <w:p>
       <w:pPr>
         <w:pStyle w:val="Lgende"/>
-        <w:jc w:val="center"/>
       </w:pPr>
       <w:bookmarkStart w:id="232" w:name="_Ref39761164"/>
       <w:bookmarkStart w:id="233" w:name="_Toc40975395"/>
       <w:bookmarkStart w:id="234" w:name="_Toc41343908"/>
       <w:r>
-        <w:lastRenderedPageBreak/>
         <w:t xml:space="preserve">Figure </w:t>
       </w:r>
       <w:r>
@@ -12300,6 +12223,7 @@
         <w:rPr>
           <w:noProof/>
         </w:rPr>
+        <w:lastRenderedPageBreak/>
         <w:drawing>
           <wp:inline distT="0" distB="0" distL="0" distR="0" wp14:anchorId="5A23F0ED" wp14:editId="644656C8">
             <wp:extent cx="5142230" cy="7766685"/>
@@ -12353,7 +12277,6 @@
     <w:p>
       <w:pPr>
         <w:pStyle w:val="Lgende"/>
-        <w:jc w:val="center"/>
       </w:pPr>
       <w:bookmarkStart w:id="235" w:name="_Ref39761348"/>
       <w:bookmarkStart w:id="236" w:name="_Toc40975396"/>
@@ -12391,24 +12314,329 @@
     </w:p>
     <w:p>
       <w:pPr>
+        <w:pStyle w:val="Titre2"/>
+      </w:pPr>
+      <w:r>
+        <w:lastRenderedPageBreak/>
+        <w:t>Communications</w:t>
+      </w:r>
+      <w:r>
+        <w:t xml:space="preserve"> avec la base de données</w:t>
+      </w:r>
+    </w:p>
+    <w:p>
+      <w:pPr>
+        <w:keepNext/>
+      </w:pPr>
+      <w:r>
+        <w:rPr>
+          <w:noProof/>
+        </w:rPr>
+        <w:drawing>
+          <wp:inline distT="0" distB="0" distL="0" distR="0" wp14:anchorId="53ACB81E" wp14:editId="4EF45B22">
+            <wp:extent cx="5760282" cy="3910965"/>
+            <wp:effectExtent l="0" t="0" r="0" b="0"/>
+            <wp:docPr id="61" name="Graphique 61"/>
+            <wp:cNvGraphicFramePr>
+              <a:graphicFrameLocks xmlns:a="http://schemas.openxmlformats.org/drawingml/2006/main" noChangeAspect="1"/>
+            </wp:cNvGraphicFramePr>
+            <a:graphic xmlns:a="http://schemas.openxmlformats.org/drawingml/2006/main">
+              <a:graphicData uri="http://schemas.openxmlformats.org/drawingml/2006/picture">
+                <pic:pic xmlns:pic="http://schemas.openxmlformats.org/drawingml/2006/picture">
+                  <pic:nvPicPr>
+                    <pic:cNvPr id="61" name="sequence liaison bdd.svg"/>
+                    <pic:cNvPicPr/>
+                  </pic:nvPicPr>
+                  <pic:blipFill>
+                    <a:blip r:embed="rId43">
+                      <a:extLst>
+                        <a:ext uri="{28A0092B-C50C-407E-A947-70E740481C1C}">
+                          <a14:useLocalDpi xmlns:a14="http://schemas.microsoft.com/office/drawing/2010/main" val="0"/>
+                        </a:ext>
+                      </a:extLst>
+                    </a:blip>
+                    <a:stretch>
+                      <a:fillRect/>
+                    </a:stretch>
+                  </pic:blipFill>
+                  <pic:spPr>
+                    <a:xfrm>
+                      <a:off x="0" y="0"/>
+                      <a:ext cx="5760282" cy="3910965"/>
+                    </a:xfrm>
+                    <a:prstGeom prst="rect">
+                      <a:avLst/>
+                    </a:prstGeom>
+                  </pic:spPr>
+                </pic:pic>
+              </a:graphicData>
+            </a:graphic>
+          </wp:inline>
+        </w:drawing>
+      </w:r>
+    </w:p>
+    <w:p>
+      <w:pPr>
+        <w:pStyle w:val="Lgende"/>
+      </w:pPr>
+      <w:r>
+        <w:t xml:space="preserve">Figure </w:t>
+      </w:r>
+      <w:r>
+        <w:fldChar w:fldCharType="begin"/>
+      </w:r>
+      <w:r>
+        <w:instrText xml:space="preserve"> SEQ Figure \* ARABIC </w:instrText>
+      </w:r>
+      <w:r>
+        <w:fldChar w:fldCharType="separate"/>
+      </w:r>
+      <w:r>
+        <w:rPr>
+          <w:noProof/>
+        </w:rPr>
+        <w:t>29</w:t>
+      </w:r>
+      <w:r>
+        <w:fldChar w:fldCharType="end"/>
+      </w:r>
+      <w:r>
+        <w:t xml:space="preserve"> Diagramme de séquence de communication à la base de données</w:t>
+      </w:r>
+    </w:p>
+    <w:p>
+      <w:r>
+        <w:t xml:space="preserve">Afin de ne </w:t>
+      </w:r>
+      <w:r>
+        <w:t>pas ralentir le projet avec les requêtes SQL d’acquisition de données, j’ai décidé de récupérer toutes les données au lancement de l’application. Cela permet d’avoir déjà toutes les données et de pouvoir traverser les vues d’une façon beaucoup plus fluide.</w:t>
+      </w:r>
+    </w:p>
+    <w:p>
+      <w:r>
+        <w:t xml:space="preserve">Cependant, afin de ne pas avoir </w:t>
+      </w:r>
+      <w:r>
+        <w:t>de temps morts durant lesquels des milliers d’enregistrements se créent et se modifient, je n’ai pas trouvé pertinent de</w:t>
+      </w:r>
+      <w:r>
+        <w:t xml:space="preserve"> couper l’accès à la base de données totalement. J’accède à la base de données lors de la création, suppression et modification des enregistrements afin </w:t>
+      </w:r>
+      <w:r>
+        <w:t xml:space="preserve">d’éviter des soucis en cas </w:t>
+      </w:r>
+      <w:r>
+        <w:t>d’</w:t>
+      </w:r>
+      <w:r>
+        <w:t>erreur fatale ou</w:t>
+      </w:r>
+      <w:r>
+        <w:t xml:space="preserve"> de</w:t>
+      </w:r>
+      <w:r>
+        <w:t xml:space="preserve"> coupure de courant.</w:t>
+      </w:r>
+    </w:p>
+    <w:p>
+      <w:pPr>
+        <w:pStyle w:val="Titre2"/>
+      </w:pPr>
+      <w:r>
+        <w:lastRenderedPageBreak/>
+        <w:t>Liaison Access</w:t>
+      </w:r>
+    </w:p>
+    <w:bookmarkStart w:id="238" w:name="_MON_1651991391"/>
+    <w:bookmarkEnd w:id="238"/>
+    <w:p>
+      <w:pPr>
+        <w:keepNext/>
+      </w:pPr>
+      <w:r>
+        <w:rPr>
+          <w:lang w:val="en-US"/>
+        </w:rPr>
+        <w:object w:dxaOrig="9391" w:dyaOrig="5852" w14:anchorId="594E42B5">
+          <v:shapetype id="_x0000_t75" coordsize="21600,21600" o:spt="75" o:preferrelative="t" path="m@4@5l@4@11@9@11@9@5xe" filled="f" stroked="f">
+            <v:stroke joinstyle="miter"/>
+            <v:formulas>
+              <v:f eqn="if lineDrawn pixelLineWidth 0"/>
+              <v:f eqn="sum @0 1 0"/>
+              <v:f eqn="sum 0 0 @1"/>
+              <v:f eqn="prod @2 1 2"/>
+              <v:f eqn="prod @3 21600 pixelWidth"/>
+              <v:f eqn="prod @3 21600 pixelHeight"/>
+              <v:f eqn="sum @0 0 1"/>
+              <v:f eqn="prod @6 1 2"/>
+              <v:f eqn="prod @7 21600 pixelWidth"/>
+              <v:f eqn="sum @8 21600 0"/>
+              <v:f eqn="prod @7 21600 pixelHeight"/>
+              <v:f eqn="sum @10 21600 0"/>
+            </v:formulas>
+            <v:path o:extrusionok="f" gradientshapeok="t" o:connecttype="rect"/>
+            <o:lock v:ext="edit" aspectratio="t"/>
+          </v:shapetype>
+          <v:shape id="_x0000_i1060" type="#_x0000_t75" style="width:469.55pt;height:292.6pt" o:ole="">
+            <v:imagedata r:id="rId44" o:title=""/>
+            <w10:bordertop type="single" width="4"/>
+            <w10:borderleft type="single" width="4"/>
+            <w10:borderbottom type="single" width="4"/>
+            <w10:borderright type="single" width="4"/>
+          </v:shape>
+          <o:OLEObject Type="Embed" ProgID="Word.Document.8" ShapeID="_x0000_i1060" DrawAspect="Content" ObjectID="_1652030666" r:id="rId45">
+            <o:FieldCodes>\s</o:FieldCodes>
+          </o:OLEObject>
+        </w:object>
+      </w:r>
+    </w:p>
+    <w:p>
+      <w:pPr>
+        <w:pStyle w:val="Lgende"/>
+      </w:pPr>
+      <w:r>
+        <w:t xml:space="preserve">Figure </w:t>
+      </w:r>
+      <w:r>
+        <w:fldChar w:fldCharType="begin"/>
+      </w:r>
+      <w:r>
+        <w:instrText xml:space="preserve"> SEQ Figure \* ARABIC </w:instrText>
+      </w:r>
+      <w:r>
+        <w:fldChar w:fldCharType="separate"/>
+      </w:r>
+      <w:r>
+        <w:rPr>
+          <w:noProof/>
+        </w:rPr>
+        <w:t>30</w:t>
+      </w:r>
+      <w:r>
+        <w:fldChar w:fldCharType="end"/>
+      </w:r>
+      <w:r>
+        <w:t xml:space="preserve"> Code d'utilisation de la liaison avec Access</w:t>
+      </w:r>
+    </w:p>
+    <w:p>
+      <w:r>
+        <w:t xml:space="preserve">La liaison avec une base de données Access utilise la classe de données de C#, </w:t>
+      </w:r>
+      <w:proofErr w:type="spellStart"/>
+      <w:r>
+        <w:t>OleDb</w:t>
+      </w:r>
+      <w:proofErr w:type="spellEnd"/>
+      <w:r>
+        <w:t>. Il faut pour cela déclarer l’utilisation de cette classe dans les déclarations d’usage</w:t>
+      </w:r>
+    </w:p>
+    <w:p>
+      <w:r>
+        <w:t xml:space="preserve">Il faut ensuite créer un objet </w:t>
+      </w:r>
+      <w:proofErr w:type="spellStart"/>
+      <w:r>
+        <w:t>OleDbConnection</w:t>
+      </w:r>
+      <w:proofErr w:type="spellEnd"/>
+      <w:r>
+        <w:t xml:space="preserve"> qui permet d’établir la liaison entre l’application C# et la base de données Access.</w:t>
+      </w:r>
+    </w:p>
+    <w:p>
+      <w:r>
+        <w:t>J’ai inséré pour l’exemple la suppression d’un commentaire dans la base de données avec la suppression douce.</w:t>
+      </w:r>
+      <w:r>
+        <w:t xml:space="preserve"> </w:t>
+      </w:r>
+      <w:r>
+        <w:t>Je</w:t>
+      </w:r>
+      <w:r>
+        <w:t xml:space="preserve"> commence par ouvrir la conne</w:t>
+      </w:r>
+      <w:r>
+        <w:t>xion</w:t>
+      </w:r>
+      <w:r>
+        <w:t>.</w:t>
+      </w:r>
+      <w:r>
+        <w:t xml:space="preserve"> Je</w:t>
+      </w:r>
+      <w:r>
+        <w:t xml:space="preserve"> défini</w:t>
+      </w:r>
+      <w:r>
+        <w:t>s</w:t>
+      </w:r>
+      <w:r>
+        <w:t xml:space="preserve"> ensuite la requête SQL dans une chaine de caractères.</w:t>
+      </w:r>
+      <w:r>
+        <w:t xml:space="preserve"> </w:t>
+      </w:r>
+    </w:p>
+    <w:p>
+      <w:r>
+        <w:t>J’ai ensuite créé les paramètres ainsi que leur type</w:t>
+      </w:r>
+      <w:r>
+        <w:t>. Je</w:t>
+      </w:r>
+      <w:r>
+        <w:t xml:space="preserve"> leur attribue des valeurs</w:t>
+      </w:r>
+      <w:r>
+        <w:t xml:space="preserve"> et</w:t>
+      </w:r>
+      <w:r>
+        <w:t>,</w:t>
+      </w:r>
+      <w:r>
+        <w:t xml:space="preserve"> finalement</w:t>
+      </w:r>
+      <w:r>
+        <w:t>,</w:t>
+      </w:r>
+      <w:r>
+        <w:t xml:space="preserve"> j’</w:t>
+      </w:r>
+      <w:r>
+        <w:t>exécute</w:t>
+      </w:r>
+      <w:r>
+        <w:t xml:space="preserve"> la requête et récupère le résultat</w:t>
+      </w:r>
+      <w:r>
+        <w:t xml:space="preserve"> (Dans ce cas, le nombre de lignes affecté égal à 1)</w:t>
+      </w:r>
+      <w:r>
+        <w:t>. A la fin je ferme la connexion et je retourne le résultat.</w:t>
+      </w:r>
+    </w:p>
+    <w:p>
+      <w:pPr>
         <w:pStyle w:val="Titre1"/>
       </w:pPr>
-      <w:bookmarkStart w:id="238" w:name="_Toc41344131"/>
-      <w:r>
-        <w:lastRenderedPageBreak/>
+      <w:bookmarkStart w:id="239" w:name="_Toc41344131"/>
+      <w:r>
         <w:t>Plan de tests</w:t>
       </w:r>
-      <w:bookmarkEnd w:id="238"/>
+      <w:bookmarkEnd w:id="239"/>
     </w:p>
     <w:p>
       <w:pPr>
         <w:pStyle w:val="Titre2"/>
       </w:pPr>
-      <w:bookmarkStart w:id="239" w:name="_Toc41344132"/>
+      <w:bookmarkStart w:id="240" w:name="_Toc41344132"/>
       <w:r>
         <w:t>Test d’interface</w:t>
       </w:r>
-      <w:bookmarkEnd w:id="239"/>
+      <w:bookmarkEnd w:id="240"/>
     </w:p>
     <w:tbl>
       <w:tblPr>
@@ -12625,6 +12853,7 @@
               <w:jc w:val="center"/>
             </w:pPr>
             <w:r>
+              <w:lastRenderedPageBreak/>
               <w:t>N°</w:t>
             </w:r>
           </w:p>
@@ -13354,7 +13583,6 @@
               <w:jc w:val="center"/>
             </w:pPr>
             <w:r>
-              <w:lastRenderedPageBreak/>
               <w:t>N°</w:t>
             </w:r>
           </w:p>
@@ -15179,7 +15407,6 @@
               <w:jc w:val="center"/>
             </w:pPr>
             <w:r>
-              <w:lastRenderedPageBreak/>
               <w:t>N°</w:t>
             </w:r>
           </w:p>
@@ -15890,11 +16117,11 @@
       <w:pPr>
         <w:pStyle w:val="Titre2"/>
       </w:pPr>
-      <w:bookmarkStart w:id="240" w:name="_Toc41344133"/>
+      <w:bookmarkStart w:id="241" w:name="_Toc41344133"/>
       <w:r>
         <w:t>Tests unitaires</w:t>
       </w:r>
-      <w:bookmarkEnd w:id="240"/>
+      <w:bookmarkEnd w:id="241"/>
     </w:p>
     <w:p>
       <w:pPr>
@@ -15906,19 +16133,7 @@
         <w:rPr>
           <w:color w:val="FF0000"/>
         </w:rPr>
-        <w:t>[</w:t>
-      </w:r>
-      <w:r>
-        <w:rPr>
-          <w:color w:val="FF0000"/>
-        </w:rPr>
-        <w:t>Expliquer les tests</w:t>
-      </w:r>
-      <w:r>
-        <w:rPr>
-          <w:color w:val="FF0000"/>
-        </w:rPr>
-        <w:t>]</w:t>
+        <w:t>[Expliquer les tests]</w:t>
       </w:r>
     </w:p>
     <w:p>
@@ -15930,6 +16145,7 @@
         <w:rPr>
           <w:noProof/>
         </w:rPr>
+        <w:lastRenderedPageBreak/>
         <w:drawing>
           <wp:inline distT="0" distB="0" distL="0" distR="0" wp14:anchorId="1F1790B9" wp14:editId="6617CD64">
             <wp:extent cx="3086531" cy="4401164"/>
@@ -15946,7 +16162,7 @@
                     <pic:cNvPicPr/>
                   </pic:nvPicPr>
                   <pic:blipFill>
-                    <a:blip r:embed="rId43"/>
+                    <a:blip r:embed="rId46"/>
                     <a:stretch>
                       <a:fillRect/>
                     </a:stretch>
@@ -15970,10 +16186,9 @@
     <w:p>
       <w:pPr>
         <w:pStyle w:val="Lgende"/>
-        <w:jc w:val="center"/>
-      </w:pPr>
-      <w:bookmarkStart w:id="241" w:name="_Toc40975398"/>
-      <w:bookmarkStart w:id="242" w:name="_Toc41343910"/>
+      </w:pPr>
+      <w:bookmarkStart w:id="242" w:name="_Toc40975398"/>
+      <w:bookmarkStart w:id="243" w:name="_Toc41343910"/>
       <w:r>
         <w:t xml:space="preserve">Figure </w:t>
       </w:r>
@@ -15990,7 +16205,7 @@
         <w:rPr>
           <w:noProof/>
         </w:rPr>
-        <w:t>29</w:t>
+        <w:t>31</w:t>
       </w:r>
       <w:r>
         <w:rPr>
@@ -16001,8 +16216,8 @@
       <w:r>
         <w:t xml:space="preserve"> Résultat des tests sur la classe Controller</w:t>
       </w:r>
-      <w:bookmarkEnd w:id="241"/>
       <w:bookmarkEnd w:id="242"/>
+      <w:bookmarkEnd w:id="243"/>
     </w:p>
     <w:p>
       <w:pPr>
@@ -16030,7 +16245,7 @@
                     <pic:cNvPicPr/>
                   </pic:nvPicPr>
                   <pic:blipFill>
-                    <a:blip r:embed="rId44"/>
+                    <a:blip r:embed="rId47"/>
                     <a:stretch>
                       <a:fillRect/>
                     </a:stretch>
@@ -16054,10 +16269,9 @@
     <w:p>
       <w:pPr>
         <w:pStyle w:val="Lgende"/>
-        <w:jc w:val="center"/>
-      </w:pPr>
-      <w:bookmarkStart w:id="243" w:name="_Toc40975399"/>
-      <w:bookmarkStart w:id="244" w:name="_Toc41343911"/>
+      </w:pPr>
+      <w:bookmarkStart w:id="244" w:name="_Toc40975399"/>
+      <w:bookmarkStart w:id="245" w:name="_Toc41343911"/>
       <w:r>
         <w:t xml:space="preserve">Figure </w:t>
       </w:r>
@@ -16074,7 +16288,7 @@
         <w:rPr>
           <w:noProof/>
         </w:rPr>
-        <w:t>30</w:t>
+        <w:t>32</w:t>
       </w:r>
       <w:r>
         <w:rPr>
@@ -16085,21 +16299,21 @@
       <w:r>
         <w:t xml:space="preserve"> Résultat des tests sur la classe DB</w:t>
       </w:r>
-      <w:bookmarkEnd w:id="243"/>
       <w:bookmarkEnd w:id="244"/>
+      <w:bookmarkEnd w:id="245"/>
     </w:p>
     <w:p>
       <w:pPr>
         <w:pStyle w:val="Titre1"/>
       </w:pPr>
-      <w:bookmarkStart w:id="245" w:name="_Toc41344134"/>
+      <w:bookmarkStart w:id="246" w:name="_Toc41344134"/>
       <w:r>
         <w:t xml:space="preserve">Table </w:t>
       </w:r>
       <w:r>
         <w:t>des figures</w:t>
       </w:r>
-      <w:bookmarkEnd w:id="245"/>
+      <w:bookmarkEnd w:id="246"/>
     </w:p>
     <w:p>
       <w:pPr>
@@ -18216,9 +18430,9 @@
       </w:r>
     </w:p>
     <w:sectPr>
-      <w:headerReference w:type="default" r:id="rId45"/>
-      <w:footerReference w:type="default" r:id="rId46"/>
-      <w:headerReference w:type="first" r:id="rId47"/>
+      <w:headerReference w:type="default" r:id="rId48"/>
+      <w:footerReference w:type="default" r:id="rId49"/>
+      <w:headerReference w:type="first" r:id="rId50"/>
       <w:type w:val="continuous"/>
       <w:pgSz w:w="11906" w:h="16838"/>
       <w:pgMar w:top="1417" w:right="1417" w:bottom="1417" w:left="1417" w:header="708" w:footer="708" w:gutter="0"/>
@@ -18236,7 +18450,7 @@
   <w:endnote w:type="separator" w:id="-1">
     <w:p>
       <w:pPr>
-        <w:spacing w:after="0" w:line="240" w:lineRule="auto"/>
+        <w:spacing w:after="0"/>
       </w:pPr>
       <w:r>
         <w:separator/>
@@ -18246,7 +18460,7 @@
   <w:endnote w:type="continuationSeparator" w:id="0">
     <w:p>
       <w:pPr>
-        <w:spacing w:after="0" w:line="240" w:lineRule="auto"/>
+        <w:spacing w:after="0"/>
       </w:pPr>
       <w:r>
         <w:continuationSeparator/>
@@ -18358,7 +18572,7 @@
   <w:footnote w:type="separator" w:id="-1">
     <w:p>
       <w:pPr>
-        <w:spacing w:after="0" w:line="240" w:lineRule="auto"/>
+        <w:spacing w:after="0"/>
       </w:pPr>
       <w:r>
         <w:separator/>
@@ -18368,7 +18582,7 @@
   <w:footnote w:type="continuationSeparator" w:id="0">
     <w:p>
       <w:pPr>
-        <w:spacing w:after="0" w:line="240" w:lineRule="auto"/>
+        <w:spacing w:after="0"/>
       </w:pPr>
       <w:r>
         <w:continuationSeparator/>
@@ -20725,9 +20939,9 @@
   <w:style w:type="paragraph" w:default="1" w:styleId="Normal">
     <w:name w:val="Normal"/>
     <w:qFormat/>
-    <w:rsid w:val="00277A65"/>
+    <w:rsid w:val="00D12F66"/>
     <w:pPr>
-      <w:spacing w:line="360" w:lineRule="auto"/>
+      <w:spacing w:line="240" w:lineRule="auto"/>
       <w:jc w:val="both"/>
     </w:pPr>
   </w:style>
@@ -21002,7 +21216,7 @@
     <w:qFormat/>
     <w:rsid w:val="003E1735"/>
     <w:pPr>
-      <w:spacing w:after="0" w:line="240" w:lineRule="auto"/>
+      <w:spacing w:after="0"/>
       <w:contextualSpacing/>
     </w:pPr>
     <w:rPr>
@@ -21095,7 +21309,7 @@
         <w:tab w:val="center" w:pos="4536"/>
         <w:tab w:val="right" w:pos="9072"/>
       </w:tabs>
-      <w:spacing w:after="0" w:line="240" w:lineRule="auto"/>
+      <w:spacing w:after="0"/>
     </w:pPr>
   </w:style>
   <w:style w:type="character" w:customStyle="1" w:styleId="En-tteCar">
@@ -21117,7 +21331,7 @@
         <w:tab w:val="center" w:pos="4536"/>
         <w:tab w:val="right" w:pos="9072"/>
       </w:tabs>
-      <w:spacing w:after="0" w:line="240" w:lineRule="auto"/>
+      <w:spacing w:after="0"/>
     </w:pPr>
   </w:style>
   <w:style w:type="character" w:customStyle="1" w:styleId="PieddepageCar">
@@ -21305,9 +21519,10 @@
     <w:uiPriority w:val="35"/>
     <w:unhideWhenUsed/>
     <w:qFormat/>
-    <w:rsid w:val="00BA4AD5"/>
+    <w:rsid w:val="0004541C"/>
     <w:pPr>
-      <w:spacing w:after="200" w:line="240" w:lineRule="auto"/>
+      <w:spacing w:after="200"/>
+      <w:jc w:val="center"/>
     </w:pPr>
     <w:rPr>
       <w:i/>
@@ -21433,6 +21648,47 @@
     <w:pPr>
       <w:spacing w:after="0"/>
     </w:pPr>
+  </w:style>
+  <w:style w:type="paragraph" w:customStyle="1" w:styleId="Code">
+    <w:name w:val="Code"/>
+    <w:basedOn w:val="Normal"/>
+    <w:link w:val="CodeCar"/>
+    <w:qFormat/>
+    <w:rsid w:val="0020241D"/>
+    <w:pPr>
+      <w:widowControl w:val="0"/>
+      <w:pBdr>
+        <w:top w:val="single" w:sz="4" w:space="1" w:color="auto"/>
+        <w:left w:val="single" w:sz="4" w:space="4" w:color="auto"/>
+        <w:bottom w:val="single" w:sz="4" w:space="1" w:color="auto"/>
+        <w:right w:val="single" w:sz="4" w:space="4" w:color="auto"/>
+      </w:pBdr>
+      <w:autoSpaceDE w:val="0"/>
+      <w:autoSpaceDN w:val="0"/>
+      <w:adjustRightInd w:val="0"/>
+      <w:spacing w:after="0"/>
+      <w:jc w:val="left"/>
+    </w:pPr>
+    <w:rPr>
+      <w:rFonts w:ascii="Courier New" w:hAnsi="Courier New" w:cs="Courier New"/>
+      <w:color w:val="808080"/>
+      <w:sz w:val="20"/>
+      <w:szCs w:val="20"/>
+      <w:lang w:val="en-US"/>
+    </w:rPr>
+  </w:style>
+  <w:style w:type="character" w:customStyle="1" w:styleId="CodeCar">
+    <w:name w:val="Code Car"/>
+    <w:basedOn w:val="Policepardfaut"/>
+    <w:link w:val="Code"/>
+    <w:rsid w:val="0020241D"/>
+    <w:rPr>
+      <w:rFonts w:ascii="Courier New" w:hAnsi="Courier New" w:cs="Courier New"/>
+      <w:color w:val="808080"/>
+      <w:sz w:val="20"/>
+      <w:szCs w:val="20"/>
+      <w:lang w:val="en-US"/>
+    </w:rPr>
   </w:style>
 </w:styles>
 </file>
@@ -21756,7 +22012,7 @@
 </file>
 
 <file path=customXml/itemProps2.xml><?xml version="1.0" encoding="utf-8"?>
-<ds:datastoreItem xmlns:ds="http://schemas.openxmlformats.org/officeDocument/2006/customXml" ds:itemID="{EB697E80-9EFC-401A-BF7F-F35DAF8015DB}">
+<ds:datastoreItem xmlns:ds="http://schemas.openxmlformats.org/officeDocument/2006/customXml" ds:itemID="{431B15DE-25D1-4462-934F-E0F762C84A60}">
   <ds:schemaRefs>
     <ds:schemaRef ds:uri="http://schemas.openxmlformats.org/officeDocument/2006/bibliography"/>
   </ds:schemaRefs>

</xml_diff>

<commit_message>
Button don't spam + DB Unit tests remade
</commit_message>
<xml_diff>
--- a/Documentation/Documentation.docx
+++ b/Documentation/Documentation.docx
@@ -189,7 +189,7 @@
                                       <w:sz w:val="28"/>
                                       <w:szCs w:val="28"/>
                                     </w:rPr>
-                                    <w:t>26.05.2020</w:t>
+                                    <w:t>28.05.2020</w:t>
                                   </w:r>
                                   <w:r>
                                     <w:rPr>
@@ -3513,7 +3513,7 @@
                                 <w:sz w:val="28"/>
                                 <w:szCs w:val="28"/>
                               </w:rPr>
-                              <w:t>26.05.2020</w:t>
+                              <w:t>28.05.2020</w:t>
                             </w:r>
                             <w:r>
                               <w:rPr>
@@ -7355,36 +7355,18 @@
       <w:r>
         <w:t xml:space="preserve">Figure </w:t>
       </w:r>
-      <w:r>
-        <w:fldChar w:fldCharType="begin"/>
-      </w:r>
-      <w:r>
-        <w:instrText xml:space="preserve"> SEQ Figure \* ARABIC </w:instrText>
-      </w:r>
-      <w:r>
-        <w:fldChar w:fldCharType="separate"/>
-      </w:r>
-      <w:r>
-        <w:rPr>
-          <w:noProof/>
-        </w:rPr>
-        <w:t>1</w:t>
-      </w:r>
-      <w:r>
-        <w:rPr>
-          <w:noProof/>
-        </w:rPr>
-        <w:fldChar w:fldCharType="end"/>
-      </w:r>
-      <w:r>
-        <w:t xml:space="preserve"> Capture d'écran de </w:t>
-      </w:r>
-      <w:proofErr w:type="spellStart"/>
-      <w:r>
-        <w:t>trello</w:t>
+      <w:fldSimple w:instr=" SEQ Figure \* ARABIC ">
+        <w:r>
+          <w:rPr>
+            <w:noProof/>
+          </w:rPr>
+          <w:t>1</w:t>
+        </w:r>
+      </w:fldSimple>
+      <w:r>
+        <w:t xml:space="preserve"> Capture d'écran de trello</w:t>
       </w:r>
       <w:bookmarkEnd w:id="47"/>
-      <w:proofErr w:type="spellEnd"/>
     </w:p>
     <w:p>
       <w:hyperlink r:id="rId10" w:history="1">
@@ -7483,27 +7465,14 @@
       <w:r>
         <w:t xml:space="preserve">Figure </w:t>
       </w:r>
-      <w:r>
-        <w:fldChar w:fldCharType="begin"/>
-      </w:r>
-      <w:r>
-        <w:instrText xml:space="preserve"> SEQ Figure \* ARABIC </w:instrText>
-      </w:r>
-      <w:r>
-        <w:fldChar w:fldCharType="separate"/>
-      </w:r>
-      <w:r>
-        <w:rPr>
-          <w:noProof/>
-        </w:rPr>
-        <w:t>2</w:t>
-      </w:r>
-      <w:r>
-        <w:rPr>
-          <w:noProof/>
-        </w:rPr>
-        <w:fldChar w:fldCharType="end"/>
-      </w:r>
+      <w:fldSimple w:instr=" SEQ Figure \* ARABIC ">
+        <w:r>
+          <w:rPr>
+            <w:noProof/>
+          </w:rPr>
+          <w:t>2</w:t>
+        </w:r>
+      </w:fldSimple>
       <w:r>
         <w:t xml:space="preserve"> Capture d’écran de JIRA</w:t>
       </w:r>
@@ -7597,27 +7566,14 @@
       <w:r>
         <w:t xml:space="preserve">Figure </w:t>
       </w:r>
-      <w:r>
-        <w:fldChar w:fldCharType="begin"/>
-      </w:r>
-      <w:r>
-        <w:instrText xml:space="preserve"> SEQ Figure \* ARABIC </w:instrText>
-      </w:r>
-      <w:r>
-        <w:fldChar w:fldCharType="separate"/>
-      </w:r>
-      <w:r>
-        <w:rPr>
-          <w:noProof/>
-        </w:rPr>
-        <w:t>3</w:t>
-      </w:r>
-      <w:r>
-        <w:rPr>
-          <w:noProof/>
-        </w:rPr>
-        <w:fldChar w:fldCharType="end"/>
-      </w:r>
+      <w:fldSimple w:instr=" SEQ Figure \* ARABIC ">
+        <w:r>
+          <w:rPr>
+            <w:noProof/>
+          </w:rPr>
+          <w:t>3</w:t>
+        </w:r>
+      </w:fldSimple>
       <w:r>
         <w:t xml:space="preserve"> Capture d'écran de Ubikey</w:t>
       </w:r>
@@ -7707,27 +7663,14 @@
       <w:r>
         <w:t xml:space="preserve">Figure </w:t>
       </w:r>
-      <w:r>
-        <w:fldChar w:fldCharType="begin"/>
-      </w:r>
-      <w:r>
-        <w:instrText xml:space="preserve"> SEQ Figure \* ARABIC </w:instrText>
-      </w:r>
-      <w:r>
-        <w:fldChar w:fldCharType="separate"/>
-      </w:r>
-      <w:r>
-        <w:rPr>
-          <w:noProof/>
-        </w:rPr>
-        <w:t>4</w:t>
-      </w:r>
-      <w:r>
-        <w:rPr>
-          <w:noProof/>
-        </w:rPr>
-        <w:fldChar w:fldCharType="end"/>
-      </w:r>
+      <w:fldSimple w:instr=" SEQ Figure \* ARABIC ">
+        <w:r>
+          <w:rPr>
+            <w:noProof/>
+          </w:rPr>
+          <w:t>4</w:t>
+        </w:r>
+      </w:fldSimple>
       <w:r>
         <w:t xml:space="preserve"> Capture d'écran de Kantree</w:t>
       </w:r>
@@ -7876,27 +7819,14 @@
       <w:r>
         <w:t xml:space="preserve">Figure </w:t>
       </w:r>
-      <w:r>
-        <w:fldChar w:fldCharType="begin"/>
-      </w:r>
-      <w:r>
-        <w:instrText xml:space="preserve"> SEQ Figure \* ARABIC </w:instrText>
-      </w:r>
-      <w:r>
-        <w:fldChar w:fldCharType="separate"/>
-      </w:r>
-      <w:r>
-        <w:rPr>
-          <w:noProof/>
-        </w:rPr>
-        <w:t>5</w:t>
-      </w:r>
-      <w:r>
-        <w:rPr>
-          <w:noProof/>
-        </w:rPr>
-        <w:fldChar w:fldCharType="end"/>
-      </w:r>
+      <w:fldSimple w:instr=" SEQ Figure \* ARABIC ">
+        <w:r>
+          <w:rPr>
+            <w:noProof/>
+          </w:rPr>
+          <w:t>5</w:t>
+        </w:r>
+      </w:fldSimple>
       <w:r>
         <w:t xml:space="preserve"> Planning initial</w:t>
       </w:r>
@@ -8043,13 +7973,8 @@
       <w:r>
         <w:t xml:space="preserve"> </w:t>
       </w:r>
-      <w:proofErr w:type="gramStart"/>
-      <w:r>
-        <w:t>aux</w:t>
-      </w:r>
-      <w:proofErr w:type="gramEnd"/>
-      <w:r>
-        <w:t xml:space="preserve"> restrictions liées au</w:t>
+      <w:r>
+        <w:t>aux restrictions liées au</w:t>
       </w:r>
       <w:r>
         <w:t xml:space="preserve"> Covid-19</w:t>
@@ -8702,27 +8627,14 @@
       <w:r>
         <w:t xml:space="preserve">Figure </w:t>
       </w:r>
-      <w:r>
-        <w:fldChar w:fldCharType="begin"/>
-      </w:r>
-      <w:r>
-        <w:instrText xml:space="preserve"> SEQ Figure \* ARABIC </w:instrText>
-      </w:r>
-      <w:r>
-        <w:fldChar w:fldCharType="separate"/>
-      </w:r>
-      <w:r>
-        <w:rPr>
-          <w:noProof/>
-        </w:rPr>
-        <w:t>6</w:t>
-      </w:r>
-      <w:r>
-        <w:rPr>
-          <w:noProof/>
-        </w:rPr>
-        <w:fldChar w:fldCharType="end"/>
-      </w:r>
+      <w:fldSimple w:instr=" SEQ Figure \* ARABIC ">
+        <w:r>
+          <w:rPr>
+            <w:noProof/>
+          </w:rPr>
+          <w:t>6</w:t>
+        </w:r>
+      </w:fldSimple>
       <w:r>
         <w:t xml:space="preserve"> Maquette de la fenêtre de sélection de projet</w:t>
       </w:r>
@@ -8823,27 +8735,14 @@
       <w:r>
         <w:t xml:space="preserve">Figure </w:t>
       </w:r>
-      <w:r>
-        <w:fldChar w:fldCharType="begin"/>
-      </w:r>
-      <w:r>
-        <w:instrText xml:space="preserve"> SEQ Figure \* ARABIC </w:instrText>
-      </w:r>
-      <w:r>
-        <w:fldChar w:fldCharType="separate"/>
-      </w:r>
-      <w:r>
-        <w:rPr>
-          <w:noProof/>
-        </w:rPr>
-        <w:t>7</w:t>
-      </w:r>
-      <w:r>
-        <w:rPr>
-          <w:noProof/>
-        </w:rPr>
-        <w:fldChar w:fldCharType="end"/>
-      </w:r>
+      <w:fldSimple w:instr=" SEQ Figure \* ARABIC ">
+        <w:r>
+          <w:rPr>
+            <w:noProof/>
+          </w:rPr>
+          <w:t>7</w:t>
+        </w:r>
+      </w:fldSimple>
       <w:r>
         <w:t xml:space="preserve"> Maquette de la fenêtre de projet</w:t>
       </w:r>
@@ -8938,27 +8837,14 @@
       <w:r>
         <w:t xml:space="preserve">Figure </w:t>
       </w:r>
-      <w:r>
-        <w:fldChar w:fldCharType="begin"/>
-      </w:r>
-      <w:r>
-        <w:instrText xml:space="preserve"> SEQ Figure \* ARABIC </w:instrText>
-      </w:r>
-      <w:r>
-        <w:fldChar w:fldCharType="separate"/>
-      </w:r>
-      <w:r>
-        <w:rPr>
-          <w:noProof/>
-        </w:rPr>
-        <w:t>8</w:t>
-      </w:r>
-      <w:r>
-        <w:rPr>
-          <w:noProof/>
-        </w:rPr>
-        <w:fldChar w:fldCharType="end"/>
-      </w:r>
+      <w:fldSimple w:instr=" SEQ Figure \* ARABIC ">
+        <w:r>
+          <w:rPr>
+            <w:noProof/>
+          </w:rPr>
+          <w:t>8</w:t>
+        </w:r>
+      </w:fldSimple>
       <w:r>
         <w:t xml:space="preserve"> Maquette de la fenêtre de sprint</w:t>
       </w:r>
@@ -9072,27 +8958,14 @@
       <w:r>
         <w:t xml:space="preserve">Figure </w:t>
       </w:r>
-      <w:r>
-        <w:fldChar w:fldCharType="begin"/>
-      </w:r>
-      <w:r>
-        <w:instrText xml:space="preserve"> SEQ Figure \* ARABIC </w:instrText>
-      </w:r>
-      <w:r>
-        <w:fldChar w:fldCharType="separate"/>
-      </w:r>
-      <w:r>
-        <w:rPr>
-          <w:noProof/>
-        </w:rPr>
-        <w:t>9</w:t>
-      </w:r>
-      <w:r>
-        <w:rPr>
-          <w:noProof/>
-        </w:rPr>
-        <w:fldChar w:fldCharType="end"/>
-      </w:r>
+      <w:fldSimple w:instr=" SEQ Figure \* ARABIC ">
+        <w:r>
+          <w:rPr>
+            <w:noProof/>
+          </w:rPr>
+          <w:t>9</w:t>
+        </w:r>
+      </w:fldSimple>
       <w:r>
         <w:t xml:space="preserve"> Maquette de la fenêtre du Burndown Chart</w:t>
       </w:r>
@@ -9182,27 +9055,14 @@
       <w:r>
         <w:t xml:space="preserve">Figure </w:t>
       </w:r>
-      <w:r>
-        <w:fldChar w:fldCharType="begin"/>
-      </w:r>
-      <w:r>
-        <w:instrText xml:space="preserve"> SEQ Figure \* ARABIC </w:instrText>
-      </w:r>
-      <w:r>
-        <w:fldChar w:fldCharType="separate"/>
-      </w:r>
-      <w:r>
-        <w:rPr>
-          <w:noProof/>
-        </w:rPr>
-        <w:t>10</w:t>
-      </w:r>
-      <w:r>
-        <w:rPr>
-          <w:noProof/>
-        </w:rPr>
-        <w:fldChar w:fldCharType="end"/>
-      </w:r>
+      <w:fldSimple w:instr=" SEQ Figure \* ARABIC ">
+        <w:r>
+          <w:rPr>
+            <w:noProof/>
+          </w:rPr>
+          <w:t>10</w:t>
+        </w:r>
+      </w:fldSimple>
       <w:r>
         <w:t xml:space="preserve"> Maquette de la fenêtre des utilisateurs</w:t>
       </w:r>
@@ -9307,27 +9167,14 @@
       <w:r>
         <w:t xml:space="preserve">Figure </w:t>
       </w:r>
-      <w:r>
-        <w:fldChar w:fldCharType="begin"/>
-      </w:r>
-      <w:r>
-        <w:instrText xml:space="preserve"> SEQ Figure \* ARABIC </w:instrText>
-      </w:r>
-      <w:r>
-        <w:fldChar w:fldCharType="separate"/>
-      </w:r>
-      <w:r>
-        <w:rPr>
-          <w:noProof/>
-        </w:rPr>
-        <w:t>11</w:t>
-      </w:r>
-      <w:r>
-        <w:rPr>
-          <w:noProof/>
-        </w:rPr>
-        <w:fldChar w:fldCharType="end"/>
-      </w:r>
+      <w:fldSimple w:instr=" SEQ Figure \* ARABIC ">
+        <w:r>
+          <w:rPr>
+            <w:noProof/>
+          </w:rPr>
+          <w:t>11</w:t>
+        </w:r>
+      </w:fldSimple>
       <w:r>
         <w:t xml:space="preserve"> Maquette de la fenêtre des états</w:t>
       </w:r>
@@ -9436,27 +9283,14 @@
       <w:r>
         <w:t xml:space="preserve">Figure </w:t>
       </w:r>
-      <w:r>
-        <w:fldChar w:fldCharType="begin"/>
-      </w:r>
-      <w:r>
-        <w:instrText xml:space="preserve"> SEQ Figure \* ARABIC </w:instrText>
-      </w:r>
-      <w:r>
-        <w:fldChar w:fldCharType="separate"/>
-      </w:r>
-      <w:r>
-        <w:rPr>
-          <w:noProof/>
-        </w:rPr>
-        <w:t>12</w:t>
-      </w:r>
-      <w:r>
-        <w:rPr>
-          <w:noProof/>
-        </w:rPr>
-        <w:fldChar w:fldCharType="end"/>
-      </w:r>
+      <w:fldSimple w:instr=" SEQ Figure \* ARABIC ">
+        <w:r>
+          <w:rPr>
+            <w:noProof/>
+          </w:rPr>
+          <w:t>12</w:t>
+        </w:r>
+      </w:fldSimple>
       <w:r>
         <w:t xml:space="preserve"> Maquette de la fenêtre des activités</w:t>
       </w:r>
@@ -9558,27 +9392,14 @@
       <w:r>
         <w:t xml:space="preserve">Figure </w:t>
       </w:r>
-      <w:r>
-        <w:fldChar w:fldCharType="begin"/>
-      </w:r>
-      <w:r>
-        <w:instrText xml:space="preserve"> SEQ Figure \* ARABIC </w:instrText>
-      </w:r>
-      <w:r>
-        <w:fldChar w:fldCharType="separate"/>
-      </w:r>
-      <w:r>
-        <w:rPr>
-          <w:noProof/>
-        </w:rPr>
-        <w:t>13</w:t>
-      </w:r>
-      <w:r>
-        <w:rPr>
-          <w:noProof/>
-        </w:rPr>
-        <w:fldChar w:fldCharType="end"/>
-      </w:r>
+      <w:fldSimple w:instr=" SEQ Figure \* ARABIC ">
+        <w:r>
+          <w:rPr>
+            <w:noProof/>
+          </w:rPr>
+          <w:t>13</w:t>
+        </w:r>
+      </w:fldSimple>
       <w:r>
         <w:t xml:space="preserve"> Maquette de la fenêtre des listes</w:t>
       </w:r>
@@ -9674,27 +9495,14 @@
       <w:r>
         <w:t xml:space="preserve">Figure </w:t>
       </w:r>
-      <w:r>
-        <w:fldChar w:fldCharType="begin"/>
-      </w:r>
-      <w:r>
-        <w:instrText xml:space="preserve"> SEQ Figure \* ARABIC </w:instrText>
-      </w:r>
-      <w:r>
-        <w:fldChar w:fldCharType="separate"/>
-      </w:r>
-      <w:r>
-        <w:rPr>
-          <w:noProof/>
-        </w:rPr>
-        <w:t>14</w:t>
-      </w:r>
-      <w:r>
-        <w:rPr>
-          <w:noProof/>
-        </w:rPr>
-        <w:fldChar w:fldCharType="end"/>
-      </w:r>
+      <w:fldSimple w:instr=" SEQ Figure \* ARABIC ">
+        <w:r>
+          <w:rPr>
+            <w:noProof/>
+          </w:rPr>
+          <w:t>14</w:t>
+        </w:r>
+      </w:fldSimple>
       <w:r>
         <w:t xml:space="preserve"> Maquette de la fenêtre des commentaires</w:t>
       </w:r>
@@ -9783,27 +9591,14 @@
       <w:r>
         <w:t xml:space="preserve">Figure </w:t>
       </w:r>
-      <w:r>
-        <w:fldChar w:fldCharType="begin"/>
-      </w:r>
-      <w:r>
-        <w:instrText xml:space="preserve"> SEQ Figure \* ARABIC </w:instrText>
-      </w:r>
-      <w:r>
-        <w:fldChar w:fldCharType="separate"/>
-      </w:r>
-      <w:r>
-        <w:rPr>
-          <w:noProof/>
-        </w:rPr>
-        <w:t>15</w:t>
-      </w:r>
-      <w:r>
-        <w:rPr>
-          <w:noProof/>
-        </w:rPr>
-        <w:fldChar w:fldCharType="end"/>
-      </w:r>
+      <w:fldSimple w:instr=" SEQ Figure \* ARABIC ">
+        <w:r>
+          <w:rPr>
+            <w:noProof/>
+          </w:rPr>
+          <w:t>15</w:t>
+        </w:r>
+      </w:fldSimple>
       <w:r>
         <w:t xml:space="preserve"> Maquette de la fenêtre de fichiers</w:t>
       </w:r>
@@ -9894,27 +9689,14 @@
       <w:r>
         <w:t xml:space="preserve">Figure </w:t>
       </w:r>
-      <w:r>
-        <w:fldChar w:fldCharType="begin"/>
-      </w:r>
-      <w:r>
-        <w:instrText xml:space="preserve"> SEQ Figure \* ARABIC </w:instrText>
-      </w:r>
-      <w:r>
-        <w:fldChar w:fldCharType="separate"/>
-      </w:r>
-      <w:r>
-        <w:rPr>
-          <w:noProof/>
-        </w:rPr>
-        <w:t>16</w:t>
-      </w:r>
-      <w:r>
-        <w:rPr>
-          <w:noProof/>
-        </w:rPr>
-        <w:fldChar w:fldCharType="end"/>
-      </w:r>
+      <w:fldSimple w:instr=" SEQ Figure \* ARABIC ">
+        <w:r>
+          <w:rPr>
+            <w:noProof/>
+          </w:rPr>
+          <w:t>16</w:t>
+        </w:r>
+      </w:fldSimple>
       <w:r>
         <w:t xml:space="preserve"> Maquette du popup de création de projet</w:t>
       </w:r>
@@ -10004,27 +9786,14 @@
       <w:r>
         <w:t xml:space="preserve">Figure </w:t>
       </w:r>
-      <w:r>
-        <w:fldChar w:fldCharType="begin"/>
-      </w:r>
-      <w:r>
-        <w:instrText xml:space="preserve"> SEQ Figure \* ARABIC </w:instrText>
-      </w:r>
-      <w:r>
-        <w:fldChar w:fldCharType="separate"/>
-      </w:r>
-      <w:r>
-        <w:rPr>
-          <w:noProof/>
-        </w:rPr>
-        <w:t>17</w:t>
-      </w:r>
-      <w:r>
-        <w:rPr>
-          <w:noProof/>
-        </w:rPr>
-        <w:fldChar w:fldCharType="end"/>
-      </w:r>
+      <w:fldSimple w:instr=" SEQ Figure \* ARABIC ">
+        <w:r>
+          <w:rPr>
+            <w:noProof/>
+          </w:rPr>
+          <w:t>17</w:t>
+        </w:r>
+      </w:fldSimple>
       <w:r>
         <w:t xml:space="preserve"> Maquette du popup de création de UserStory</w:t>
       </w:r>
@@ -10123,27 +9892,14 @@
       <w:r>
         <w:t xml:space="preserve">Figure </w:t>
       </w:r>
-      <w:r>
-        <w:fldChar w:fldCharType="begin"/>
-      </w:r>
-      <w:r>
-        <w:instrText xml:space="preserve"> SEQ Figure \* ARABIC </w:instrText>
-      </w:r>
-      <w:r>
-        <w:fldChar w:fldCharType="separate"/>
-      </w:r>
-      <w:r>
-        <w:rPr>
-          <w:noProof/>
-        </w:rPr>
-        <w:t>18</w:t>
-      </w:r>
-      <w:r>
-        <w:rPr>
-          <w:noProof/>
-        </w:rPr>
-        <w:fldChar w:fldCharType="end"/>
-      </w:r>
+      <w:fldSimple w:instr=" SEQ Figure \* ARABIC ">
+        <w:r>
+          <w:rPr>
+            <w:noProof/>
+          </w:rPr>
+          <w:t>18</w:t>
+        </w:r>
+      </w:fldSimple>
       <w:r>
         <w:t xml:space="preserve"> Maquette du popup de création de sprint</w:t>
       </w:r>
@@ -10233,27 +9989,14 @@
       <w:r>
         <w:t xml:space="preserve">Figure </w:t>
       </w:r>
-      <w:r>
-        <w:fldChar w:fldCharType="begin"/>
-      </w:r>
-      <w:r>
-        <w:instrText xml:space="preserve"> SEQ Figure \* ARABIC </w:instrText>
-      </w:r>
-      <w:r>
-        <w:fldChar w:fldCharType="separate"/>
-      </w:r>
-      <w:r>
-        <w:rPr>
-          <w:noProof/>
-        </w:rPr>
-        <w:t>19</w:t>
-      </w:r>
-      <w:r>
-        <w:rPr>
-          <w:noProof/>
-        </w:rPr>
-        <w:fldChar w:fldCharType="end"/>
-      </w:r>
+      <w:fldSimple w:instr=" SEQ Figure \* ARABIC ">
+        <w:r>
+          <w:rPr>
+            <w:noProof/>
+          </w:rPr>
+          <w:t>19</w:t>
+        </w:r>
+      </w:fldSimple>
       <w:r>
         <w:t xml:space="preserve"> Maquette de pop-up de création de commentaire</w:t>
       </w:r>
@@ -10268,15 +10011,7 @@
         <w:t xml:space="preserve">permet de créer un commentaire. </w:t>
       </w:r>
       <w:r>
-        <w:t xml:space="preserve">La date sera insérée automatiquement mais l’auteur devra être choisi parmi les utilisateurs assignés à </w:t>
-      </w:r>
-      <w:proofErr w:type="gramStart"/>
-      <w:r>
-        <w:t>la User</w:t>
-      </w:r>
-      <w:proofErr w:type="gramEnd"/>
-      <w:r>
-        <w:t xml:space="preserve"> Story.</w:t>
+        <w:t>La date sera insérée automatiquement mais l’auteur devra être choisi parmi les utilisateurs assignés à la User Story.</w:t>
       </w:r>
       <w:r>
         <w:t xml:space="preserve"> </w:t>
@@ -10359,27 +10094,14 @@
       <w:r>
         <w:t xml:space="preserve">Figure </w:t>
       </w:r>
-      <w:r>
-        <w:fldChar w:fldCharType="begin"/>
-      </w:r>
-      <w:r>
-        <w:instrText xml:space="preserve"> SEQ Figure \* ARABIC </w:instrText>
-      </w:r>
-      <w:r>
-        <w:fldChar w:fldCharType="separate"/>
-      </w:r>
-      <w:r>
-        <w:rPr>
-          <w:noProof/>
-        </w:rPr>
-        <w:t>20</w:t>
-      </w:r>
-      <w:r>
-        <w:rPr>
-          <w:noProof/>
-        </w:rPr>
-        <w:fldChar w:fldCharType="end"/>
-      </w:r>
+      <w:fldSimple w:instr=" SEQ Figure \* ARABIC ">
+        <w:r>
+          <w:rPr>
+            <w:noProof/>
+          </w:rPr>
+          <w:t>20</w:t>
+        </w:r>
+      </w:fldSimple>
       <w:r>
         <w:t xml:space="preserve"> Maquette de pop-up de création d'utilisateur</w:t>
       </w:r>
@@ -10478,27 +10200,14 @@
       <w:r>
         <w:t xml:space="preserve">Figure </w:t>
       </w:r>
-      <w:r>
-        <w:fldChar w:fldCharType="begin"/>
-      </w:r>
-      <w:r>
-        <w:instrText xml:space="preserve"> SEQ Figure \* ARABIC </w:instrText>
-      </w:r>
-      <w:r>
-        <w:fldChar w:fldCharType="separate"/>
-      </w:r>
-      <w:r>
-        <w:rPr>
-          <w:noProof/>
-        </w:rPr>
-        <w:t>21</w:t>
-      </w:r>
-      <w:r>
-        <w:rPr>
-          <w:noProof/>
-        </w:rPr>
-        <w:fldChar w:fldCharType="end"/>
-      </w:r>
+      <w:fldSimple w:instr=" SEQ Figure \* ARABIC ">
+        <w:r>
+          <w:rPr>
+            <w:noProof/>
+          </w:rPr>
+          <w:t>21</w:t>
+        </w:r>
+      </w:fldSimple>
       <w:r>
         <w:t xml:space="preserve"> Maquette de pop-up de création d'état</w:t>
       </w:r>
@@ -10593,27 +10302,14 @@
       <w:r>
         <w:t xml:space="preserve">Figure </w:t>
       </w:r>
-      <w:r>
-        <w:fldChar w:fldCharType="begin"/>
-      </w:r>
-      <w:r>
-        <w:instrText xml:space="preserve"> SEQ Figure \* ARABIC </w:instrText>
-      </w:r>
-      <w:r>
-        <w:fldChar w:fldCharType="separate"/>
-      </w:r>
-      <w:r>
-        <w:rPr>
-          <w:noProof/>
-        </w:rPr>
-        <w:t>22</w:t>
-      </w:r>
-      <w:r>
-        <w:rPr>
-          <w:noProof/>
-        </w:rPr>
-        <w:fldChar w:fldCharType="end"/>
-      </w:r>
+      <w:fldSimple w:instr=" SEQ Figure \* ARABIC ">
+        <w:r>
+          <w:rPr>
+            <w:noProof/>
+          </w:rPr>
+          <w:t>22</w:t>
+        </w:r>
+      </w:fldSimple>
       <w:r>
         <w:t xml:space="preserve"> Maquette de pop-up de création checklist</w:t>
       </w:r>
@@ -10706,27 +10402,14 @@
       <w:r>
         <w:t xml:space="preserve">Figure </w:t>
       </w:r>
-      <w:r>
-        <w:fldChar w:fldCharType="begin"/>
-      </w:r>
-      <w:r>
-        <w:instrText xml:space="preserve"> SEQ Figure \* ARABIC </w:instrText>
-      </w:r>
-      <w:r>
-        <w:fldChar w:fldCharType="separate"/>
-      </w:r>
-      <w:r>
-        <w:rPr>
-          <w:noProof/>
-        </w:rPr>
-        <w:t>23</w:t>
-      </w:r>
-      <w:r>
-        <w:rPr>
-          <w:noProof/>
-        </w:rPr>
-        <w:fldChar w:fldCharType="end"/>
-      </w:r>
+      <w:fldSimple w:instr=" SEQ Figure \* ARABIC ">
+        <w:r>
+          <w:rPr>
+            <w:noProof/>
+          </w:rPr>
+          <w:t>23</w:t>
+        </w:r>
+      </w:fldSimple>
       <w:r>
         <w:t xml:space="preserve"> Maquette de pop-up de</w:t>
       </w:r>
@@ -10980,27 +10663,14 @@
       <w:r>
         <w:t xml:space="preserve">Figure </w:t>
       </w:r>
-      <w:r>
-        <w:fldChar w:fldCharType="begin"/>
-      </w:r>
-      <w:r>
-        <w:instrText xml:space="preserve"> SEQ Figure \* ARABIC </w:instrText>
-      </w:r>
-      <w:r>
-        <w:fldChar w:fldCharType="separate"/>
-      </w:r>
-      <w:r>
-        <w:rPr>
-          <w:noProof/>
-        </w:rPr>
-        <w:t>24</w:t>
-      </w:r>
-      <w:r>
-        <w:rPr>
-          <w:noProof/>
-        </w:rPr>
-        <w:fldChar w:fldCharType="end"/>
-      </w:r>
+      <w:fldSimple w:instr=" SEQ Figure \* ARABIC ">
+        <w:r>
+          <w:rPr>
+            <w:noProof/>
+          </w:rPr>
+          <w:t>24</w:t>
+        </w:r>
+      </w:fldSimple>
       <w:r>
         <w:t xml:space="preserve"> Maquette écran du mindmap</w:t>
       </w:r>
@@ -11219,27 +10889,14 @@
       <w:r>
         <w:t xml:space="preserve">Figure </w:t>
       </w:r>
-      <w:r>
-        <w:fldChar w:fldCharType="begin"/>
-      </w:r>
-      <w:r>
-        <w:instrText xml:space="preserve"> SEQ Figure \* ARABIC </w:instrText>
-      </w:r>
-      <w:r>
-        <w:fldChar w:fldCharType="separate"/>
-      </w:r>
-      <w:r>
-        <w:rPr>
-          <w:noProof/>
-        </w:rPr>
-        <w:t>25</w:t>
-      </w:r>
-      <w:r>
-        <w:rPr>
-          <w:noProof/>
-        </w:rPr>
-        <w:fldChar w:fldCharType="end"/>
-      </w:r>
+      <w:fldSimple w:instr=" SEQ Figure \* ARABIC ">
+        <w:r>
+          <w:rPr>
+            <w:noProof/>
+          </w:rPr>
+          <w:t>25</w:t>
+        </w:r>
+      </w:fldSimple>
       <w:r>
         <w:t xml:space="preserve"> Modèle Conceptuel de Données</w:t>
       </w:r>
@@ -12082,27 +11739,14 @@
       <w:r>
         <w:t xml:space="preserve">Figure </w:t>
       </w:r>
-      <w:r>
-        <w:fldChar w:fldCharType="begin"/>
-      </w:r>
-      <w:r>
-        <w:instrText xml:space="preserve"> SEQ Figure \* ARABIC </w:instrText>
-      </w:r>
-      <w:r>
-        <w:fldChar w:fldCharType="separate"/>
-      </w:r>
-      <w:r>
-        <w:rPr>
-          <w:noProof/>
-        </w:rPr>
-        <w:t>26</w:t>
-      </w:r>
-      <w:r>
-        <w:rPr>
-          <w:noProof/>
-        </w:rPr>
-        <w:fldChar w:fldCharType="end"/>
-      </w:r>
+      <w:fldSimple w:instr=" SEQ Figure \* ARABIC ">
+        <w:r>
+          <w:rPr>
+            <w:noProof/>
+          </w:rPr>
+          <w:t>26</w:t>
+        </w:r>
+      </w:fldSimple>
       <w:bookmarkEnd w:id="227"/>
       <w:r>
         <w:t xml:space="preserve"> </w:t>
@@ -12186,27 +11830,14 @@
       <w:r>
         <w:t xml:space="preserve">Figure </w:t>
       </w:r>
-      <w:r>
-        <w:fldChar w:fldCharType="begin"/>
-      </w:r>
-      <w:r>
-        <w:instrText xml:space="preserve"> SEQ Figure \* ARABIC </w:instrText>
-      </w:r>
-      <w:r>
-        <w:fldChar w:fldCharType="separate"/>
-      </w:r>
-      <w:r>
-        <w:rPr>
-          <w:noProof/>
-        </w:rPr>
-        <w:t>27</w:t>
-      </w:r>
-      <w:r>
-        <w:rPr>
-          <w:noProof/>
-        </w:rPr>
-        <w:fldChar w:fldCharType="end"/>
-      </w:r>
+      <w:fldSimple w:instr=" SEQ Figure \* ARABIC ">
+        <w:r>
+          <w:rPr>
+            <w:noProof/>
+          </w:rPr>
+          <w:t>27</w:t>
+        </w:r>
+      </w:fldSimple>
       <w:bookmarkEnd w:id="232"/>
       <w:r>
         <w:t xml:space="preserve"> Diagramme des classes de contrôle</w:t>
@@ -12284,27 +11915,14 @@
       <w:r>
         <w:t xml:space="preserve">Figure </w:t>
       </w:r>
-      <w:r>
-        <w:fldChar w:fldCharType="begin"/>
-      </w:r>
-      <w:r>
-        <w:instrText xml:space="preserve"> SEQ Figure \* ARABIC </w:instrText>
-      </w:r>
-      <w:r>
-        <w:fldChar w:fldCharType="separate"/>
-      </w:r>
-      <w:r>
-        <w:rPr>
-          <w:noProof/>
-        </w:rPr>
-        <w:t>28</w:t>
-      </w:r>
-      <w:r>
-        <w:rPr>
-          <w:noProof/>
-        </w:rPr>
-        <w:fldChar w:fldCharType="end"/>
-      </w:r>
+      <w:fldSimple w:instr=" SEQ Figure \* ARABIC ">
+        <w:r>
+          <w:rPr>
+            <w:noProof/>
+          </w:rPr>
+          <w:t>28</w:t>
+        </w:r>
+      </w:fldSimple>
       <w:bookmarkEnd w:id="235"/>
       <w:r>
         <w:t xml:space="preserve"> Diagramme des classes de vues</w:t>
@@ -12382,24 +12000,14 @@
       <w:r>
         <w:t xml:space="preserve">Figure </w:t>
       </w:r>
-      <w:r>
-        <w:fldChar w:fldCharType="begin"/>
-      </w:r>
-      <w:r>
-        <w:instrText xml:space="preserve"> SEQ Figure \* ARABIC </w:instrText>
-      </w:r>
-      <w:r>
-        <w:fldChar w:fldCharType="separate"/>
-      </w:r>
-      <w:r>
-        <w:rPr>
-          <w:noProof/>
-        </w:rPr>
-        <w:t>29</w:t>
-      </w:r>
-      <w:r>
-        <w:fldChar w:fldCharType="end"/>
-      </w:r>
+      <w:fldSimple w:instr=" SEQ Figure \* ARABIC ">
+        <w:r>
+          <w:rPr>
+            <w:noProof/>
+          </w:rPr>
+          <w:t>29</w:t>
+        </w:r>
+      </w:fldSimple>
       <w:r>
         <w:t xml:space="preserve"> Diagramme de séquence de communication à la base de données</w:t>
       </w:r>
@@ -12477,14 +12085,14 @@
             <v:path o:extrusionok="f" gradientshapeok="t" o:connecttype="rect"/>
             <o:lock v:ext="edit" aspectratio="t"/>
           </v:shapetype>
-          <v:shape id="_x0000_i1060" type="#_x0000_t75" style="width:469.55pt;height:292.6pt" o:ole="">
+          <v:shape id="_x0000_i1025" type="#_x0000_t75" style="width:469.55pt;height:292.6pt" o:ole="" o:bordertopcolor="this" o:borderleftcolor="this" o:borderbottomcolor="this" o:borderrightcolor="this">
             <v:imagedata r:id="rId44" o:title=""/>
             <w10:bordertop type="single" width="4"/>
             <w10:borderleft type="single" width="4"/>
             <w10:borderbottom type="single" width="4"/>
             <w10:borderright type="single" width="4"/>
           </v:shape>
-          <o:OLEObject Type="Embed" ProgID="Word.Document.8" ShapeID="_x0000_i1060" DrawAspect="Content" ObjectID="_1652030666" r:id="rId45">
+          <o:OLEObject Type="Embed" ProgID="Word.Document.8" ShapeID="_x0000_i1025" DrawAspect="Content" ObjectID="_1652218712" r:id="rId45">
             <o:FieldCodes>\s</o:FieldCodes>
           </o:OLEObject>
         </w:object>
@@ -12497,52 +12105,26 @@
       <w:r>
         <w:t xml:space="preserve">Figure </w:t>
       </w:r>
-      <w:r>
-        <w:fldChar w:fldCharType="begin"/>
-      </w:r>
-      <w:r>
-        <w:instrText xml:space="preserve"> SEQ Figure \* ARABIC </w:instrText>
-      </w:r>
-      <w:r>
-        <w:fldChar w:fldCharType="separate"/>
-      </w:r>
-      <w:r>
-        <w:rPr>
-          <w:noProof/>
-        </w:rPr>
-        <w:t>30</w:t>
-      </w:r>
-      <w:r>
-        <w:fldChar w:fldCharType="end"/>
-      </w:r>
+      <w:fldSimple w:instr=" SEQ Figure \* ARABIC ">
+        <w:r>
+          <w:rPr>
+            <w:noProof/>
+          </w:rPr>
+          <w:t>30</w:t>
+        </w:r>
+      </w:fldSimple>
       <w:r>
         <w:t xml:space="preserve"> Code d'utilisation de la liaison avec Access</w:t>
       </w:r>
     </w:p>
     <w:p>
       <w:r>
-        <w:t xml:space="preserve">La liaison avec une base de données Access utilise la classe de données de C#, </w:t>
-      </w:r>
-      <w:proofErr w:type="spellStart"/>
-      <w:r>
-        <w:t>OleDb</w:t>
-      </w:r>
-      <w:proofErr w:type="spellEnd"/>
-      <w:r>
-        <w:t>. Il faut pour cela déclarer l’utilisation de cette classe dans les déclarations d’usage</w:t>
-      </w:r>
-    </w:p>
-    <w:p>
-      <w:r>
-        <w:t xml:space="preserve">Il faut ensuite créer un objet </w:t>
-      </w:r>
-      <w:proofErr w:type="spellStart"/>
-      <w:r>
-        <w:t>OleDbConnection</w:t>
-      </w:r>
-      <w:proofErr w:type="spellEnd"/>
-      <w:r>
-        <w:t xml:space="preserve"> qui permet d’établir la liaison entre l’application C# et la base de données Access.</w:t>
+        <w:t>La liaison avec une base de données Access utilise la classe de données de C#, OleDb. Il faut pour cela déclarer l’utilisation de cette classe dans les déclarations d’usage</w:t>
+      </w:r>
+    </w:p>
+    <w:p>
+      <w:r>
+        <w:t>Il faut ensuite créer un objet OleDbConnection qui permet d’établir la liaison entre l’application C# et la base de données Access.</w:t>
       </w:r>
     </w:p>
     <w:p>
@@ -16192,27 +15774,14 @@
       <w:r>
         <w:t xml:space="preserve">Figure </w:t>
       </w:r>
-      <w:r>
-        <w:fldChar w:fldCharType="begin"/>
-      </w:r>
-      <w:r>
-        <w:instrText xml:space="preserve"> SEQ Figure \* ARABIC </w:instrText>
-      </w:r>
-      <w:r>
-        <w:fldChar w:fldCharType="separate"/>
-      </w:r>
-      <w:r>
-        <w:rPr>
-          <w:noProof/>
-        </w:rPr>
-        <w:t>31</w:t>
-      </w:r>
-      <w:r>
-        <w:rPr>
-          <w:noProof/>
-        </w:rPr>
-        <w:fldChar w:fldCharType="end"/>
-      </w:r>
+      <w:fldSimple w:instr=" SEQ Figure \* ARABIC ">
+        <w:r>
+          <w:rPr>
+            <w:noProof/>
+          </w:rPr>
+          <w:t>31</w:t>
+        </w:r>
+      </w:fldSimple>
       <w:r>
         <w:t xml:space="preserve"> Résultat des tests sur la classe Controller</w:t>
       </w:r>
@@ -16225,15 +15794,11 @@
         <w:jc w:val="center"/>
       </w:pPr>
       <w:r>
-        <w:rPr>
-          <w:noProof/>
-        </w:rPr>
-        <w:lastRenderedPageBreak/>
         <w:drawing>
-          <wp:inline distT="0" distB="0" distL="0" distR="0" wp14:anchorId="13017C14" wp14:editId="0280BF04">
-            <wp:extent cx="2655570" cy="4765675"/>
-            <wp:effectExtent l="0" t="0" r="0" b="0"/>
-            <wp:docPr id="36" name="Image 36"/>
+          <wp:inline distT="0" distB="0" distL="0" distR="0" wp14:anchorId="44061FCA" wp14:editId="39FE57CF">
+            <wp:extent cx="3143689" cy="3515216"/>
+            <wp:effectExtent l="0" t="0" r="0" b="9525"/>
+            <wp:docPr id="64" name="Image 64"/>
             <wp:cNvGraphicFramePr>
               <a:graphicFrameLocks xmlns:a="http://schemas.openxmlformats.org/drawingml/2006/main" noChangeAspect="1"/>
             </wp:cNvGraphicFramePr>
@@ -16253,7 +15818,7 @@
                   <pic:spPr>
                     <a:xfrm>
                       <a:off x="0" y="0"/>
-                      <a:ext cx="2655570" cy="4765675"/>
+                      <a:ext cx="3143689" cy="3515216"/>
                     </a:xfrm>
                     <a:prstGeom prst="rect">
                       <a:avLst/>
@@ -16272,17 +15837,41 @@
       </w:pPr>
       <w:bookmarkStart w:id="244" w:name="_Toc40975399"/>
       <w:bookmarkStart w:id="245" w:name="_Toc41343911"/>
+      <w:bookmarkStart w:id="246" w:name="_Ref41602878"/>
       <w:r>
         <w:t xml:space="preserve">Figure </w:t>
       </w:r>
+      <w:fldSimple w:instr=" SEQ Figure \* ARABIC ">
+        <w:r>
+          <w:rPr>
+            <w:noProof/>
+          </w:rPr>
+          <w:t>32</w:t>
+        </w:r>
+      </w:fldSimple>
+      <w:bookmarkEnd w:id="246"/>
+      <w:r>
+        <w:t xml:space="preserve"> Résultat des tests sur la classe DB</w:t>
+      </w:r>
+      <w:bookmarkEnd w:id="244"/>
+      <w:bookmarkEnd w:id="245"/>
+    </w:p>
+    <w:p>
+      <w:r>
+        <w:lastRenderedPageBreak/>
+        <w:t xml:space="preserve">Comme vous pouvez le voir sur la </w:t>
+      </w:r>
       <w:r>
         <w:fldChar w:fldCharType="begin"/>
       </w:r>
       <w:r>
-        <w:instrText xml:space="preserve"> SEQ Figure \* ARABIC </w:instrText>
+        <w:instrText xml:space="preserve"> REF _Ref41602878 \h </w:instrText>
       </w:r>
       <w:r>
         <w:fldChar w:fldCharType="separate"/>
+      </w:r>
+      <w:r>
+        <w:t xml:space="preserve">Figure </w:t>
       </w:r>
       <w:r>
         <w:rPr>
@@ -16291,29 +15880,50 @@
         <w:t>32</w:t>
       </w:r>
       <w:r>
-        <w:rPr>
-          <w:noProof/>
-        </w:rPr>
         <w:fldChar w:fldCharType="end"/>
       </w:r>
       <w:r>
-        <w:t xml:space="preserve"> Résultat des tests sur la classe DB</w:t>
-      </w:r>
-      <w:bookmarkEnd w:id="244"/>
-      <w:bookmarkEnd w:id="245"/>
+        <w:t xml:space="preserve">, </w:t>
+      </w:r>
+      <w:r>
+        <w:t xml:space="preserve">j’ai utilisé des tests couvrant </w:t>
+      </w:r>
+      <w:r>
+        <w:t>les opérations susceptibles</w:t>
+      </w:r>
+      <w:r>
+        <w:t xml:space="preserve"> de survenir réellement.</w:t>
+      </w:r>
+      <w:r>
+        <w:t xml:space="preserve"> Il y’a par exemple les activités qui sont « CRD » pour « Create,Read,Delete ». Ceci montre que le test comprend la création, la lecture et la suppression sur cette table mais pas de modifications. En effet, la table activité ne sera jamais utilisée pour de la modification</w:t>
+      </w:r>
+      <w:r>
+        <w:t xml:space="preserve"> car cette option n’est pas pertinente.</w:t>
+      </w:r>
+    </w:p>
+    <w:p>
+      <w:r>
+        <w:t xml:space="preserve">Finalement, les méthodes dont le nom commence par « Get » sont les tables de constantes pour les types </w:t>
+      </w:r>
+      <w:r>
+        <w:t>des User</w:t>
+      </w:r>
+      <w:r>
+        <w:t xml:space="preserve"> Stories ou pour les priorités qu’il est possible de donner.</w:t>
+      </w:r>
     </w:p>
     <w:p>
       <w:pPr>
         <w:pStyle w:val="Titre1"/>
       </w:pPr>
-      <w:bookmarkStart w:id="246" w:name="_Toc41344134"/>
+      <w:bookmarkStart w:id="247" w:name="_Toc41344134"/>
       <w:r>
         <w:t xml:space="preserve">Table </w:t>
       </w:r>
       <w:r>
         <w:t>des figures</w:t>
       </w:r>
-      <w:bookmarkEnd w:id="246"/>
+      <w:bookmarkEnd w:id="247"/>
     </w:p>
     <w:p>
       <w:pPr>
@@ -18621,7 +18231,7 @@
       <w:rPr>
         <w:noProof/>
       </w:rPr>
-      <w:t>26.05.2020</w:t>
+      <w:t>28.05.2020</w:t>
     </w:r>
     <w:r>
       <w:fldChar w:fldCharType="end"/>
@@ -22012,7 +21622,7 @@
 </file>
 
 <file path=customXml/itemProps2.xml><?xml version="1.0" encoding="utf-8"?>
-<ds:datastoreItem xmlns:ds="http://schemas.openxmlformats.org/officeDocument/2006/customXml" ds:itemID="{431B15DE-25D1-4462-934F-E0F762C84A60}">
+<ds:datastoreItem xmlns:ds="http://schemas.openxmlformats.org/officeDocument/2006/customXml" ds:itemID="{E7469041-39A5-4B4E-8E4B-2954C1449553}">
   <ds:schemaRefs>
     <ds:schemaRef ds:uri="http://schemas.openxmlformats.org/officeDocument/2006/bibliography"/>
   </ds:schemaRefs>

</xml_diff>

<commit_message>
Remade controller Tests + update doc graphs
</commit_message>
<xml_diff>
--- a/Documentation/Documentation.docx
+++ b/Documentation/Documentation.docx
@@ -189,7 +189,7 @@
                                       <w:sz w:val="28"/>
                                       <w:szCs w:val="28"/>
                                     </w:rPr>
-                                    <w:t>28.05.2020</w:t>
+                                    <w:t>29.05.2020</w:t>
                                   </w:r>
                                   <w:r>
                                     <w:rPr>
@@ -3513,7 +3513,7 @@
                                 <w:sz w:val="28"/>
                                 <w:szCs w:val="28"/>
                               </w:rPr>
-                              <w:t>28.05.2020</w:t>
+                              <w:t>29.05.2020</w:t>
                             </w:r>
                             <w:r>
                               <w:rPr>
@@ -4336,7 +4336,7 @@
           <w:r>
             <w:fldChar w:fldCharType="separate"/>
           </w:r>
-          <w:hyperlink w:anchor="_Toc41344111" w:history="1">
+          <w:hyperlink w:anchor="_Toc41661876" w:history="1">
             <w:r>
               <w:rPr>
                 <w:rStyle w:val="Lienhypertexte"/>
@@ -4378,7 +4378,7 @@
                 <w:noProof/>
                 <w:webHidden/>
               </w:rPr>
-              <w:instrText xml:space="preserve"> PAGEREF _Toc41344111 \h </w:instrText>
+              <w:instrText xml:space="preserve"> PAGEREF _Toc41661876 \h </w:instrText>
             </w:r>
             <w:r>
               <w:rPr>
@@ -4422,7 +4422,7 @@
               <w:lang w:eastAsia="fr-CH"/>
             </w:rPr>
           </w:pPr>
-          <w:hyperlink w:anchor="_Toc41344112" w:history="1">
+          <w:hyperlink w:anchor="_Toc41661877" w:history="1">
             <w:r>
               <w:rPr>
                 <w:rStyle w:val="Lienhypertexte"/>
@@ -4464,7 +4464,7 @@
                 <w:noProof/>
                 <w:webHidden/>
               </w:rPr>
-              <w:instrText xml:space="preserve"> PAGEREF _Toc41344112 \h </w:instrText>
+              <w:instrText xml:space="preserve"> PAGEREF _Toc41661877 \h </w:instrText>
             </w:r>
             <w:r>
               <w:rPr>
@@ -4508,7 +4508,7 @@
               <w:lang w:eastAsia="fr-CH"/>
             </w:rPr>
           </w:pPr>
-          <w:hyperlink w:anchor="_Toc41344113" w:history="1">
+          <w:hyperlink w:anchor="_Toc41661878" w:history="1">
             <w:r>
               <w:rPr>
                 <w:rStyle w:val="Lienhypertexte"/>
@@ -4550,7 +4550,7 @@
                 <w:noProof/>
                 <w:webHidden/>
               </w:rPr>
-              <w:instrText xml:space="preserve"> PAGEREF _Toc41344113 \h </w:instrText>
+              <w:instrText xml:space="preserve"> PAGEREF _Toc41661878 \h </w:instrText>
             </w:r>
             <w:r>
               <w:rPr>
@@ -4590,7 +4590,7 @@
               <w:lang w:eastAsia="fr-CH"/>
             </w:rPr>
           </w:pPr>
-          <w:hyperlink w:anchor="_Toc41344114" w:history="1">
+          <w:hyperlink w:anchor="_Toc41661879" w:history="1">
             <w:r>
               <w:rPr>
                 <w:rStyle w:val="Lienhypertexte"/>
@@ -4632,7 +4632,7 @@
                 <w:noProof/>
                 <w:webHidden/>
               </w:rPr>
-              <w:instrText xml:space="preserve"> PAGEREF _Toc41344114 \h </w:instrText>
+              <w:instrText xml:space="preserve"> PAGEREF _Toc41661879 \h </w:instrText>
             </w:r>
             <w:r>
               <w:rPr>
@@ -4672,7 +4672,7 @@
               <w:lang w:eastAsia="fr-CH"/>
             </w:rPr>
           </w:pPr>
-          <w:hyperlink w:anchor="_Toc41344115" w:history="1">
+          <w:hyperlink w:anchor="_Toc41661880" w:history="1">
             <w:r>
               <w:rPr>
                 <w:rStyle w:val="Lienhypertexte"/>
@@ -4714,7 +4714,7 @@
                 <w:noProof/>
                 <w:webHidden/>
               </w:rPr>
-              <w:instrText xml:space="preserve"> PAGEREF _Toc41344115 \h </w:instrText>
+              <w:instrText xml:space="preserve"> PAGEREF _Toc41661880 \h </w:instrText>
             </w:r>
             <w:r>
               <w:rPr>
@@ -4754,7 +4754,7 @@
               <w:lang w:eastAsia="fr-CH"/>
             </w:rPr>
           </w:pPr>
-          <w:hyperlink w:anchor="_Toc41344116" w:history="1">
+          <w:hyperlink w:anchor="_Toc41661881" w:history="1">
             <w:r>
               <w:rPr>
                 <w:rStyle w:val="Lienhypertexte"/>
@@ -4796,7 +4796,7 @@
                 <w:noProof/>
                 <w:webHidden/>
               </w:rPr>
-              <w:instrText xml:space="preserve"> PAGEREF _Toc41344116 \h </w:instrText>
+              <w:instrText xml:space="preserve"> PAGEREF _Toc41661881 \h </w:instrText>
             </w:r>
             <w:r>
               <w:rPr>
@@ -4840,7 +4840,7 @@
               <w:lang w:eastAsia="fr-CH"/>
             </w:rPr>
           </w:pPr>
-          <w:hyperlink w:anchor="_Toc41344117" w:history="1">
+          <w:hyperlink w:anchor="_Toc41661882" w:history="1">
             <w:r>
               <w:rPr>
                 <w:rStyle w:val="Lienhypertexte"/>
@@ -4882,7 +4882,7 @@
                 <w:noProof/>
                 <w:webHidden/>
               </w:rPr>
-              <w:instrText xml:space="preserve"> PAGEREF _Toc41344117 \h </w:instrText>
+              <w:instrText xml:space="preserve"> PAGEREF _Toc41661882 \h </w:instrText>
             </w:r>
             <w:r>
               <w:rPr>
@@ -4926,7 +4926,7 @@
               <w:lang w:eastAsia="fr-CH"/>
             </w:rPr>
           </w:pPr>
-          <w:hyperlink w:anchor="_Toc41344118" w:history="1">
+          <w:hyperlink w:anchor="_Toc41661883" w:history="1">
             <w:r>
               <w:rPr>
                 <w:rStyle w:val="Lienhypertexte"/>
@@ -4968,7 +4968,7 @@
                 <w:noProof/>
                 <w:webHidden/>
               </w:rPr>
-              <w:instrText xml:space="preserve"> PAGEREF _Toc41344118 \h </w:instrText>
+              <w:instrText xml:space="preserve"> PAGEREF _Toc41661883 \h </w:instrText>
             </w:r>
             <w:r>
               <w:rPr>
@@ -5012,7 +5012,7 @@
               <w:lang w:eastAsia="fr-CH"/>
             </w:rPr>
           </w:pPr>
-          <w:hyperlink w:anchor="_Toc41344119" w:history="1">
+          <w:hyperlink w:anchor="_Toc41661884" w:history="1">
             <w:r>
               <w:rPr>
                 <w:rStyle w:val="Lienhypertexte"/>
@@ -5054,7 +5054,7 @@
                 <w:noProof/>
                 <w:webHidden/>
               </w:rPr>
-              <w:instrText xml:space="preserve"> PAGEREF _Toc41344119 \h </w:instrText>
+              <w:instrText xml:space="preserve"> PAGEREF _Toc41661884 \h </w:instrText>
             </w:r>
             <w:r>
               <w:rPr>
@@ -5098,7 +5098,7 @@
               <w:lang w:eastAsia="fr-CH"/>
             </w:rPr>
           </w:pPr>
-          <w:hyperlink w:anchor="_Toc41344120" w:history="1">
+          <w:hyperlink w:anchor="_Toc41661885" w:history="1">
             <w:r>
               <w:rPr>
                 <w:rStyle w:val="Lienhypertexte"/>
@@ -5140,7 +5140,7 @@
                 <w:noProof/>
                 <w:webHidden/>
               </w:rPr>
-              <w:instrText xml:space="preserve"> PAGEREF _Toc41344120 \h </w:instrText>
+              <w:instrText xml:space="preserve"> PAGEREF _Toc41661885 \h </w:instrText>
             </w:r>
             <w:r>
               <w:rPr>
@@ -5184,7 +5184,7 @@
               <w:lang w:eastAsia="fr-CH"/>
             </w:rPr>
           </w:pPr>
-          <w:hyperlink w:anchor="_Toc41344121" w:history="1">
+          <w:hyperlink w:anchor="_Toc41661886" w:history="1">
             <w:r>
               <w:rPr>
                 <w:rStyle w:val="Lienhypertexte"/>
@@ -5226,7 +5226,7 @@
                 <w:noProof/>
                 <w:webHidden/>
               </w:rPr>
-              <w:instrText xml:space="preserve"> PAGEREF _Toc41344121 \h </w:instrText>
+              <w:instrText xml:space="preserve"> PAGEREF _Toc41661886 \h </w:instrText>
             </w:r>
             <w:r>
               <w:rPr>
@@ -5246,7 +5246,7 @@
                 <w:noProof/>
                 <w:webHidden/>
               </w:rPr>
-              <w:t>9</w:t>
+              <w:t>8</w:t>
             </w:r>
             <w:r>
               <w:rPr>
@@ -5270,7 +5270,7 @@
               <w:lang w:eastAsia="fr-CH"/>
             </w:rPr>
           </w:pPr>
-          <w:hyperlink w:anchor="_Toc41344122" w:history="1">
+          <w:hyperlink w:anchor="_Toc41661887" w:history="1">
             <w:r>
               <w:rPr>
                 <w:rStyle w:val="Lienhypertexte"/>
@@ -5312,7 +5312,7 @@
                 <w:noProof/>
                 <w:webHidden/>
               </w:rPr>
-              <w:instrText xml:space="preserve"> PAGEREF _Toc41344122 \h </w:instrText>
+              <w:instrText xml:space="preserve"> PAGEREF _Toc41661887 \h </w:instrText>
             </w:r>
             <w:r>
               <w:rPr>
@@ -5332,7 +5332,7 @@
                 <w:noProof/>
                 <w:webHidden/>
               </w:rPr>
-              <w:t>9</w:t>
+              <w:t>8</w:t>
             </w:r>
             <w:r>
               <w:rPr>
@@ -5352,7 +5352,7 @@
               <w:lang w:eastAsia="fr-CH"/>
             </w:rPr>
           </w:pPr>
-          <w:hyperlink w:anchor="_Toc41344123" w:history="1">
+          <w:hyperlink w:anchor="_Toc41661888" w:history="1">
             <w:r>
               <w:rPr>
                 <w:rStyle w:val="Lienhypertexte"/>
@@ -5394,7 +5394,7 @@
                 <w:noProof/>
                 <w:webHidden/>
               </w:rPr>
-              <w:instrText xml:space="preserve"> PAGEREF _Toc41344123 \h </w:instrText>
+              <w:instrText xml:space="preserve"> PAGEREF _Toc41661888 \h </w:instrText>
             </w:r>
             <w:r>
               <w:rPr>
@@ -5414,7 +5414,7 @@
                 <w:noProof/>
                 <w:webHidden/>
               </w:rPr>
-              <w:t>10</w:t>
+              <w:t>9</w:t>
             </w:r>
             <w:r>
               <w:rPr>
@@ -5438,7 +5438,7 @@
               <w:lang w:eastAsia="fr-CH"/>
             </w:rPr>
           </w:pPr>
-          <w:hyperlink w:anchor="_Toc41344124" w:history="1">
+          <w:hyperlink w:anchor="_Toc41661889" w:history="1">
             <w:r>
               <w:rPr>
                 <w:rStyle w:val="Lienhypertexte"/>
@@ -5480,7 +5480,7 @@
                 <w:noProof/>
                 <w:webHidden/>
               </w:rPr>
-              <w:instrText xml:space="preserve"> PAGEREF _Toc41344124 \h </w:instrText>
+              <w:instrText xml:space="preserve"> PAGEREF _Toc41661889 \h </w:instrText>
             </w:r>
             <w:r>
               <w:rPr>
@@ -5500,7 +5500,7 @@
                 <w:noProof/>
                 <w:webHidden/>
               </w:rPr>
-              <w:t>10</w:t>
+              <w:t>9</w:t>
             </w:r>
             <w:r>
               <w:rPr>
@@ -5524,7 +5524,7 @@
               <w:lang w:eastAsia="fr-CH"/>
             </w:rPr>
           </w:pPr>
-          <w:hyperlink w:anchor="_Toc41344125" w:history="1">
+          <w:hyperlink w:anchor="_Toc41661890" w:history="1">
             <w:r>
               <w:rPr>
                 <w:rStyle w:val="Lienhypertexte"/>
@@ -5566,7 +5566,7 @@
                 <w:noProof/>
                 <w:webHidden/>
               </w:rPr>
-              <w:instrText xml:space="preserve"> PAGEREF _Toc41344125 \h </w:instrText>
+              <w:instrText xml:space="preserve"> PAGEREF _Toc41661890 \h </w:instrText>
             </w:r>
             <w:r>
               <w:rPr>
@@ -5586,7 +5586,7 @@
                 <w:noProof/>
                 <w:webHidden/>
               </w:rPr>
-              <w:t>11</w:t>
+              <w:t>10</w:t>
             </w:r>
             <w:r>
               <w:rPr>
@@ -5610,7 +5610,7 @@
               <w:lang w:eastAsia="fr-CH"/>
             </w:rPr>
           </w:pPr>
-          <w:hyperlink w:anchor="_Toc41344126" w:history="1">
+          <w:hyperlink w:anchor="_Toc41661891" w:history="1">
             <w:r>
               <w:rPr>
                 <w:rStyle w:val="Lienhypertexte"/>
@@ -5652,7 +5652,7 @@
                 <w:noProof/>
                 <w:webHidden/>
               </w:rPr>
-              <w:instrText xml:space="preserve"> PAGEREF _Toc41344126 \h </w:instrText>
+              <w:instrText xml:space="preserve"> PAGEREF _Toc41661891 \h </w:instrText>
             </w:r>
             <w:r>
               <w:rPr>
@@ -5672,7 +5672,7 @@
                 <w:noProof/>
                 <w:webHidden/>
               </w:rPr>
-              <w:t>24</w:t>
+              <w:t>21</w:t>
             </w:r>
             <w:r>
               <w:rPr>
@@ -5696,7 +5696,7 @@
               <w:lang w:eastAsia="fr-CH"/>
             </w:rPr>
           </w:pPr>
-          <w:hyperlink w:anchor="_Toc41344127" w:history="1">
+          <w:hyperlink w:anchor="_Toc41661892" w:history="1">
             <w:r>
               <w:rPr>
                 <w:rStyle w:val="Lienhypertexte"/>
@@ -5738,7 +5738,7 @@
                 <w:noProof/>
                 <w:webHidden/>
               </w:rPr>
-              <w:instrText xml:space="preserve"> PAGEREF _Toc41344127 \h </w:instrText>
+              <w:instrText xml:space="preserve"> PAGEREF _Toc41661892 \h </w:instrText>
             </w:r>
             <w:r>
               <w:rPr>
@@ -5758,7 +5758,7 @@
                 <w:noProof/>
                 <w:webHidden/>
               </w:rPr>
-              <w:t>25</w:t>
+              <w:t>22</w:t>
             </w:r>
             <w:r>
               <w:rPr>
@@ -5778,7 +5778,7 @@
               <w:lang w:eastAsia="fr-CH"/>
             </w:rPr>
           </w:pPr>
-          <w:hyperlink w:anchor="_Toc41344128" w:history="1">
+          <w:hyperlink w:anchor="_Toc41661893" w:history="1">
             <w:r>
               <w:rPr>
                 <w:rStyle w:val="Lienhypertexte"/>
@@ -5820,7 +5820,7 @@
                 <w:noProof/>
                 <w:webHidden/>
               </w:rPr>
-              <w:instrText xml:space="preserve"> PAGEREF _Toc41344128 \h </w:instrText>
+              <w:instrText xml:space="preserve"> PAGEREF _Toc41661893 \h </w:instrText>
             </w:r>
             <w:r>
               <w:rPr>
@@ -5840,7 +5840,7 @@
                 <w:noProof/>
                 <w:webHidden/>
               </w:rPr>
-              <w:t>26</w:t>
+              <w:t>23</w:t>
             </w:r>
             <w:r>
               <w:rPr>
@@ -5864,7 +5864,7 @@
               <w:lang w:eastAsia="fr-CH"/>
             </w:rPr>
           </w:pPr>
-          <w:hyperlink w:anchor="_Toc41344129" w:history="1">
+          <w:hyperlink w:anchor="_Toc41661894" w:history="1">
             <w:r>
               <w:rPr>
                 <w:rStyle w:val="Lienhypertexte"/>
@@ -5906,7 +5906,7 @@
                 <w:noProof/>
                 <w:webHidden/>
               </w:rPr>
-              <w:instrText xml:space="preserve"> PAGEREF _Toc41344129 \h </w:instrText>
+              <w:instrText xml:space="preserve"> PAGEREF _Toc41661894 \h </w:instrText>
             </w:r>
             <w:r>
               <w:rPr>
@@ -5926,7 +5926,7 @@
                 <w:noProof/>
                 <w:webHidden/>
               </w:rPr>
-              <w:t>26</w:t>
+              <w:t>23</w:t>
             </w:r>
             <w:r>
               <w:rPr>
@@ -5950,7 +5950,7 @@
               <w:lang w:eastAsia="fr-CH"/>
             </w:rPr>
           </w:pPr>
-          <w:hyperlink w:anchor="_Toc41344130" w:history="1">
+          <w:hyperlink w:anchor="_Toc41661895" w:history="1">
             <w:r>
               <w:rPr>
                 <w:rStyle w:val="Lienhypertexte"/>
@@ -5992,7 +5992,7 @@
                 <w:noProof/>
                 <w:webHidden/>
               </w:rPr>
-              <w:instrText xml:space="preserve"> PAGEREF _Toc41344130 \h </w:instrText>
+              <w:instrText xml:space="preserve"> PAGEREF _Toc41661895 \h </w:instrText>
             </w:r>
             <w:r>
               <w:rPr>
@@ -6012,89 +6012,7 @@
                 <w:noProof/>
                 <w:webHidden/>
               </w:rPr>
-              <w:t>28</w:t>
-            </w:r>
-            <w:r>
-              <w:rPr>
-                <w:noProof/>
-                <w:webHidden/>
-              </w:rPr>
-              <w:fldChar w:fldCharType="end"/>
-            </w:r>
-          </w:hyperlink>
-        </w:p>
-        <w:p>
-          <w:pPr>
-            <w:pStyle w:val="TM1"/>
-            <w:rPr>
-              <w:rFonts w:eastAsiaTheme="minorEastAsia"/>
-              <w:noProof/>
-              <w:lang w:eastAsia="fr-CH"/>
-            </w:rPr>
-          </w:pPr>
-          <w:hyperlink w:anchor="_Toc41344131" w:history="1">
-            <w:r>
-              <w:rPr>
-                <w:rStyle w:val="Lienhypertexte"/>
-                <w:noProof/>
-              </w:rPr>
-              <w:t>7</w:t>
-            </w:r>
-            <w:r>
-              <w:rPr>
-                <w:rFonts w:eastAsiaTheme="minorEastAsia"/>
-                <w:noProof/>
-                <w:lang w:eastAsia="fr-CH"/>
-              </w:rPr>
-              <w:tab/>
-            </w:r>
-            <w:r>
-              <w:rPr>
-                <w:rStyle w:val="Lienhypertexte"/>
-                <w:noProof/>
-              </w:rPr>
-              <w:t>Plan de tests</w:t>
-            </w:r>
-            <w:r>
-              <w:rPr>
-                <w:noProof/>
-                <w:webHidden/>
-              </w:rPr>
-              <w:tab/>
-            </w:r>
-            <w:r>
-              <w:rPr>
-                <w:noProof/>
-                <w:webHidden/>
-              </w:rPr>
-              <w:fldChar w:fldCharType="begin"/>
-            </w:r>
-            <w:r>
-              <w:rPr>
-                <w:noProof/>
-                <w:webHidden/>
-              </w:rPr>
-              <w:instrText xml:space="preserve"> PAGEREF _Toc41344131 \h </w:instrText>
-            </w:r>
-            <w:r>
-              <w:rPr>
-                <w:noProof/>
-                <w:webHidden/>
-              </w:rPr>
-            </w:r>
-            <w:r>
-              <w:rPr>
-                <w:noProof/>
-                <w:webHidden/>
-              </w:rPr>
-              <w:fldChar w:fldCharType="separate"/>
-            </w:r>
-            <w:r>
-              <w:rPr>
-                <w:noProof/>
-                <w:webHidden/>
-              </w:rPr>
-              <w:t>32</w:t>
+              <w:t>25</w:t>
             </w:r>
             <w:r>
               <w:rPr>
@@ -6118,13 +6036,13 @@
               <w:lang w:eastAsia="fr-CH"/>
             </w:rPr>
           </w:pPr>
-          <w:hyperlink w:anchor="_Toc41344132" w:history="1">
+          <w:hyperlink w:anchor="_Toc41661896" w:history="1">
             <w:r>
               <w:rPr>
                 <w:rStyle w:val="Lienhypertexte"/>
                 <w:noProof/>
               </w:rPr>
-              <w:t>7.1</w:t>
+              <w:t>6.3</w:t>
             </w:r>
             <w:r>
               <w:rPr>
@@ -6139,7 +6057,7 @@
                 <w:rStyle w:val="Lienhypertexte"/>
                 <w:noProof/>
               </w:rPr>
-              <w:t>Test d’interface</w:t>
+              <w:t>Communications avec la base de données</w:t>
             </w:r>
             <w:r>
               <w:rPr>
@@ -6160,7 +6078,7 @@
                 <w:noProof/>
                 <w:webHidden/>
               </w:rPr>
-              <w:instrText xml:space="preserve"> PAGEREF _Toc41344132 \h </w:instrText>
+              <w:instrText xml:space="preserve"> PAGEREF _Toc41661896 \h </w:instrText>
             </w:r>
             <w:r>
               <w:rPr>
@@ -6180,7 +6098,7 @@
                 <w:noProof/>
                 <w:webHidden/>
               </w:rPr>
-              <w:t>32</w:t>
+              <w:t>29</w:t>
             </w:r>
             <w:r>
               <w:rPr>
@@ -6204,13 +6122,13 @@
               <w:lang w:eastAsia="fr-CH"/>
             </w:rPr>
           </w:pPr>
-          <w:hyperlink w:anchor="_Toc41344133" w:history="1">
+          <w:hyperlink w:anchor="_Toc41661897" w:history="1">
             <w:r>
               <w:rPr>
                 <w:rStyle w:val="Lienhypertexte"/>
                 <w:noProof/>
               </w:rPr>
-              <w:t>7.2</w:t>
+              <w:t>6.4</w:t>
             </w:r>
             <w:r>
               <w:rPr>
@@ -6225,7 +6143,7 @@
                 <w:rStyle w:val="Lienhypertexte"/>
                 <w:noProof/>
               </w:rPr>
-              <w:t>Tests unitaires</w:t>
+              <w:t>Liaison Access</w:t>
             </w:r>
             <w:r>
               <w:rPr>
@@ -6246,7 +6164,7 @@
                 <w:noProof/>
                 <w:webHidden/>
               </w:rPr>
-              <w:instrText xml:space="preserve"> PAGEREF _Toc41344133 \h </w:instrText>
+              <w:instrText xml:space="preserve"> PAGEREF _Toc41661897 \h </w:instrText>
             </w:r>
             <w:r>
               <w:rPr>
@@ -6266,7 +6184,7 @@
                 <w:noProof/>
                 <w:webHidden/>
               </w:rPr>
-              <w:t>35</w:t>
+              <w:t>30</w:t>
             </w:r>
             <w:r>
               <w:rPr>
@@ -6286,12 +6204,266 @@
               <w:lang w:eastAsia="fr-CH"/>
             </w:rPr>
           </w:pPr>
-          <w:hyperlink w:anchor="_Toc41344134" w:history="1">
+          <w:hyperlink w:anchor="_Toc41661898" w:history="1">
             <w:r>
               <w:rPr>
                 <w:rStyle w:val="Lienhypertexte"/>
                 <w:noProof/>
               </w:rPr>
+              <w:t>7</w:t>
+            </w:r>
+            <w:r>
+              <w:rPr>
+                <w:rFonts w:eastAsiaTheme="minorEastAsia"/>
+                <w:noProof/>
+                <w:lang w:eastAsia="fr-CH"/>
+              </w:rPr>
+              <w:tab/>
+            </w:r>
+            <w:r>
+              <w:rPr>
+                <w:rStyle w:val="Lienhypertexte"/>
+                <w:noProof/>
+              </w:rPr>
+              <w:t>Plan de tests</w:t>
+            </w:r>
+            <w:r>
+              <w:rPr>
+                <w:noProof/>
+                <w:webHidden/>
+              </w:rPr>
+              <w:tab/>
+            </w:r>
+            <w:r>
+              <w:rPr>
+                <w:noProof/>
+                <w:webHidden/>
+              </w:rPr>
+              <w:fldChar w:fldCharType="begin"/>
+            </w:r>
+            <w:r>
+              <w:rPr>
+                <w:noProof/>
+                <w:webHidden/>
+              </w:rPr>
+              <w:instrText xml:space="preserve"> PAGEREF _Toc41661898 \h </w:instrText>
+            </w:r>
+            <w:r>
+              <w:rPr>
+                <w:noProof/>
+                <w:webHidden/>
+              </w:rPr>
+            </w:r>
+            <w:r>
+              <w:rPr>
+                <w:noProof/>
+                <w:webHidden/>
+              </w:rPr>
+              <w:fldChar w:fldCharType="separate"/>
+            </w:r>
+            <w:r>
+              <w:rPr>
+                <w:noProof/>
+                <w:webHidden/>
+              </w:rPr>
+              <w:t>30</w:t>
+            </w:r>
+            <w:r>
+              <w:rPr>
+                <w:noProof/>
+                <w:webHidden/>
+              </w:rPr>
+              <w:fldChar w:fldCharType="end"/>
+            </w:r>
+          </w:hyperlink>
+        </w:p>
+        <w:p>
+          <w:pPr>
+            <w:pStyle w:val="TM2"/>
+            <w:tabs>
+              <w:tab w:val="left" w:pos="880"/>
+              <w:tab w:val="right" w:leader="dot" w:pos="9062"/>
+            </w:tabs>
+            <w:rPr>
+              <w:rFonts w:eastAsiaTheme="minorEastAsia"/>
+              <w:noProof/>
+              <w:lang w:eastAsia="fr-CH"/>
+            </w:rPr>
+          </w:pPr>
+          <w:hyperlink w:anchor="_Toc41661899" w:history="1">
+            <w:r>
+              <w:rPr>
+                <w:rStyle w:val="Lienhypertexte"/>
+                <w:noProof/>
+              </w:rPr>
+              <w:t>7.1</w:t>
+            </w:r>
+            <w:r>
+              <w:rPr>
+                <w:rFonts w:eastAsiaTheme="minorEastAsia"/>
+                <w:noProof/>
+                <w:lang w:eastAsia="fr-CH"/>
+              </w:rPr>
+              <w:tab/>
+            </w:r>
+            <w:r>
+              <w:rPr>
+                <w:rStyle w:val="Lienhypertexte"/>
+                <w:noProof/>
+              </w:rPr>
+              <w:t>Test d’interface</w:t>
+            </w:r>
+            <w:r>
+              <w:rPr>
+                <w:noProof/>
+                <w:webHidden/>
+              </w:rPr>
+              <w:tab/>
+            </w:r>
+            <w:r>
+              <w:rPr>
+                <w:noProof/>
+                <w:webHidden/>
+              </w:rPr>
+              <w:fldChar w:fldCharType="begin"/>
+            </w:r>
+            <w:r>
+              <w:rPr>
+                <w:noProof/>
+                <w:webHidden/>
+              </w:rPr>
+              <w:instrText xml:space="preserve"> PAGEREF _Toc41661899 \h </w:instrText>
+            </w:r>
+            <w:r>
+              <w:rPr>
+                <w:noProof/>
+                <w:webHidden/>
+              </w:rPr>
+            </w:r>
+            <w:r>
+              <w:rPr>
+                <w:noProof/>
+                <w:webHidden/>
+              </w:rPr>
+              <w:fldChar w:fldCharType="separate"/>
+            </w:r>
+            <w:r>
+              <w:rPr>
+                <w:noProof/>
+                <w:webHidden/>
+              </w:rPr>
+              <w:t>30</w:t>
+            </w:r>
+            <w:r>
+              <w:rPr>
+                <w:noProof/>
+                <w:webHidden/>
+              </w:rPr>
+              <w:fldChar w:fldCharType="end"/>
+            </w:r>
+          </w:hyperlink>
+        </w:p>
+        <w:p>
+          <w:pPr>
+            <w:pStyle w:val="TM2"/>
+            <w:tabs>
+              <w:tab w:val="left" w:pos="880"/>
+              <w:tab w:val="right" w:leader="dot" w:pos="9062"/>
+            </w:tabs>
+            <w:rPr>
+              <w:rFonts w:eastAsiaTheme="minorEastAsia"/>
+              <w:noProof/>
+              <w:lang w:eastAsia="fr-CH"/>
+            </w:rPr>
+          </w:pPr>
+          <w:hyperlink w:anchor="_Toc41661900" w:history="1">
+            <w:r>
+              <w:rPr>
+                <w:rStyle w:val="Lienhypertexte"/>
+                <w:noProof/>
+              </w:rPr>
+              <w:t>7.2</w:t>
+            </w:r>
+            <w:r>
+              <w:rPr>
+                <w:rFonts w:eastAsiaTheme="minorEastAsia"/>
+                <w:noProof/>
+                <w:lang w:eastAsia="fr-CH"/>
+              </w:rPr>
+              <w:tab/>
+            </w:r>
+            <w:r>
+              <w:rPr>
+                <w:rStyle w:val="Lienhypertexte"/>
+                <w:noProof/>
+              </w:rPr>
+              <w:t>Tests unitaires</w:t>
+            </w:r>
+            <w:r>
+              <w:rPr>
+                <w:noProof/>
+                <w:webHidden/>
+              </w:rPr>
+              <w:tab/>
+            </w:r>
+            <w:r>
+              <w:rPr>
+                <w:noProof/>
+                <w:webHidden/>
+              </w:rPr>
+              <w:fldChar w:fldCharType="begin"/>
+            </w:r>
+            <w:r>
+              <w:rPr>
+                <w:noProof/>
+                <w:webHidden/>
+              </w:rPr>
+              <w:instrText xml:space="preserve"> PAGEREF _Toc41661900 \h </w:instrText>
+            </w:r>
+            <w:r>
+              <w:rPr>
+                <w:noProof/>
+                <w:webHidden/>
+              </w:rPr>
+            </w:r>
+            <w:r>
+              <w:rPr>
+                <w:noProof/>
+                <w:webHidden/>
+              </w:rPr>
+              <w:fldChar w:fldCharType="separate"/>
+            </w:r>
+            <w:r>
+              <w:rPr>
+                <w:noProof/>
+                <w:webHidden/>
+              </w:rPr>
+              <w:t>33</w:t>
+            </w:r>
+            <w:r>
+              <w:rPr>
+                <w:noProof/>
+                <w:webHidden/>
+              </w:rPr>
+              <w:fldChar w:fldCharType="end"/>
+            </w:r>
+          </w:hyperlink>
+        </w:p>
+        <w:p>
+          <w:pPr>
+            <w:pStyle w:val="TM1"/>
+            <w:rPr>
+              <w:rFonts w:eastAsiaTheme="minorEastAsia"/>
+              <w:noProof/>
+              <w:lang w:eastAsia="fr-CH"/>
+            </w:rPr>
+          </w:pPr>
+          <w:hyperlink w:anchor="_Toc41661901" w:history="1">
+            <w:r>
+              <w:rPr>
+                <w:rStyle w:val="Lienhypertexte"/>
+                <w:noProof/>
+              </w:rPr>
               <w:t>8</w:t>
             </w:r>
             <w:r>
@@ -6307,6 +6479,88 @@
                 <w:rStyle w:val="Lienhypertexte"/>
                 <w:noProof/>
               </w:rPr>
+              <w:t>Conclusion</w:t>
+            </w:r>
+            <w:r>
+              <w:rPr>
+                <w:noProof/>
+                <w:webHidden/>
+              </w:rPr>
+              <w:tab/>
+            </w:r>
+            <w:r>
+              <w:rPr>
+                <w:noProof/>
+                <w:webHidden/>
+              </w:rPr>
+              <w:fldChar w:fldCharType="begin"/>
+            </w:r>
+            <w:r>
+              <w:rPr>
+                <w:noProof/>
+                <w:webHidden/>
+              </w:rPr>
+              <w:instrText xml:space="preserve"> PAGEREF _Toc41661901 \h </w:instrText>
+            </w:r>
+            <w:r>
+              <w:rPr>
+                <w:noProof/>
+                <w:webHidden/>
+              </w:rPr>
+            </w:r>
+            <w:r>
+              <w:rPr>
+                <w:noProof/>
+                <w:webHidden/>
+              </w:rPr>
+              <w:fldChar w:fldCharType="separate"/>
+            </w:r>
+            <w:r>
+              <w:rPr>
+                <w:noProof/>
+                <w:webHidden/>
+              </w:rPr>
+              <w:t>34</w:t>
+            </w:r>
+            <w:r>
+              <w:rPr>
+                <w:noProof/>
+                <w:webHidden/>
+              </w:rPr>
+              <w:fldChar w:fldCharType="end"/>
+            </w:r>
+          </w:hyperlink>
+        </w:p>
+        <w:p>
+          <w:pPr>
+            <w:pStyle w:val="TM1"/>
+            <w:rPr>
+              <w:rFonts w:eastAsiaTheme="minorEastAsia"/>
+              <w:noProof/>
+              <w:lang w:eastAsia="fr-CH"/>
+            </w:rPr>
+          </w:pPr>
+          <w:hyperlink w:anchor="_Toc41661902" w:history="1">
+            <w:r>
+              <w:rPr>
+                <w:rStyle w:val="Lienhypertexte"/>
+                <w:noProof/>
+              </w:rPr>
+              <w:t>9</w:t>
+            </w:r>
+            <w:r>
+              <w:rPr>
+                <w:rFonts w:eastAsiaTheme="minorEastAsia"/>
+                <w:noProof/>
+                <w:lang w:eastAsia="fr-CH"/>
+              </w:rPr>
+              <w:tab/>
+            </w:r>
+            <w:r>
+              <w:rPr>
+                <w:rStyle w:val="Lienhypertexte"/>
+                <w:noProof/>
+              </w:rPr>
               <w:t>Table des figures</w:t>
             </w:r>
             <w:r>
@@ -6328,7 +6582,7 @@
                 <w:noProof/>
                 <w:webHidden/>
               </w:rPr>
-              <w:instrText xml:space="preserve"> PAGEREF _Toc41344134 \h </w:instrText>
+              <w:instrText xml:space="preserve"> PAGEREF _Toc41661902 \h </w:instrText>
             </w:r>
             <w:r>
               <w:rPr>
@@ -6348,7 +6602,7 @@
                 <w:noProof/>
                 <w:webHidden/>
               </w:rPr>
-              <w:t>37</w:t>
+              <w:t>34</w:t>
             </w:r>
             <w:r>
               <w:rPr>
@@ -6375,7 +6629,7 @@
             <w:pStyle w:val="Titre1"/>
           </w:pPr>
           <w:bookmarkStart w:id="0" w:name="_Toc37146139"/>
-          <w:bookmarkStart w:id="1" w:name="_Toc41344111"/>
+          <w:bookmarkStart w:id="1" w:name="_Toc41661876"/>
           <w:r>
             <w:lastRenderedPageBreak/>
             <w:t>Résumé &amp; Abstract</w:t>
@@ -6388,7 +6642,7 @@
             <w:pStyle w:val="Titre2"/>
           </w:pPr>
           <w:bookmarkStart w:id="2" w:name="_Toc37146140"/>
-          <w:bookmarkStart w:id="3" w:name="_Toc41344112"/>
+          <w:bookmarkStart w:id="3" w:name="_Toc41661877"/>
           <w:r>
             <w:t>Résumé</w:t>
           </w:r>
@@ -6537,7 +6791,7 @@
             <w:pStyle w:val="Titre2"/>
           </w:pPr>
           <w:bookmarkStart w:id="4" w:name="_Toc37146141"/>
-          <w:bookmarkStart w:id="5" w:name="_Toc41344113"/>
+          <w:bookmarkStart w:id="5" w:name="_Toc41661878"/>
           <w:r>
             <w:t>Abstract</w:t>
           </w:r>
@@ -6745,8 +6999,9 @@
           <w:pPr>
             <w:pStyle w:val="Titre1"/>
           </w:pPr>
-          <w:bookmarkStart w:id="6" w:name="_Toc41344114"/>
+          <w:bookmarkStart w:id="6" w:name="_Toc41661879"/>
           <w:r>
+            <w:lastRenderedPageBreak/>
             <w:t>Lexique</w:t>
           </w:r>
           <w:bookmarkEnd w:id="6"/>
@@ -6822,11 +7077,7 @@
             <w:t xml:space="preserve"> </w:t>
           </w:r>
           <w:r>
-            <w:t xml:space="preserve">Le développement agile est une méthode de travail très répandue dans le pôle informatique car il permet de pouvoir maintenir un produit plus facilement et se </w:t>
-          </w:r>
-          <w:r>
-            <w:lastRenderedPageBreak/>
-            <w:t>concentre sur des petites parties d’un projet effectuées lors de sprint plutôt que sur le projet entier d’un coup.</w:t>
+            <w:t>Le développement agile est une méthode de travail très répandue dans le pôle informatique car il permet de pouvoir maintenir un produit plus facilement et se concentre sur des petites parties d’un projet effectuées lors de sprint plutôt que sur le projet entier d’un coup.</w:t>
           </w:r>
         </w:p>
         <w:p>
@@ -6940,6 +7191,91 @@
         </w:p>
         <w:p>
           <w:pPr>
+            <w:pStyle w:val="Paragraphedeliste"/>
+            <w:numPr>
+              <w:ilvl w:val="0"/>
+              <w:numId w:val="4"/>
+            </w:numPr>
+            <w:rPr>
+              <w:b/>
+              <w:bCs/>
+            </w:rPr>
+          </w:pPr>
+          <w:r>
+            <w:rPr>
+              <w:b/>
+              <w:bCs/>
+            </w:rPr>
+            <w:t>CRUD :</w:t>
+          </w:r>
+          <w:r>
+            <w:t xml:space="preserve"> Le CRUD est</w:t>
+          </w:r>
+          <w:r>
+            <w:t xml:space="preserve"> un acronyme signifiant</w:t>
+          </w:r>
+          <w:r>
+            <w:t xml:space="preserve"> « Create,Read,Update,Delete ».</w:t>
+          </w:r>
+          <w:r>
+            <w:t xml:space="preserve"> Il représente les opérations de </w:t>
+          </w:r>
+          <w:r>
+            <w:t>c</w:t>
+          </w:r>
+          <w:r>
+            <w:t>réation,</w:t>
+          </w:r>
+          <w:r>
+            <w:t xml:space="preserve"> l</w:t>
+          </w:r>
+          <w:r>
+            <w:t>ecture,</w:t>
+          </w:r>
+          <w:r>
+            <w:t xml:space="preserve"> m</w:t>
+          </w:r>
+          <w:r>
+            <w:t>ise à jour et suppression sur une base de données et sont les quatre</w:t>
+          </w:r>
+          <w:r>
+            <w:t xml:space="preserve"> opérations sont les </w:t>
+          </w:r>
+          <w:r>
+            <w:t>piliers d’une base de données.</w:t>
+          </w:r>
+        </w:p>
+        <w:p>
+          <w:pPr>
+            <w:pStyle w:val="Paragraphedeliste"/>
+            <w:numPr>
+              <w:ilvl w:val="0"/>
+              <w:numId w:val="4"/>
+            </w:numPr>
+            <w:rPr>
+              <w:b/>
+              <w:bCs/>
+            </w:rPr>
+          </w:pPr>
+          <w:r>
+            <w:rPr>
+              <w:b/>
+              <w:bCs/>
+            </w:rPr>
+            <w:t>CRD :</w:t>
+          </w:r>
+          <w:r>
+            <w:t xml:space="preserve"> Equivalent du CR</w:t>
+          </w:r>
+          <w:r>
+            <w:t>U</w:t>
+          </w:r>
+          <w:r>
+            <w:t>D mais sans la mise à jour.</w:t>
+          </w:r>
+        </w:p>
+        <w:p>
+          <w:pPr>
             <w:spacing w:line="259" w:lineRule="auto"/>
             <w:jc w:val="left"/>
             <w:rPr>
@@ -6962,7 +7298,7 @@
         <w:pStyle w:val="Titre1"/>
       </w:pPr>
       <w:bookmarkStart w:id="7" w:name="_Toc37146142"/>
-      <w:bookmarkStart w:id="8" w:name="_Toc41344115"/>
+      <w:bookmarkStart w:id="8" w:name="_Toc41661880"/>
       <w:r>
         <w:lastRenderedPageBreak/>
         <w:t>Introduction</w:t>
@@ -7003,7 +7339,7 @@
         <w:pStyle w:val="Titre1"/>
       </w:pPr>
       <w:bookmarkStart w:id="9" w:name="_Toc37146143"/>
-      <w:bookmarkStart w:id="10" w:name="_Toc41344116"/>
+      <w:bookmarkStart w:id="10" w:name="_Toc41661881"/>
       <w:r>
         <w:t>Cahier des charges</w:t>
       </w:r>
@@ -7015,7 +7351,7 @@
         <w:pStyle w:val="Titre2"/>
       </w:pPr>
       <w:bookmarkStart w:id="11" w:name="_Toc37146146"/>
-      <w:bookmarkStart w:id="12" w:name="_Toc41344117"/>
+      <w:bookmarkStart w:id="12" w:name="_Toc41661882"/>
       <w:r>
         <w:t>Objectifs du projet</w:t>
       </w:r>
@@ -7061,13 +7397,13 @@
       <w:pPr>
         <w:pStyle w:val="Titre2"/>
       </w:pPr>
-      <w:bookmarkStart w:id="13" w:name="_Toc41344118"/>
-      <w:bookmarkStart w:id="14" w:name="_Hlk38883887"/>
-      <w:bookmarkStart w:id="15" w:name="_Toc37146147"/>
+      <w:bookmarkStart w:id="13" w:name="_Hlk38883887"/>
+      <w:bookmarkStart w:id="14" w:name="_Toc37146147"/>
+      <w:bookmarkStart w:id="15" w:name="_Toc41661883"/>
       <w:r>
         <w:t>Fonctionnalités</w:t>
       </w:r>
-      <w:bookmarkEnd w:id="13"/>
+      <w:bookmarkEnd w:id="15"/>
     </w:p>
     <w:p>
       <w:pPr>
@@ -7076,7 +7412,7 @@
       <w:bookmarkStart w:id="16" w:name="_Toc37146149"/>
       <w:bookmarkStart w:id="17" w:name="_Toc39717145"/>
       <w:bookmarkStart w:id="18" w:name="_Toc40975669"/>
-      <w:bookmarkEnd w:id="14"/>
+      <w:bookmarkEnd w:id="13"/>
       <w:r>
         <w:t>Stockage multi-projet</w:t>
       </w:r>
@@ -7132,8 +7468,8 @@
         <w:pStyle w:val="Titre2"/>
       </w:pPr>
       <w:bookmarkStart w:id="25" w:name="_Toc37146164"/>
-      <w:bookmarkStart w:id="26" w:name="_Toc41344119"/>
-      <w:bookmarkEnd w:id="15"/>
+      <w:bookmarkStart w:id="26" w:name="_Toc41661884"/>
+      <w:bookmarkEnd w:id="14"/>
       <w:r>
         <w:t>SWOT</w:t>
       </w:r>
@@ -7224,6 +7560,7 @@
       <w:bookmarkStart w:id="41" w:name="_Toc39717152"/>
       <w:bookmarkStart w:id="42" w:name="_Toc40975676"/>
       <w:r>
+        <w:lastRenderedPageBreak/>
         <w:t>Menaces</w:t>
       </w:r>
       <w:bookmarkEnd w:id="39"/>
@@ -7240,7 +7577,7 @@
       <w:pPr>
         <w:pStyle w:val="Titre2"/>
       </w:pPr>
-      <w:bookmarkStart w:id="43" w:name="_Toc41344120"/>
+      <w:bookmarkStart w:id="43" w:name="_Toc41661885"/>
       <w:r>
         <w:t>Étude de l’existant</w:t>
       </w:r>
@@ -7259,7 +7596,6 @@
       <w:bookmarkStart w:id="45" w:name="_Toc39717154"/>
       <w:bookmarkStart w:id="46" w:name="_Toc40975678"/>
       <w:r>
-        <w:lastRenderedPageBreak/>
         <w:t>Trello</w:t>
       </w:r>
       <w:bookmarkEnd w:id="44"/>
@@ -7351,18 +7687,31 @@
       <w:pPr>
         <w:pStyle w:val="Lgende"/>
       </w:pPr>
-      <w:bookmarkStart w:id="47" w:name="_Toc41343882"/>
+      <w:bookmarkStart w:id="47" w:name="_Toc41661840"/>
       <w:r>
         <w:t xml:space="preserve">Figure </w:t>
       </w:r>
-      <w:fldSimple w:instr=" SEQ Figure \* ARABIC ">
-        <w:r>
-          <w:rPr>
-            <w:noProof/>
-          </w:rPr>
-          <w:t>1</w:t>
-        </w:r>
-      </w:fldSimple>
+      <w:r>
+        <w:fldChar w:fldCharType="begin"/>
+      </w:r>
+      <w:r>
+        <w:instrText xml:space="preserve"> SEQ Figure \* ARABIC </w:instrText>
+      </w:r>
+      <w:r>
+        <w:fldChar w:fldCharType="separate"/>
+      </w:r>
+      <w:r>
+        <w:rPr>
+          <w:noProof/>
+        </w:rPr>
+        <w:t>1</w:t>
+      </w:r>
+      <w:r>
+        <w:rPr>
+          <w:noProof/>
+        </w:rPr>
+        <w:fldChar w:fldCharType="end"/>
+      </w:r>
       <w:r>
         <w:t xml:space="preserve"> Capture d'écran de trello</w:t>
       </w:r>
@@ -7461,18 +7810,31 @@
       <w:pPr>
         <w:pStyle w:val="Lgende"/>
       </w:pPr>
-      <w:bookmarkStart w:id="51" w:name="_Toc41343883"/>
+      <w:bookmarkStart w:id="51" w:name="_Toc41661841"/>
       <w:r>
         <w:t xml:space="preserve">Figure </w:t>
       </w:r>
-      <w:fldSimple w:instr=" SEQ Figure \* ARABIC ">
-        <w:r>
-          <w:rPr>
-            <w:noProof/>
-          </w:rPr>
-          <w:t>2</w:t>
-        </w:r>
-      </w:fldSimple>
+      <w:r>
+        <w:fldChar w:fldCharType="begin"/>
+      </w:r>
+      <w:r>
+        <w:instrText xml:space="preserve"> SEQ Figure \* ARABIC </w:instrText>
+      </w:r>
+      <w:r>
+        <w:fldChar w:fldCharType="separate"/>
+      </w:r>
+      <w:r>
+        <w:rPr>
+          <w:noProof/>
+        </w:rPr>
+        <w:t>2</w:t>
+      </w:r>
+      <w:r>
+        <w:rPr>
+          <w:noProof/>
+        </w:rPr>
+        <w:fldChar w:fldCharType="end"/>
+      </w:r>
       <w:r>
         <w:t xml:space="preserve"> Capture d’écran de JIRA</w:t>
       </w:r>
@@ -7562,18 +7924,31 @@
       <w:pPr>
         <w:pStyle w:val="Lgende"/>
       </w:pPr>
-      <w:bookmarkStart w:id="55" w:name="_Toc41343884"/>
+      <w:bookmarkStart w:id="55" w:name="_Toc41661842"/>
       <w:r>
         <w:t xml:space="preserve">Figure </w:t>
       </w:r>
-      <w:fldSimple w:instr=" SEQ Figure \* ARABIC ">
-        <w:r>
-          <w:rPr>
-            <w:noProof/>
-          </w:rPr>
-          <w:t>3</w:t>
-        </w:r>
-      </w:fldSimple>
+      <w:r>
+        <w:fldChar w:fldCharType="begin"/>
+      </w:r>
+      <w:r>
+        <w:instrText xml:space="preserve"> SEQ Figure \* ARABIC </w:instrText>
+      </w:r>
+      <w:r>
+        <w:fldChar w:fldCharType="separate"/>
+      </w:r>
+      <w:r>
+        <w:rPr>
+          <w:noProof/>
+        </w:rPr>
+        <w:t>3</w:t>
+      </w:r>
+      <w:r>
+        <w:rPr>
+          <w:noProof/>
+        </w:rPr>
+        <w:fldChar w:fldCharType="end"/>
+      </w:r>
       <w:r>
         <w:t xml:space="preserve"> Capture d'écran de Ubikey</w:t>
       </w:r>
@@ -7659,18 +8034,34 @@
       <w:pPr>
         <w:pStyle w:val="Lgende"/>
       </w:pPr>
-      <w:bookmarkStart w:id="59" w:name="_Toc41343885"/>
+      <w:bookmarkStart w:id="59" w:name="_Toc41661843"/>
       <w:r>
         <w:t xml:space="preserve">Figure </w:t>
       </w:r>
-      <w:fldSimple w:instr=" SEQ Figure \* ARABIC ">
-        <w:r>
-          <w:rPr>
-            <w:noProof/>
-          </w:rPr>
-          <w:t>4</w:t>
-        </w:r>
-      </w:fldSimple>
+      <w:r>
+        <w:fldChar w:fldCharType="begin"/>
+      </w:r>
+      <w:r>
+        <w:instrText xml:space="preserve"> SEQ Figure \* ARAB</w:instrText>
+      </w:r>
+      <w:r>
+        <w:instrText xml:space="preserve">IC </w:instrText>
+      </w:r>
+      <w:r>
+        <w:fldChar w:fldCharType="separate"/>
+      </w:r>
+      <w:r>
+        <w:rPr>
+          <w:noProof/>
+        </w:rPr>
+        <w:t>4</w:t>
+      </w:r>
+      <w:r>
+        <w:rPr>
+          <w:noProof/>
+        </w:rPr>
+        <w:fldChar w:fldCharType="end"/>
+      </w:r>
       <w:r>
         <w:t xml:space="preserve"> Capture d'écran de Kantree</w:t>
       </w:r>
@@ -7731,7 +8122,7 @@
         <w:pStyle w:val="Titre2"/>
       </w:pPr>
       <w:bookmarkStart w:id="63" w:name="_Toc37146161"/>
-      <w:bookmarkStart w:id="64" w:name="_Toc41344121"/>
+      <w:bookmarkStart w:id="64" w:name="_Toc41661886"/>
       <w:r>
         <w:lastRenderedPageBreak/>
         <w:t>Planning</w:t>
@@ -7815,18 +8206,31 @@
         <w:pStyle w:val="Lgende"/>
       </w:pPr>
       <w:bookmarkStart w:id="67" w:name="_Toc40975397"/>
-      <w:bookmarkStart w:id="68" w:name="_Toc41343886"/>
+      <w:bookmarkStart w:id="68" w:name="_Toc41661844"/>
       <w:r>
         <w:t xml:space="preserve">Figure </w:t>
       </w:r>
-      <w:fldSimple w:instr=" SEQ Figure \* ARABIC ">
-        <w:r>
-          <w:rPr>
-            <w:noProof/>
-          </w:rPr>
-          <w:t>5</w:t>
-        </w:r>
-      </w:fldSimple>
+      <w:r>
+        <w:fldChar w:fldCharType="begin"/>
+      </w:r>
+      <w:r>
+        <w:instrText xml:space="preserve"> SEQ Figure \* ARABIC </w:instrText>
+      </w:r>
+      <w:r>
+        <w:fldChar w:fldCharType="separate"/>
+      </w:r>
+      <w:r>
+        <w:rPr>
+          <w:noProof/>
+        </w:rPr>
+        <w:t>5</w:t>
+      </w:r>
+      <w:r>
+        <w:rPr>
+          <w:noProof/>
+        </w:rPr>
+        <w:fldChar w:fldCharType="end"/>
+      </w:r>
       <w:r>
         <w:t xml:space="preserve"> Planning initial</w:t>
       </w:r>
@@ -7855,7 +8259,7 @@
         <w:pStyle w:val="Titre2"/>
       </w:pPr>
       <w:bookmarkStart w:id="71" w:name="_Toc37146169"/>
-      <w:bookmarkStart w:id="72" w:name="_Toc41344122"/>
+      <w:bookmarkStart w:id="72" w:name="_Toc41661887"/>
       <w:r>
         <w:t>Outils</w:t>
       </w:r>
@@ -7936,6 +8340,7 @@
       <w:bookmarkStart w:id="83" w:name="_Toc39717162"/>
       <w:bookmarkStart w:id="84" w:name="_Toc40975686"/>
       <w:r>
+        <w:lastRenderedPageBreak/>
         <w:t>Environnement</w:t>
       </w:r>
       <w:bookmarkEnd w:id="81"/>
@@ -7982,7 +8387,6 @@
     </w:p>
     <w:p>
       <w:r>
-        <w:lastRenderedPageBreak/>
         <w:t xml:space="preserve">Pour ce qui est </w:t>
       </w:r>
       <w:r>
@@ -8062,7 +8466,7 @@
       <w:pPr>
         <w:pStyle w:val="Titre1"/>
       </w:pPr>
-      <w:bookmarkStart w:id="85" w:name="_Toc41344123"/>
+      <w:bookmarkStart w:id="85" w:name="_Toc41661888"/>
       <w:r>
         <w:t>Analyse fonctionnelle</w:t>
       </w:r>
@@ -8072,7 +8476,7 @@
       <w:pPr>
         <w:pStyle w:val="Titre2"/>
       </w:pPr>
-      <w:bookmarkStart w:id="86" w:name="_Toc41344124"/>
+      <w:bookmarkStart w:id="86" w:name="_Toc41661889"/>
       <w:r>
         <w:t>Description des fonctionnalité</w:t>
       </w:r>
@@ -8495,6 +8899,7 @@
         </w:numPr>
       </w:pPr>
       <w:r>
+        <w:lastRenderedPageBreak/>
         <w:t>Créer et Supprimer des commentaires</w:t>
       </w:r>
     </w:p>
@@ -8515,9 +8920,8 @@
         <w:pStyle w:val="Titre2"/>
       </w:pPr>
       <w:bookmarkStart w:id="87" w:name="_Toc37146154"/>
-      <w:bookmarkStart w:id="88" w:name="_Toc41344125"/>
-      <w:r>
-        <w:lastRenderedPageBreak/>
+      <w:bookmarkStart w:id="88" w:name="_Toc41661890"/>
+      <w:r>
         <w:t>Maquettes</w:t>
       </w:r>
       <w:bookmarkEnd w:id="87"/>
@@ -8623,18 +9027,31 @@
         <w:pStyle w:val="Lgende"/>
       </w:pPr>
       <w:bookmarkStart w:id="96" w:name="_Toc40975374"/>
-      <w:bookmarkStart w:id="97" w:name="_Toc41343887"/>
+      <w:bookmarkStart w:id="97" w:name="_Toc41661845"/>
       <w:r>
         <w:t xml:space="preserve">Figure </w:t>
       </w:r>
-      <w:fldSimple w:instr=" SEQ Figure \* ARABIC ">
-        <w:r>
-          <w:rPr>
-            <w:noProof/>
-          </w:rPr>
-          <w:t>6</w:t>
-        </w:r>
-      </w:fldSimple>
+      <w:r>
+        <w:fldChar w:fldCharType="begin"/>
+      </w:r>
+      <w:r>
+        <w:instrText xml:space="preserve"> SEQ Figure \* ARABIC </w:instrText>
+      </w:r>
+      <w:r>
+        <w:fldChar w:fldCharType="separate"/>
+      </w:r>
+      <w:r>
+        <w:rPr>
+          <w:noProof/>
+        </w:rPr>
+        <w:t>6</w:t>
+      </w:r>
+      <w:r>
+        <w:rPr>
+          <w:noProof/>
+        </w:rPr>
+        <w:fldChar w:fldCharType="end"/>
+      </w:r>
       <w:r>
         <w:t xml:space="preserve"> Maquette de la fenêtre de sélection de projet</w:t>
       </w:r>
@@ -8661,6 +9078,7 @@
       <w:bookmarkStart w:id="100" w:name="_Toc39717166"/>
       <w:bookmarkStart w:id="101" w:name="_Toc40975692"/>
       <w:r>
+        <w:lastRenderedPageBreak/>
         <w:t>Fenêtre de projet</w:t>
       </w:r>
       <w:bookmarkEnd w:id="98"/>
@@ -8731,18 +9149,31 @@
         <w:pStyle w:val="Lgende"/>
       </w:pPr>
       <w:bookmarkStart w:id="102" w:name="_Toc40975375"/>
-      <w:bookmarkStart w:id="103" w:name="_Toc41343888"/>
+      <w:bookmarkStart w:id="103" w:name="_Toc41661846"/>
       <w:r>
         <w:t xml:space="preserve">Figure </w:t>
       </w:r>
-      <w:fldSimple w:instr=" SEQ Figure \* ARABIC ">
-        <w:r>
-          <w:rPr>
-            <w:noProof/>
-          </w:rPr>
-          <w:t>7</w:t>
-        </w:r>
-      </w:fldSimple>
+      <w:r>
+        <w:fldChar w:fldCharType="begin"/>
+      </w:r>
+      <w:r>
+        <w:instrText xml:space="preserve"> SEQ Figure \* ARABIC </w:instrText>
+      </w:r>
+      <w:r>
+        <w:fldChar w:fldCharType="separate"/>
+      </w:r>
+      <w:r>
+        <w:rPr>
+          <w:noProof/>
+        </w:rPr>
+        <w:t>7</w:t>
+      </w:r>
+      <w:r>
+        <w:rPr>
+          <w:noProof/>
+        </w:rPr>
+        <w:fldChar w:fldCharType="end"/>
+      </w:r>
       <w:r>
         <w:t xml:space="preserve"> Maquette de la fenêtre de projet</w:t>
       </w:r>
@@ -8751,7 +9182,6 @@
     </w:p>
     <w:p>
       <w:r>
-        <w:lastRenderedPageBreak/>
         <w:t>Cette fenêtre s’affichera dès l’ouverture d’un projet. On peut changer le nom du projet ainsi que sa description en cliquant sur le bouton à côté du nom ou en déclenchant le menu contextuel via un appui prolongé.</w:t>
       </w:r>
     </w:p>
@@ -8769,6 +9199,7 @@
       <w:bookmarkStart w:id="106" w:name="_Toc39717167"/>
       <w:bookmarkStart w:id="107" w:name="_Toc40975693"/>
       <w:r>
+        <w:lastRenderedPageBreak/>
         <w:t>Fenêtre de sprint</w:t>
       </w:r>
       <w:bookmarkEnd w:id="104"/>
@@ -8833,18 +9264,31 @@
         <w:pStyle w:val="Lgende"/>
       </w:pPr>
       <w:bookmarkStart w:id="108" w:name="_Toc40975376"/>
-      <w:bookmarkStart w:id="109" w:name="_Toc41343889"/>
+      <w:bookmarkStart w:id="109" w:name="_Toc41661847"/>
       <w:r>
         <w:t xml:space="preserve">Figure </w:t>
       </w:r>
-      <w:fldSimple w:instr=" SEQ Figure \* ARABIC ">
-        <w:r>
-          <w:rPr>
-            <w:noProof/>
-          </w:rPr>
-          <w:t>8</w:t>
-        </w:r>
-      </w:fldSimple>
+      <w:r>
+        <w:fldChar w:fldCharType="begin"/>
+      </w:r>
+      <w:r>
+        <w:instrText xml:space="preserve"> SEQ Figure \* ARABIC </w:instrText>
+      </w:r>
+      <w:r>
+        <w:fldChar w:fldCharType="separate"/>
+      </w:r>
+      <w:r>
+        <w:rPr>
+          <w:noProof/>
+        </w:rPr>
+        <w:t>8</w:t>
+      </w:r>
+      <w:r>
+        <w:rPr>
+          <w:noProof/>
+        </w:rPr>
+        <w:fldChar w:fldCharType="end"/>
+      </w:r>
       <w:r>
         <w:t xml:space="preserve"> Maquette de la fenêtre de sprint</w:t>
       </w:r>
@@ -8954,18 +9398,31 @@
         <w:pStyle w:val="Lgende"/>
       </w:pPr>
       <w:bookmarkStart w:id="112" w:name="_Toc40975377"/>
-      <w:bookmarkStart w:id="113" w:name="_Toc41343890"/>
+      <w:bookmarkStart w:id="113" w:name="_Toc41661848"/>
       <w:r>
         <w:t xml:space="preserve">Figure </w:t>
       </w:r>
-      <w:fldSimple w:instr=" SEQ Figure \* ARABIC ">
-        <w:r>
-          <w:rPr>
-            <w:noProof/>
-          </w:rPr>
-          <w:t>9</w:t>
-        </w:r>
-      </w:fldSimple>
+      <w:r>
+        <w:fldChar w:fldCharType="begin"/>
+      </w:r>
+      <w:r>
+        <w:instrText xml:space="preserve"> SEQ Figure \* ARABIC </w:instrText>
+      </w:r>
+      <w:r>
+        <w:fldChar w:fldCharType="separate"/>
+      </w:r>
+      <w:r>
+        <w:rPr>
+          <w:noProof/>
+        </w:rPr>
+        <w:t>9</w:t>
+      </w:r>
+      <w:r>
+        <w:rPr>
+          <w:noProof/>
+        </w:rPr>
+        <w:fldChar w:fldCharType="end"/>
+      </w:r>
       <w:r>
         <w:t xml:space="preserve"> Maquette de la fenêtre du Burndown Chart</w:t>
       </w:r>
@@ -9051,18 +9508,31 @@
         <w:pStyle w:val="Lgende"/>
       </w:pPr>
       <w:bookmarkStart w:id="115" w:name="_Toc40975378"/>
-      <w:bookmarkStart w:id="116" w:name="_Toc41343891"/>
+      <w:bookmarkStart w:id="116" w:name="_Toc41661849"/>
       <w:r>
         <w:t xml:space="preserve">Figure </w:t>
       </w:r>
-      <w:fldSimple w:instr=" SEQ Figure \* ARABIC ">
-        <w:r>
-          <w:rPr>
-            <w:noProof/>
-          </w:rPr>
-          <w:t>10</w:t>
-        </w:r>
-      </w:fldSimple>
+      <w:r>
+        <w:fldChar w:fldCharType="begin"/>
+      </w:r>
+      <w:r>
+        <w:instrText xml:space="preserve"> SEQ Figure \* ARABIC </w:instrText>
+      </w:r>
+      <w:r>
+        <w:fldChar w:fldCharType="separate"/>
+      </w:r>
+      <w:r>
+        <w:rPr>
+          <w:noProof/>
+        </w:rPr>
+        <w:t>10</w:t>
+      </w:r>
+      <w:r>
+        <w:rPr>
+          <w:noProof/>
+        </w:rPr>
+        <w:fldChar w:fldCharType="end"/>
+      </w:r>
       <w:r>
         <w:t xml:space="preserve"> Maquette de la fenêtre des utilisateurs</w:t>
       </w:r>
@@ -9071,6 +9541,7 @@
     </w:p>
     <w:p>
       <w:r>
+        <w:lastRenderedPageBreak/>
         <w:t>Cette fenêtre permet de gérer les utilisateurs pour un UserStory, un projet ou un objet de checklist.</w:t>
       </w:r>
       <w:r>
@@ -9101,7 +9572,6 @@
       </w:pPr>
       <w:bookmarkStart w:id="117" w:name="_Toc40975696"/>
       <w:r>
-        <w:lastRenderedPageBreak/>
         <w:t>Fenêtre des états</w:t>
       </w:r>
       <w:bookmarkEnd w:id="117"/>
@@ -9163,18 +9633,31 @@
         <w:pStyle w:val="Lgende"/>
       </w:pPr>
       <w:bookmarkStart w:id="118" w:name="_Toc40975379"/>
-      <w:bookmarkStart w:id="119" w:name="_Toc41343892"/>
+      <w:bookmarkStart w:id="119" w:name="_Toc41661850"/>
       <w:r>
         <w:t xml:space="preserve">Figure </w:t>
       </w:r>
-      <w:fldSimple w:instr=" SEQ Figure \* ARABIC ">
-        <w:r>
-          <w:rPr>
-            <w:noProof/>
-          </w:rPr>
-          <w:t>11</w:t>
-        </w:r>
-      </w:fldSimple>
+      <w:r>
+        <w:fldChar w:fldCharType="begin"/>
+      </w:r>
+      <w:r>
+        <w:instrText xml:space="preserve"> SEQ Figure \* ARABIC </w:instrText>
+      </w:r>
+      <w:r>
+        <w:fldChar w:fldCharType="separate"/>
+      </w:r>
+      <w:r>
+        <w:rPr>
+          <w:noProof/>
+        </w:rPr>
+        <w:t>11</w:t>
+      </w:r>
+      <w:r>
+        <w:rPr>
+          <w:noProof/>
+        </w:rPr>
+        <w:fldChar w:fldCharType="end"/>
+      </w:r>
       <w:r>
         <w:t xml:space="preserve"> Maquette de la fenêtre des états</w:t>
       </w:r>
@@ -9218,6 +9701,7 @@
       </w:pPr>
       <w:bookmarkStart w:id="120" w:name="_Toc40975697"/>
       <w:r>
+        <w:lastRenderedPageBreak/>
         <w:t>Fenêtre des activités</w:t>
       </w:r>
       <w:bookmarkEnd w:id="120"/>
@@ -9279,18 +9763,31 @@
         <w:pStyle w:val="Lgende"/>
       </w:pPr>
       <w:bookmarkStart w:id="121" w:name="_Toc40975380"/>
-      <w:bookmarkStart w:id="122" w:name="_Toc41343893"/>
+      <w:bookmarkStart w:id="122" w:name="_Toc41661851"/>
       <w:r>
         <w:t xml:space="preserve">Figure </w:t>
       </w:r>
-      <w:fldSimple w:instr=" SEQ Figure \* ARABIC ">
-        <w:r>
-          <w:rPr>
-            <w:noProof/>
-          </w:rPr>
-          <w:t>12</w:t>
-        </w:r>
-      </w:fldSimple>
+      <w:r>
+        <w:fldChar w:fldCharType="begin"/>
+      </w:r>
+      <w:r>
+        <w:instrText xml:space="preserve"> SEQ Figure \* ARABIC </w:instrText>
+      </w:r>
+      <w:r>
+        <w:fldChar w:fldCharType="separate"/>
+      </w:r>
+      <w:r>
+        <w:rPr>
+          <w:noProof/>
+        </w:rPr>
+        <w:t>12</w:t>
+      </w:r>
+      <w:r>
+        <w:rPr>
+          <w:noProof/>
+        </w:rPr>
+        <w:fldChar w:fldCharType="end"/>
+      </w:r>
       <w:r>
         <w:t xml:space="preserve"> Maquette de la fenêtre des activités</w:t>
       </w:r>
@@ -9299,7 +9796,6 @@
     </w:p>
     <w:p>
       <w:r>
-        <w:lastRenderedPageBreak/>
         <w:t>Cette fenêtre permet d’afficher les activités concernant une User Story définie.</w:t>
       </w:r>
       <w:r>
@@ -9388,18 +9884,31 @@
         <w:pStyle w:val="Lgende"/>
       </w:pPr>
       <w:bookmarkStart w:id="124" w:name="_Toc40975381"/>
-      <w:bookmarkStart w:id="125" w:name="_Toc41343894"/>
+      <w:bookmarkStart w:id="125" w:name="_Toc41661852"/>
       <w:r>
         <w:t xml:space="preserve">Figure </w:t>
       </w:r>
-      <w:fldSimple w:instr=" SEQ Figure \* ARABIC ">
-        <w:r>
-          <w:rPr>
-            <w:noProof/>
-          </w:rPr>
-          <w:t>13</w:t>
-        </w:r>
-      </w:fldSimple>
+      <w:r>
+        <w:fldChar w:fldCharType="begin"/>
+      </w:r>
+      <w:r>
+        <w:instrText xml:space="preserve"> SEQ Figure \* ARABIC </w:instrText>
+      </w:r>
+      <w:r>
+        <w:fldChar w:fldCharType="separate"/>
+      </w:r>
+      <w:r>
+        <w:rPr>
+          <w:noProof/>
+        </w:rPr>
+        <w:t>13</w:t>
+      </w:r>
+      <w:r>
+        <w:rPr>
+          <w:noProof/>
+        </w:rPr>
+        <w:fldChar w:fldCharType="end"/>
+      </w:r>
       <w:r>
         <w:t xml:space="preserve"> Maquette de la fenêtre des listes</w:t>
       </w:r>
@@ -9408,6 +9917,7 @@
     </w:p>
     <w:p>
       <w:r>
+        <w:lastRenderedPageBreak/>
         <w:t>Cette fenêtre permet de créer et de gérer les listes</w:t>
       </w:r>
       <w:r>
@@ -9429,7 +9939,6 @@
       </w:pPr>
       <w:bookmarkStart w:id="126" w:name="_Toc40975699"/>
       <w:r>
-        <w:lastRenderedPageBreak/>
         <w:t>Fenêtre des commentaires</w:t>
       </w:r>
       <w:bookmarkEnd w:id="126"/>
@@ -9491,18 +10000,31 @@
         <w:pStyle w:val="Lgende"/>
       </w:pPr>
       <w:bookmarkStart w:id="127" w:name="_Toc40975382"/>
-      <w:bookmarkStart w:id="128" w:name="_Toc41343895"/>
+      <w:bookmarkStart w:id="128" w:name="_Toc41661853"/>
       <w:r>
         <w:t xml:space="preserve">Figure </w:t>
       </w:r>
-      <w:fldSimple w:instr=" SEQ Figure \* ARABIC ">
-        <w:r>
-          <w:rPr>
-            <w:noProof/>
-          </w:rPr>
-          <w:t>14</w:t>
-        </w:r>
-      </w:fldSimple>
+      <w:r>
+        <w:fldChar w:fldCharType="begin"/>
+      </w:r>
+      <w:r>
+        <w:instrText xml:space="preserve"> SEQ Figure \* ARABIC </w:instrText>
+      </w:r>
+      <w:r>
+        <w:fldChar w:fldCharType="separate"/>
+      </w:r>
+      <w:r>
+        <w:rPr>
+          <w:noProof/>
+        </w:rPr>
+        <w:t>14</w:t>
+      </w:r>
+      <w:r>
+        <w:rPr>
+          <w:noProof/>
+        </w:rPr>
+        <w:fldChar w:fldCharType="end"/>
+      </w:r>
       <w:r>
         <w:t xml:space="preserve"> Maquette de la fenêtre des commentaires</w:t>
       </w:r>
@@ -9526,6 +10048,7 @@
       </w:pPr>
       <w:bookmarkStart w:id="129" w:name="_Toc40975700"/>
       <w:r>
+        <w:lastRenderedPageBreak/>
         <w:t>Fenêtre des fichiers</w:t>
       </w:r>
       <w:bookmarkEnd w:id="129"/>
@@ -9587,18 +10110,31 @@
         <w:pStyle w:val="Lgende"/>
       </w:pPr>
       <w:bookmarkStart w:id="130" w:name="_Toc40975383"/>
-      <w:bookmarkStart w:id="131" w:name="_Toc41343896"/>
+      <w:bookmarkStart w:id="131" w:name="_Toc41661854"/>
       <w:r>
         <w:t xml:space="preserve">Figure </w:t>
       </w:r>
-      <w:fldSimple w:instr=" SEQ Figure \* ARABIC ">
-        <w:r>
-          <w:rPr>
-            <w:noProof/>
-          </w:rPr>
-          <w:t>15</w:t>
-        </w:r>
-      </w:fldSimple>
+      <w:r>
+        <w:fldChar w:fldCharType="begin"/>
+      </w:r>
+      <w:r>
+        <w:instrText xml:space="preserve"> SEQ Figure \* ARABIC </w:instrText>
+      </w:r>
+      <w:r>
+        <w:fldChar w:fldCharType="separate"/>
+      </w:r>
+      <w:r>
+        <w:rPr>
+          <w:noProof/>
+        </w:rPr>
+        <w:t>15</w:t>
+      </w:r>
+      <w:r>
+        <w:rPr>
+          <w:noProof/>
+        </w:rPr>
+        <w:fldChar w:fldCharType="end"/>
+      </w:r>
       <w:r>
         <w:t xml:space="preserve"> Maquette de la fenêtre de fichiers</w:t>
       </w:r>
@@ -9607,7 +10143,6 @@
     </w:p>
     <w:p>
       <w:r>
-        <w:lastRenderedPageBreak/>
         <w:t xml:space="preserve">Cette fenêtre permet de gérer les fichiers liés à une User Story. Appuyer sur </w:t>
       </w:r>
       <w:r>
@@ -9685,18 +10220,31 @@
         <w:pStyle w:val="Lgende"/>
       </w:pPr>
       <w:bookmarkStart w:id="135" w:name="_Toc40975384"/>
-      <w:bookmarkStart w:id="136" w:name="_Toc41343897"/>
+      <w:bookmarkStart w:id="136" w:name="_Toc41661855"/>
       <w:r>
         <w:t xml:space="preserve">Figure </w:t>
       </w:r>
-      <w:fldSimple w:instr=" SEQ Figure \* ARABIC ">
-        <w:r>
-          <w:rPr>
-            <w:noProof/>
-          </w:rPr>
-          <w:t>16</w:t>
-        </w:r>
-      </w:fldSimple>
+      <w:r>
+        <w:fldChar w:fldCharType="begin"/>
+      </w:r>
+      <w:r>
+        <w:instrText xml:space="preserve"> SEQ Figure \* ARABIC </w:instrText>
+      </w:r>
+      <w:r>
+        <w:fldChar w:fldCharType="separate"/>
+      </w:r>
+      <w:r>
+        <w:rPr>
+          <w:noProof/>
+        </w:rPr>
+        <w:t>16</w:t>
+      </w:r>
+      <w:r>
+        <w:rPr>
+          <w:noProof/>
+        </w:rPr>
+        <w:fldChar w:fldCharType="end"/>
+      </w:r>
       <w:r>
         <w:t xml:space="preserve"> Maquette du popup de création de projet</w:t>
       </w:r>
@@ -9706,6 +10254,7 @@
     <w:p>
       <w:bookmarkStart w:id="137" w:name="_Hlk37254795"/>
       <w:r>
+        <w:lastRenderedPageBreak/>
         <w:t>Ce popup apparait quand la modification ou l’ajout d’un projet est demandé. En appuyant sur la croix en bas à gauche, la fenêtre se ferme sans changement alors qu’en appuyant sur la droite, les changements s’effectuent.</w:t>
       </w:r>
     </w:p>
@@ -9718,7 +10267,6 @@
       <w:bookmarkStart w:id="140" w:name="_Toc40975702"/>
       <w:bookmarkEnd w:id="137"/>
       <w:r>
-        <w:lastRenderedPageBreak/>
         <w:t>Pop-up UserStory</w:t>
       </w:r>
       <w:bookmarkEnd w:id="138"/>
@@ -9782,18 +10330,31 @@
         <w:pStyle w:val="Lgende"/>
       </w:pPr>
       <w:bookmarkStart w:id="141" w:name="_Toc40975385"/>
-      <w:bookmarkStart w:id="142" w:name="_Toc41343898"/>
+      <w:bookmarkStart w:id="142" w:name="_Toc41661856"/>
       <w:r>
         <w:t xml:space="preserve">Figure </w:t>
       </w:r>
-      <w:fldSimple w:instr=" SEQ Figure \* ARABIC ">
-        <w:r>
-          <w:rPr>
-            <w:noProof/>
-          </w:rPr>
-          <w:t>17</w:t>
-        </w:r>
-      </w:fldSimple>
+      <w:r>
+        <w:fldChar w:fldCharType="begin"/>
+      </w:r>
+      <w:r>
+        <w:instrText xml:space="preserve"> SEQ Figure \* ARABIC </w:instrText>
+      </w:r>
+      <w:r>
+        <w:fldChar w:fldCharType="separate"/>
+      </w:r>
+      <w:r>
+        <w:rPr>
+          <w:noProof/>
+        </w:rPr>
+        <w:t>17</w:t>
+      </w:r>
+      <w:r>
+        <w:rPr>
+          <w:noProof/>
+        </w:rPr>
+        <w:fldChar w:fldCharType="end"/>
+      </w:r>
       <w:r>
         <w:t xml:space="preserve"> Maquette du popup de création de UserStory</w:t>
       </w:r>
@@ -9888,18 +10449,31 @@
         <w:pStyle w:val="Lgende"/>
       </w:pPr>
       <w:bookmarkStart w:id="146" w:name="_Toc40975386"/>
-      <w:bookmarkStart w:id="147" w:name="_Toc41343899"/>
+      <w:bookmarkStart w:id="147" w:name="_Toc41661857"/>
       <w:r>
         <w:t xml:space="preserve">Figure </w:t>
       </w:r>
-      <w:fldSimple w:instr=" SEQ Figure \* ARABIC ">
-        <w:r>
-          <w:rPr>
-            <w:noProof/>
-          </w:rPr>
-          <w:t>18</w:t>
-        </w:r>
-      </w:fldSimple>
+      <w:r>
+        <w:fldChar w:fldCharType="begin"/>
+      </w:r>
+      <w:r>
+        <w:instrText xml:space="preserve"> SEQ Figure \* ARABIC </w:instrText>
+      </w:r>
+      <w:r>
+        <w:fldChar w:fldCharType="separate"/>
+      </w:r>
+      <w:r>
+        <w:rPr>
+          <w:noProof/>
+        </w:rPr>
+        <w:t>18</w:t>
+      </w:r>
+      <w:r>
+        <w:rPr>
+          <w:noProof/>
+        </w:rPr>
+        <w:fldChar w:fldCharType="end"/>
+      </w:r>
       <w:r>
         <w:t xml:space="preserve"> Maquette du popup de création de sprint</w:t>
       </w:r>
@@ -9908,6 +10482,7 @@
     </w:p>
     <w:p>
       <w:r>
+        <w:lastRenderedPageBreak/>
         <w:t xml:space="preserve">Ce popup apparait quand la modification ou l’ajout d’un </w:t>
       </w:r>
       <w:r>
@@ -9923,7 +10498,6 @@
       </w:pPr>
       <w:bookmarkStart w:id="148" w:name="_Toc40975704"/>
       <w:r>
-        <w:lastRenderedPageBreak/>
         <w:t>Pop-up des commentaires</w:t>
       </w:r>
       <w:bookmarkEnd w:id="148"/>
@@ -9985,18 +10559,31 @@
         <w:pStyle w:val="Lgende"/>
       </w:pPr>
       <w:bookmarkStart w:id="149" w:name="_Toc40975387"/>
-      <w:bookmarkStart w:id="150" w:name="_Toc41343900"/>
+      <w:bookmarkStart w:id="150" w:name="_Toc41661858"/>
       <w:r>
         <w:t xml:space="preserve">Figure </w:t>
       </w:r>
-      <w:fldSimple w:instr=" SEQ Figure \* ARABIC ">
-        <w:r>
-          <w:rPr>
-            <w:noProof/>
-          </w:rPr>
-          <w:t>19</w:t>
-        </w:r>
-      </w:fldSimple>
+      <w:r>
+        <w:fldChar w:fldCharType="begin"/>
+      </w:r>
+      <w:r>
+        <w:instrText xml:space="preserve"> SEQ Figure \* ARABIC </w:instrText>
+      </w:r>
+      <w:r>
+        <w:fldChar w:fldCharType="separate"/>
+      </w:r>
+      <w:r>
+        <w:rPr>
+          <w:noProof/>
+        </w:rPr>
+        <w:t>19</w:t>
+      </w:r>
+      <w:r>
+        <w:rPr>
+          <w:noProof/>
+        </w:rPr>
+        <w:fldChar w:fldCharType="end"/>
+      </w:r>
       <w:r>
         <w:t xml:space="preserve"> Maquette de pop-up de création de commentaire</w:t>
       </w:r>
@@ -10090,18 +10677,31 @@
         <w:pStyle w:val="Lgende"/>
       </w:pPr>
       <w:bookmarkStart w:id="152" w:name="_Toc40975388"/>
-      <w:bookmarkStart w:id="153" w:name="_Toc41343901"/>
+      <w:bookmarkStart w:id="153" w:name="_Toc41661859"/>
       <w:r>
         <w:t xml:space="preserve">Figure </w:t>
       </w:r>
-      <w:fldSimple w:instr=" SEQ Figure \* ARABIC ">
-        <w:r>
-          <w:rPr>
-            <w:noProof/>
-          </w:rPr>
-          <w:t>20</w:t>
-        </w:r>
-      </w:fldSimple>
+      <w:r>
+        <w:fldChar w:fldCharType="begin"/>
+      </w:r>
+      <w:r>
+        <w:instrText xml:space="preserve"> SEQ Figure \* ARABIC </w:instrText>
+      </w:r>
+      <w:r>
+        <w:fldChar w:fldCharType="separate"/>
+      </w:r>
+      <w:r>
+        <w:rPr>
+          <w:noProof/>
+        </w:rPr>
+        <w:t>20</w:t>
+      </w:r>
+      <w:r>
+        <w:rPr>
+          <w:noProof/>
+        </w:rPr>
+        <w:fldChar w:fldCharType="end"/>
+      </w:r>
       <w:r>
         <w:t xml:space="preserve"> Maquette de pop-up de création d'utilisateur</w:t>
       </w:r>
@@ -10196,18 +10796,31 @@
         <w:pStyle w:val="Lgende"/>
       </w:pPr>
       <w:bookmarkStart w:id="155" w:name="_Toc40975389"/>
-      <w:bookmarkStart w:id="156" w:name="_Toc41343902"/>
+      <w:bookmarkStart w:id="156" w:name="_Toc41661860"/>
       <w:r>
         <w:t xml:space="preserve">Figure </w:t>
       </w:r>
-      <w:fldSimple w:instr=" SEQ Figure \* ARABIC ">
-        <w:r>
-          <w:rPr>
-            <w:noProof/>
-          </w:rPr>
-          <w:t>21</w:t>
-        </w:r>
-      </w:fldSimple>
+      <w:r>
+        <w:fldChar w:fldCharType="begin"/>
+      </w:r>
+      <w:r>
+        <w:instrText xml:space="preserve"> SEQ Figure \* ARABIC </w:instrText>
+      </w:r>
+      <w:r>
+        <w:fldChar w:fldCharType="separate"/>
+      </w:r>
+      <w:r>
+        <w:rPr>
+          <w:noProof/>
+        </w:rPr>
+        <w:t>21</w:t>
+      </w:r>
+      <w:r>
+        <w:rPr>
+          <w:noProof/>
+        </w:rPr>
+        <w:fldChar w:fldCharType="end"/>
+      </w:r>
       <w:r>
         <w:t xml:space="preserve"> Maquette de pop-up de création d'état</w:t>
       </w:r>
@@ -10298,18 +10911,31 @@
         <w:pStyle w:val="Lgende"/>
       </w:pPr>
       <w:bookmarkStart w:id="158" w:name="_Toc40975390"/>
-      <w:bookmarkStart w:id="159" w:name="_Toc41343903"/>
+      <w:bookmarkStart w:id="159" w:name="_Toc41661861"/>
       <w:r>
         <w:t xml:space="preserve">Figure </w:t>
       </w:r>
-      <w:fldSimple w:instr=" SEQ Figure \* ARABIC ">
-        <w:r>
-          <w:rPr>
-            <w:noProof/>
-          </w:rPr>
-          <w:t>22</w:t>
-        </w:r>
-      </w:fldSimple>
+      <w:r>
+        <w:fldChar w:fldCharType="begin"/>
+      </w:r>
+      <w:r>
+        <w:instrText xml:space="preserve"> SEQ Figure \* ARABIC </w:instrText>
+      </w:r>
+      <w:r>
+        <w:fldChar w:fldCharType="separate"/>
+      </w:r>
+      <w:r>
+        <w:rPr>
+          <w:noProof/>
+        </w:rPr>
+        <w:t>22</w:t>
+      </w:r>
+      <w:r>
+        <w:rPr>
+          <w:noProof/>
+        </w:rPr>
+        <w:fldChar w:fldCharType="end"/>
+      </w:r>
       <w:r>
         <w:t xml:space="preserve"> Maquette de pop-up de création checklist</w:t>
       </w:r>
@@ -10398,18 +11024,31 @@
         <w:pStyle w:val="Lgende"/>
       </w:pPr>
       <w:bookmarkStart w:id="161" w:name="_Toc40975391"/>
-      <w:bookmarkStart w:id="162" w:name="_Toc41343904"/>
+      <w:bookmarkStart w:id="162" w:name="_Toc41661862"/>
       <w:r>
         <w:t xml:space="preserve">Figure </w:t>
       </w:r>
-      <w:fldSimple w:instr=" SEQ Figure \* ARABIC ">
-        <w:r>
-          <w:rPr>
-            <w:noProof/>
-          </w:rPr>
-          <w:t>23</w:t>
-        </w:r>
-      </w:fldSimple>
+      <w:r>
+        <w:fldChar w:fldCharType="begin"/>
+      </w:r>
+      <w:r>
+        <w:instrText xml:space="preserve"> SEQ Figure \* ARABIC </w:instrText>
+      </w:r>
+      <w:r>
+        <w:fldChar w:fldCharType="separate"/>
+      </w:r>
+      <w:r>
+        <w:rPr>
+          <w:noProof/>
+        </w:rPr>
+        <w:t>23</w:t>
+      </w:r>
+      <w:r>
+        <w:rPr>
+          <w:noProof/>
+        </w:rPr>
+        <w:fldChar w:fldCharType="end"/>
+      </w:r>
       <w:r>
         <w:t xml:space="preserve"> Maquette de pop-up de</w:t>
       </w:r>
@@ -10437,7 +11076,7 @@
       <w:pPr>
         <w:pStyle w:val="Titre2"/>
       </w:pPr>
-      <w:bookmarkStart w:id="163" w:name="_Toc41344126"/>
+      <w:bookmarkStart w:id="163" w:name="_Toc41661891"/>
       <w:r>
         <w:t>Fonctionnalités</w:t>
       </w:r>
@@ -10659,18 +11298,31 @@
         <w:pStyle w:val="Lgende"/>
       </w:pPr>
       <w:bookmarkStart w:id="170" w:name="_Toc40975392"/>
-      <w:bookmarkStart w:id="171" w:name="_Toc41343905"/>
+      <w:bookmarkStart w:id="171" w:name="_Toc41661863"/>
       <w:r>
         <w:t xml:space="preserve">Figure </w:t>
       </w:r>
-      <w:fldSimple w:instr=" SEQ Figure \* ARABIC ">
-        <w:r>
-          <w:rPr>
-            <w:noProof/>
-          </w:rPr>
-          <w:t>24</w:t>
-        </w:r>
-      </w:fldSimple>
+      <w:r>
+        <w:fldChar w:fldCharType="begin"/>
+      </w:r>
+      <w:r>
+        <w:instrText xml:space="preserve"> SEQ Figure \* ARABIC </w:instrText>
+      </w:r>
+      <w:r>
+        <w:fldChar w:fldCharType="separate"/>
+      </w:r>
+      <w:r>
+        <w:rPr>
+          <w:noProof/>
+        </w:rPr>
+        <w:t>24</w:t>
+      </w:r>
+      <w:r>
+        <w:rPr>
+          <w:noProof/>
+        </w:rPr>
+        <w:fldChar w:fldCharType="end"/>
+      </w:r>
       <w:r>
         <w:t xml:space="preserve"> Maquette écran du mindmap</w:t>
       </w:r>
@@ -10747,7 +11399,7 @@
         <w:pStyle w:val="Titre2"/>
       </w:pPr>
       <w:bookmarkStart w:id="174" w:name="_Toc37146175"/>
-      <w:bookmarkStart w:id="175" w:name="_Toc41344127"/>
+      <w:bookmarkStart w:id="175" w:name="_Toc41661892"/>
       <w:r>
         <w:t>Manuel d’installation</w:t>
       </w:r>
@@ -10802,23 +11454,23 @@
       <w:pPr>
         <w:pStyle w:val="Titre1"/>
       </w:pPr>
-      <w:bookmarkStart w:id="177" w:name="_Toc41344128"/>
-      <w:bookmarkStart w:id="178" w:name="_Toc37146158"/>
+      <w:bookmarkStart w:id="177" w:name="_Toc37146158"/>
+      <w:bookmarkStart w:id="178" w:name="_Toc41661893"/>
       <w:r>
         <w:lastRenderedPageBreak/>
         <w:t>Analyse Organique</w:t>
       </w:r>
+      <w:bookmarkEnd w:id="178"/>
+    </w:p>
+    <w:p>
+      <w:pPr>
+        <w:pStyle w:val="Titre2"/>
+      </w:pPr>
+      <w:bookmarkStart w:id="179" w:name="_Toc41661894"/>
+      <w:r>
+        <w:t>Modèle de données</w:t>
+      </w:r>
       <w:bookmarkEnd w:id="177"/>
-    </w:p>
-    <w:p>
-      <w:pPr>
-        <w:pStyle w:val="Titre2"/>
-      </w:pPr>
-      <w:bookmarkStart w:id="179" w:name="_Toc41344129"/>
-      <w:r>
-        <w:t>Modèle de données</w:t>
-      </w:r>
-      <w:bookmarkEnd w:id="178"/>
       <w:bookmarkEnd w:id="179"/>
     </w:p>
     <w:p>
@@ -10885,18 +11537,31 @@
         <w:pStyle w:val="Lgende"/>
       </w:pPr>
       <w:bookmarkStart w:id="180" w:name="_Toc40975393"/>
-      <w:bookmarkStart w:id="181" w:name="_Toc41343906"/>
+      <w:bookmarkStart w:id="181" w:name="_Toc41661864"/>
       <w:r>
         <w:t xml:space="preserve">Figure </w:t>
       </w:r>
-      <w:fldSimple w:instr=" SEQ Figure \* ARABIC ">
-        <w:r>
-          <w:rPr>
-            <w:noProof/>
-          </w:rPr>
-          <w:t>25</w:t>
-        </w:r>
-      </w:fldSimple>
+      <w:r>
+        <w:fldChar w:fldCharType="begin"/>
+      </w:r>
+      <w:r>
+        <w:instrText xml:space="preserve"> SEQ Figure \* ARABIC </w:instrText>
+      </w:r>
+      <w:r>
+        <w:fldChar w:fldCharType="separate"/>
+      </w:r>
+      <w:r>
+        <w:rPr>
+          <w:noProof/>
+        </w:rPr>
+        <w:t>25</w:t>
+      </w:r>
+      <w:r>
+        <w:rPr>
+          <w:noProof/>
+        </w:rPr>
+        <w:fldChar w:fldCharType="end"/>
+      </w:r>
       <w:r>
         <w:t xml:space="preserve"> Modèle Conceptuel de Données</w:t>
       </w:r>
@@ -11447,6 +12112,7 @@
       <w:bookmarkStart w:id="220" w:name="_Toc39717190"/>
       <w:bookmarkStart w:id="221" w:name="_Toc40975727"/>
       <w:r>
+        <w:lastRenderedPageBreak/>
         <w:t>Table Checklists</w:t>
       </w:r>
       <w:bookmarkEnd w:id="219"/>
@@ -11475,7 +12141,6 @@
       <w:bookmarkStart w:id="223" w:name="_Toc39717191"/>
       <w:bookmarkStart w:id="224" w:name="_Toc40975728"/>
       <w:r>
-        <w:lastRenderedPageBreak/>
         <w:t>Table ChecklistItems</w:t>
       </w:r>
       <w:bookmarkEnd w:id="222"/>
@@ -11557,7 +12222,7 @@
         <w:pStyle w:val="Titre2"/>
       </w:pPr>
       <w:bookmarkStart w:id="225" w:name="_Toc37146160"/>
-      <w:bookmarkStart w:id="226" w:name="_Toc41344130"/>
+      <w:bookmarkStart w:id="226" w:name="_Toc41661895"/>
       <w:r>
         <w:t>Modèle de classe</w:t>
       </w:r>
@@ -11677,12 +12342,11 @@
         <w:rPr>
           <w:noProof/>
         </w:rPr>
-        <w:lastRenderedPageBreak/>
         <w:drawing>
-          <wp:inline distT="0" distB="0" distL="0" distR="0" wp14:anchorId="0E78DF98" wp14:editId="52363DEB">
-            <wp:extent cx="5236845" cy="6911340"/>
-            <wp:effectExtent l="0" t="0" r="1905" b="3810"/>
-            <wp:docPr id="70" name="Image 70"/>
+          <wp:inline distT="0" distB="0" distL="0" distR="0" wp14:anchorId="18358354" wp14:editId="0E58D83C">
+            <wp:extent cx="5760720" cy="5476240"/>
+            <wp:effectExtent l="0" t="0" r="0" b="0"/>
+            <wp:docPr id="54" name="Image 54"/>
             <wp:cNvGraphicFramePr>
               <a:graphicFrameLocks xmlns:a="http://schemas.openxmlformats.org/drawingml/2006/main" noChangeAspect="1"/>
             </wp:cNvGraphicFramePr>
@@ -11690,7 +12354,7 @@
               <a:graphicData uri="http://schemas.openxmlformats.org/drawingml/2006/picture">
                 <pic:pic xmlns:pic="http://schemas.openxmlformats.org/drawingml/2006/picture">
                   <pic:nvPicPr>
-                    <pic:cNvPr id="0" name="Picture 24"/>
+                    <pic:cNvPr id="0" name="Picture 5"/>
                     <pic:cNvPicPr>
                       <a:picLocks noChangeAspect="1" noChangeArrowheads="1"/>
                     </pic:cNvPicPr>
@@ -11711,7 +12375,7 @@
                   <pic:spPr bwMode="auto">
                     <a:xfrm>
                       <a:off x="0" y="0"/>
-                      <a:ext cx="5236845" cy="6911340"/>
+                      <a:ext cx="5760720" cy="5476240"/>
                     </a:xfrm>
                     <a:prstGeom prst="rect">
                       <a:avLst/>
@@ -11735,18 +12399,31 @@
       <w:bookmarkStart w:id="227" w:name="_Ref39760571"/>
       <w:bookmarkStart w:id="228" w:name="_Ref39760555"/>
       <w:bookmarkStart w:id="229" w:name="_Toc40975394"/>
-      <w:bookmarkStart w:id="230" w:name="_Toc41343907"/>
+      <w:bookmarkStart w:id="230" w:name="_Toc41661865"/>
       <w:r>
         <w:t xml:space="preserve">Figure </w:t>
       </w:r>
-      <w:fldSimple w:instr=" SEQ Figure \* ARABIC ">
-        <w:r>
-          <w:rPr>
-            <w:noProof/>
-          </w:rPr>
-          <w:t>26</w:t>
-        </w:r>
-      </w:fldSimple>
+      <w:r>
+        <w:fldChar w:fldCharType="begin"/>
+      </w:r>
+      <w:r>
+        <w:instrText xml:space="preserve"> SEQ Figure \* ARABIC </w:instrText>
+      </w:r>
+      <w:r>
+        <w:fldChar w:fldCharType="separate"/>
+      </w:r>
+      <w:r>
+        <w:rPr>
+          <w:noProof/>
+        </w:rPr>
+        <w:t>26</w:t>
+      </w:r>
+      <w:r>
+        <w:rPr>
+          <w:noProof/>
+        </w:rPr>
+        <w:fldChar w:fldCharType="end"/>
+      </w:r>
       <w:bookmarkEnd w:id="227"/>
       <w:r>
         <w:t xml:space="preserve"> </w:t>
@@ -11771,10 +12448,10 @@
         </w:rPr>
         <w:lastRenderedPageBreak/>
         <w:drawing>
-          <wp:inline distT="0" distB="0" distL="0" distR="0" wp14:anchorId="1F907A61" wp14:editId="36574BD3">
-            <wp:extent cx="3883025" cy="8633460"/>
-            <wp:effectExtent l="0" t="0" r="3175" b="0"/>
-            <wp:docPr id="69" name="Image 69"/>
+          <wp:inline distT="0" distB="0" distL="0" distR="0" wp14:anchorId="4B658DC2" wp14:editId="49BCF52F">
+            <wp:extent cx="4381500" cy="8551289"/>
+            <wp:effectExtent l="0" t="0" r="0" b="2540"/>
+            <wp:docPr id="63" name="Image 63"/>
             <wp:cNvGraphicFramePr>
               <a:graphicFrameLocks xmlns:a="http://schemas.openxmlformats.org/drawingml/2006/main" noChangeAspect="1"/>
             </wp:cNvGraphicFramePr>
@@ -11782,7 +12459,7 @@
               <a:graphicData uri="http://schemas.openxmlformats.org/drawingml/2006/picture">
                 <pic:pic xmlns:pic="http://schemas.openxmlformats.org/drawingml/2006/picture">
                   <pic:nvPicPr>
-                    <pic:cNvPr id="0" name="Picture 22"/>
+                    <pic:cNvPr id="0" name="Picture 9"/>
                     <pic:cNvPicPr>
                       <a:picLocks noChangeAspect="1" noChangeArrowheads="1"/>
                     </pic:cNvPicPr>
@@ -11803,7 +12480,7 @@
                   <pic:spPr bwMode="auto">
                     <a:xfrm>
                       <a:off x="0" y="0"/>
-                      <a:ext cx="3883025" cy="8633460"/>
+                      <a:ext cx="4389122" cy="8566166"/>
                     </a:xfrm>
                     <a:prstGeom prst="rect">
                       <a:avLst/>
@@ -11826,18 +12503,31 @@
       </w:pPr>
       <w:bookmarkStart w:id="232" w:name="_Ref39761164"/>
       <w:bookmarkStart w:id="233" w:name="_Toc40975395"/>
-      <w:bookmarkStart w:id="234" w:name="_Toc41343908"/>
+      <w:bookmarkStart w:id="234" w:name="_Toc41661866"/>
       <w:r>
         <w:t xml:space="preserve">Figure </w:t>
       </w:r>
-      <w:fldSimple w:instr=" SEQ Figure \* ARABIC ">
-        <w:r>
-          <w:rPr>
-            <w:noProof/>
-          </w:rPr>
-          <w:t>27</w:t>
-        </w:r>
-      </w:fldSimple>
+      <w:r>
+        <w:fldChar w:fldCharType="begin"/>
+      </w:r>
+      <w:r>
+        <w:instrText xml:space="preserve"> SEQ Figure \* ARABIC </w:instrText>
+      </w:r>
+      <w:r>
+        <w:fldChar w:fldCharType="separate"/>
+      </w:r>
+      <w:r>
+        <w:rPr>
+          <w:noProof/>
+        </w:rPr>
+        <w:t>27</w:t>
+      </w:r>
+      <w:r>
+        <w:rPr>
+          <w:noProof/>
+        </w:rPr>
+        <w:fldChar w:fldCharType="end"/>
+      </w:r>
       <w:bookmarkEnd w:id="232"/>
       <w:r>
         <w:t xml:space="preserve"> Diagramme des classes de contrôle</w:t>
@@ -11856,10 +12546,10 @@
         </w:rPr>
         <w:lastRenderedPageBreak/>
         <w:drawing>
-          <wp:inline distT="0" distB="0" distL="0" distR="0" wp14:anchorId="5A23F0ED" wp14:editId="644656C8">
-            <wp:extent cx="5142230" cy="7766685"/>
-            <wp:effectExtent l="0" t="0" r="1270" b="5715"/>
-            <wp:docPr id="68" name="Image 68"/>
+          <wp:inline distT="0" distB="0" distL="0" distR="0" wp14:anchorId="145A1C76" wp14:editId="1637CC1D">
+            <wp:extent cx="5667375" cy="8588522"/>
+            <wp:effectExtent l="0" t="0" r="0" b="3175"/>
+            <wp:docPr id="62" name="Image 62"/>
             <wp:cNvGraphicFramePr>
               <a:graphicFrameLocks xmlns:a="http://schemas.openxmlformats.org/drawingml/2006/main" noChangeAspect="1"/>
             </wp:cNvGraphicFramePr>
@@ -11867,7 +12557,7 @@
               <a:graphicData uri="http://schemas.openxmlformats.org/drawingml/2006/picture">
                 <pic:pic xmlns:pic="http://schemas.openxmlformats.org/drawingml/2006/picture">
                   <pic:nvPicPr>
-                    <pic:cNvPr id="0" name="Picture 20"/>
+                    <pic:cNvPr id="0" name="Picture 7"/>
                     <pic:cNvPicPr>
                       <a:picLocks noChangeAspect="1" noChangeArrowheads="1"/>
                     </pic:cNvPicPr>
@@ -11888,7 +12578,7 @@
                   <pic:spPr bwMode="auto">
                     <a:xfrm>
                       <a:off x="0" y="0"/>
-                      <a:ext cx="5142230" cy="7766685"/>
+                      <a:ext cx="5676136" cy="8601799"/>
                     </a:xfrm>
                     <a:prstGeom prst="rect">
                       <a:avLst/>
@@ -11911,18 +12601,31 @@
       </w:pPr>
       <w:bookmarkStart w:id="235" w:name="_Ref39761348"/>
       <w:bookmarkStart w:id="236" w:name="_Toc40975396"/>
-      <w:bookmarkStart w:id="237" w:name="_Toc41343909"/>
+      <w:bookmarkStart w:id="237" w:name="_Toc41661867"/>
       <w:r>
         <w:t xml:space="preserve">Figure </w:t>
       </w:r>
-      <w:fldSimple w:instr=" SEQ Figure \* ARABIC ">
-        <w:r>
-          <w:rPr>
-            <w:noProof/>
-          </w:rPr>
-          <w:t>28</w:t>
-        </w:r>
-      </w:fldSimple>
+      <w:r>
+        <w:fldChar w:fldCharType="begin"/>
+      </w:r>
+      <w:r>
+        <w:instrText xml:space="preserve"> SEQ Figure \* ARABIC </w:instrText>
+      </w:r>
+      <w:r>
+        <w:fldChar w:fldCharType="separate"/>
+      </w:r>
+      <w:r>
+        <w:rPr>
+          <w:noProof/>
+        </w:rPr>
+        <w:t>28</w:t>
+      </w:r>
+      <w:r>
+        <w:rPr>
+          <w:noProof/>
+        </w:rPr>
+        <w:fldChar w:fldCharType="end"/>
+      </w:r>
       <w:bookmarkEnd w:id="235"/>
       <w:r>
         <w:t xml:space="preserve"> Diagramme des classes de vues</w:t>
@@ -11934,6 +12637,7 @@
       <w:pPr>
         <w:pStyle w:val="Titre2"/>
       </w:pPr>
+      <w:bookmarkStart w:id="238" w:name="_Toc41661896"/>
       <w:r>
         <w:lastRenderedPageBreak/>
         <w:t>Communications</w:t>
@@ -11941,6 +12645,7 @@
       <w:r>
         <w:t xml:space="preserve"> avec la base de données</w:t>
       </w:r>
+      <w:bookmarkEnd w:id="238"/>
     </w:p>
     <w:p>
       <w:pPr>
@@ -11997,20 +12702,35 @@
       <w:pPr>
         <w:pStyle w:val="Lgende"/>
       </w:pPr>
+      <w:bookmarkStart w:id="239" w:name="_Toc41661868"/>
       <w:r>
         <w:t xml:space="preserve">Figure </w:t>
       </w:r>
-      <w:fldSimple w:instr=" SEQ Figure \* ARABIC ">
-        <w:r>
-          <w:rPr>
-            <w:noProof/>
-          </w:rPr>
-          <w:t>29</w:t>
-        </w:r>
-      </w:fldSimple>
+      <w:r>
+        <w:fldChar w:fldCharType="begin"/>
+      </w:r>
+      <w:r>
+        <w:instrText xml:space="preserve"> SEQ Figure \* ARABIC </w:instrText>
+      </w:r>
+      <w:r>
+        <w:fldChar w:fldCharType="separate"/>
+      </w:r>
+      <w:r>
+        <w:rPr>
+          <w:noProof/>
+        </w:rPr>
+        <w:t>29</w:t>
+      </w:r>
+      <w:r>
+        <w:rPr>
+          <w:noProof/>
+        </w:rPr>
+        <w:fldChar w:fldCharType="end"/>
+      </w:r>
       <w:r>
         <w:t xml:space="preserve"> Diagramme de séquence de communication à la base de données</w:t>
       </w:r>
+      <w:bookmarkEnd w:id="239"/>
     </w:p>
     <w:p>
       <w:r>
@@ -12050,13 +12770,15 @@
       <w:pPr>
         <w:pStyle w:val="Titre2"/>
       </w:pPr>
+      <w:bookmarkStart w:id="240" w:name="_Toc41661897"/>
       <w:r>
         <w:lastRenderedPageBreak/>
         <w:t>Liaison Access</w:t>
       </w:r>
-    </w:p>
-    <w:bookmarkStart w:id="238" w:name="_MON_1651991391"/>
-    <w:bookmarkEnd w:id="238"/>
+      <w:bookmarkEnd w:id="240"/>
+    </w:p>
+    <w:bookmarkStart w:id="241" w:name="_MON_1651991391"/>
+    <w:bookmarkEnd w:id="241"/>
     <w:p>
       <w:pPr>
         <w:keepNext/>
@@ -12092,7 +12814,7 @@
             <w10:borderbottom type="single" width="4"/>
             <w10:borderright type="single" width="4"/>
           </v:shape>
-          <o:OLEObject Type="Embed" ProgID="Word.Document.8" ShapeID="_x0000_i1025" DrawAspect="Content" ObjectID="_1652218712" r:id="rId45">
+          <o:OLEObject Type="Embed" ProgID="Word.Document.8" ShapeID="_x0000_i1025" DrawAspect="Content" ObjectID="_1652276825" r:id="rId45">
             <o:FieldCodes>\s</o:FieldCodes>
           </o:OLEObject>
         </w:object>
@@ -12102,20 +12824,38 @@
       <w:pPr>
         <w:pStyle w:val="Lgende"/>
       </w:pPr>
+      <w:bookmarkStart w:id="242" w:name="_Toc41661869"/>
       <w:r>
         <w:t xml:space="preserve">Figure </w:t>
       </w:r>
-      <w:fldSimple w:instr=" SEQ Figure \* ARABIC ">
-        <w:r>
-          <w:rPr>
-            <w:noProof/>
-          </w:rPr>
-          <w:t>30</w:t>
-        </w:r>
-      </w:fldSimple>
+      <w:r>
+        <w:fldChar w:fldCharType="begin"/>
+      </w:r>
+      <w:r>
+        <w:instrText xml:space="preserve"> SEQ Figur</w:instrText>
+      </w:r>
+      <w:r>
+        <w:instrText xml:space="preserve">e \* ARABIC </w:instrText>
+      </w:r>
+      <w:r>
+        <w:fldChar w:fldCharType="separate"/>
+      </w:r>
+      <w:r>
+        <w:rPr>
+          <w:noProof/>
+        </w:rPr>
+        <w:t>30</w:t>
+      </w:r>
+      <w:r>
+        <w:rPr>
+          <w:noProof/>
+        </w:rPr>
+        <w:fldChar w:fldCharType="end"/>
+      </w:r>
       <w:r>
         <w:t xml:space="preserve"> Code d'utilisation de la liaison avec Access</w:t>
       </w:r>
+      <w:bookmarkEnd w:id="242"/>
     </w:p>
     <w:p>
       <w:r>
@@ -12204,21 +12944,21 @@
       <w:pPr>
         <w:pStyle w:val="Titre1"/>
       </w:pPr>
-      <w:bookmarkStart w:id="239" w:name="_Toc41344131"/>
+      <w:bookmarkStart w:id="243" w:name="_Toc41661898"/>
       <w:r>
         <w:t>Plan de tests</w:t>
       </w:r>
-      <w:bookmarkEnd w:id="239"/>
+      <w:bookmarkEnd w:id="243"/>
     </w:p>
     <w:p>
       <w:pPr>
         <w:pStyle w:val="Titre2"/>
       </w:pPr>
-      <w:bookmarkStart w:id="240" w:name="_Toc41344132"/>
+      <w:bookmarkStart w:id="244" w:name="_Toc41661899"/>
       <w:r>
         <w:t>Test d’interface</w:t>
       </w:r>
-      <w:bookmarkEnd w:id="240"/>
+      <w:bookmarkEnd w:id="244"/>
     </w:p>
     <w:tbl>
       <w:tblPr>
@@ -13903,6 +14643,7 @@
               <w:jc w:val="center"/>
             </w:pPr>
             <w:r>
+              <w:lastRenderedPageBreak/>
               <w:t>N°</w:t>
             </w:r>
           </w:p>
@@ -14059,7 +14800,6 @@
               <w:jc w:val="center"/>
             </w:pPr>
             <w:r>
-              <w:lastRenderedPageBreak/>
               <w:t>N°</w:t>
             </w:r>
           </w:p>
@@ -15351,6 +16091,7 @@
               <w:jc w:val="center"/>
             </w:pPr>
             <w:r>
+              <w:lastRenderedPageBreak/>
               <w:t>N°</w:t>
             </w:r>
           </w:p>
@@ -15699,23 +16440,30 @@
       <w:pPr>
         <w:pStyle w:val="Titre2"/>
       </w:pPr>
-      <w:bookmarkStart w:id="241" w:name="_Toc41344133"/>
+      <w:bookmarkStart w:id="245" w:name="_Toc41661900"/>
       <w:r>
         <w:t>Tests unitaires</w:t>
       </w:r>
-      <w:bookmarkEnd w:id="241"/>
-    </w:p>
-    <w:p>
-      <w:pPr>
-        <w:rPr>
-          <w:color w:val="FF0000"/>
-        </w:rPr>
-      </w:pPr>
-      <w:r>
-        <w:rPr>
-          <w:color w:val="FF0000"/>
-        </w:rPr>
-        <w:t>[Expliquer les tests]</w:t>
+      <w:bookmarkEnd w:id="245"/>
+    </w:p>
+    <w:p>
+      <w:r>
+        <w:t xml:space="preserve">J’ai </w:t>
+      </w:r>
+      <w:r>
+        <w:t>créé</w:t>
+      </w:r>
+      <w:r>
+        <w:t xml:space="preserve"> des tests seulement pour les classes de contrôle. J’ai choisi </w:t>
+      </w:r>
+      <w:r>
+        <w:t xml:space="preserve">de ne pas implémenter de fichier de test pour chaque classe car la classe de test « ControllerTests » </w:t>
+      </w:r>
+      <w:r>
+        <w:t xml:space="preserve">vérifie les intégrités de chaque classe </w:t>
+      </w:r>
+      <w:r>
+        <w:t>en même temps que leurs tests.</w:t>
       </w:r>
     </w:p>
     <w:p>
@@ -15724,15 +16472,11 @@
         <w:jc w:val="center"/>
       </w:pPr>
       <w:r>
-        <w:rPr>
-          <w:noProof/>
-        </w:rPr>
-        <w:lastRenderedPageBreak/>
         <w:drawing>
-          <wp:inline distT="0" distB="0" distL="0" distR="0" wp14:anchorId="1F1790B9" wp14:editId="6617CD64">
-            <wp:extent cx="3086531" cy="4401164"/>
-            <wp:effectExtent l="0" t="0" r="0" b="0"/>
-            <wp:docPr id="11" name="Image 11"/>
+          <wp:inline distT="0" distB="0" distL="0" distR="0" wp14:anchorId="4B1140D6" wp14:editId="6FF11C38">
+            <wp:extent cx="3296110" cy="2886478"/>
+            <wp:effectExtent l="0" t="0" r="0" b="9525"/>
+            <wp:docPr id="36" name="Image 36"/>
             <wp:cNvGraphicFramePr>
               <a:graphicFrameLocks xmlns:a="http://schemas.openxmlformats.org/drawingml/2006/main" noChangeAspect="1"/>
             </wp:cNvGraphicFramePr>
@@ -15752,7 +16496,7 @@
                   <pic:spPr>
                     <a:xfrm>
                       <a:off x="0" y="0"/>
-                      <a:ext cx="3086531" cy="4401164"/>
+                      <a:ext cx="3296110" cy="2886478"/>
                     </a:xfrm>
                     <a:prstGeom prst="rect">
                       <a:avLst/>
@@ -15769,24 +16513,100 @@
       <w:pPr>
         <w:pStyle w:val="Lgende"/>
       </w:pPr>
-      <w:bookmarkStart w:id="242" w:name="_Toc40975398"/>
-      <w:bookmarkStart w:id="243" w:name="_Toc41343910"/>
+      <w:bookmarkStart w:id="246" w:name="_Toc40975398"/>
+      <w:bookmarkStart w:id="247" w:name="_Ref41659879"/>
+      <w:bookmarkStart w:id="248" w:name="_Toc41661870"/>
       <w:r>
         <w:t xml:space="preserve">Figure </w:t>
       </w:r>
-      <w:fldSimple w:instr=" SEQ Figure \* ARABIC ">
-        <w:r>
-          <w:rPr>
-            <w:noProof/>
-          </w:rPr>
-          <w:t>31</w:t>
-        </w:r>
-      </w:fldSimple>
+      <w:r>
+        <w:fldChar w:fldCharType="begin"/>
+      </w:r>
+      <w:r>
+        <w:instrText xml:space="preserve"> SEQ Figure \* ARABIC </w:instrText>
+      </w:r>
+      <w:r>
+        <w:fldChar w:fldCharType="separate"/>
+      </w:r>
+      <w:r>
+        <w:rPr>
+          <w:noProof/>
+        </w:rPr>
+        <w:t>31</w:t>
+      </w:r>
+      <w:r>
+        <w:rPr>
+          <w:noProof/>
+        </w:rPr>
+        <w:fldChar w:fldCharType="end"/>
+      </w:r>
+      <w:bookmarkEnd w:id="247"/>
       <w:r>
         <w:t xml:space="preserve"> Résultat des tests sur la classe Controller</w:t>
       </w:r>
-      <w:bookmarkEnd w:id="242"/>
-      <w:bookmarkEnd w:id="243"/>
+      <w:bookmarkEnd w:id="246"/>
+      <w:bookmarkEnd w:id="248"/>
+    </w:p>
+    <w:p>
+      <w:r>
+        <w:t xml:space="preserve">Comme vous pouvez le voir sur la </w:t>
+      </w:r>
+      <w:r>
+        <w:fldChar w:fldCharType="begin"/>
+      </w:r>
+      <w:r>
+        <w:instrText xml:space="preserve"> REF _Ref41659879 \h </w:instrText>
+      </w:r>
+      <w:r>
+        <w:fldChar w:fldCharType="separate"/>
+      </w:r>
+      <w:r>
+        <w:t xml:space="preserve">Figure </w:t>
+      </w:r>
+      <w:r>
+        <w:rPr>
+          <w:noProof/>
+        </w:rPr>
+        <w:t>31</w:t>
+      </w:r>
+      <w:r>
+        <w:fldChar w:fldCharType="end"/>
+      </w:r>
+      <w:r>
+        <w:t xml:space="preserve">, </w:t>
+      </w:r>
+      <w:r>
+        <w:t xml:space="preserve">Les tests ont été ordonnés par </w:t>
+      </w:r>
+      <w:r>
+        <w:t xml:space="preserve">classe. </w:t>
+      </w:r>
+      <w:r>
+        <w:t>J’ai préféré les ordonnées comme cela afin de ne pas avoir beaucoup de tests. Comme vous l’aurez peut-être remarqué, certaines classes ont besoin d’un CRUD</w:t>
+      </w:r>
+      <w:r>
+        <w:t xml:space="preserve"> </w:t>
+      </w:r>
+      <w:r>
+        <w:t>complet</w:t>
+      </w:r>
+      <w:r>
+        <w:t xml:space="preserve"> alors que d’autres n’utilisent qu’un CRD.</w:t>
+      </w:r>
+    </w:p>
+    <w:p>
+      <w:r>
+        <w:t xml:space="preserve">Finalement, La méthode « ControllerTest » vérifie que </w:t>
+      </w:r>
+      <w:r>
+        <w:t xml:space="preserve">le </w:t>
+      </w:r>
+      <w:r>
+        <w:t>contrôler</w:t>
+      </w:r>
+      <w:r>
+        <w:t xml:space="preserve"> récupère les données.</w:t>
+      </w:r>
     </w:p>
     <w:p>
       <w:pPr>
@@ -15794,6 +16614,10 @@
         <w:jc w:val="center"/>
       </w:pPr>
       <w:r>
+        <w:rPr>
+          <w:noProof/>
+        </w:rPr>
+        <w:lastRenderedPageBreak/>
         <w:drawing>
           <wp:inline distT="0" distB="0" distL="0" distR="0" wp14:anchorId="44061FCA" wp14:editId="39FE57CF">
             <wp:extent cx="3143689" cy="3515216"/>
@@ -15835,43 +16659,20 @@
       <w:pPr>
         <w:pStyle w:val="Lgende"/>
       </w:pPr>
-      <w:bookmarkStart w:id="244" w:name="_Toc40975399"/>
-      <w:bookmarkStart w:id="245" w:name="_Toc41343911"/>
-      <w:bookmarkStart w:id="246" w:name="_Ref41602878"/>
+      <w:bookmarkStart w:id="249" w:name="_Ref41602878"/>
+      <w:bookmarkStart w:id="250" w:name="_Toc40975399"/>
+      <w:bookmarkStart w:id="251" w:name="_Toc41661871"/>
       <w:r>
         <w:t xml:space="preserve">Figure </w:t>
       </w:r>
-      <w:fldSimple w:instr=" SEQ Figure \* ARABIC ">
-        <w:r>
-          <w:rPr>
-            <w:noProof/>
-          </w:rPr>
-          <w:t>32</w:t>
-        </w:r>
-      </w:fldSimple>
-      <w:bookmarkEnd w:id="246"/>
-      <w:r>
-        <w:t xml:space="preserve"> Résultat des tests sur la classe DB</w:t>
-      </w:r>
-      <w:bookmarkEnd w:id="244"/>
-      <w:bookmarkEnd w:id="245"/>
-    </w:p>
-    <w:p>
-      <w:r>
-        <w:lastRenderedPageBreak/>
-        <w:t xml:space="preserve">Comme vous pouvez le voir sur la </w:t>
-      </w:r>
       <w:r>
         <w:fldChar w:fldCharType="begin"/>
       </w:r>
       <w:r>
-        <w:instrText xml:space="preserve"> REF _Ref41602878 \h </w:instrText>
+        <w:instrText xml:space="preserve"> SEQ Figure \* ARABIC </w:instrText>
       </w:r>
       <w:r>
         <w:fldChar w:fldCharType="separate"/>
-      </w:r>
-      <w:r>
-        <w:t xml:space="preserve">Figure </w:t>
       </w:r>
       <w:r>
         <w:rPr>
@@ -15880,8 +16681,43 @@
         <w:t>32</w:t>
       </w:r>
       <w:r>
+        <w:rPr>
+          <w:noProof/>
+        </w:rPr>
         <w:fldChar w:fldCharType="end"/>
       </w:r>
+      <w:bookmarkEnd w:id="249"/>
+      <w:r>
+        <w:t xml:space="preserve"> Résultat des tests sur la classe DB</w:t>
+      </w:r>
+      <w:bookmarkEnd w:id="250"/>
+      <w:bookmarkEnd w:id="251"/>
+    </w:p>
+    <w:p>
+      <w:r>
+        <w:t xml:space="preserve">Comme vous pouvez le voir sur la </w:t>
+      </w:r>
+      <w:r>
+        <w:fldChar w:fldCharType="begin"/>
+      </w:r>
+      <w:r>
+        <w:instrText xml:space="preserve"> REF _Ref41602878 \h </w:instrText>
+      </w:r>
+      <w:r>
+        <w:fldChar w:fldCharType="separate"/>
+      </w:r>
+      <w:r>
+        <w:t xml:space="preserve">Figure </w:t>
+      </w:r>
+      <w:r>
+        <w:rPr>
+          <w:noProof/>
+        </w:rPr>
+        <w:t>32</w:t>
+      </w:r>
+      <w:r>
+        <w:fldChar w:fldCharType="end"/>
+      </w:r>
       <w:r>
         <w:t xml:space="preserve">, </w:t>
       </w:r>
@@ -15895,7 +16731,13 @@
         <w:t xml:space="preserve"> de survenir réellement.</w:t>
       </w:r>
       <w:r>
-        <w:t xml:space="preserve"> Il y’a par exemple les activités qui sont « CRD » pour « Create,Read,Delete ». Ceci montre que le test comprend la création, la lecture et la suppression sur cette table mais pas de modifications. En effet, la table activité ne sera jamais utilisée pour de la modification</w:t>
+        <w:t xml:space="preserve"> Il y’a par exemple les activités qui sont</w:t>
+      </w:r>
+      <w:r>
+        <w:t xml:space="preserve"> CRD</w:t>
+      </w:r>
+      <w:r>
+        <w:t>. Ceci montre que le test comprend la création, la lecture et la suppression sur cette table mais pas de modifications. En effet, la table activité ne sera jamais utilisée pour de la modification</w:t>
       </w:r>
       <w:r>
         <w:t xml:space="preserve"> car cette option n’est pas pertinente.</w:t>
@@ -15916,14 +16758,24 @@
       <w:pPr>
         <w:pStyle w:val="Titre1"/>
       </w:pPr>
-      <w:bookmarkStart w:id="247" w:name="_Toc41344134"/>
+      <w:bookmarkStart w:id="252" w:name="_Toc41661901"/>
+      <w:r>
+        <w:t>Conclusion</w:t>
+      </w:r>
+      <w:bookmarkEnd w:id="252"/>
+    </w:p>
+    <w:p>
+      <w:pPr>
+        <w:pStyle w:val="Titre1"/>
+      </w:pPr>
+      <w:bookmarkStart w:id="253" w:name="_Toc41661902"/>
       <w:r>
         <w:t xml:space="preserve">Table </w:t>
       </w:r>
       <w:r>
         <w:t>des figures</w:t>
       </w:r>
-      <w:bookmarkEnd w:id="247"/>
+      <w:bookmarkEnd w:id="253"/>
     </w:p>
     <w:p>
       <w:pPr>
@@ -15946,7 +16798,7 @@
       <w:r>
         <w:fldChar w:fldCharType="separate"/>
       </w:r>
-      <w:hyperlink w:anchor="_Toc41343882" w:history="1">
+      <w:hyperlink w:anchor="_Toc41661840" w:history="1">
         <w:r>
           <w:rPr>
             <w:rStyle w:val="Lienhypertexte"/>
@@ -15973,7 +16825,7 @@
             <w:noProof/>
             <w:webHidden/>
           </w:rPr>
-          <w:instrText xml:space="preserve"> PAGEREF _Toc41343882 \h </w:instrText>
+          <w:instrText xml:space="preserve"> PAGEREF _Toc41661840 \h </w:instrText>
         </w:r>
         <w:r>
           <w:rPr>
@@ -15993,7 +16845,7 @@
             <w:noProof/>
             <w:webHidden/>
           </w:rPr>
-          <w:t>8</w:t>
+          <w:t>5</w:t>
         </w:r>
         <w:r>
           <w:rPr>
@@ -16016,7 +16868,7 @@
           <w:lang w:eastAsia="fr-CH"/>
         </w:rPr>
       </w:pPr>
-      <w:hyperlink w:anchor="_Toc41343883" w:history="1">
+      <w:hyperlink w:anchor="_Toc41661841" w:history="1">
         <w:r>
           <w:rPr>
             <w:rStyle w:val="Lienhypertexte"/>
@@ -16043,7 +16895,7 @@
             <w:noProof/>
             <w:webHidden/>
           </w:rPr>
-          <w:instrText xml:space="preserve"> PAGEREF _Toc41343883 \h </w:instrText>
+          <w:instrText xml:space="preserve"> PAGEREF _Toc41661841 \h </w:instrText>
         </w:r>
         <w:r>
           <w:rPr>
@@ -16063,7 +16915,7 @@
             <w:noProof/>
             <w:webHidden/>
           </w:rPr>
-          <w:t>8</w:t>
+          <w:t>6</w:t>
         </w:r>
         <w:r>
           <w:rPr>
@@ -16086,7 +16938,7 @@
           <w:lang w:eastAsia="fr-CH"/>
         </w:rPr>
       </w:pPr>
-      <w:hyperlink w:anchor="_Toc41343884" w:history="1">
+      <w:hyperlink w:anchor="_Toc41661842" w:history="1">
         <w:r>
           <w:rPr>
             <w:rStyle w:val="Lienhypertexte"/>
@@ -16113,7 +16965,7 @@
             <w:noProof/>
             <w:webHidden/>
           </w:rPr>
-          <w:instrText xml:space="preserve"> PAGEREF _Toc41343884 \h </w:instrText>
+          <w:instrText xml:space="preserve"> PAGEREF _Toc41661842 \h </w:instrText>
         </w:r>
         <w:r>
           <w:rPr>
@@ -16133,7 +16985,7 @@
             <w:noProof/>
             <w:webHidden/>
           </w:rPr>
-          <w:t>9</w:t>
+          <w:t>6</w:t>
         </w:r>
         <w:r>
           <w:rPr>
@@ -16156,7 +17008,7 @@
           <w:lang w:eastAsia="fr-CH"/>
         </w:rPr>
       </w:pPr>
-      <w:hyperlink w:anchor="_Toc41343885" w:history="1">
+      <w:hyperlink w:anchor="_Toc41661843" w:history="1">
         <w:r>
           <w:rPr>
             <w:rStyle w:val="Lienhypertexte"/>
@@ -16183,7 +17035,7 @@
             <w:noProof/>
             <w:webHidden/>
           </w:rPr>
-          <w:instrText xml:space="preserve"> PAGEREF _Toc41343885 \h </w:instrText>
+          <w:instrText xml:space="preserve"> PAGEREF _Toc41661843 \h </w:instrText>
         </w:r>
         <w:r>
           <w:rPr>
@@ -16203,7 +17055,7 @@
             <w:noProof/>
             <w:webHidden/>
           </w:rPr>
-          <w:t>10</w:t>
+          <w:t>7</w:t>
         </w:r>
         <w:r>
           <w:rPr>
@@ -16226,13 +17078,13 @@
           <w:lang w:eastAsia="fr-CH"/>
         </w:rPr>
       </w:pPr>
-      <w:hyperlink w:anchor="_Toc41343886" w:history="1">
+      <w:hyperlink w:anchor="_Toc41661844" w:history="1">
         <w:r>
           <w:rPr>
             <w:rStyle w:val="Lienhypertexte"/>
             <w:noProof/>
           </w:rPr>
-          <w:t>Figure 28 Planning initial</w:t>
+          <w:t>Figure 5 Planning initial</w:t>
         </w:r>
         <w:r>
           <w:rPr>
@@ -16253,7 +17105,7 @@
             <w:noProof/>
             <w:webHidden/>
           </w:rPr>
-          <w:instrText xml:space="preserve"> PAGEREF _Toc41343886 \h </w:instrText>
+          <w:instrText xml:space="preserve"> PAGEREF _Toc41661844 \h </w:instrText>
         </w:r>
         <w:r>
           <w:rPr>
@@ -16273,7 +17125,7 @@
             <w:noProof/>
             <w:webHidden/>
           </w:rPr>
-          <w:t>11</w:t>
+          <w:t>8</w:t>
         </w:r>
         <w:r>
           <w:rPr>
@@ -16296,13 +17148,13 @@
           <w:lang w:eastAsia="fr-CH"/>
         </w:rPr>
       </w:pPr>
-      <w:hyperlink w:anchor="_Toc41343887" w:history="1">
+      <w:hyperlink w:anchor="_Toc41661845" w:history="1">
         <w:r>
           <w:rPr>
             <w:rStyle w:val="Lienhypertexte"/>
             <w:noProof/>
           </w:rPr>
-          <w:t>Figure 5 Maquette de la fenêtre de sélection de projet</w:t>
+          <w:t>Figure 6 Maquette de la fenêtre de sélection de projet</w:t>
         </w:r>
         <w:r>
           <w:rPr>
@@ -16323,7 +17175,7 @@
             <w:noProof/>
             <w:webHidden/>
           </w:rPr>
-          <w:instrText xml:space="preserve"> PAGEREF _Toc41343887 \h </w:instrText>
+          <w:instrText xml:space="preserve"> PAGEREF _Toc41661845 \h </w:instrText>
         </w:r>
         <w:r>
           <w:rPr>
@@ -16343,7 +17195,7 @@
             <w:noProof/>
             <w:webHidden/>
           </w:rPr>
-          <w:t>13</w:t>
+          <w:t>10</w:t>
         </w:r>
         <w:r>
           <w:rPr>
@@ -16366,13 +17218,13 @@
           <w:lang w:eastAsia="fr-CH"/>
         </w:rPr>
       </w:pPr>
-      <w:hyperlink w:anchor="_Toc41343888" w:history="1">
+      <w:hyperlink w:anchor="_Toc41661846" w:history="1">
         <w:r>
           <w:rPr>
             <w:rStyle w:val="Lienhypertexte"/>
             <w:noProof/>
           </w:rPr>
-          <w:t>Figure 6 Maquette de la fenêtre de projet</w:t>
+          <w:t>Figure 7 Maquette de la fenêtre de projet</w:t>
         </w:r>
         <w:r>
           <w:rPr>
@@ -16393,7 +17245,7 @@
             <w:noProof/>
             <w:webHidden/>
           </w:rPr>
-          <w:instrText xml:space="preserve"> PAGEREF _Toc41343888 \h </w:instrText>
+          <w:instrText xml:space="preserve"> PAGEREF _Toc41661846 \h </w:instrText>
         </w:r>
         <w:r>
           <w:rPr>
@@ -16413,7 +17265,7 @@
             <w:noProof/>
             <w:webHidden/>
           </w:rPr>
-          <w:t>14</w:t>
+          <w:t>11</w:t>
         </w:r>
         <w:r>
           <w:rPr>
@@ -16436,13 +17288,13 @@
           <w:lang w:eastAsia="fr-CH"/>
         </w:rPr>
       </w:pPr>
-      <w:hyperlink w:anchor="_Toc41343889" w:history="1">
+      <w:hyperlink w:anchor="_Toc41661847" w:history="1">
         <w:r>
           <w:rPr>
             <w:rStyle w:val="Lienhypertexte"/>
             <w:noProof/>
           </w:rPr>
-          <w:t>Figure 7 Maquette de la fenêtre de sprint</w:t>
+          <w:t>Figure 8 Maquette de la fenêtre de sprint</w:t>
         </w:r>
         <w:r>
           <w:rPr>
@@ -16463,7 +17315,7 @@
             <w:noProof/>
             <w:webHidden/>
           </w:rPr>
-          <w:instrText xml:space="preserve"> PAGEREF _Toc41343889 \h </w:instrText>
+          <w:instrText xml:space="preserve"> PAGEREF _Toc41661847 \h </w:instrText>
         </w:r>
         <w:r>
           <w:rPr>
@@ -16483,7 +17335,7 @@
             <w:noProof/>
             <w:webHidden/>
           </w:rPr>
-          <w:t>15</w:t>
+          <w:t>12</w:t>
         </w:r>
         <w:r>
           <w:rPr>
@@ -16506,13 +17358,13 @@
           <w:lang w:eastAsia="fr-CH"/>
         </w:rPr>
       </w:pPr>
-      <w:hyperlink w:anchor="_Toc41343890" w:history="1">
+      <w:hyperlink w:anchor="_Toc41661848" w:history="1">
         <w:r>
           <w:rPr>
             <w:rStyle w:val="Lienhypertexte"/>
             <w:noProof/>
           </w:rPr>
-          <w:t>Figure 8 Maquette de la fenêtre du Burndown Chart</w:t>
+          <w:t>Figure 9 Maquette de la fenêtre du Burndown Chart</w:t>
         </w:r>
         <w:r>
           <w:rPr>
@@ -16533,7 +17385,7 @@
             <w:noProof/>
             <w:webHidden/>
           </w:rPr>
-          <w:instrText xml:space="preserve"> PAGEREF _Toc41343890 \h </w:instrText>
+          <w:instrText xml:space="preserve"> PAGEREF _Toc41661848 \h </w:instrText>
         </w:r>
         <w:r>
           <w:rPr>
@@ -16553,7 +17405,7 @@
             <w:noProof/>
             <w:webHidden/>
           </w:rPr>
-          <w:t>16</w:t>
+          <w:t>13</w:t>
         </w:r>
         <w:r>
           <w:rPr>
@@ -16576,13 +17428,13 @@
           <w:lang w:eastAsia="fr-CH"/>
         </w:rPr>
       </w:pPr>
-      <w:hyperlink w:anchor="_Toc41343891" w:history="1">
+      <w:hyperlink w:anchor="_Toc41661849" w:history="1">
         <w:r>
           <w:rPr>
             <w:rStyle w:val="Lienhypertexte"/>
             <w:noProof/>
           </w:rPr>
-          <w:t>Figure 9 Maquette de la fenêtre des utilisateurs</w:t>
+          <w:t>Figure 10 Maquette de la fenêtre des utilisateurs</w:t>
         </w:r>
         <w:r>
           <w:rPr>
@@ -16603,7 +17455,7 @@
             <w:noProof/>
             <w:webHidden/>
           </w:rPr>
-          <w:instrText xml:space="preserve"> PAGEREF _Toc41343891 \h </w:instrText>
+          <w:instrText xml:space="preserve"> PAGEREF _Toc41661849 \h </w:instrText>
         </w:r>
         <w:r>
           <w:rPr>
@@ -16623,7 +17475,7 @@
             <w:noProof/>
             <w:webHidden/>
           </w:rPr>
-          <w:t>16</w:t>
+          <w:t>13</w:t>
         </w:r>
         <w:r>
           <w:rPr>
@@ -16646,13 +17498,13 @@
           <w:lang w:eastAsia="fr-CH"/>
         </w:rPr>
       </w:pPr>
-      <w:hyperlink w:anchor="_Toc41343892" w:history="1">
+      <w:hyperlink w:anchor="_Toc41661850" w:history="1">
         <w:r>
           <w:rPr>
             <w:rStyle w:val="Lienhypertexte"/>
             <w:noProof/>
           </w:rPr>
-          <w:t>Figure 10 Maquette de la fenêtre des états</w:t>
+          <w:t>Figure 11 Maquette de la fenêtre des états</w:t>
         </w:r>
         <w:r>
           <w:rPr>
@@ -16673,7 +17525,7 @@
             <w:noProof/>
             <w:webHidden/>
           </w:rPr>
-          <w:instrText xml:space="preserve"> PAGEREF _Toc41343892 \h </w:instrText>
+          <w:instrText xml:space="preserve"> PAGEREF _Toc41661850 \h </w:instrText>
         </w:r>
         <w:r>
           <w:rPr>
@@ -16693,7 +17545,7 @@
             <w:noProof/>
             <w:webHidden/>
           </w:rPr>
-          <w:t>17</w:t>
+          <w:t>14</w:t>
         </w:r>
         <w:r>
           <w:rPr>
@@ -16716,13 +17568,13 @@
           <w:lang w:eastAsia="fr-CH"/>
         </w:rPr>
       </w:pPr>
-      <w:hyperlink w:anchor="_Toc41343893" w:history="1">
+      <w:hyperlink w:anchor="_Toc41661851" w:history="1">
         <w:r>
           <w:rPr>
             <w:rStyle w:val="Lienhypertexte"/>
             <w:noProof/>
           </w:rPr>
-          <w:t>Figure 11 Maquette de la fenêtre des activités</w:t>
+          <w:t>Figure 12 Maquette de la fenêtre des activités</w:t>
         </w:r>
         <w:r>
           <w:rPr>
@@ -16743,7 +17595,7 @@
             <w:noProof/>
             <w:webHidden/>
           </w:rPr>
-          <w:instrText xml:space="preserve"> PAGEREF _Toc41343893 \h </w:instrText>
+          <w:instrText xml:space="preserve"> PAGEREF _Toc41661851 \h </w:instrText>
         </w:r>
         <w:r>
           <w:rPr>
@@ -16763,7 +17615,7 @@
             <w:noProof/>
             <w:webHidden/>
           </w:rPr>
-          <w:t>18</w:t>
+          <w:t>15</w:t>
         </w:r>
         <w:r>
           <w:rPr>
@@ -16786,13 +17638,13 @@
           <w:lang w:eastAsia="fr-CH"/>
         </w:rPr>
       </w:pPr>
-      <w:hyperlink w:anchor="_Toc41343894" w:history="1">
+      <w:hyperlink w:anchor="_Toc41661852" w:history="1">
         <w:r>
           <w:rPr>
             <w:rStyle w:val="Lienhypertexte"/>
             <w:noProof/>
           </w:rPr>
-          <w:t>Figure 12 Maquette de la fenêtre des listes</w:t>
+          <w:t>Figure 13 Maquette de la fenêtre des listes</w:t>
         </w:r>
         <w:r>
           <w:rPr>
@@ -16813,7 +17665,7 @@
             <w:noProof/>
             <w:webHidden/>
           </w:rPr>
-          <w:instrText xml:space="preserve"> PAGEREF _Toc41343894 \h </w:instrText>
+          <w:instrText xml:space="preserve"> PAGEREF _Toc41661852 \h </w:instrText>
         </w:r>
         <w:r>
           <w:rPr>
@@ -16833,7 +17685,7 @@
             <w:noProof/>
             <w:webHidden/>
           </w:rPr>
-          <w:t>19</w:t>
+          <w:t>15</w:t>
         </w:r>
         <w:r>
           <w:rPr>
@@ -16856,13 +17708,13 @@
           <w:lang w:eastAsia="fr-CH"/>
         </w:rPr>
       </w:pPr>
-      <w:hyperlink w:anchor="_Toc41343895" w:history="1">
+      <w:hyperlink w:anchor="_Toc41661853" w:history="1">
         <w:r>
           <w:rPr>
             <w:rStyle w:val="Lienhypertexte"/>
             <w:noProof/>
           </w:rPr>
-          <w:t>Figure 13 Maquette de la fenêtre des commentaires</w:t>
+          <w:t>Figure 14 Maquette de la fenêtre des commentaires</w:t>
         </w:r>
         <w:r>
           <w:rPr>
@@ -16883,7 +17735,7 @@
             <w:noProof/>
             <w:webHidden/>
           </w:rPr>
-          <w:instrText xml:space="preserve"> PAGEREF _Toc41343895 \h </w:instrText>
+          <w:instrText xml:space="preserve"> PAGEREF _Toc41661853 \h </w:instrText>
         </w:r>
         <w:r>
           <w:rPr>
@@ -16903,7 +17755,7 @@
             <w:noProof/>
             <w:webHidden/>
           </w:rPr>
-          <w:t>20</w:t>
+          <w:t>16</w:t>
         </w:r>
         <w:r>
           <w:rPr>
@@ -16926,13 +17778,13 @@
           <w:lang w:eastAsia="fr-CH"/>
         </w:rPr>
       </w:pPr>
-      <w:hyperlink w:anchor="_Toc41343896" w:history="1">
+      <w:hyperlink w:anchor="_Toc41661854" w:history="1">
         <w:r>
           <w:rPr>
             <w:rStyle w:val="Lienhypertexte"/>
             <w:noProof/>
           </w:rPr>
-          <w:t>Figure 14 Maquette de la fenêtre de fichiers</w:t>
+          <w:t>Figure 15 Maquette de la fenêtre de fichiers</w:t>
         </w:r>
         <w:r>
           <w:rPr>
@@ -16953,7 +17805,7 @@
             <w:noProof/>
             <w:webHidden/>
           </w:rPr>
-          <w:instrText xml:space="preserve"> PAGEREF _Toc41343896 \h </w:instrText>
+          <w:instrText xml:space="preserve"> PAGEREF _Toc41661854 \h </w:instrText>
         </w:r>
         <w:r>
           <w:rPr>
@@ -16973,7 +17825,7 @@
             <w:noProof/>
             <w:webHidden/>
           </w:rPr>
-          <w:t>21</w:t>
+          <w:t>17</w:t>
         </w:r>
         <w:r>
           <w:rPr>
@@ -16996,13 +17848,13 @@
           <w:lang w:eastAsia="fr-CH"/>
         </w:rPr>
       </w:pPr>
-      <w:hyperlink w:anchor="_Toc41343897" w:history="1">
+      <w:hyperlink w:anchor="_Toc41661855" w:history="1">
         <w:r>
           <w:rPr>
             <w:rStyle w:val="Lienhypertexte"/>
             <w:noProof/>
           </w:rPr>
-          <w:t>Figure 15 Maquette du popup de création de projet</w:t>
+          <w:t>Figure 16 Maquette du popup de création de projet</w:t>
         </w:r>
         <w:r>
           <w:rPr>
@@ -17023,7 +17875,7 @@
             <w:noProof/>
             <w:webHidden/>
           </w:rPr>
-          <w:instrText xml:space="preserve"> PAGEREF _Toc41343897 \h </w:instrText>
+          <w:instrText xml:space="preserve"> PAGEREF _Toc41661855 \h </w:instrText>
         </w:r>
         <w:r>
           <w:rPr>
@@ -17043,7 +17895,7 @@
             <w:noProof/>
             <w:webHidden/>
           </w:rPr>
-          <w:t>21</w:t>
+          <w:t>17</w:t>
         </w:r>
         <w:r>
           <w:rPr>
@@ -17066,13 +17918,13 @@
           <w:lang w:eastAsia="fr-CH"/>
         </w:rPr>
       </w:pPr>
-      <w:hyperlink w:anchor="_Toc41343898" w:history="1">
+      <w:hyperlink w:anchor="_Toc41661856" w:history="1">
         <w:r>
           <w:rPr>
             <w:rStyle w:val="Lienhypertexte"/>
             <w:noProof/>
           </w:rPr>
-          <w:t>Figure 16 Maquette du popup de création de UserStory</w:t>
+          <w:t>Figure 17 Maquette du popup de création de UserStory</w:t>
         </w:r>
         <w:r>
           <w:rPr>
@@ -17093,7 +17945,7 @@
             <w:noProof/>
             <w:webHidden/>
           </w:rPr>
-          <w:instrText xml:space="preserve"> PAGEREF _Toc41343898 \h </w:instrText>
+          <w:instrText xml:space="preserve"> PAGEREF _Toc41661856 \h </w:instrText>
         </w:r>
         <w:r>
           <w:rPr>
@@ -17113,7 +17965,7 @@
             <w:noProof/>
             <w:webHidden/>
           </w:rPr>
-          <w:t>22</w:t>
+          <w:t>18</w:t>
         </w:r>
         <w:r>
           <w:rPr>
@@ -17136,13 +17988,13 @@
           <w:lang w:eastAsia="fr-CH"/>
         </w:rPr>
       </w:pPr>
-      <w:hyperlink w:anchor="_Toc41343899" w:history="1">
+      <w:hyperlink w:anchor="_Toc41661857" w:history="1">
         <w:r>
           <w:rPr>
             <w:rStyle w:val="Lienhypertexte"/>
             <w:noProof/>
           </w:rPr>
-          <w:t>Figure 17 Maquette du popup de création de sprint</w:t>
+          <w:t>Figure 18 Maquette du popup de création de sprint</w:t>
         </w:r>
         <w:r>
           <w:rPr>
@@ -17163,7 +18015,7 @@
             <w:noProof/>
             <w:webHidden/>
           </w:rPr>
-          <w:instrText xml:space="preserve"> PAGEREF _Toc41343899 \h </w:instrText>
+          <w:instrText xml:space="preserve"> PAGEREF _Toc41661857 \h </w:instrText>
         </w:r>
         <w:r>
           <w:rPr>
@@ -17183,7 +18035,7 @@
             <w:noProof/>
             <w:webHidden/>
           </w:rPr>
-          <w:t>23</w:t>
+          <w:t>18</w:t>
         </w:r>
         <w:r>
           <w:rPr>
@@ -17206,13 +18058,13 @@
           <w:lang w:eastAsia="fr-CH"/>
         </w:rPr>
       </w:pPr>
-      <w:hyperlink w:anchor="_Toc41343900" w:history="1">
+      <w:hyperlink w:anchor="_Toc41661858" w:history="1">
         <w:r>
           <w:rPr>
             <w:rStyle w:val="Lienhypertexte"/>
             <w:noProof/>
           </w:rPr>
-          <w:t>Figure 18 Maquette de pop-up de création de commentaire</w:t>
+          <w:t>Figure 19 Maquette de pop-up de création de commentaire</w:t>
         </w:r>
         <w:r>
           <w:rPr>
@@ -17233,7 +18085,7 @@
             <w:noProof/>
             <w:webHidden/>
           </w:rPr>
-          <w:instrText xml:space="preserve"> PAGEREF _Toc41343900 \h </w:instrText>
+          <w:instrText xml:space="preserve"> PAGEREF _Toc41661858 \h </w:instrText>
         </w:r>
         <w:r>
           <w:rPr>
@@ -17253,7 +18105,7 @@
             <w:noProof/>
             <w:webHidden/>
           </w:rPr>
-          <w:t>23</w:t>
+          <w:t>19</w:t>
         </w:r>
         <w:r>
           <w:rPr>
@@ -17276,13 +18128,13 @@
           <w:lang w:eastAsia="fr-CH"/>
         </w:rPr>
       </w:pPr>
-      <w:hyperlink w:anchor="_Toc41343901" w:history="1">
+      <w:hyperlink w:anchor="_Toc41661859" w:history="1">
         <w:r>
           <w:rPr>
             <w:rStyle w:val="Lienhypertexte"/>
             <w:noProof/>
           </w:rPr>
-          <w:t>Figure 19 Maquette de pop-up de création d'utilisateur</w:t>
+          <w:t>Figure 20 Maquette de pop-up de création d'utilisateur</w:t>
         </w:r>
         <w:r>
           <w:rPr>
@@ -17303,7 +18155,7 @@
             <w:noProof/>
             <w:webHidden/>
           </w:rPr>
-          <w:instrText xml:space="preserve"> PAGEREF _Toc41343901 \h </w:instrText>
+          <w:instrText xml:space="preserve"> PAGEREF _Toc41661859 \h </w:instrText>
         </w:r>
         <w:r>
           <w:rPr>
@@ -17323,7 +18175,7 @@
             <w:noProof/>
             <w:webHidden/>
           </w:rPr>
-          <w:t>24</w:t>
+          <w:t>19</w:t>
         </w:r>
         <w:r>
           <w:rPr>
@@ -17346,13 +18198,13 @@
           <w:lang w:eastAsia="fr-CH"/>
         </w:rPr>
       </w:pPr>
-      <w:hyperlink w:anchor="_Toc41343902" w:history="1">
+      <w:hyperlink w:anchor="_Toc41661860" w:history="1">
         <w:r>
           <w:rPr>
             <w:rStyle w:val="Lienhypertexte"/>
             <w:noProof/>
           </w:rPr>
-          <w:t>Figure 20 Maquette de pop-up de création d'état</w:t>
+          <w:t>Figure 21 Maquette de pop-up de création d'état</w:t>
         </w:r>
         <w:r>
           <w:rPr>
@@ -17373,7 +18225,7 @@
             <w:noProof/>
             <w:webHidden/>
           </w:rPr>
-          <w:instrText xml:space="preserve"> PAGEREF _Toc41343902 \h </w:instrText>
+          <w:instrText xml:space="preserve"> PAGEREF _Toc41661860 \h </w:instrText>
         </w:r>
         <w:r>
           <w:rPr>
@@ -17393,7 +18245,7 @@
             <w:noProof/>
             <w:webHidden/>
           </w:rPr>
-          <w:t>24</w:t>
+          <w:t>20</w:t>
         </w:r>
         <w:r>
           <w:rPr>
@@ -17416,13 +18268,13 @@
           <w:lang w:eastAsia="fr-CH"/>
         </w:rPr>
       </w:pPr>
-      <w:hyperlink w:anchor="_Toc41343903" w:history="1">
+      <w:hyperlink w:anchor="_Toc41661861" w:history="1">
         <w:r>
           <w:rPr>
             <w:rStyle w:val="Lienhypertexte"/>
             <w:noProof/>
           </w:rPr>
-          <w:t>Figure 21 Maquette de pop-up de création checklist</w:t>
+          <w:t>Figure 22 Maquette de pop-up de création checklist</w:t>
         </w:r>
         <w:r>
           <w:rPr>
@@ -17443,7 +18295,7 @@
             <w:noProof/>
             <w:webHidden/>
           </w:rPr>
-          <w:instrText xml:space="preserve"> PAGEREF _Toc41343903 \h </w:instrText>
+          <w:instrText xml:space="preserve"> PAGEREF _Toc41661861 \h </w:instrText>
         </w:r>
         <w:r>
           <w:rPr>
@@ -17463,7 +18315,7 @@
             <w:noProof/>
             <w:webHidden/>
           </w:rPr>
-          <w:t>25</w:t>
+          <w:t>20</w:t>
         </w:r>
         <w:r>
           <w:rPr>
@@ -17486,13 +18338,13 @@
           <w:lang w:eastAsia="fr-CH"/>
         </w:rPr>
       </w:pPr>
-      <w:hyperlink w:anchor="_Toc41343904" w:history="1">
+      <w:hyperlink w:anchor="_Toc41661862" w:history="1">
         <w:r>
           <w:rPr>
             <w:rStyle w:val="Lienhypertexte"/>
             <w:noProof/>
           </w:rPr>
-          <w:t>Figure 22 Maquette de pop-up de création fichier</w:t>
+          <w:t>Figure 23 Maquette de pop-up de création fichier</w:t>
         </w:r>
         <w:r>
           <w:rPr>
@@ -17513,7 +18365,7 @@
             <w:noProof/>
             <w:webHidden/>
           </w:rPr>
-          <w:instrText xml:space="preserve"> PAGEREF _Toc41343904 \h </w:instrText>
+          <w:instrText xml:space="preserve"> PAGEREF _Toc41661862 \h </w:instrText>
         </w:r>
         <w:r>
           <w:rPr>
@@ -17533,7 +18385,7 @@
             <w:noProof/>
             <w:webHidden/>
           </w:rPr>
-          <w:t>25</w:t>
+          <w:t>21</w:t>
         </w:r>
         <w:r>
           <w:rPr>
@@ -17556,13 +18408,13 @@
           <w:lang w:eastAsia="fr-CH"/>
         </w:rPr>
       </w:pPr>
-      <w:hyperlink w:anchor="_Toc41343905" w:history="1">
+      <w:hyperlink w:anchor="_Toc41661863" w:history="1">
         <w:r>
           <w:rPr>
             <w:rStyle w:val="Lienhypertexte"/>
             <w:noProof/>
           </w:rPr>
-          <w:t>Figure 23 Maquette écran du mindmap</w:t>
+          <w:t>Figure 24 Maquette écran du mindmap</w:t>
         </w:r>
         <w:r>
           <w:rPr>
@@ -17583,7 +18435,7 @@
             <w:noProof/>
             <w:webHidden/>
           </w:rPr>
-          <w:instrText xml:space="preserve"> PAGEREF _Toc41343905 \h </w:instrText>
+          <w:instrText xml:space="preserve"> PAGEREF _Toc41661863 \h </w:instrText>
         </w:r>
         <w:r>
           <w:rPr>
@@ -17603,7 +18455,7 @@
             <w:noProof/>
             <w:webHidden/>
           </w:rPr>
-          <w:t>27</w:t>
+          <w:t>22</w:t>
         </w:r>
         <w:r>
           <w:rPr>
@@ -17626,13 +18478,13 @@
           <w:lang w:eastAsia="fr-CH"/>
         </w:rPr>
       </w:pPr>
-      <w:hyperlink w:anchor="_Toc41343906" w:history="1">
+      <w:hyperlink w:anchor="_Toc41661864" w:history="1">
         <w:r>
           <w:rPr>
             <w:rStyle w:val="Lienhypertexte"/>
             <w:noProof/>
           </w:rPr>
-          <w:t>Figure 24 Modèle Conceptuel de Données</w:t>
+          <w:t>Figure 25 Modèle Conceptuel de Données</w:t>
         </w:r>
         <w:r>
           <w:rPr>
@@ -17653,7 +18505,7 @@
             <w:noProof/>
             <w:webHidden/>
           </w:rPr>
-          <w:instrText xml:space="preserve"> PAGEREF _Toc41343906 \h </w:instrText>
+          <w:instrText xml:space="preserve"> PAGEREF _Toc41661864 \h </w:instrText>
         </w:r>
         <w:r>
           <w:rPr>
@@ -17673,7 +18525,7 @@
             <w:noProof/>
             <w:webHidden/>
           </w:rPr>
-          <w:t>28</w:t>
+          <w:t>23</w:t>
         </w:r>
         <w:r>
           <w:rPr>
@@ -17696,13 +18548,13 @@
           <w:lang w:eastAsia="fr-CH"/>
         </w:rPr>
       </w:pPr>
-      <w:hyperlink w:anchor="_Toc41343907" w:history="1">
+      <w:hyperlink w:anchor="_Toc41661865" w:history="1">
         <w:r>
           <w:rPr>
             <w:rStyle w:val="Lienhypertexte"/>
             <w:noProof/>
           </w:rPr>
-          <w:t>Figure 25 Diagramme des classes de données</w:t>
+          <w:t>Figure 26 Diagramme des classes de données</w:t>
         </w:r>
         <w:r>
           <w:rPr>
@@ -17723,7 +18575,7 @@
             <w:noProof/>
             <w:webHidden/>
           </w:rPr>
-          <w:instrText xml:space="preserve"> PAGEREF _Toc41343907 \h </w:instrText>
+          <w:instrText xml:space="preserve"> PAGEREF _Toc41661865 \h </w:instrText>
         </w:r>
         <w:r>
           <w:rPr>
@@ -17743,7 +18595,7 @@
             <w:noProof/>
             <w:webHidden/>
           </w:rPr>
-          <w:t>31</w:t>
+          <w:t>26</w:t>
         </w:r>
         <w:r>
           <w:rPr>
@@ -17766,13 +18618,13 @@
           <w:lang w:eastAsia="fr-CH"/>
         </w:rPr>
       </w:pPr>
-      <w:hyperlink w:anchor="_Toc41343908" w:history="1">
+      <w:hyperlink w:anchor="_Toc41661866" w:history="1">
         <w:r>
           <w:rPr>
             <w:rStyle w:val="Lienhypertexte"/>
             <w:noProof/>
           </w:rPr>
-          <w:t>Figure 26 Diagramme des classes de contrôle</w:t>
+          <w:t>Figure 27 Diagramme des classes de contrôle</w:t>
         </w:r>
         <w:r>
           <w:rPr>
@@ -17793,7 +18645,7 @@
             <w:noProof/>
             <w:webHidden/>
           </w:rPr>
-          <w:instrText xml:space="preserve"> PAGEREF _Toc41343908 \h </w:instrText>
+          <w:instrText xml:space="preserve"> PAGEREF _Toc41661866 \h </w:instrText>
         </w:r>
         <w:r>
           <w:rPr>
@@ -17813,7 +18665,7 @@
             <w:noProof/>
             <w:webHidden/>
           </w:rPr>
-          <w:t>33</w:t>
+          <w:t>28</w:t>
         </w:r>
         <w:r>
           <w:rPr>
@@ -17836,13 +18688,13 @@
           <w:lang w:eastAsia="fr-CH"/>
         </w:rPr>
       </w:pPr>
-      <w:hyperlink w:anchor="_Toc41343909" w:history="1">
+      <w:hyperlink w:anchor="_Toc41661867" w:history="1">
         <w:r>
           <w:rPr>
             <w:rStyle w:val="Lienhypertexte"/>
             <w:noProof/>
           </w:rPr>
-          <w:t>Figure 27 Diagramme des classes de vues</w:t>
+          <w:t>Figure 28 Diagramme des classes de vues</w:t>
         </w:r>
         <w:r>
           <w:rPr>
@@ -17863,7 +18715,7 @@
             <w:noProof/>
             <w:webHidden/>
           </w:rPr>
-          <w:instrText xml:space="preserve"> PAGEREF _Toc41343909 \h </w:instrText>
+          <w:instrText xml:space="preserve"> PAGEREF _Toc41661867 \h </w:instrText>
         </w:r>
         <w:r>
           <w:rPr>
@@ -17883,7 +18735,7 @@
             <w:noProof/>
             <w:webHidden/>
           </w:rPr>
-          <w:t>33</w:t>
+          <w:t>28</w:t>
         </w:r>
         <w:r>
           <w:rPr>
@@ -17906,13 +18758,13 @@
           <w:lang w:eastAsia="fr-CH"/>
         </w:rPr>
       </w:pPr>
-      <w:hyperlink w:anchor="_Toc41343910" w:history="1">
+      <w:hyperlink w:anchor="_Toc41661868" w:history="1">
         <w:r>
           <w:rPr>
             <w:rStyle w:val="Lienhypertexte"/>
             <w:noProof/>
           </w:rPr>
-          <w:t>Figure 29 Résultat des tests sur la classe Controller</w:t>
+          <w:t>Figure 29 Diagramme de séquence de communication à la base de données</w:t>
         </w:r>
         <w:r>
           <w:rPr>
@@ -17933,7 +18785,7 @@
             <w:noProof/>
             <w:webHidden/>
           </w:rPr>
-          <w:instrText xml:space="preserve"> PAGEREF _Toc41343910 \h </w:instrText>
+          <w:instrText xml:space="preserve"> PAGEREF _Toc41661868 \h </w:instrText>
         </w:r>
         <w:r>
           <w:rPr>
@@ -17953,7 +18805,7 @@
             <w:noProof/>
             <w:webHidden/>
           </w:rPr>
-          <w:t>38</w:t>
+          <w:t>29</w:t>
         </w:r>
         <w:r>
           <w:rPr>
@@ -17976,13 +18828,13 @@
           <w:lang w:eastAsia="fr-CH"/>
         </w:rPr>
       </w:pPr>
-      <w:hyperlink w:anchor="_Toc41343911" w:history="1">
+      <w:hyperlink w:anchor="_Toc41661869" w:history="1">
         <w:r>
           <w:rPr>
             <w:rStyle w:val="Lienhypertexte"/>
             <w:noProof/>
           </w:rPr>
-          <w:t>Figure 30 Résultat des tests sur la classe DB</w:t>
+          <w:t>Figure 30 Code d'utilisation de la liaison avec Access</w:t>
         </w:r>
         <w:r>
           <w:rPr>
@@ -18003,7 +18855,7 @@
             <w:noProof/>
             <w:webHidden/>
           </w:rPr>
-          <w:instrText xml:space="preserve"> PAGEREF _Toc41343911 \h </w:instrText>
+          <w:instrText xml:space="preserve"> PAGEREF _Toc41661869 \h </w:instrText>
         </w:r>
         <w:r>
           <w:rPr>
@@ -18023,7 +18875,147 @@
             <w:noProof/>
             <w:webHidden/>
           </w:rPr>
-          <w:t>39</w:t>
+          <w:t>30</w:t>
+        </w:r>
+        <w:r>
+          <w:rPr>
+            <w:noProof/>
+            <w:webHidden/>
+          </w:rPr>
+          <w:fldChar w:fldCharType="end"/>
+        </w:r>
+      </w:hyperlink>
+    </w:p>
+    <w:p>
+      <w:pPr>
+        <w:pStyle w:val="Tabledesillustrations"/>
+        <w:tabs>
+          <w:tab w:val="right" w:leader="dot" w:pos="9062"/>
+        </w:tabs>
+        <w:rPr>
+          <w:rFonts w:eastAsiaTheme="minorEastAsia"/>
+          <w:noProof/>
+          <w:lang w:eastAsia="fr-CH"/>
+        </w:rPr>
+      </w:pPr>
+      <w:hyperlink w:anchor="_Toc41661870" w:history="1">
+        <w:r>
+          <w:rPr>
+            <w:rStyle w:val="Lienhypertexte"/>
+            <w:noProof/>
+          </w:rPr>
+          <w:t>Figure 31 Résultat des tests sur la classe Controller</w:t>
+        </w:r>
+        <w:r>
+          <w:rPr>
+            <w:noProof/>
+            <w:webHidden/>
+          </w:rPr>
+          <w:tab/>
+        </w:r>
+        <w:r>
+          <w:rPr>
+            <w:noProof/>
+            <w:webHidden/>
+          </w:rPr>
+          <w:fldChar w:fldCharType="begin"/>
+        </w:r>
+        <w:r>
+          <w:rPr>
+            <w:noProof/>
+            <w:webHidden/>
+          </w:rPr>
+          <w:instrText xml:space="preserve"> PAGEREF _Toc41661870 \h </w:instrText>
+        </w:r>
+        <w:r>
+          <w:rPr>
+            <w:noProof/>
+            <w:webHidden/>
+          </w:rPr>
+        </w:r>
+        <w:r>
+          <w:rPr>
+            <w:noProof/>
+            <w:webHidden/>
+          </w:rPr>
+          <w:fldChar w:fldCharType="separate"/>
+        </w:r>
+        <w:r>
+          <w:rPr>
+            <w:noProof/>
+            <w:webHidden/>
+          </w:rPr>
+          <w:t>33</w:t>
+        </w:r>
+        <w:r>
+          <w:rPr>
+            <w:noProof/>
+            <w:webHidden/>
+          </w:rPr>
+          <w:fldChar w:fldCharType="end"/>
+        </w:r>
+      </w:hyperlink>
+    </w:p>
+    <w:p>
+      <w:pPr>
+        <w:pStyle w:val="Tabledesillustrations"/>
+        <w:tabs>
+          <w:tab w:val="right" w:leader="dot" w:pos="9062"/>
+        </w:tabs>
+        <w:rPr>
+          <w:rFonts w:eastAsiaTheme="minorEastAsia"/>
+          <w:noProof/>
+          <w:lang w:eastAsia="fr-CH"/>
+        </w:rPr>
+      </w:pPr>
+      <w:hyperlink w:anchor="_Toc41661871" w:history="1">
+        <w:r>
+          <w:rPr>
+            <w:rStyle w:val="Lienhypertexte"/>
+            <w:noProof/>
+          </w:rPr>
+          <w:t>Figure 32 Résultat des tests sur la classe DB</w:t>
+        </w:r>
+        <w:r>
+          <w:rPr>
+            <w:noProof/>
+            <w:webHidden/>
+          </w:rPr>
+          <w:tab/>
+        </w:r>
+        <w:r>
+          <w:rPr>
+            <w:noProof/>
+            <w:webHidden/>
+          </w:rPr>
+          <w:fldChar w:fldCharType="begin"/>
+        </w:r>
+        <w:r>
+          <w:rPr>
+            <w:noProof/>
+            <w:webHidden/>
+          </w:rPr>
+          <w:instrText xml:space="preserve"> PAGEREF _Toc41661871 \h </w:instrText>
+        </w:r>
+        <w:r>
+          <w:rPr>
+            <w:noProof/>
+            <w:webHidden/>
+          </w:rPr>
+        </w:r>
+        <w:r>
+          <w:rPr>
+            <w:noProof/>
+            <w:webHidden/>
+          </w:rPr>
+          <w:fldChar w:fldCharType="separate"/>
+        </w:r>
+        <w:r>
+          <w:rPr>
+            <w:noProof/>
+            <w:webHidden/>
+          </w:rPr>
+          <w:t>34</w:t>
         </w:r>
         <w:r>
           <w:rPr>
@@ -18231,7 +19223,7 @@
       <w:rPr>
         <w:noProof/>
       </w:rPr>
-      <w:t>28.05.2020</w:t>
+      <w:t>29.05.2020</w:t>
     </w:r>
     <w:r>
       <w:fldChar w:fldCharType="end"/>
@@ -20549,9 +21541,9 @@
   <w:style w:type="paragraph" w:default="1" w:styleId="Normal">
     <w:name w:val="Normal"/>
     <w:qFormat/>
-    <w:rsid w:val="00D12F66"/>
+    <w:rsid w:val="003D71DF"/>
     <w:pPr>
-      <w:spacing w:line="240" w:lineRule="auto"/>
+      <w:spacing w:line="276" w:lineRule="auto"/>
       <w:jc w:val="both"/>
     </w:pPr>
   </w:style>
@@ -21622,7 +22614,7 @@
 </file>
 
 <file path=customXml/itemProps2.xml><?xml version="1.0" encoding="utf-8"?>
-<ds:datastoreItem xmlns:ds="http://schemas.openxmlformats.org/officeDocument/2006/customXml" ds:itemID="{E7469041-39A5-4B4E-8E4B-2954C1449553}">
+<ds:datastoreItem xmlns:ds="http://schemas.openxmlformats.org/officeDocument/2006/customXml" ds:itemID="{1F3F7BD6-A7AB-4FEE-9B52-1C27F3FB10FA}">
   <ds:schemaRefs>
     <ds:schemaRef ds:uri="http://schemas.openxmlformats.org/officeDocument/2006/bibliography"/>
   </ds:schemaRefs>

</xml_diff>

<commit_message>
Added node and mindmap methods
</commit_message>
<xml_diff>
--- a/Documentation/Documentation.docx
+++ b/Documentation/Documentation.docx
@@ -189,7 +189,7 @@
                                       <w:sz w:val="28"/>
                                       <w:szCs w:val="28"/>
                                     </w:rPr>
-                                    <w:t>29.05.2020</w:t>
+                                    <w:t>01.06.2020</w:t>
                                   </w:r>
                                   <w:r>
                                     <w:rPr>
@@ -3513,7 +3513,7 @@
                                 <w:sz w:val="28"/>
                                 <w:szCs w:val="28"/>
                               </w:rPr>
-                              <w:t>29.05.2020</w:t>
+                              <w:t>01.06.2020</w:t>
                             </w:r>
                             <w:r>
                               <w:rPr>
@@ -7397,13 +7397,13 @@
       <w:pPr>
         <w:pStyle w:val="Titre2"/>
       </w:pPr>
-      <w:bookmarkStart w:id="13" w:name="_Hlk38883887"/>
-      <w:bookmarkStart w:id="14" w:name="_Toc37146147"/>
-      <w:bookmarkStart w:id="15" w:name="_Toc41661883"/>
+      <w:bookmarkStart w:id="13" w:name="_Toc41661883"/>
+      <w:bookmarkStart w:id="14" w:name="_Hlk38883887"/>
+      <w:bookmarkStart w:id="15" w:name="_Toc37146147"/>
       <w:r>
         <w:t>Fonctionnalités</w:t>
       </w:r>
-      <w:bookmarkEnd w:id="15"/>
+      <w:bookmarkEnd w:id="13"/>
     </w:p>
     <w:p>
       <w:pPr>
@@ -7412,7 +7412,7 @@
       <w:bookmarkStart w:id="16" w:name="_Toc37146149"/>
       <w:bookmarkStart w:id="17" w:name="_Toc39717145"/>
       <w:bookmarkStart w:id="18" w:name="_Toc40975669"/>
-      <w:bookmarkEnd w:id="13"/>
+      <w:bookmarkEnd w:id="14"/>
       <w:r>
         <w:t>Stockage multi-projet</w:t>
       </w:r>
@@ -7469,7 +7469,7 @@
       </w:pPr>
       <w:bookmarkStart w:id="25" w:name="_Toc37146164"/>
       <w:bookmarkStart w:id="26" w:name="_Toc41661884"/>
-      <w:bookmarkEnd w:id="14"/>
+      <w:bookmarkEnd w:id="15"/>
       <w:r>
         <w:t>SWOT</w:t>
       </w:r>
@@ -7691,27 +7691,14 @@
       <w:r>
         <w:t xml:space="preserve">Figure </w:t>
       </w:r>
-      <w:r>
-        <w:fldChar w:fldCharType="begin"/>
-      </w:r>
-      <w:r>
-        <w:instrText xml:space="preserve"> SEQ Figure \* ARABIC </w:instrText>
-      </w:r>
-      <w:r>
-        <w:fldChar w:fldCharType="separate"/>
-      </w:r>
-      <w:r>
-        <w:rPr>
-          <w:noProof/>
-        </w:rPr>
-        <w:t>1</w:t>
-      </w:r>
-      <w:r>
-        <w:rPr>
-          <w:noProof/>
-        </w:rPr>
-        <w:fldChar w:fldCharType="end"/>
-      </w:r>
+      <w:fldSimple w:instr=" SEQ Figure \* ARABIC ">
+        <w:r>
+          <w:rPr>
+            <w:noProof/>
+          </w:rPr>
+          <w:t>1</w:t>
+        </w:r>
+      </w:fldSimple>
       <w:r>
         <w:t xml:space="preserve"> Capture d'écran de trello</w:t>
       </w:r>
@@ -7814,27 +7801,14 @@
       <w:r>
         <w:t xml:space="preserve">Figure </w:t>
       </w:r>
-      <w:r>
-        <w:fldChar w:fldCharType="begin"/>
-      </w:r>
-      <w:r>
-        <w:instrText xml:space="preserve"> SEQ Figure \* ARABIC </w:instrText>
-      </w:r>
-      <w:r>
-        <w:fldChar w:fldCharType="separate"/>
-      </w:r>
-      <w:r>
-        <w:rPr>
-          <w:noProof/>
-        </w:rPr>
-        <w:t>2</w:t>
-      </w:r>
-      <w:r>
-        <w:rPr>
-          <w:noProof/>
-        </w:rPr>
-        <w:fldChar w:fldCharType="end"/>
-      </w:r>
+      <w:fldSimple w:instr=" SEQ Figure \* ARABIC ">
+        <w:r>
+          <w:rPr>
+            <w:noProof/>
+          </w:rPr>
+          <w:t>2</w:t>
+        </w:r>
+      </w:fldSimple>
       <w:r>
         <w:t xml:space="preserve"> Capture d’écran de JIRA</w:t>
       </w:r>
@@ -7928,27 +7902,14 @@
       <w:r>
         <w:t xml:space="preserve">Figure </w:t>
       </w:r>
-      <w:r>
-        <w:fldChar w:fldCharType="begin"/>
-      </w:r>
-      <w:r>
-        <w:instrText xml:space="preserve"> SEQ Figure \* ARABIC </w:instrText>
-      </w:r>
-      <w:r>
-        <w:fldChar w:fldCharType="separate"/>
-      </w:r>
-      <w:r>
-        <w:rPr>
-          <w:noProof/>
-        </w:rPr>
-        <w:t>3</w:t>
-      </w:r>
-      <w:r>
-        <w:rPr>
-          <w:noProof/>
-        </w:rPr>
-        <w:fldChar w:fldCharType="end"/>
-      </w:r>
+      <w:fldSimple w:instr=" SEQ Figure \* ARABIC ">
+        <w:r>
+          <w:rPr>
+            <w:noProof/>
+          </w:rPr>
+          <w:t>3</w:t>
+        </w:r>
+      </w:fldSimple>
       <w:r>
         <w:t xml:space="preserve"> Capture d'écran de Ubikey</w:t>
       </w:r>
@@ -8038,30 +7999,14 @@
       <w:r>
         <w:t xml:space="preserve">Figure </w:t>
       </w:r>
-      <w:r>
-        <w:fldChar w:fldCharType="begin"/>
-      </w:r>
-      <w:r>
-        <w:instrText xml:space="preserve"> SEQ Figure \* ARAB</w:instrText>
-      </w:r>
-      <w:r>
-        <w:instrText xml:space="preserve">IC </w:instrText>
-      </w:r>
-      <w:r>
-        <w:fldChar w:fldCharType="separate"/>
-      </w:r>
-      <w:r>
-        <w:rPr>
-          <w:noProof/>
-        </w:rPr>
-        <w:t>4</w:t>
-      </w:r>
-      <w:r>
-        <w:rPr>
-          <w:noProof/>
-        </w:rPr>
-        <w:fldChar w:fldCharType="end"/>
-      </w:r>
+      <w:fldSimple w:instr=" SEQ Figure \* ARABIC ">
+        <w:r>
+          <w:rPr>
+            <w:noProof/>
+          </w:rPr>
+          <w:t>4</w:t>
+        </w:r>
+      </w:fldSimple>
       <w:r>
         <w:t xml:space="preserve"> Capture d'écran de Kantree</w:t>
       </w:r>
@@ -8210,27 +8155,14 @@
       <w:r>
         <w:t xml:space="preserve">Figure </w:t>
       </w:r>
-      <w:r>
-        <w:fldChar w:fldCharType="begin"/>
-      </w:r>
-      <w:r>
-        <w:instrText xml:space="preserve"> SEQ Figure \* ARABIC </w:instrText>
-      </w:r>
-      <w:r>
-        <w:fldChar w:fldCharType="separate"/>
-      </w:r>
-      <w:r>
-        <w:rPr>
-          <w:noProof/>
-        </w:rPr>
-        <w:t>5</w:t>
-      </w:r>
-      <w:r>
-        <w:rPr>
-          <w:noProof/>
-        </w:rPr>
-        <w:fldChar w:fldCharType="end"/>
-      </w:r>
+      <w:fldSimple w:instr=" SEQ Figure \* ARABIC ">
+        <w:r>
+          <w:rPr>
+            <w:noProof/>
+          </w:rPr>
+          <w:t>5</w:t>
+        </w:r>
+      </w:fldSimple>
       <w:r>
         <w:t xml:space="preserve"> Planning initial</w:t>
       </w:r>
@@ -9031,27 +8963,14 @@
       <w:r>
         <w:t xml:space="preserve">Figure </w:t>
       </w:r>
-      <w:r>
-        <w:fldChar w:fldCharType="begin"/>
-      </w:r>
-      <w:r>
-        <w:instrText xml:space="preserve"> SEQ Figure \* ARABIC </w:instrText>
-      </w:r>
-      <w:r>
-        <w:fldChar w:fldCharType="separate"/>
-      </w:r>
-      <w:r>
-        <w:rPr>
-          <w:noProof/>
-        </w:rPr>
-        <w:t>6</w:t>
-      </w:r>
-      <w:r>
-        <w:rPr>
-          <w:noProof/>
-        </w:rPr>
-        <w:fldChar w:fldCharType="end"/>
-      </w:r>
+      <w:fldSimple w:instr=" SEQ Figure \* ARABIC ">
+        <w:r>
+          <w:rPr>
+            <w:noProof/>
+          </w:rPr>
+          <w:t>6</w:t>
+        </w:r>
+      </w:fldSimple>
       <w:r>
         <w:t xml:space="preserve"> Maquette de la fenêtre de sélection de projet</w:t>
       </w:r>
@@ -9153,27 +9072,14 @@
       <w:r>
         <w:t xml:space="preserve">Figure </w:t>
       </w:r>
-      <w:r>
-        <w:fldChar w:fldCharType="begin"/>
-      </w:r>
-      <w:r>
-        <w:instrText xml:space="preserve"> SEQ Figure \* ARABIC </w:instrText>
-      </w:r>
-      <w:r>
-        <w:fldChar w:fldCharType="separate"/>
-      </w:r>
-      <w:r>
-        <w:rPr>
-          <w:noProof/>
-        </w:rPr>
-        <w:t>7</w:t>
-      </w:r>
-      <w:r>
-        <w:rPr>
-          <w:noProof/>
-        </w:rPr>
-        <w:fldChar w:fldCharType="end"/>
-      </w:r>
+      <w:fldSimple w:instr=" SEQ Figure \* ARABIC ">
+        <w:r>
+          <w:rPr>
+            <w:noProof/>
+          </w:rPr>
+          <w:t>7</w:t>
+        </w:r>
+      </w:fldSimple>
       <w:r>
         <w:t xml:space="preserve"> Maquette de la fenêtre de projet</w:t>
       </w:r>
@@ -9268,27 +9174,14 @@
       <w:r>
         <w:t xml:space="preserve">Figure </w:t>
       </w:r>
-      <w:r>
-        <w:fldChar w:fldCharType="begin"/>
-      </w:r>
-      <w:r>
-        <w:instrText xml:space="preserve"> SEQ Figure \* ARABIC </w:instrText>
-      </w:r>
-      <w:r>
-        <w:fldChar w:fldCharType="separate"/>
-      </w:r>
-      <w:r>
-        <w:rPr>
-          <w:noProof/>
-        </w:rPr>
-        <w:t>8</w:t>
-      </w:r>
-      <w:r>
-        <w:rPr>
-          <w:noProof/>
-        </w:rPr>
-        <w:fldChar w:fldCharType="end"/>
-      </w:r>
+      <w:fldSimple w:instr=" SEQ Figure \* ARABIC ">
+        <w:r>
+          <w:rPr>
+            <w:noProof/>
+          </w:rPr>
+          <w:t>8</w:t>
+        </w:r>
+      </w:fldSimple>
       <w:r>
         <w:t xml:space="preserve"> Maquette de la fenêtre de sprint</w:t>
       </w:r>
@@ -9402,27 +9295,14 @@
       <w:r>
         <w:t xml:space="preserve">Figure </w:t>
       </w:r>
-      <w:r>
-        <w:fldChar w:fldCharType="begin"/>
-      </w:r>
-      <w:r>
-        <w:instrText xml:space="preserve"> SEQ Figure \* ARABIC </w:instrText>
-      </w:r>
-      <w:r>
-        <w:fldChar w:fldCharType="separate"/>
-      </w:r>
-      <w:r>
-        <w:rPr>
-          <w:noProof/>
-        </w:rPr>
-        <w:t>9</w:t>
-      </w:r>
-      <w:r>
-        <w:rPr>
-          <w:noProof/>
-        </w:rPr>
-        <w:fldChar w:fldCharType="end"/>
-      </w:r>
+      <w:fldSimple w:instr=" SEQ Figure \* ARABIC ">
+        <w:r>
+          <w:rPr>
+            <w:noProof/>
+          </w:rPr>
+          <w:t>9</w:t>
+        </w:r>
+      </w:fldSimple>
       <w:r>
         <w:t xml:space="preserve"> Maquette de la fenêtre du Burndown Chart</w:t>
       </w:r>
@@ -9512,27 +9392,14 @@
       <w:r>
         <w:t xml:space="preserve">Figure </w:t>
       </w:r>
-      <w:r>
-        <w:fldChar w:fldCharType="begin"/>
-      </w:r>
-      <w:r>
-        <w:instrText xml:space="preserve"> SEQ Figure \* ARABIC </w:instrText>
-      </w:r>
-      <w:r>
-        <w:fldChar w:fldCharType="separate"/>
-      </w:r>
-      <w:r>
-        <w:rPr>
-          <w:noProof/>
-        </w:rPr>
-        <w:t>10</w:t>
-      </w:r>
-      <w:r>
-        <w:rPr>
-          <w:noProof/>
-        </w:rPr>
-        <w:fldChar w:fldCharType="end"/>
-      </w:r>
+      <w:fldSimple w:instr=" SEQ Figure \* ARABIC ">
+        <w:r>
+          <w:rPr>
+            <w:noProof/>
+          </w:rPr>
+          <w:t>10</w:t>
+        </w:r>
+      </w:fldSimple>
       <w:r>
         <w:t xml:space="preserve"> Maquette de la fenêtre des utilisateurs</w:t>
       </w:r>
@@ -9637,27 +9504,14 @@
       <w:r>
         <w:t xml:space="preserve">Figure </w:t>
       </w:r>
-      <w:r>
-        <w:fldChar w:fldCharType="begin"/>
-      </w:r>
-      <w:r>
-        <w:instrText xml:space="preserve"> SEQ Figure \* ARABIC </w:instrText>
-      </w:r>
-      <w:r>
-        <w:fldChar w:fldCharType="separate"/>
-      </w:r>
-      <w:r>
-        <w:rPr>
-          <w:noProof/>
-        </w:rPr>
-        <w:t>11</w:t>
-      </w:r>
-      <w:r>
-        <w:rPr>
-          <w:noProof/>
-        </w:rPr>
-        <w:fldChar w:fldCharType="end"/>
-      </w:r>
+      <w:fldSimple w:instr=" SEQ Figure \* ARABIC ">
+        <w:r>
+          <w:rPr>
+            <w:noProof/>
+          </w:rPr>
+          <w:t>11</w:t>
+        </w:r>
+      </w:fldSimple>
       <w:r>
         <w:t xml:space="preserve"> Maquette de la fenêtre des états</w:t>
       </w:r>
@@ -9767,27 +9621,14 @@
       <w:r>
         <w:t xml:space="preserve">Figure </w:t>
       </w:r>
-      <w:r>
-        <w:fldChar w:fldCharType="begin"/>
-      </w:r>
-      <w:r>
-        <w:instrText xml:space="preserve"> SEQ Figure \* ARABIC </w:instrText>
-      </w:r>
-      <w:r>
-        <w:fldChar w:fldCharType="separate"/>
-      </w:r>
-      <w:r>
-        <w:rPr>
-          <w:noProof/>
-        </w:rPr>
-        <w:t>12</w:t>
-      </w:r>
-      <w:r>
-        <w:rPr>
-          <w:noProof/>
-        </w:rPr>
-        <w:fldChar w:fldCharType="end"/>
-      </w:r>
+      <w:fldSimple w:instr=" SEQ Figure \* ARABIC ">
+        <w:r>
+          <w:rPr>
+            <w:noProof/>
+          </w:rPr>
+          <w:t>12</w:t>
+        </w:r>
+      </w:fldSimple>
       <w:r>
         <w:t xml:space="preserve"> Maquette de la fenêtre des activités</w:t>
       </w:r>
@@ -9888,27 +9729,14 @@
       <w:r>
         <w:t xml:space="preserve">Figure </w:t>
       </w:r>
-      <w:r>
-        <w:fldChar w:fldCharType="begin"/>
-      </w:r>
-      <w:r>
-        <w:instrText xml:space="preserve"> SEQ Figure \* ARABIC </w:instrText>
-      </w:r>
-      <w:r>
-        <w:fldChar w:fldCharType="separate"/>
-      </w:r>
-      <w:r>
-        <w:rPr>
-          <w:noProof/>
-        </w:rPr>
-        <w:t>13</w:t>
-      </w:r>
-      <w:r>
-        <w:rPr>
-          <w:noProof/>
-        </w:rPr>
-        <w:fldChar w:fldCharType="end"/>
-      </w:r>
+      <w:fldSimple w:instr=" SEQ Figure \* ARABIC ">
+        <w:r>
+          <w:rPr>
+            <w:noProof/>
+          </w:rPr>
+          <w:t>13</w:t>
+        </w:r>
+      </w:fldSimple>
       <w:r>
         <w:t xml:space="preserve"> Maquette de la fenêtre des listes</w:t>
       </w:r>
@@ -10004,27 +9832,14 @@
       <w:r>
         <w:t xml:space="preserve">Figure </w:t>
       </w:r>
-      <w:r>
-        <w:fldChar w:fldCharType="begin"/>
-      </w:r>
-      <w:r>
-        <w:instrText xml:space="preserve"> SEQ Figure \* ARABIC </w:instrText>
-      </w:r>
-      <w:r>
-        <w:fldChar w:fldCharType="separate"/>
-      </w:r>
-      <w:r>
-        <w:rPr>
-          <w:noProof/>
-        </w:rPr>
-        <w:t>14</w:t>
-      </w:r>
-      <w:r>
-        <w:rPr>
-          <w:noProof/>
-        </w:rPr>
-        <w:fldChar w:fldCharType="end"/>
-      </w:r>
+      <w:fldSimple w:instr=" SEQ Figure \* ARABIC ">
+        <w:r>
+          <w:rPr>
+            <w:noProof/>
+          </w:rPr>
+          <w:t>14</w:t>
+        </w:r>
+      </w:fldSimple>
       <w:r>
         <w:t xml:space="preserve"> Maquette de la fenêtre des commentaires</w:t>
       </w:r>
@@ -10114,27 +9929,14 @@
       <w:r>
         <w:t xml:space="preserve">Figure </w:t>
       </w:r>
-      <w:r>
-        <w:fldChar w:fldCharType="begin"/>
-      </w:r>
-      <w:r>
-        <w:instrText xml:space="preserve"> SEQ Figure \* ARABIC </w:instrText>
-      </w:r>
-      <w:r>
-        <w:fldChar w:fldCharType="separate"/>
-      </w:r>
-      <w:r>
-        <w:rPr>
-          <w:noProof/>
-        </w:rPr>
-        <w:t>15</w:t>
-      </w:r>
-      <w:r>
-        <w:rPr>
-          <w:noProof/>
-        </w:rPr>
-        <w:fldChar w:fldCharType="end"/>
-      </w:r>
+      <w:fldSimple w:instr=" SEQ Figure \* ARABIC ">
+        <w:r>
+          <w:rPr>
+            <w:noProof/>
+          </w:rPr>
+          <w:t>15</w:t>
+        </w:r>
+      </w:fldSimple>
       <w:r>
         <w:t xml:space="preserve"> Maquette de la fenêtre de fichiers</w:t>
       </w:r>
@@ -10224,27 +10026,14 @@
       <w:r>
         <w:t xml:space="preserve">Figure </w:t>
       </w:r>
-      <w:r>
-        <w:fldChar w:fldCharType="begin"/>
-      </w:r>
-      <w:r>
-        <w:instrText xml:space="preserve"> SEQ Figure \* ARABIC </w:instrText>
-      </w:r>
-      <w:r>
-        <w:fldChar w:fldCharType="separate"/>
-      </w:r>
-      <w:r>
-        <w:rPr>
-          <w:noProof/>
-        </w:rPr>
-        <w:t>16</w:t>
-      </w:r>
-      <w:r>
-        <w:rPr>
-          <w:noProof/>
-        </w:rPr>
-        <w:fldChar w:fldCharType="end"/>
-      </w:r>
+      <w:fldSimple w:instr=" SEQ Figure \* ARABIC ">
+        <w:r>
+          <w:rPr>
+            <w:noProof/>
+          </w:rPr>
+          <w:t>16</w:t>
+        </w:r>
+      </w:fldSimple>
       <w:r>
         <w:t xml:space="preserve"> Maquette du popup de création de projet</w:t>
       </w:r>
@@ -10334,27 +10123,14 @@
       <w:r>
         <w:t xml:space="preserve">Figure </w:t>
       </w:r>
-      <w:r>
-        <w:fldChar w:fldCharType="begin"/>
-      </w:r>
-      <w:r>
-        <w:instrText xml:space="preserve"> SEQ Figure \* ARABIC </w:instrText>
-      </w:r>
-      <w:r>
-        <w:fldChar w:fldCharType="separate"/>
-      </w:r>
-      <w:r>
-        <w:rPr>
-          <w:noProof/>
-        </w:rPr>
-        <w:t>17</w:t>
-      </w:r>
-      <w:r>
-        <w:rPr>
-          <w:noProof/>
-        </w:rPr>
-        <w:fldChar w:fldCharType="end"/>
-      </w:r>
+      <w:fldSimple w:instr=" SEQ Figure \* ARABIC ">
+        <w:r>
+          <w:rPr>
+            <w:noProof/>
+          </w:rPr>
+          <w:t>17</w:t>
+        </w:r>
+      </w:fldSimple>
       <w:r>
         <w:t xml:space="preserve"> Maquette du popup de création de UserStory</w:t>
       </w:r>
@@ -10453,27 +10229,14 @@
       <w:r>
         <w:t xml:space="preserve">Figure </w:t>
       </w:r>
-      <w:r>
-        <w:fldChar w:fldCharType="begin"/>
-      </w:r>
-      <w:r>
-        <w:instrText xml:space="preserve"> SEQ Figure \* ARABIC </w:instrText>
-      </w:r>
-      <w:r>
-        <w:fldChar w:fldCharType="separate"/>
-      </w:r>
-      <w:r>
-        <w:rPr>
-          <w:noProof/>
-        </w:rPr>
-        <w:t>18</w:t>
-      </w:r>
-      <w:r>
-        <w:rPr>
-          <w:noProof/>
-        </w:rPr>
-        <w:fldChar w:fldCharType="end"/>
-      </w:r>
+      <w:fldSimple w:instr=" SEQ Figure \* ARABIC ">
+        <w:r>
+          <w:rPr>
+            <w:noProof/>
+          </w:rPr>
+          <w:t>18</w:t>
+        </w:r>
+      </w:fldSimple>
       <w:r>
         <w:t xml:space="preserve"> Maquette du popup de création de sprint</w:t>
       </w:r>
@@ -10563,27 +10326,14 @@
       <w:r>
         <w:t xml:space="preserve">Figure </w:t>
       </w:r>
-      <w:r>
-        <w:fldChar w:fldCharType="begin"/>
-      </w:r>
-      <w:r>
-        <w:instrText xml:space="preserve"> SEQ Figure \* ARABIC </w:instrText>
-      </w:r>
-      <w:r>
-        <w:fldChar w:fldCharType="separate"/>
-      </w:r>
-      <w:r>
-        <w:rPr>
-          <w:noProof/>
-        </w:rPr>
-        <w:t>19</w:t>
-      </w:r>
-      <w:r>
-        <w:rPr>
-          <w:noProof/>
-        </w:rPr>
-        <w:fldChar w:fldCharType="end"/>
-      </w:r>
+      <w:fldSimple w:instr=" SEQ Figure \* ARABIC ">
+        <w:r>
+          <w:rPr>
+            <w:noProof/>
+          </w:rPr>
+          <w:t>19</w:t>
+        </w:r>
+      </w:fldSimple>
       <w:r>
         <w:t xml:space="preserve"> Maquette de pop-up de création de commentaire</w:t>
       </w:r>
@@ -10681,27 +10431,14 @@
       <w:r>
         <w:t xml:space="preserve">Figure </w:t>
       </w:r>
-      <w:r>
-        <w:fldChar w:fldCharType="begin"/>
-      </w:r>
-      <w:r>
-        <w:instrText xml:space="preserve"> SEQ Figure \* ARABIC </w:instrText>
-      </w:r>
-      <w:r>
-        <w:fldChar w:fldCharType="separate"/>
-      </w:r>
-      <w:r>
-        <w:rPr>
-          <w:noProof/>
-        </w:rPr>
-        <w:t>20</w:t>
-      </w:r>
-      <w:r>
-        <w:rPr>
-          <w:noProof/>
-        </w:rPr>
-        <w:fldChar w:fldCharType="end"/>
-      </w:r>
+      <w:fldSimple w:instr=" SEQ Figure \* ARABIC ">
+        <w:r>
+          <w:rPr>
+            <w:noProof/>
+          </w:rPr>
+          <w:t>20</w:t>
+        </w:r>
+      </w:fldSimple>
       <w:r>
         <w:t xml:space="preserve"> Maquette de pop-up de création d'utilisateur</w:t>
       </w:r>
@@ -10800,27 +10537,14 @@
       <w:r>
         <w:t xml:space="preserve">Figure </w:t>
       </w:r>
-      <w:r>
-        <w:fldChar w:fldCharType="begin"/>
-      </w:r>
-      <w:r>
-        <w:instrText xml:space="preserve"> SEQ Figure \* ARABIC </w:instrText>
-      </w:r>
-      <w:r>
-        <w:fldChar w:fldCharType="separate"/>
-      </w:r>
-      <w:r>
-        <w:rPr>
-          <w:noProof/>
-        </w:rPr>
-        <w:t>21</w:t>
-      </w:r>
-      <w:r>
-        <w:rPr>
-          <w:noProof/>
-        </w:rPr>
-        <w:fldChar w:fldCharType="end"/>
-      </w:r>
+      <w:fldSimple w:instr=" SEQ Figure \* ARABIC ">
+        <w:r>
+          <w:rPr>
+            <w:noProof/>
+          </w:rPr>
+          <w:t>21</w:t>
+        </w:r>
+      </w:fldSimple>
       <w:r>
         <w:t xml:space="preserve"> Maquette de pop-up de création d'état</w:t>
       </w:r>
@@ -10915,27 +10639,14 @@
       <w:r>
         <w:t xml:space="preserve">Figure </w:t>
       </w:r>
-      <w:r>
-        <w:fldChar w:fldCharType="begin"/>
-      </w:r>
-      <w:r>
-        <w:instrText xml:space="preserve"> SEQ Figure \* ARABIC </w:instrText>
-      </w:r>
-      <w:r>
-        <w:fldChar w:fldCharType="separate"/>
-      </w:r>
-      <w:r>
-        <w:rPr>
-          <w:noProof/>
-        </w:rPr>
-        <w:t>22</w:t>
-      </w:r>
-      <w:r>
-        <w:rPr>
-          <w:noProof/>
-        </w:rPr>
-        <w:fldChar w:fldCharType="end"/>
-      </w:r>
+      <w:fldSimple w:instr=" SEQ Figure \* ARABIC ">
+        <w:r>
+          <w:rPr>
+            <w:noProof/>
+          </w:rPr>
+          <w:t>22</w:t>
+        </w:r>
+      </w:fldSimple>
       <w:r>
         <w:t xml:space="preserve"> Maquette de pop-up de création checklist</w:t>
       </w:r>
@@ -11028,27 +10739,14 @@
       <w:r>
         <w:t xml:space="preserve">Figure </w:t>
       </w:r>
-      <w:r>
-        <w:fldChar w:fldCharType="begin"/>
-      </w:r>
-      <w:r>
-        <w:instrText xml:space="preserve"> SEQ Figure \* ARABIC </w:instrText>
-      </w:r>
-      <w:r>
-        <w:fldChar w:fldCharType="separate"/>
-      </w:r>
-      <w:r>
-        <w:rPr>
-          <w:noProof/>
-        </w:rPr>
-        <w:t>23</w:t>
-      </w:r>
-      <w:r>
-        <w:rPr>
-          <w:noProof/>
-        </w:rPr>
-        <w:fldChar w:fldCharType="end"/>
-      </w:r>
+      <w:fldSimple w:instr=" SEQ Figure \* ARABIC ">
+        <w:r>
+          <w:rPr>
+            <w:noProof/>
+          </w:rPr>
+          <w:t>23</w:t>
+        </w:r>
+      </w:fldSimple>
       <w:r>
         <w:t xml:space="preserve"> Maquette de pop-up de</w:t>
       </w:r>
@@ -11302,27 +11000,14 @@
       <w:r>
         <w:t xml:space="preserve">Figure </w:t>
       </w:r>
-      <w:r>
-        <w:fldChar w:fldCharType="begin"/>
-      </w:r>
-      <w:r>
-        <w:instrText xml:space="preserve"> SEQ Figure \* ARABIC </w:instrText>
-      </w:r>
-      <w:r>
-        <w:fldChar w:fldCharType="separate"/>
-      </w:r>
-      <w:r>
-        <w:rPr>
-          <w:noProof/>
-        </w:rPr>
-        <w:t>24</w:t>
-      </w:r>
-      <w:r>
-        <w:rPr>
-          <w:noProof/>
-        </w:rPr>
-        <w:fldChar w:fldCharType="end"/>
-      </w:r>
+      <w:fldSimple w:instr=" SEQ Figure \* ARABIC ">
+        <w:r>
+          <w:rPr>
+            <w:noProof/>
+          </w:rPr>
+          <w:t>24</w:t>
+        </w:r>
+      </w:fldSimple>
       <w:r>
         <w:t xml:space="preserve"> Maquette écran du mindmap</w:t>
       </w:r>
@@ -11437,6 +11122,74 @@
         <w:pStyle w:val="Titre3"/>
       </w:pPr>
       <w:r>
+        <w:t>Activation du clavier virtuel</w:t>
+      </w:r>
+    </w:p>
+    <w:p>
+      <w:r>
+        <w:t xml:space="preserve">L’activation du mode tablette qui permet d’avoir le clavier virtuel </w:t>
+      </w:r>
+      <w:r>
+        <w:t xml:space="preserve">quand un champ textuel est sélectionné n’est pas une possibilité. En effet, la présence de plus d’un </w:t>
+      </w:r>
+      <w:r>
+        <w:t>écran empêche l’activation de cette fonctionnalité.</w:t>
+      </w:r>
+    </w:p>
+    <w:p>
+      <w:r>
+        <w:t xml:space="preserve">Cependant, il est possible d’activer </w:t>
+      </w:r>
+      <w:r>
+        <w:t xml:space="preserve">cela sans activer le mode tablette. Cela requiert qu’aucun clavier ne soit connecté et qu’une option spécifique soit sélectionnée. Pour cela, il faut se rendre </w:t>
+      </w:r>
+      <w:r>
+        <w:t xml:space="preserve">dans les </w:t>
+      </w:r>
+      <w:r>
+        <w:rPr>
+          <w:b/>
+          <w:bCs/>
+        </w:rPr>
+        <w:t>Paramètres &gt; Périphériques &gt; Saisie</w:t>
+      </w:r>
+      <w:r>
+        <w:t>. Dans ce menu, une option</w:t>
+      </w:r>
+      <w:r>
+        <w:t xml:space="preserve"> présente nécessite d’être activée. Elle est intitulée</w:t>
+      </w:r>
+      <w:r>
+        <w:t xml:space="preserve"> </w:t>
+      </w:r>
+      <w:r>
+        <w:rPr>
+          <w:b/>
+          <w:bCs/>
+        </w:rPr>
+        <w:t>« </w:t>
+      </w:r>
+      <w:r>
+        <w:rPr>
+          <w:b/>
+          <w:bCs/>
+        </w:rPr>
+        <w:t>Afficher le clavier tactile lorsque vous n'êtes pas en mode tablette et qu'aucun clavier n'est connecté</w:t>
+      </w:r>
+      <w:r>
+        <w:rPr>
+          <w:b/>
+          <w:bCs/>
+        </w:rPr>
+        <w:t> »</w:t>
+      </w:r>
+    </w:p>
+    <w:p>
+      <w:pPr>
+        <w:pStyle w:val="Titre3"/>
+      </w:pPr>
+      <w:r>
+        <w:lastRenderedPageBreak/>
         <w:t>Mise en place de la base de données</w:t>
       </w:r>
     </w:p>
@@ -11454,23 +11207,22 @@
       <w:pPr>
         <w:pStyle w:val="Titre1"/>
       </w:pPr>
-      <w:bookmarkStart w:id="177" w:name="_Toc37146158"/>
-      <w:bookmarkStart w:id="178" w:name="_Toc41661893"/>
-      <w:r>
-        <w:lastRenderedPageBreak/>
+      <w:bookmarkStart w:id="177" w:name="_Toc41661893"/>
+      <w:bookmarkStart w:id="178" w:name="_Toc37146158"/>
+      <w:r>
         <w:t>Analyse Organique</w:t>
       </w:r>
+      <w:bookmarkEnd w:id="177"/>
+    </w:p>
+    <w:p>
+      <w:pPr>
+        <w:pStyle w:val="Titre2"/>
+      </w:pPr>
+      <w:bookmarkStart w:id="179" w:name="_Toc41661894"/>
+      <w:r>
+        <w:t>Modèle de données</w:t>
+      </w:r>
       <w:bookmarkEnd w:id="178"/>
-    </w:p>
-    <w:p>
-      <w:pPr>
-        <w:pStyle w:val="Titre2"/>
-      </w:pPr>
-      <w:bookmarkStart w:id="179" w:name="_Toc41661894"/>
-      <w:r>
-        <w:t>Modèle de données</w:t>
-      </w:r>
-      <w:bookmarkEnd w:id="177"/>
       <w:bookmarkEnd w:id="179"/>
     </w:p>
     <w:p>
@@ -11541,27 +11293,14 @@
       <w:r>
         <w:t xml:space="preserve">Figure </w:t>
       </w:r>
-      <w:r>
-        <w:fldChar w:fldCharType="begin"/>
-      </w:r>
-      <w:r>
-        <w:instrText xml:space="preserve"> SEQ Figure \* ARABIC </w:instrText>
-      </w:r>
-      <w:r>
-        <w:fldChar w:fldCharType="separate"/>
-      </w:r>
-      <w:r>
-        <w:rPr>
-          <w:noProof/>
-        </w:rPr>
-        <w:t>25</w:t>
-      </w:r>
-      <w:r>
-        <w:rPr>
-          <w:noProof/>
-        </w:rPr>
-        <w:fldChar w:fldCharType="end"/>
-      </w:r>
+      <w:fldSimple w:instr=" SEQ Figure \* ARABIC ">
+        <w:r>
+          <w:rPr>
+            <w:noProof/>
+          </w:rPr>
+          <w:t>25</w:t>
+        </w:r>
+      </w:fldSimple>
       <w:r>
         <w:t xml:space="preserve"> Modèle Conceptuel de Données</w:t>
       </w:r>
@@ -11640,6 +11379,7 @@
       <w:bookmarkStart w:id="187" w:name="_Toc39717179"/>
       <w:bookmarkStart w:id="188" w:name="_Toc40975716"/>
       <w:r>
+        <w:lastRenderedPageBreak/>
         <w:t xml:space="preserve">Table </w:t>
       </w:r>
       <w:r>
@@ -11727,7 +11467,6 @@
       <w:bookmarkStart w:id="190" w:name="_Toc39717180"/>
       <w:bookmarkStart w:id="191" w:name="_Toc40975717"/>
       <w:r>
-        <w:lastRenderedPageBreak/>
         <w:t>Table Sprint</w:t>
       </w:r>
       <w:bookmarkEnd w:id="189"/>
@@ -12054,6 +11793,7 @@
       <w:bookmarkStart w:id="214" w:name="_Toc39717188"/>
       <w:bookmarkStart w:id="215" w:name="_Toc40975725"/>
       <w:r>
+        <w:lastRenderedPageBreak/>
         <w:t>Table Comments</w:t>
       </w:r>
       <w:bookmarkEnd w:id="213"/>
@@ -12112,7 +11852,6 @@
       <w:bookmarkStart w:id="220" w:name="_Toc39717190"/>
       <w:bookmarkStart w:id="221" w:name="_Toc40975727"/>
       <w:r>
-        <w:lastRenderedPageBreak/>
         <w:t>Table Checklists</w:t>
       </w:r>
       <w:bookmarkEnd w:id="219"/>
@@ -12342,6 +12081,7 @@
         <w:rPr>
           <w:noProof/>
         </w:rPr>
+        <w:lastRenderedPageBreak/>
         <w:drawing>
           <wp:inline distT="0" distB="0" distL="0" distR="0" wp14:anchorId="18358354" wp14:editId="0E58D83C">
             <wp:extent cx="5760720" cy="5476240"/>
@@ -12403,27 +12143,14 @@
       <w:r>
         <w:t xml:space="preserve">Figure </w:t>
       </w:r>
-      <w:r>
-        <w:fldChar w:fldCharType="begin"/>
-      </w:r>
-      <w:r>
-        <w:instrText xml:space="preserve"> SEQ Figure \* ARABIC </w:instrText>
-      </w:r>
-      <w:r>
-        <w:fldChar w:fldCharType="separate"/>
-      </w:r>
-      <w:r>
-        <w:rPr>
-          <w:noProof/>
-        </w:rPr>
-        <w:t>26</w:t>
-      </w:r>
-      <w:r>
-        <w:rPr>
-          <w:noProof/>
-        </w:rPr>
-        <w:fldChar w:fldCharType="end"/>
-      </w:r>
+      <w:fldSimple w:instr=" SEQ Figure \* ARABIC ">
+        <w:r>
+          <w:rPr>
+            <w:noProof/>
+          </w:rPr>
+          <w:t>26</w:t>
+        </w:r>
+      </w:fldSimple>
       <w:bookmarkEnd w:id="227"/>
       <w:r>
         <w:t xml:space="preserve"> </w:t>
@@ -12507,27 +12234,14 @@
       <w:r>
         <w:t xml:space="preserve">Figure </w:t>
       </w:r>
-      <w:r>
-        <w:fldChar w:fldCharType="begin"/>
-      </w:r>
-      <w:r>
-        <w:instrText xml:space="preserve"> SEQ Figure \* ARABIC </w:instrText>
-      </w:r>
-      <w:r>
-        <w:fldChar w:fldCharType="separate"/>
-      </w:r>
-      <w:r>
-        <w:rPr>
-          <w:noProof/>
-        </w:rPr>
-        <w:t>27</w:t>
-      </w:r>
-      <w:r>
-        <w:rPr>
-          <w:noProof/>
-        </w:rPr>
-        <w:fldChar w:fldCharType="end"/>
-      </w:r>
+      <w:fldSimple w:instr=" SEQ Figure \* ARABIC ">
+        <w:r>
+          <w:rPr>
+            <w:noProof/>
+          </w:rPr>
+          <w:t>27</w:t>
+        </w:r>
+      </w:fldSimple>
       <w:bookmarkEnd w:id="232"/>
       <w:r>
         <w:t xml:space="preserve"> Diagramme des classes de contrôle</w:t>
@@ -12605,27 +12319,14 @@
       <w:r>
         <w:t xml:space="preserve">Figure </w:t>
       </w:r>
-      <w:r>
-        <w:fldChar w:fldCharType="begin"/>
-      </w:r>
-      <w:r>
-        <w:instrText xml:space="preserve"> SEQ Figure \* ARABIC </w:instrText>
-      </w:r>
-      <w:r>
-        <w:fldChar w:fldCharType="separate"/>
-      </w:r>
-      <w:r>
-        <w:rPr>
-          <w:noProof/>
-        </w:rPr>
-        <w:t>28</w:t>
-      </w:r>
-      <w:r>
-        <w:rPr>
-          <w:noProof/>
-        </w:rPr>
-        <w:fldChar w:fldCharType="end"/>
-      </w:r>
+      <w:fldSimple w:instr=" SEQ Figure \* ARABIC ">
+        <w:r>
+          <w:rPr>
+            <w:noProof/>
+          </w:rPr>
+          <w:t>28</w:t>
+        </w:r>
+      </w:fldSimple>
       <w:bookmarkEnd w:id="235"/>
       <w:r>
         <w:t xml:space="preserve"> Diagramme des classes de vues</w:t>
@@ -12706,27 +12407,14 @@
       <w:r>
         <w:t xml:space="preserve">Figure </w:t>
       </w:r>
-      <w:r>
-        <w:fldChar w:fldCharType="begin"/>
-      </w:r>
-      <w:r>
-        <w:instrText xml:space="preserve"> SEQ Figure \* ARABIC </w:instrText>
-      </w:r>
-      <w:r>
-        <w:fldChar w:fldCharType="separate"/>
-      </w:r>
-      <w:r>
-        <w:rPr>
-          <w:noProof/>
-        </w:rPr>
-        <w:t>29</w:t>
-      </w:r>
-      <w:r>
-        <w:rPr>
-          <w:noProof/>
-        </w:rPr>
-        <w:fldChar w:fldCharType="end"/>
-      </w:r>
+      <w:fldSimple w:instr=" SEQ Figure \* ARABIC ">
+        <w:r>
+          <w:rPr>
+            <w:noProof/>
+          </w:rPr>
+          <w:t>29</w:t>
+        </w:r>
+      </w:fldSimple>
       <w:r>
         <w:t xml:space="preserve"> Diagramme de séquence de communication à la base de données</w:t>
       </w:r>
@@ -12814,7 +12502,7 @@
             <w10:borderbottom type="single" width="4"/>
             <w10:borderright type="single" width="4"/>
           </v:shape>
-          <o:OLEObject Type="Embed" ProgID="Word.Document.8" ShapeID="_x0000_i1025" DrawAspect="Content" ObjectID="_1652276825" r:id="rId45">
+          <o:OLEObject Type="Embed" ProgID="Word.Document.8" ShapeID="_x0000_i1025" DrawAspect="Content" ObjectID="_1652534022" r:id="rId45">
             <o:FieldCodes>\s</o:FieldCodes>
           </o:OLEObject>
         </w:object>
@@ -12828,30 +12516,14 @@
       <w:r>
         <w:t xml:space="preserve">Figure </w:t>
       </w:r>
-      <w:r>
-        <w:fldChar w:fldCharType="begin"/>
-      </w:r>
-      <w:r>
-        <w:instrText xml:space="preserve"> SEQ Figur</w:instrText>
-      </w:r>
-      <w:r>
-        <w:instrText xml:space="preserve">e \* ARABIC </w:instrText>
-      </w:r>
-      <w:r>
-        <w:fldChar w:fldCharType="separate"/>
-      </w:r>
-      <w:r>
-        <w:rPr>
-          <w:noProof/>
-        </w:rPr>
-        <w:t>30</w:t>
-      </w:r>
-      <w:r>
-        <w:rPr>
-          <w:noProof/>
-        </w:rPr>
-        <w:fldChar w:fldCharType="end"/>
-      </w:r>
+      <w:fldSimple w:instr=" SEQ Figure \* ARABIC ">
+        <w:r>
+          <w:rPr>
+            <w:noProof/>
+          </w:rPr>
+          <w:t>30</w:t>
+        </w:r>
+      </w:fldSimple>
       <w:r>
         <w:t xml:space="preserve"> Code d'utilisation de la liaison avec Access</w:t>
       </w:r>
@@ -16472,11 +16144,14 @@
         <w:jc w:val="center"/>
       </w:pPr>
       <w:r>
+        <w:rPr>
+          <w:noProof/>
+        </w:rPr>
         <w:drawing>
-          <wp:inline distT="0" distB="0" distL="0" distR="0" wp14:anchorId="4B1140D6" wp14:editId="6FF11C38">
-            <wp:extent cx="3296110" cy="2886478"/>
-            <wp:effectExtent l="0" t="0" r="0" b="9525"/>
-            <wp:docPr id="36" name="Image 36"/>
+          <wp:inline distT="0" distB="0" distL="0" distR="0" wp14:anchorId="1FCE3933" wp14:editId="12D60993">
+            <wp:extent cx="3277870" cy="3234690"/>
+            <wp:effectExtent l="0" t="0" r="0" b="3810"/>
+            <wp:docPr id="65" name="Image 65"/>
             <wp:cNvGraphicFramePr>
               <a:graphicFrameLocks xmlns:a="http://schemas.openxmlformats.org/drawingml/2006/main" noChangeAspect="1"/>
             </wp:cNvGraphicFramePr>
@@ -16484,23 +16159,36 @@
               <a:graphicData uri="http://schemas.openxmlformats.org/drawingml/2006/picture">
                 <pic:pic xmlns:pic="http://schemas.openxmlformats.org/drawingml/2006/picture">
                   <pic:nvPicPr>
-                    <pic:cNvPr id="1" name=""/>
-                    <pic:cNvPicPr/>
+                    <pic:cNvPr id="0" name="Picture 4"/>
+                    <pic:cNvPicPr>
+                      <a:picLocks noChangeAspect="1" noChangeArrowheads="1"/>
+                    </pic:cNvPicPr>
                   </pic:nvPicPr>
                   <pic:blipFill>
-                    <a:blip r:embed="rId46"/>
+                    <a:blip r:embed="rId46">
+                      <a:extLst>
+                        <a:ext uri="{28A0092B-C50C-407E-A947-70E740481C1C}">
+                          <a14:useLocalDpi xmlns:a14="http://schemas.microsoft.com/office/drawing/2010/main" val="0"/>
+                        </a:ext>
+                      </a:extLst>
+                    </a:blip>
+                    <a:srcRect/>
                     <a:stretch>
                       <a:fillRect/>
                     </a:stretch>
                   </pic:blipFill>
-                  <pic:spPr>
+                  <pic:spPr bwMode="auto">
                     <a:xfrm>
                       <a:off x="0" y="0"/>
-                      <a:ext cx="3296110" cy="2886478"/>
+                      <a:ext cx="3277870" cy="3234690"/>
                     </a:xfrm>
                     <a:prstGeom prst="rect">
                       <a:avLst/>
                     </a:prstGeom>
+                    <a:noFill/>
+                    <a:ln>
+                      <a:noFill/>
+                    </a:ln>
                   </pic:spPr>
                 </pic:pic>
               </a:graphicData>
@@ -16513,38 +16201,25 @@
       <w:pPr>
         <w:pStyle w:val="Lgende"/>
       </w:pPr>
-      <w:bookmarkStart w:id="246" w:name="_Toc40975398"/>
-      <w:bookmarkStart w:id="247" w:name="_Ref41659879"/>
+      <w:bookmarkStart w:id="246" w:name="_Ref41659879"/>
+      <w:bookmarkStart w:id="247" w:name="_Toc40975398"/>
       <w:bookmarkStart w:id="248" w:name="_Toc41661870"/>
       <w:r>
         <w:t xml:space="preserve">Figure </w:t>
       </w:r>
-      <w:r>
-        <w:fldChar w:fldCharType="begin"/>
-      </w:r>
-      <w:r>
-        <w:instrText xml:space="preserve"> SEQ Figure \* ARABIC </w:instrText>
-      </w:r>
-      <w:r>
-        <w:fldChar w:fldCharType="separate"/>
-      </w:r>
-      <w:r>
-        <w:rPr>
-          <w:noProof/>
-        </w:rPr>
-        <w:t>31</w:t>
-      </w:r>
-      <w:r>
-        <w:rPr>
-          <w:noProof/>
-        </w:rPr>
-        <w:fldChar w:fldCharType="end"/>
+      <w:fldSimple w:instr=" SEQ Figure \* ARABIC ">
+        <w:r>
+          <w:rPr>
+            <w:noProof/>
+          </w:rPr>
+          <w:t>31</w:t>
+        </w:r>
+      </w:fldSimple>
+      <w:bookmarkEnd w:id="246"/>
+      <w:r>
+        <w:t xml:space="preserve"> Résultat des tests sur la classe Controller</w:t>
       </w:r>
       <w:bookmarkEnd w:id="247"/>
-      <w:r>
-        <w:t xml:space="preserve"> Résultat des tests sur la classe Controller</w:t>
-      </w:r>
-      <w:bookmarkEnd w:id="246"/>
       <w:bookmarkEnd w:id="248"/>
     </w:p>
     <w:p>
@@ -16619,10 +16294,10 @@
         </w:rPr>
         <w:lastRenderedPageBreak/>
         <w:drawing>
-          <wp:inline distT="0" distB="0" distL="0" distR="0" wp14:anchorId="44061FCA" wp14:editId="39FE57CF">
-            <wp:extent cx="3143689" cy="3515216"/>
-            <wp:effectExtent l="0" t="0" r="0" b="9525"/>
-            <wp:docPr id="64" name="Image 64"/>
+          <wp:inline distT="0" distB="0" distL="0" distR="0" wp14:anchorId="5A6413C0" wp14:editId="739672EC">
+            <wp:extent cx="3036570" cy="3855720"/>
+            <wp:effectExtent l="0" t="0" r="0" b="0"/>
+            <wp:docPr id="11" name="Image 11"/>
             <wp:cNvGraphicFramePr>
               <a:graphicFrameLocks xmlns:a="http://schemas.openxmlformats.org/drawingml/2006/main" noChangeAspect="1"/>
             </wp:cNvGraphicFramePr>
@@ -16630,23 +16305,36 @@
               <a:graphicData uri="http://schemas.openxmlformats.org/drawingml/2006/picture">
                 <pic:pic xmlns:pic="http://schemas.openxmlformats.org/drawingml/2006/picture">
                   <pic:nvPicPr>
-                    <pic:cNvPr id="1" name=""/>
-                    <pic:cNvPicPr/>
+                    <pic:cNvPr id="0" name="Picture 2"/>
+                    <pic:cNvPicPr>
+                      <a:picLocks noChangeAspect="1" noChangeArrowheads="1"/>
+                    </pic:cNvPicPr>
                   </pic:nvPicPr>
                   <pic:blipFill>
-                    <a:blip r:embed="rId47"/>
+                    <a:blip r:embed="rId47">
+                      <a:extLst>
+                        <a:ext uri="{28A0092B-C50C-407E-A947-70E740481C1C}">
+                          <a14:useLocalDpi xmlns:a14="http://schemas.microsoft.com/office/drawing/2010/main" val="0"/>
+                        </a:ext>
+                      </a:extLst>
+                    </a:blip>
+                    <a:srcRect/>
                     <a:stretch>
                       <a:fillRect/>
                     </a:stretch>
                   </pic:blipFill>
-                  <pic:spPr>
+                  <pic:spPr bwMode="auto">
                     <a:xfrm>
                       <a:off x="0" y="0"/>
-                      <a:ext cx="3143689" cy="3515216"/>
+                      <a:ext cx="3036570" cy="3855720"/>
                     </a:xfrm>
                     <a:prstGeom prst="rect">
                       <a:avLst/>
                     </a:prstGeom>
+                    <a:noFill/>
+                    <a:ln>
+                      <a:noFill/>
+                    </a:ln>
                   </pic:spPr>
                 </pic:pic>
               </a:graphicData>
@@ -16665,27 +16353,14 @@
       <w:r>
         <w:t xml:space="preserve">Figure </w:t>
       </w:r>
-      <w:r>
-        <w:fldChar w:fldCharType="begin"/>
-      </w:r>
-      <w:r>
-        <w:instrText xml:space="preserve"> SEQ Figure \* ARABIC </w:instrText>
-      </w:r>
-      <w:r>
-        <w:fldChar w:fldCharType="separate"/>
-      </w:r>
-      <w:r>
-        <w:rPr>
-          <w:noProof/>
-        </w:rPr>
-        <w:t>32</w:t>
-      </w:r>
-      <w:r>
-        <w:rPr>
-          <w:noProof/>
-        </w:rPr>
-        <w:fldChar w:fldCharType="end"/>
-      </w:r>
+      <w:fldSimple w:instr=" SEQ Figure \* ARABIC ">
+        <w:r>
+          <w:rPr>
+            <w:noProof/>
+          </w:rPr>
+          <w:t>32</w:t>
+        </w:r>
+      </w:fldSimple>
       <w:bookmarkEnd w:id="249"/>
       <w:r>
         <w:t xml:space="preserve"> Résultat des tests sur la classe DB</w:t>
@@ -19223,7 +18898,7 @@
       <w:rPr>
         <w:noProof/>
       </w:rPr>
-      <w:t>29.05.2020</w:t>
+      <w:t>01.06.2020</w:t>
     </w:r>
     <w:r>
       <w:fldChar w:fldCharType="end"/>
@@ -22614,7 +22289,7 @@
 </file>
 
 <file path=customXml/itemProps2.xml><?xml version="1.0" encoding="utf-8"?>
-<ds:datastoreItem xmlns:ds="http://schemas.openxmlformats.org/officeDocument/2006/customXml" ds:itemID="{1F3F7BD6-A7AB-4FEE-9B52-1C27F3FB10FA}">
+<ds:datastoreItem xmlns:ds="http://schemas.openxmlformats.org/officeDocument/2006/customXml" ds:itemID="{AC162B7A-DCEC-4526-A39A-3EB1AE638943}">
   <ds:schemaRefs>
     <ds:schemaRef ds:uri="http://schemas.openxmlformats.org/officeDocument/2006/bibliography"/>
   </ds:schemaRefs>

</xml_diff>

<commit_message>
Draw Nodes + correct multitouch border stay
</commit_message>
<xml_diff>
--- a/Documentation/Documentation.docx
+++ b/Documentation/Documentation.docx
@@ -189,7 +189,7 @@
                                       <w:sz w:val="28"/>
                                       <w:szCs w:val="28"/>
                                     </w:rPr>
-                                    <w:t>01.06.2020</w:t>
+                                    <w:t>03.06.2020</w:t>
                                   </w:r>
                                   <w:r>
                                     <w:rPr>
@@ -3513,7 +3513,7 @@
                                 <w:sz w:val="28"/>
                                 <w:szCs w:val="28"/>
                               </w:rPr>
-                              <w:t>01.06.2020</w:t>
+                              <w:t>03.06.2020</w:t>
                             </w:r>
                             <w:r>
                               <w:rPr>
@@ -7691,14 +7691,27 @@
       <w:r>
         <w:t xml:space="preserve">Figure </w:t>
       </w:r>
-      <w:fldSimple w:instr=" SEQ Figure \* ARABIC ">
-        <w:r>
-          <w:rPr>
-            <w:noProof/>
-          </w:rPr>
-          <w:t>1</w:t>
-        </w:r>
-      </w:fldSimple>
+      <w:r>
+        <w:fldChar w:fldCharType="begin"/>
+      </w:r>
+      <w:r>
+        <w:instrText xml:space="preserve"> SEQ Figure \* ARABIC </w:instrText>
+      </w:r>
+      <w:r>
+        <w:fldChar w:fldCharType="separate"/>
+      </w:r>
+      <w:r>
+        <w:rPr>
+          <w:noProof/>
+        </w:rPr>
+        <w:t>1</w:t>
+      </w:r>
+      <w:r>
+        <w:rPr>
+          <w:noProof/>
+        </w:rPr>
+        <w:fldChar w:fldCharType="end"/>
+      </w:r>
       <w:r>
         <w:t xml:space="preserve"> Capture d'écran de trello</w:t>
       </w:r>
@@ -7801,14 +7814,30 @@
       <w:r>
         <w:t xml:space="preserve">Figure </w:t>
       </w:r>
-      <w:fldSimple w:instr=" SEQ Figure \* ARABIC ">
-        <w:r>
-          <w:rPr>
-            <w:noProof/>
-          </w:rPr>
-          <w:t>2</w:t>
-        </w:r>
-      </w:fldSimple>
+      <w:r>
+        <w:fldChar w:fldCharType="begin"/>
+      </w:r>
+      <w:r>
+        <w:instrText xml:space="preserve"> SEQ Figur</w:instrText>
+      </w:r>
+      <w:r>
+        <w:instrText xml:space="preserve">e \* ARABIC </w:instrText>
+      </w:r>
+      <w:r>
+        <w:fldChar w:fldCharType="separate"/>
+      </w:r>
+      <w:r>
+        <w:rPr>
+          <w:noProof/>
+        </w:rPr>
+        <w:t>2</w:t>
+      </w:r>
+      <w:r>
+        <w:rPr>
+          <w:noProof/>
+        </w:rPr>
+        <w:fldChar w:fldCharType="end"/>
+      </w:r>
       <w:r>
         <w:t xml:space="preserve"> Capture d’écran de JIRA</w:t>
       </w:r>
@@ -7902,14 +7931,27 @@
       <w:r>
         <w:t xml:space="preserve">Figure </w:t>
       </w:r>
-      <w:fldSimple w:instr=" SEQ Figure \* ARABIC ">
-        <w:r>
-          <w:rPr>
-            <w:noProof/>
-          </w:rPr>
-          <w:t>3</w:t>
-        </w:r>
-      </w:fldSimple>
+      <w:r>
+        <w:fldChar w:fldCharType="begin"/>
+      </w:r>
+      <w:r>
+        <w:instrText xml:space="preserve"> SEQ Figure \* ARABIC </w:instrText>
+      </w:r>
+      <w:r>
+        <w:fldChar w:fldCharType="separate"/>
+      </w:r>
+      <w:r>
+        <w:rPr>
+          <w:noProof/>
+        </w:rPr>
+        <w:t>3</w:t>
+      </w:r>
+      <w:r>
+        <w:rPr>
+          <w:noProof/>
+        </w:rPr>
+        <w:fldChar w:fldCharType="end"/>
+      </w:r>
       <w:r>
         <w:t xml:space="preserve"> Capture d'écran de Ubikey</w:t>
       </w:r>
@@ -7999,14 +8041,27 @@
       <w:r>
         <w:t xml:space="preserve">Figure </w:t>
       </w:r>
-      <w:fldSimple w:instr=" SEQ Figure \* ARABIC ">
-        <w:r>
-          <w:rPr>
-            <w:noProof/>
-          </w:rPr>
-          <w:t>4</w:t>
-        </w:r>
-      </w:fldSimple>
+      <w:r>
+        <w:fldChar w:fldCharType="begin"/>
+      </w:r>
+      <w:r>
+        <w:instrText xml:space="preserve"> SEQ Figure \* ARABIC </w:instrText>
+      </w:r>
+      <w:r>
+        <w:fldChar w:fldCharType="separate"/>
+      </w:r>
+      <w:r>
+        <w:rPr>
+          <w:noProof/>
+        </w:rPr>
+        <w:t>4</w:t>
+      </w:r>
+      <w:r>
+        <w:rPr>
+          <w:noProof/>
+        </w:rPr>
+        <w:fldChar w:fldCharType="end"/>
+      </w:r>
       <w:r>
         <w:t xml:space="preserve"> Capture d'écran de Kantree</w:t>
       </w:r>
@@ -8155,14 +8210,27 @@
       <w:r>
         <w:t xml:space="preserve">Figure </w:t>
       </w:r>
-      <w:fldSimple w:instr=" SEQ Figure \* ARABIC ">
-        <w:r>
-          <w:rPr>
-            <w:noProof/>
-          </w:rPr>
-          <w:t>5</w:t>
-        </w:r>
-      </w:fldSimple>
+      <w:r>
+        <w:fldChar w:fldCharType="begin"/>
+      </w:r>
+      <w:r>
+        <w:instrText xml:space="preserve"> SEQ Figure \* ARABIC </w:instrText>
+      </w:r>
+      <w:r>
+        <w:fldChar w:fldCharType="separate"/>
+      </w:r>
+      <w:r>
+        <w:rPr>
+          <w:noProof/>
+        </w:rPr>
+        <w:t>5</w:t>
+      </w:r>
+      <w:r>
+        <w:rPr>
+          <w:noProof/>
+        </w:rPr>
+        <w:fldChar w:fldCharType="end"/>
+      </w:r>
       <w:r>
         <w:t xml:space="preserve"> Planning initial</w:t>
       </w:r>
@@ -8963,14 +9031,27 @@
       <w:r>
         <w:t xml:space="preserve">Figure </w:t>
       </w:r>
-      <w:fldSimple w:instr=" SEQ Figure \* ARABIC ">
-        <w:r>
-          <w:rPr>
-            <w:noProof/>
-          </w:rPr>
-          <w:t>6</w:t>
-        </w:r>
-      </w:fldSimple>
+      <w:r>
+        <w:fldChar w:fldCharType="begin"/>
+      </w:r>
+      <w:r>
+        <w:instrText xml:space="preserve"> SEQ Figure \* ARABIC </w:instrText>
+      </w:r>
+      <w:r>
+        <w:fldChar w:fldCharType="separate"/>
+      </w:r>
+      <w:r>
+        <w:rPr>
+          <w:noProof/>
+        </w:rPr>
+        <w:t>6</w:t>
+      </w:r>
+      <w:r>
+        <w:rPr>
+          <w:noProof/>
+        </w:rPr>
+        <w:fldChar w:fldCharType="end"/>
+      </w:r>
       <w:r>
         <w:t xml:space="preserve"> Maquette de la fenêtre de sélection de projet</w:t>
       </w:r>
@@ -9072,14 +9153,27 @@
       <w:r>
         <w:t xml:space="preserve">Figure </w:t>
       </w:r>
-      <w:fldSimple w:instr=" SEQ Figure \* ARABIC ">
-        <w:r>
-          <w:rPr>
-            <w:noProof/>
-          </w:rPr>
-          <w:t>7</w:t>
-        </w:r>
-      </w:fldSimple>
+      <w:r>
+        <w:fldChar w:fldCharType="begin"/>
+      </w:r>
+      <w:r>
+        <w:instrText xml:space="preserve"> SEQ Figure \* ARABIC </w:instrText>
+      </w:r>
+      <w:r>
+        <w:fldChar w:fldCharType="separate"/>
+      </w:r>
+      <w:r>
+        <w:rPr>
+          <w:noProof/>
+        </w:rPr>
+        <w:t>7</w:t>
+      </w:r>
+      <w:r>
+        <w:rPr>
+          <w:noProof/>
+        </w:rPr>
+        <w:fldChar w:fldCharType="end"/>
+      </w:r>
       <w:r>
         <w:t xml:space="preserve"> Maquette de la fenêtre de projet</w:t>
       </w:r>
@@ -9174,14 +9268,27 @@
       <w:r>
         <w:t xml:space="preserve">Figure </w:t>
       </w:r>
-      <w:fldSimple w:instr=" SEQ Figure \* ARABIC ">
-        <w:r>
-          <w:rPr>
-            <w:noProof/>
-          </w:rPr>
-          <w:t>8</w:t>
-        </w:r>
-      </w:fldSimple>
+      <w:r>
+        <w:fldChar w:fldCharType="begin"/>
+      </w:r>
+      <w:r>
+        <w:instrText xml:space="preserve"> SEQ Figure \* ARABIC </w:instrText>
+      </w:r>
+      <w:r>
+        <w:fldChar w:fldCharType="separate"/>
+      </w:r>
+      <w:r>
+        <w:rPr>
+          <w:noProof/>
+        </w:rPr>
+        <w:t>8</w:t>
+      </w:r>
+      <w:r>
+        <w:rPr>
+          <w:noProof/>
+        </w:rPr>
+        <w:fldChar w:fldCharType="end"/>
+      </w:r>
       <w:r>
         <w:t xml:space="preserve"> Maquette de la fenêtre de sprint</w:t>
       </w:r>
@@ -9295,14 +9402,27 @@
       <w:r>
         <w:t xml:space="preserve">Figure </w:t>
       </w:r>
-      <w:fldSimple w:instr=" SEQ Figure \* ARABIC ">
-        <w:r>
-          <w:rPr>
-            <w:noProof/>
-          </w:rPr>
-          <w:t>9</w:t>
-        </w:r>
-      </w:fldSimple>
+      <w:r>
+        <w:fldChar w:fldCharType="begin"/>
+      </w:r>
+      <w:r>
+        <w:instrText xml:space="preserve"> SEQ Figure \* ARABIC </w:instrText>
+      </w:r>
+      <w:r>
+        <w:fldChar w:fldCharType="separate"/>
+      </w:r>
+      <w:r>
+        <w:rPr>
+          <w:noProof/>
+        </w:rPr>
+        <w:t>9</w:t>
+      </w:r>
+      <w:r>
+        <w:rPr>
+          <w:noProof/>
+        </w:rPr>
+        <w:fldChar w:fldCharType="end"/>
+      </w:r>
       <w:r>
         <w:t xml:space="preserve"> Maquette de la fenêtre du Burndown Chart</w:t>
       </w:r>
@@ -9392,14 +9512,27 @@
       <w:r>
         <w:t xml:space="preserve">Figure </w:t>
       </w:r>
-      <w:fldSimple w:instr=" SEQ Figure \* ARABIC ">
-        <w:r>
-          <w:rPr>
-            <w:noProof/>
-          </w:rPr>
-          <w:t>10</w:t>
-        </w:r>
-      </w:fldSimple>
+      <w:r>
+        <w:fldChar w:fldCharType="begin"/>
+      </w:r>
+      <w:r>
+        <w:instrText xml:space="preserve"> SEQ Figure \* ARABIC </w:instrText>
+      </w:r>
+      <w:r>
+        <w:fldChar w:fldCharType="separate"/>
+      </w:r>
+      <w:r>
+        <w:rPr>
+          <w:noProof/>
+        </w:rPr>
+        <w:t>10</w:t>
+      </w:r>
+      <w:r>
+        <w:rPr>
+          <w:noProof/>
+        </w:rPr>
+        <w:fldChar w:fldCharType="end"/>
+      </w:r>
       <w:r>
         <w:t xml:space="preserve"> Maquette de la fenêtre des utilisateurs</w:t>
       </w:r>
@@ -9504,14 +9637,27 @@
       <w:r>
         <w:t xml:space="preserve">Figure </w:t>
       </w:r>
-      <w:fldSimple w:instr=" SEQ Figure \* ARABIC ">
-        <w:r>
-          <w:rPr>
-            <w:noProof/>
-          </w:rPr>
-          <w:t>11</w:t>
-        </w:r>
-      </w:fldSimple>
+      <w:r>
+        <w:fldChar w:fldCharType="begin"/>
+      </w:r>
+      <w:r>
+        <w:instrText xml:space="preserve"> SEQ Figure \* ARABIC </w:instrText>
+      </w:r>
+      <w:r>
+        <w:fldChar w:fldCharType="separate"/>
+      </w:r>
+      <w:r>
+        <w:rPr>
+          <w:noProof/>
+        </w:rPr>
+        <w:t>11</w:t>
+      </w:r>
+      <w:r>
+        <w:rPr>
+          <w:noProof/>
+        </w:rPr>
+        <w:fldChar w:fldCharType="end"/>
+      </w:r>
       <w:r>
         <w:t xml:space="preserve"> Maquette de la fenêtre des états</w:t>
       </w:r>
@@ -9621,14 +9767,27 @@
       <w:r>
         <w:t xml:space="preserve">Figure </w:t>
       </w:r>
-      <w:fldSimple w:instr=" SEQ Figure \* ARABIC ">
-        <w:r>
-          <w:rPr>
-            <w:noProof/>
-          </w:rPr>
-          <w:t>12</w:t>
-        </w:r>
-      </w:fldSimple>
+      <w:r>
+        <w:fldChar w:fldCharType="begin"/>
+      </w:r>
+      <w:r>
+        <w:instrText xml:space="preserve"> SEQ Figure \* ARABIC </w:instrText>
+      </w:r>
+      <w:r>
+        <w:fldChar w:fldCharType="separate"/>
+      </w:r>
+      <w:r>
+        <w:rPr>
+          <w:noProof/>
+        </w:rPr>
+        <w:t>12</w:t>
+      </w:r>
+      <w:r>
+        <w:rPr>
+          <w:noProof/>
+        </w:rPr>
+        <w:fldChar w:fldCharType="end"/>
+      </w:r>
       <w:r>
         <w:t xml:space="preserve"> Maquette de la fenêtre des activités</w:t>
       </w:r>
@@ -9729,14 +9888,27 @@
       <w:r>
         <w:t xml:space="preserve">Figure </w:t>
       </w:r>
-      <w:fldSimple w:instr=" SEQ Figure \* ARABIC ">
-        <w:r>
-          <w:rPr>
-            <w:noProof/>
-          </w:rPr>
-          <w:t>13</w:t>
-        </w:r>
-      </w:fldSimple>
+      <w:r>
+        <w:fldChar w:fldCharType="begin"/>
+      </w:r>
+      <w:r>
+        <w:instrText xml:space="preserve"> SEQ Figure \* ARABIC </w:instrText>
+      </w:r>
+      <w:r>
+        <w:fldChar w:fldCharType="separate"/>
+      </w:r>
+      <w:r>
+        <w:rPr>
+          <w:noProof/>
+        </w:rPr>
+        <w:t>13</w:t>
+      </w:r>
+      <w:r>
+        <w:rPr>
+          <w:noProof/>
+        </w:rPr>
+        <w:fldChar w:fldCharType="end"/>
+      </w:r>
       <w:r>
         <w:t xml:space="preserve"> Maquette de la fenêtre des listes</w:t>
       </w:r>
@@ -9832,14 +10004,27 @@
       <w:r>
         <w:t xml:space="preserve">Figure </w:t>
       </w:r>
-      <w:fldSimple w:instr=" SEQ Figure \* ARABIC ">
-        <w:r>
-          <w:rPr>
-            <w:noProof/>
-          </w:rPr>
-          <w:t>14</w:t>
-        </w:r>
-      </w:fldSimple>
+      <w:r>
+        <w:fldChar w:fldCharType="begin"/>
+      </w:r>
+      <w:r>
+        <w:instrText xml:space="preserve"> SEQ Figure \* ARABIC </w:instrText>
+      </w:r>
+      <w:r>
+        <w:fldChar w:fldCharType="separate"/>
+      </w:r>
+      <w:r>
+        <w:rPr>
+          <w:noProof/>
+        </w:rPr>
+        <w:t>14</w:t>
+      </w:r>
+      <w:r>
+        <w:rPr>
+          <w:noProof/>
+        </w:rPr>
+        <w:fldChar w:fldCharType="end"/>
+      </w:r>
       <w:r>
         <w:t xml:space="preserve"> Maquette de la fenêtre des commentaires</w:t>
       </w:r>
@@ -9929,14 +10114,27 @@
       <w:r>
         <w:t xml:space="preserve">Figure </w:t>
       </w:r>
-      <w:fldSimple w:instr=" SEQ Figure \* ARABIC ">
-        <w:r>
-          <w:rPr>
-            <w:noProof/>
-          </w:rPr>
-          <w:t>15</w:t>
-        </w:r>
-      </w:fldSimple>
+      <w:r>
+        <w:fldChar w:fldCharType="begin"/>
+      </w:r>
+      <w:r>
+        <w:instrText xml:space="preserve"> SEQ Figure \* ARABIC </w:instrText>
+      </w:r>
+      <w:r>
+        <w:fldChar w:fldCharType="separate"/>
+      </w:r>
+      <w:r>
+        <w:rPr>
+          <w:noProof/>
+        </w:rPr>
+        <w:t>15</w:t>
+      </w:r>
+      <w:r>
+        <w:rPr>
+          <w:noProof/>
+        </w:rPr>
+        <w:fldChar w:fldCharType="end"/>
+      </w:r>
       <w:r>
         <w:t xml:space="preserve"> Maquette de la fenêtre de fichiers</w:t>
       </w:r>
@@ -10026,14 +10224,27 @@
       <w:r>
         <w:t xml:space="preserve">Figure </w:t>
       </w:r>
-      <w:fldSimple w:instr=" SEQ Figure \* ARABIC ">
-        <w:r>
-          <w:rPr>
-            <w:noProof/>
-          </w:rPr>
-          <w:t>16</w:t>
-        </w:r>
-      </w:fldSimple>
+      <w:r>
+        <w:fldChar w:fldCharType="begin"/>
+      </w:r>
+      <w:r>
+        <w:instrText xml:space="preserve"> SEQ Figure \* ARABIC </w:instrText>
+      </w:r>
+      <w:r>
+        <w:fldChar w:fldCharType="separate"/>
+      </w:r>
+      <w:r>
+        <w:rPr>
+          <w:noProof/>
+        </w:rPr>
+        <w:t>16</w:t>
+      </w:r>
+      <w:r>
+        <w:rPr>
+          <w:noProof/>
+        </w:rPr>
+        <w:fldChar w:fldCharType="end"/>
+      </w:r>
       <w:r>
         <w:t xml:space="preserve"> Maquette du popup de création de projet</w:t>
       </w:r>
@@ -10123,14 +10334,27 @@
       <w:r>
         <w:t xml:space="preserve">Figure </w:t>
       </w:r>
-      <w:fldSimple w:instr=" SEQ Figure \* ARABIC ">
-        <w:r>
-          <w:rPr>
-            <w:noProof/>
-          </w:rPr>
-          <w:t>17</w:t>
-        </w:r>
-      </w:fldSimple>
+      <w:r>
+        <w:fldChar w:fldCharType="begin"/>
+      </w:r>
+      <w:r>
+        <w:instrText xml:space="preserve"> SEQ Figure \* ARABIC </w:instrText>
+      </w:r>
+      <w:r>
+        <w:fldChar w:fldCharType="separate"/>
+      </w:r>
+      <w:r>
+        <w:rPr>
+          <w:noProof/>
+        </w:rPr>
+        <w:t>17</w:t>
+      </w:r>
+      <w:r>
+        <w:rPr>
+          <w:noProof/>
+        </w:rPr>
+        <w:fldChar w:fldCharType="end"/>
+      </w:r>
       <w:r>
         <w:t xml:space="preserve"> Maquette du popup de création de UserStory</w:t>
       </w:r>
@@ -10229,14 +10453,27 @@
       <w:r>
         <w:t xml:space="preserve">Figure </w:t>
       </w:r>
-      <w:fldSimple w:instr=" SEQ Figure \* ARABIC ">
-        <w:r>
-          <w:rPr>
-            <w:noProof/>
-          </w:rPr>
-          <w:t>18</w:t>
-        </w:r>
-      </w:fldSimple>
+      <w:r>
+        <w:fldChar w:fldCharType="begin"/>
+      </w:r>
+      <w:r>
+        <w:instrText xml:space="preserve"> SEQ Figure \* ARABIC </w:instrText>
+      </w:r>
+      <w:r>
+        <w:fldChar w:fldCharType="separate"/>
+      </w:r>
+      <w:r>
+        <w:rPr>
+          <w:noProof/>
+        </w:rPr>
+        <w:t>18</w:t>
+      </w:r>
+      <w:r>
+        <w:rPr>
+          <w:noProof/>
+        </w:rPr>
+        <w:fldChar w:fldCharType="end"/>
+      </w:r>
       <w:r>
         <w:t xml:space="preserve"> Maquette du popup de création de sprint</w:t>
       </w:r>
@@ -10326,14 +10563,27 @@
       <w:r>
         <w:t xml:space="preserve">Figure </w:t>
       </w:r>
-      <w:fldSimple w:instr=" SEQ Figure \* ARABIC ">
-        <w:r>
-          <w:rPr>
-            <w:noProof/>
-          </w:rPr>
-          <w:t>19</w:t>
-        </w:r>
-      </w:fldSimple>
+      <w:r>
+        <w:fldChar w:fldCharType="begin"/>
+      </w:r>
+      <w:r>
+        <w:instrText xml:space="preserve"> SEQ Figure \* ARABIC </w:instrText>
+      </w:r>
+      <w:r>
+        <w:fldChar w:fldCharType="separate"/>
+      </w:r>
+      <w:r>
+        <w:rPr>
+          <w:noProof/>
+        </w:rPr>
+        <w:t>19</w:t>
+      </w:r>
+      <w:r>
+        <w:rPr>
+          <w:noProof/>
+        </w:rPr>
+        <w:fldChar w:fldCharType="end"/>
+      </w:r>
       <w:r>
         <w:t xml:space="preserve"> Maquette de pop-up de création de commentaire</w:t>
       </w:r>
@@ -10431,14 +10681,27 @@
       <w:r>
         <w:t xml:space="preserve">Figure </w:t>
       </w:r>
-      <w:fldSimple w:instr=" SEQ Figure \* ARABIC ">
-        <w:r>
-          <w:rPr>
-            <w:noProof/>
-          </w:rPr>
-          <w:t>20</w:t>
-        </w:r>
-      </w:fldSimple>
+      <w:r>
+        <w:fldChar w:fldCharType="begin"/>
+      </w:r>
+      <w:r>
+        <w:instrText xml:space="preserve"> SEQ Figure \* ARABIC </w:instrText>
+      </w:r>
+      <w:r>
+        <w:fldChar w:fldCharType="separate"/>
+      </w:r>
+      <w:r>
+        <w:rPr>
+          <w:noProof/>
+        </w:rPr>
+        <w:t>20</w:t>
+      </w:r>
+      <w:r>
+        <w:rPr>
+          <w:noProof/>
+        </w:rPr>
+        <w:fldChar w:fldCharType="end"/>
+      </w:r>
       <w:r>
         <w:t xml:space="preserve"> Maquette de pop-up de création d'utilisateur</w:t>
       </w:r>
@@ -10537,14 +10800,27 @@
       <w:r>
         <w:t xml:space="preserve">Figure </w:t>
       </w:r>
-      <w:fldSimple w:instr=" SEQ Figure \* ARABIC ">
-        <w:r>
-          <w:rPr>
-            <w:noProof/>
-          </w:rPr>
-          <w:t>21</w:t>
-        </w:r>
-      </w:fldSimple>
+      <w:r>
+        <w:fldChar w:fldCharType="begin"/>
+      </w:r>
+      <w:r>
+        <w:instrText xml:space="preserve"> SEQ Figure \* ARABIC </w:instrText>
+      </w:r>
+      <w:r>
+        <w:fldChar w:fldCharType="separate"/>
+      </w:r>
+      <w:r>
+        <w:rPr>
+          <w:noProof/>
+        </w:rPr>
+        <w:t>21</w:t>
+      </w:r>
+      <w:r>
+        <w:rPr>
+          <w:noProof/>
+        </w:rPr>
+        <w:fldChar w:fldCharType="end"/>
+      </w:r>
       <w:r>
         <w:t xml:space="preserve"> Maquette de pop-up de création d'état</w:t>
       </w:r>
@@ -10639,14 +10915,27 @@
       <w:r>
         <w:t xml:space="preserve">Figure </w:t>
       </w:r>
-      <w:fldSimple w:instr=" SEQ Figure \* ARABIC ">
-        <w:r>
-          <w:rPr>
-            <w:noProof/>
-          </w:rPr>
-          <w:t>22</w:t>
-        </w:r>
-      </w:fldSimple>
+      <w:r>
+        <w:fldChar w:fldCharType="begin"/>
+      </w:r>
+      <w:r>
+        <w:instrText xml:space="preserve"> SEQ Figure \* ARABIC </w:instrText>
+      </w:r>
+      <w:r>
+        <w:fldChar w:fldCharType="separate"/>
+      </w:r>
+      <w:r>
+        <w:rPr>
+          <w:noProof/>
+        </w:rPr>
+        <w:t>22</w:t>
+      </w:r>
+      <w:r>
+        <w:rPr>
+          <w:noProof/>
+        </w:rPr>
+        <w:fldChar w:fldCharType="end"/>
+      </w:r>
       <w:r>
         <w:t xml:space="preserve"> Maquette de pop-up de création checklist</w:t>
       </w:r>
@@ -10739,14 +11028,27 @@
       <w:r>
         <w:t xml:space="preserve">Figure </w:t>
       </w:r>
-      <w:fldSimple w:instr=" SEQ Figure \* ARABIC ">
-        <w:r>
-          <w:rPr>
-            <w:noProof/>
-          </w:rPr>
-          <w:t>23</w:t>
-        </w:r>
-      </w:fldSimple>
+      <w:r>
+        <w:fldChar w:fldCharType="begin"/>
+      </w:r>
+      <w:r>
+        <w:instrText xml:space="preserve"> SEQ Figure \* ARABIC </w:instrText>
+      </w:r>
+      <w:r>
+        <w:fldChar w:fldCharType="separate"/>
+      </w:r>
+      <w:r>
+        <w:rPr>
+          <w:noProof/>
+        </w:rPr>
+        <w:t>23</w:t>
+      </w:r>
+      <w:r>
+        <w:rPr>
+          <w:noProof/>
+        </w:rPr>
+        <w:fldChar w:fldCharType="end"/>
+      </w:r>
       <w:r>
         <w:t xml:space="preserve"> Maquette de pop-up de</w:t>
       </w:r>
@@ -11000,14 +11302,27 @@
       <w:r>
         <w:t xml:space="preserve">Figure </w:t>
       </w:r>
-      <w:fldSimple w:instr=" SEQ Figure \* ARABIC ">
-        <w:r>
-          <w:rPr>
-            <w:noProof/>
-          </w:rPr>
-          <w:t>24</w:t>
-        </w:r>
-      </w:fldSimple>
+      <w:r>
+        <w:fldChar w:fldCharType="begin"/>
+      </w:r>
+      <w:r>
+        <w:instrText xml:space="preserve"> SEQ Figure \* ARABIC </w:instrText>
+      </w:r>
+      <w:r>
+        <w:fldChar w:fldCharType="separate"/>
+      </w:r>
+      <w:r>
+        <w:rPr>
+          <w:noProof/>
+        </w:rPr>
+        <w:t>24</w:t>
+      </w:r>
+      <w:r>
+        <w:rPr>
+          <w:noProof/>
+        </w:rPr>
+        <w:fldChar w:fldCharType="end"/>
+      </w:r>
       <w:r>
         <w:t xml:space="preserve"> Maquette écran du mindmap</w:t>
       </w:r>
@@ -11174,14 +11489,7 @@
           <w:b/>
           <w:bCs/>
         </w:rPr>
-        <w:t>Afficher le clavier tactile lorsque vous n'êtes pas en mode tablette et qu'aucun clavier n'est connecté</w:t>
-      </w:r>
-      <w:r>
-        <w:rPr>
-          <w:b/>
-          <w:bCs/>
-        </w:rPr>
-        <w:t> »</w:t>
+        <w:t>Afficher le clavier tactile lorsque vous n'êtes pas en mode tablette et qu'aucun clavier n'est connecté »</w:t>
       </w:r>
     </w:p>
     <w:p>
@@ -11293,14 +11601,27 @@
       <w:r>
         <w:t xml:space="preserve">Figure </w:t>
       </w:r>
-      <w:fldSimple w:instr=" SEQ Figure \* ARABIC ">
-        <w:r>
-          <w:rPr>
-            <w:noProof/>
-          </w:rPr>
-          <w:t>25</w:t>
-        </w:r>
-      </w:fldSimple>
+      <w:r>
+        <w:fldChar w:fldCharType="begin"/>
+      </w:r>
+      <w:r>
+        <w:instrText xml:space="preserve"> SEQ Figure \* ARABIC </w:instrText>
+      </w:r>
+      <w:r>
+        <w:fldChar w:fldCharType="separate"/>
+      </w:r>
+      <w:r>
+        <w:rPr>
+          <w:noProof/>
+        </w:rPr>
+        <w:t>25</w:t>
+      </w:r>
+      <w:r>
+        <w:rPr>
+          <w:noProof/>
+        </w:rPr>
+        <w:fldChar w:fldCharType="end"/>
+      </w:r>
       <w:r>
         <w:t xml:space="preserve"> Modèle Conceptuel de Données</w:t>
       </w:r>
@@ -11962,6 +12283,8 @@
       </w:pPr>
       <w:bookmarkStart w:id="225" w:name="_Toc37146160"/>
       <w:bookmarkStart w:id="226" w:name="_Toc41661895"/>
+      <w:bookmarkStart w:id="227" w:name="_Ref42114371"/>
+      <w:bookmarkStart w:id="228" w:name="_Ref42114382"/>
       <w:r>
         <w:t>Modèle de classe</w:t>
       </w:r>
@@ -11970,6 +12293,8 @@
         <w:t>s</w:t>
       </w:r>
       <w:bookmarkEnd w:id="226"/>
+      <w:bookmarkEnd w:id="227"/>
+      <w:bookmarkEnd w:id="228"/>
     </w:p>
     <w:p>
       <w:r>
@@ -12136,33 +12461,46 @@
       <w:pPr>
         <w:pStyle w:val="Lgende"/>
       </w:pPr>
-      <w:bookmarkStart w:id="227" w:name="_Ref39760571"/>
-      <w:bookmarkStart w:id="228" w:name="_Ref39760555"/>
-      <w:bookmarkStart w:id="229" w:name="_Toc40975394"/>
-      <w:bookmarkStart w:id="230" w:name="_Toc41661865"/>
+      <w:bookmarkStart w:id="229" w:name="_Ref39760571"/>
+      <w:bookmarkStart w:id="230" w:name="_Ref39760555"/>
+      <w:bookmarkStart w:id="231" w:name="_Toc40975394"/>
+      <w:bookmarkStart w:id="232" w:name="_Toc41661865"/>
       <w:r>
         <w:t xml:space="preserve">Figure </w:t>
       </w:r>
-      <w:fldSimple w:instr=" SEQ Figure \* ARABIC ">
-        <w:r>
-          <w:rPr>
-            <w:noProof/>
-          </w:rPr>
-          <w:t>26</w:t>
-        </w:r>
-      </w:fldSimple>
-      <w:bookmarkEnd w:id="227"/>
+      <w:r>
+        <w:fldChar w:fldCharType="begin"/>
+      </w:r>
+      <w:r>
+        <w:instrText xml:space="preserve"> SEQ Figure \* ARABIC </w:instrText>
+      </w:r>
+      <w:r>
+        <w:fldChar w:fldCharType="separate"/>
+      </w:r>
+      <w:r>
+        <w:rPr>
+          <w:noProof/>
+        </w:rPr>
+        <w:t>26</w:t>
+      </w:r>
+      <w:r>
+        <w:rPr>
+          <w:noProof/>
+        </w:rPr>
+        <w:fldChar w:fldCharType="end"/>
+      </w:r>
+      <w:bookmarkEnd w:id="229"/>
       <w:r>
         <w:t xml:space="preserve"> </w:t>
       </w:r>
-      <w:bookmarkStart w:id="231" w:name="_Ref39760550"/>
+      <w:bookmarkStart w:id="233" w:name="_Ref39760550"/>
       <w:r>
         <w:t>Diagramme des classes de données</w:t>
       </w:r>
-      <w:bookmarkEnd w:id="228"/>
-      <w:bookmarkEnd w:id="229"/>
+      <w:bookmarkEnd w:id="230"/>
       <w:bookmarkEnd w:id="231"/>
-      <w:bookmarkEnd w:id="230"/>
+      <w:bookmarkEnd w:id="233"/>
+      <w:bookmarkEnd w:id="232"/>
     </w:p>
     <w:p>
       <w:pPr>
@@ -12228,26 +12566,39 @@
       <w:pPr>
         <w:pStyle w:val="Lgende"/>
       </w:pPr>
-      <w:bookmarkStart w:id="232" w:name="_Ref39761164"/>
-      <w:bookmarkStart w:id="233" w:name="_Toc40975395"/>
-      <w:bookmarkStart w:id="234" w:name="_Toc41661866"/>
+      <w:bookmarkStart w:id="234" w:name="_Ref39761164"/>
+      <w:bookmarkStart w:id="235" w:name="_Toc40975395"/>
+      <w:bookmarkStart w:id="236" w:name="_Toc41661866"/>
       <w:r>
         <w:t xml:space="preserve">Figure </w:t>
       </w:r>
-      <w:fldSimple w:instr=" SEQ Figure \* ARABIC ">
-        <w:r>
-          <w:rPr>
-            <w:noProof/>
-          </w:rPr>
-          <w:t>27</w:t>
-        </w:r>
-      </w:fldSimple>
-      <w:bookmarkEnd w:id="232"/>
+      <w:r>
+        <w:fldChar w:fldCharType="begin"/>
+      </w:r>
+      <w:r>
+        <w:instrText xml:space="preserve"> SEQ Figure \* ARABIC </w:instrText>
+      </w:r>
+      <w:r>
+        <w:fldChar w:fldCharType="separate"/>
+      </w:r>
+      <w:r>
+        <w:rPr>
+          <w:noProof/>
+        </w:rPr>
+        <w:t>27</w:t>
+      </w:r>
+      <w:r>
+        <w:rPr>
+          <w:noProof/>
+        </w:rPr>
+        <w:fldChar w:fldCharType="end"/>
+      </w:r>
+      <w:bookmarkEnd w:id="234"/>
       <w:r>
         <w:t xml:space="preserve"> Diagramme des classes de contrôle</w:t>
       </w:r>
-      <w:bookmarkEnd w:id="233"/>
-      <w:bookmarkEnd w:id="234"/>
+      <w:bookmarkEnd w:id="235"/>
+      <w:bookmarkEnd w:id="236"/>
     </w:p>
     <w:p>
       <w:pPr>
@@ -12313,40 +12664,174 @@
       <w:pPr>
         <w:pStyle w:val="Lgende"/>
       </w:pPr>
-      <w:bookmarkStart w:id="235" w:name="_Ref39761348"/>
-      <w:bookmarkStart w:id="236" w:name="_Toc40975396"/>
-      <w:bookmarkStart w:id="237" w:name="_Toc41661867"/>
+      <w:bookmarkStart w:id="237" w:name="_Ref39761348"/>
+      <w:bookmarkStart w:id="238" w:name="_Toc40975396"/>
+      <w:bookmarkStart w:id="239" w:name="_Toc41661867"/>
       <w:r>
         <w:t xml:space="preserve">Figure </w:t>
       </w:r>
-      <w:fldSimple w:instr=" SEQ Figure \* ARABIC ">
-        <w:r>
-          <w:rPr>
-            <w:noProof/>
-          </w:rPr>
-          <w:t>28</w:t>
-        </w:r>
-      </w:fldSimple>
-      <w:bookmarkEnd w:id="235"/>
+      <w:r>
+        <w:fldChar w:fldCharType="begin"/>
+      </w:r>
+      <w:r>
+        <w:instrText xml:space="preserve"> SEQ Figure \* ARABIC </w:instrText>
+      </w:r>
+      <w:r>
+        <w:fldChar w:fldCharType="separate"/>
+      </w:r>
+      <w:r>
+        <w:rPr>
+          <w:noProof/>
+        </w:rPr>
+        <w:t>28</w:t>
+      </w:r>
+      <w:r>
+        <w:rPr>
+          <w:noProof/>
+        </w:rPr>
+        <w:fldChar w:fldCharType="end"/>
+      </w:r>
+      <w:bookmarkEnd w:id="237"/>
       <w:r>
         <w:t xml:space="preserve"> Diagramme des classes de vues</w:t>
       </w:r>
-      <w:bookmarkEnd w:id="236"/>
-      <w:bookmarkEnd w:id="237"/>
+      <w:bookmarkEnd w:id="238"/>
+      <w:bookmarkEnd w:id="239"/>
     </w:p>
     <w:p>
       <w:pPr>
         <w:pStyle w:val="Titre2"/>
       </w:pPr>
-      <w:bookmarkStart w:id="238" w:name="_Toc41661896"/>
       <w:r>
         <w:lastRenderedPageBreak/>
+        <w:t>Apports personnels</w:t>
+      </w:r>
+    </w:p>
+    <w:p>
+      <w:r>
+        <w:t>Un projet complet</w:t>
+      </w:r>
+      <w:r>
+        <w:t xml:space="preserve"> de ce niveau ne peut pas être effectué dans son entièreté par une seule personne dans le temps qu’il m’a été donné. C’est pourquoi j’ai utilisé des outils préfabriqués afin de réaliser certaines tâches </w:t>
+      </w:r>
+      <w:r>
+        <w:t>t</w:t>
+      </w:r>
+      <w:r>
+        <w:t>el que draw.io pour réalis</w:t>
+      </w:r>
+      <w:r>
+        <w:t>er certains</w:t>
+      </w:r>
+      <w:r>
+        <w:t xml:space="preserve"> diagrammes et Balsamiq pour réalis</w:t>
+      </w:r>
+      <w:r>
+        <w:t>er</w:t>
+      </w:r>
+      <w:r>
+        <w:t xml:space="preserve"> les maquettes d’écrans.</w:t>
+      </w:r>
+      <w:r>
+        <w:t xml:space="preserve"> </w:t>
+      </w:r>
+      <w:r>
+        <w:t>J’ai également utilisé les outils fournis avec Visual Studio pour les diagrammes de classes</w:t>
+      </w:r>
+      <w:r>
+        <w:t>.</w:t>
+      </w:r>
+    </w:p>
+    <w:p>
+      <w:r>
+        <w:t xml:space="preserve">Pour ce qui est du code, </w:t>
+      </w:r>
+      <w:r>
+        <w:t xml:space="preserve">je me suis basé sur WPF </w:t>
+      </w:r>
+      <w:r>
+        <w:t>et sa gestion des évènements afin d’utiliser mes propres méthodes</w:t>
+      </w:r>
+      <w:r>
+        <w:t xml:space="preserve"> </w:t>
+      </w:r>
+      <w:r>
+        <w:t>pour les évènements.</w:t>
+      </w:r>
+    </w:p>
+    <w:p>
+      <w:r>
+        <w:t xml:space="preserve">J’ai donc </w:t>
+      </w:r>
+      <w:r>
+        <w:t>réalisé</w:t>
+      </w:r>
+      <w:r>
+        <w:t xml:space="preserve"> dans ce projet tout ce qui se situe dans les classes présenté</w:t>
+      </w:r>
+      <w:r>
+        <w:t xml:space="preserve">es dans le chapitre </w:t>
+      </w:r>
+      <w:r>
+        <w:fldChar w:fldCharType="begin"/>
+      </w:r>
+      <w:r>
+        <w:instrText xml:space="preserve"> REF _Ref42114382 \w \h </w:instrText>
+      </w:r>
+      <w:r>
+        <w:fldChar w:fldCharType="separate"/>
+      </w:r>
+      <w:r>
+        <w:t>6.2</w:t>
+      </w:r>
+      <w:r>
+        <w:fldChar w:fldCharType="end"/>
+      </w:r>
+      <w:r>
+        <w:t xml:space="preserve"> </w:t>
+      </w:r>
+      <w:r>
+        <w:fldChar w:fldCharType="begin"/>
+      </w:r>
+      <w:r>
+        <w:instrText xml:space="preserve"> REF _Ref42114371 \h </w:instrText>
+      </w:r>
+      <w:r>
+        <w:fldChar w:fldCharType="separate"/>
+      </w:r>
+      <w:r>
+        <w:t>Modèle de classes</w:t>
+      </w:r>
+      <w:r>
+        <w:fldChar w:fldCharType="end"/>
+      </w:r>
+      <w:r>
+        <w:t>.</w:t>
+      </w:r>
+    </w:p>
+    <w:p>
+      <w:r>
+        <w:t xml:space="preserve">Pour ce qui est de la base de données, </w:t>
+      </w:r>
+      <w:r>
+        <w:t xml:space="preserve">je l’ai réalisé de la conception à l’implémentation </w:t>
+      </w:r>
+      <w:r>
+        <w:t>dans le programme en passant par la création dans Access.</w:t>
+      </w:r>
+    </w:p>
+    <w:p>
+      <w:pPr>
+        <w:pStyle w:val="Titre2"/>
+      </w:pPr>
+      <w:bookmarkStart w:id="240" w:name="_Toc41661896"/>
+      <w:r>
         <w:t>Communications</w:t>
       </w:r>
       <w:r>
         <w:t xml:space="preserve"> avec la base de données</w:t>
       </w:r>
-      <w:bookmarkEnd w:id="238"/>
+      <w:bookmarkEnd w:id="240"/>
     </w:p>
     <w:p>
       <w:pPr>
@@ -12403,22 +12888,35 @@
       <w:pPr>
         <w:pStyle w:val="Lgende"/>
       </w:pPr>
-      <w:bookmarkStart w:id="239" w:name="_Toc41661868"/>
+      <w:bookmarkStart w:id="241" w:name="_Toc41661868"/>
       <w:r>
         <w:t xml:space="preserve">Figure </w:t>
       </w:r>
-      <w:fldSimple w:instr=" SEQ Figure \* ARABIC ">
-        <w:r>
-          <w:rPr>
-            <w:noProof/>
-          </w:rPr>
-          <w:t>29</w:t>
-        </w:r>
-      </w:fldSimple>
+      <w:r>
+        <w:fldChar w:fldCharType="begin"/>
+      </w:r>
+      <w:r>
+        <w:instrText xml:space="preserve"> SEQ Figure \* ARABIC </w:instrText>
+      </w:r>
+      <w:r>
+        <w:fldChar w:fldCharType="separate"/>
+      </w:r>
+      <w:r>
+        <w:rPr>
+          <w:noProof/>
+        </w:rPr>
+        <w:t>29</w:t>
+      </w:r>
+      <w:r>
+        <w:rPr>
+          <w:noProof/>
+        </w:rPr>
+        <w:fldChar w:fldCharType="end"/>
+      </w:r>
       <w:r>
         <w:t xml:space="preserve"> Diagramme de séquence de communication à la base de données</w:t>
       </w:r>
-      <w:bookmarkEnd w:id="239"/>
+      <w:bookmarkEnd w:id="241"/>
     </w:p>
     <w:p>
       <w:r>
@@ -12458,15 +12956,15 @@
       <w:pPr>
         <w:pStyle w:val="Titre2"/>
       </w:pPr>
-      <w:bookmarkStart w:id="240" w:name="_Toc41661897"/>
+      <w:bookmarkStart w:id="242" w:name="_Toc41661897"/>
       <w:r>
         <w:lastRenderedPageBreak/>
         <w:t>Liaison Access</w:t>
       </w:r>
-      <w:bookmarkEnd w:id="240"/>
-    </w:p>
-    <w:bookmarkStart w:id="241" w:name="_MON_1651991391"/>
-    <w:bookmarkEnd w:id="241"/>
+      <w:bookmarkEnd w:id="242"/>
+    </w:p>
+    <w:bookmarkStart w:id="243" w:name="_MON_1651991391"/>
+    <w:bookmarkEnd w:id="243"/>
     <w:p>
       <w:pPr>
         <w:keepNext/>
@@ -12502,7 +13000,7 @@
             <w10:borderbottom type="single" width="4"/>
             <w10:borderright type="single" width="4"/>
           </v:shape>
-          <o:OLEObject Type="Embed" ProgID="Word.Document.8" ShapeID="_x0000_i1025" DrawAspect="Content" ObjectID="_1652534022" r:id="rId45">
+          <o:OLEObject Type="Embed" ProgID="Word.Document.8" ShapeID="_x0000_i1025" DrawAspect="Content" ObjectID="_1652727398" r:id="rId45">
             <o:FieldCodes>\s</o:FieldCodes>
           </o:OLEObject>
         </w:object>
@@ -12512,22 +13010,35 @@
       <w:pPr>
         <w:pStyle w:val="Lgende"/>
       </w:pPr>
-      <w:bookmarkStart w:id="242" w:name="_Toc41661869"/>
+      <w:bookmarkStart w:id="244" w:name="_Toc41661869"/>
       <w:r>
         <w:t xml:space="preserve">Figure </w:t>
       </w:r>
-      <w:fldSimple w:instr=" SEQ Figure \* ARABIC ">
-        <w:r>
-          <w:rPr>
-            <w:noProof/>
-          </w:rPr>
-          <w:t>30</w:t>
-        </w:r>
-      </w:fldSimple>
+      <w:r>
+        <w:fldChar w:fldCharType="begin"/>
+      </w:r>
+      <w:r>
+        <w:instrText xml:space="preserve"> SEQ Figure \* ARABIC </w:instrText>
+      </w:r>
+      <w:r>
+        <w:fldChar w:fldCharType="separate"/>
+      </w:r>
+      <w:r>
+        <w:rPr>
+          <w:noProof/>
+        </w:rPr>
+        <w:t>30</w:t>
+      </w:r>
+      <w:r>
+        <w:rPr>
+          <w:noProof/>
+        </w:rPr>
+        <w:fldChar w:fldCharType="end"/>
+      </w:r>
       <w:r>
         <w:t xml:space="preserve"> Code d'utilisation de la liaison avec Access</w:t>
       </w:r>
-      <w:bookmarkEnd w:id="242"/>
+      <w:bookmarkEnd w:id="244"/>
     </w:p>
     <w:p>
       <w:r>
@@ -12614,23 +13125,35 @@
     </w:p>
     <w:p>
       <w:pPr>
+        <w:pStyle w:val="Titre2"/>
+      </w:pPr>
+      <w:r>
+        <w:t>Le glisser-déposer</w:t>
+      </w:r>
+      <w:r>
+        <w:t xml:space="preserve"> multipoint</w:t>
+      </w:r>
+    </w:p>
+    <w:p/>
+    <w:p>
+      <w:pPr>
         <w:pStyle w:val="Titre1"/>
       </w:pPr>
-      <w:bookmarkStart w:id="243" w:name="_Toc41661898"/>
+      <w:bookmarkStart w:id="245" w:name="_Toc41661898"/>
       <w:r>
         <w:t>Plan de tests</w:t>
       </w:r>
-      <w:bookmarkEnd w:id="243"/>
+      <w:bookmarkEnd w:id="245"/>
     </w:p>
     <w:p>
       <w:pPr>
         <w:pStyle w:val="Titre2"/>
       </w:pPr>
-      <w:bookmarkStart w:id="244" w:name="_Toc41661899"/>
+      <w:bookmarkStart w:id="246" w:name="_Toc41661899"/>
       <w:r>
         <w:t>Test d’interface</w:t>
       </w:r>
-      <w:bookmarkEnd w:id="244"/>
+      <w:bookmarkEnd w:id="246"/>
     </w:p>
     <w:tbl>
       <w:tblPr>
@@ -12847,7 +13370,6 @@
               <w:jc w:val="center"/>
             </w:pPr>
             <w:r>
-              <w:lastRenderedPageBreak/>
               <w:t>N°</w:t>
             </w:r>
           </w:p>
@@ -16112,11 +16634,11 @@
       <w:pPr>
         <w:pStyle w:val="Titre2"/>
       </w:pPr>
-      <w:bookmarkStart w:id="245" w:name="_Toc41661900"/>
+      <w:bookmarkStart w:id="247" w:name="_Toc41661900"/>
       <w:r>
         <w:t>Tests unitaires</w:t>
       </w:r>
-      <w:bookmarkEnd w:id="245"/>
+      <w:bookmarkEnd w:id="247"/>
     </w:p>
     <w:p>
       <w:r>
@@ -16201,26 +16723,39 @@
       <w:pPr>
         <w:pStyle w:val="Lgende"/>
       </w:pPr>
-      <w:bookmarkStart w:id="246" w:name="_Ref41659879"/>
-      <w:bookmarkStart w:id="247" w:name="_Toc40975398"/>
-      <w:bookmarkStart w:id="248" w:name="_Toc41661870"/>
+      <w:bookmarkStart w:id="248" w:name="_Ref41659879"/>
+      <w:bookmarkStart w:id="249" w:name="_Toc40975398"/>
+      <w:bookmarkStart w:id="250" w:name="_Toc41661870"/>
       <w:r>
         <w:t xml:space="preserve">Figure </w:t>
       </w:r>
-      <w:fldSimple w:instr=" SEQ Figure \* ARABIC ">
-        <w:r>
-          <w:rPr>
-            <w:noProof/>
-          </w:rPr>
-          <w:t>31</w:t>
-        </w:r>
-      </w:fldSimple>
-      <w:bookmarkEnd w:id="246"/>
+      <w:r>
+        <w:fldChar w:fldCharType="begin"/>
+      </w:r>
+      <w:r>
+        <w:instrText xml:space="preserve"> SEQ Figure \* ARABIC </w:instrText>
+      </w:r>
+      <w:r>
+        <w:fldChar w:fldCharType="separate"/>
+      </w:r>
+      <w:r>
+        <w:rPr>
+          <w:noProof/>
+        </w:rPr>
+        <w:t>31</w:t>
+      </w:r>
+      <w:r>
+        <w:rPr>
+          <w:noProof/>
+        </w:rPr>
+        <w:fldChar w:fldCharType="end"/>
+      </w:r>
+      <w:bookmarkEnd w:id="248"/>
       <w:r>
         <w:t xml:space="preserve"> Résultat des tests sur la classe Controller</w:t>
       </w:r>
-      <w:bookmarkEnd w:id="247"/>
-      <w:bookmarkEnd w:id="248"/>
+      <w:bookmarkEnd w:id="249"/>
+      <w:bookmarkEnd w:id="250"/>
     </w:p>
     <w:p>
       <w:r>
@@ -16347,42 +16882,20 @@
       <w:pPr>
         <w:pStyle w:val="Lgende"/>
       </w:pPr>
-      <w:bookmarkStart w:id="249" w:name="_Ref41602878"/>
-      <w:bookmarkStart w:id="250" w:name="_Toc40975399"/>
-      <w:bookmarkStart w:id="251" w:name="_Toc41661871"/>
+      <w:bookmarkStart w:id="251" w:name="_Ref41602878"/>
+      <w:bookmarkStart w:id="252" w:name="_Toc40975399"/>
+      <w:bookmarkStart w:id="253" w:name="_Toc41661871"/>
       <w:r>
         <w:t xml:space="preserve">Figure </w:t>
       </w:r>
-      <w:fldSimple w:instr=" SEQ Figure \* ARABIC ">
-        <w:r>
-          <w:rPr>
-            <w:noProof/>
-          </w:rPr>
-          <w:t>32</w:t>
-        </w:r>
-      </w:fldSimple>
-      <w:bookmarkEnd w:id="249"/>
-      <w:r>
-        <w:t xml:space="preserve"> Résultat des tests sur la classe DB</w:t>
-      </w:r>
-      <w:bookmarkEnd w:id="250"/>
-      <w:bookmarkEnd w:id="251"/>
-    </w:p>
-    <w:p>
-      <w:r>
-        <w:t xml:space="preserve">Comme vous pouvez le voir sur la </w:t>
-      </w:r>
       <w:r>
         <w:fldChar w:fldCharType="begin"/>
       </w:r>
       <w:r>
-        <w:instrText xml:space="preserve"> REF _Ref41602878 \h </w:instrText>
+        <w:instrText xml:space="preserve"> SEQ Figure \* ARABIC </w:instrText>
       </w:r>
       <w:r>
         <w:fldChar w:fldCharType="separate"/>
-      </w:r>
-      <w:r>
-        <w:t xml:space="preserve">Figure </w:t>
       </w:r>
       <w:r>
         <w:rPr>
@@ -16391,8 +16904,43 @@
         <w:t>32</w:t>
       </w:r>
       <w:r>
+        <w:rPr>
+          <w:noProof/>
+        </w:rPr>
         <w:fldChar w:fldCharType="end"/>
       </w:r>
+      <w:bookmarkEnd w:id="251"/>
+      <w:r>
+        <w:t xml:space="preserve"> Résultat des tests sur la classe DB</w:t>
+      </w:r>
+      <w:bookmarkEnd w:id="252"/>
+      <w:bookmarkEnd w:id="253"/>
+    </w:p>
+    <w:p>
+      <w:r>
+        <w:t xml:space="preserve">Comme vous pouvez le voir sur la </w:t>
+      </w:r>
+      <w:r>
+        <w:fldChar w:fldCharType="begin"/>
+      </w:r>
+      <w:r>
+        <w:instrText xml:space="preserve"> REF _Ref41602878 \h </w:instrText>
+      </w:r>
+      <w:r>
+        <w:fldChar w:fldCharType="separate"/>
+      </w:r>
+      <w:r>
+        <w:t xml:space="preserve">Figure </w:t>
+      </w:r>
+      <w:r>
+        <w:rPr>
+          <w:noProof/>
+        </w:rPr>
+        <w:t>32</w:t>
+      </w:r>
+      <w:r>
+        <w:fldChar w:fldCharType="end"/>
+      </w:r>
       <w:r>
         <w:t xml:space="preserve">, </w:t>
       </w:r>
@@ -16433,24 +16981,24 @@
       <w:pPr>
         <w:pStyle w:val="Titre1"/>
       </w:pPr>
-      <w:bookmarkStart w:id="252" w:name="_Toc41661901"/>
+      <w:bookmarkStart w:id="254" w:name="_Toc41661901"/>
       <w:r>
         <w:t>Conclusion</w:t>
       </w:r>
-      <w:bookmarkEnd w:id="252"/>
+      <w:bookmarkEnd w:id="254"/>
     </w:p>
     <w:p>
       <w:pPr>
         <w:pStyle w:val="Titre1"/>
       </w:pPr>
-      <w:bookmarkStart w:id="253" w:name="_Toc41661902"/>
+      <w:bookmarkStart w:id="255" w:name="_Toc41661902"/>
       <w:r>
         <w:t xml:space="preserve">Table </w:t>
       </w:r>
       <w:r>
         <w:t>des figures</w:t>
       </w:r>
-      <w:bookmarkEnd w:id="253"/>
+      <w:bookmarkEnd w:id="255"/>
     </w:p>
     <w:p>
       <w:pPr>
@@ -18898,7 +19446,7 @@
       <w:rPr>
         <w:noProof/>
       </w:rPr>
-      <w:t>01.06.2020</w:t>
+      <w:t>03.06.2020</w:t>
     </w:r>
     <w:r>
       <w:fldChar w:fldCharType="end"/>
@@ -22289,7 +22837,7 @@
 </file>
 
 <file path=customXml/itemProps2.xml><?xml version="1.0" encoding="utf-8"?>
-<ds:datastoreItem xmlns:ds="http://schemas.openxmlformats.org/officeDocument/2006/customXml" ds:itemID="{AC162B7A-DCEC-4526-A39A-3EB1AE638943}">
+<ds:datastoreItem xmlns:ds="http://schemas.openxmlformats.org/officeDocument/2006/customXml" ds:itemID="{4BA5EFE9-94DA-4F45-8B0B-B3DAEDEEFF72}">
   <ds:schemaRefs>
     <ds:schemaRef ds:uri="http://schemas.openxmlformats.org/officeDocument/2006/bibliography"/>
   </ds:schemaRefs>

</xml_diff>

<commit_message>
SourceCode in pdf + User Manual + Bug Fixes
</commit_message>
<xml_diff>
--- a/Documentation/Documentation.docx
+++ b/Documentation/Documentation.docx
@@ -164,40 +164,7 @@
                                       <w:sz w:val="28"/>
                                       <w:szCs w:val="28"/>
                                     </w:rPr>
-                                    <w:fldChar w:fldCharType="begin"/>
-                                  </w:r>
-                                  <w:r>
-                                    <w:rPr>
-                                      <w:color w:val="FFFFFF" w:themeColor="background1"/>
-                                      <w:sz w:val="28"/>
-                                      <w:szCs w:val="28"/>
-                                    </w:rPr>
-                                    <w:instrText xml:space="preserve"> TIME \@ "dd.MM.yyyy" </w:instrText>
-                                  </w:r>
-                                  <w:r>
-                                    <w:rPr>
-                                      <w:color w:val="FFFFFF" w:themeColor="background1"/>
-                                      <w:sz w:val="28"/>
-                                      <w:szCs w:val="28"/>
-                                    </w:rPr>
-                                    <w:fldChar w:fldCharType="separate"/>
-                                  </w:r>
-                                  <w:r>
-                                    <w:rPr>
-                                      <w:noProof/>
-                                      <w:color w:val="FFFFFF" w:themeColor="background1"/>
-                                      <w:sz w:val="28"/>
-                                      <w:szCs w:val="28"/>
-                                    </w:rPr>
-                                    <w:t>06.06.2020</w:t>
-                                  </w:r>
-                                  <w:r>
-                                    <w:rPr>
-                                      <w:color w:val="FFFFFF" w:themeColor="background1"/>
-                                      <w:sz w:val="28"/>
-                                      <w:szCs w:val="28"/>
-                                    </w:rPr>
-                                    <w:fldChar w:fldCharType="end"/>
+                                    <w:t>08/06/2020</w:t>
                                   </w:r>
                                 </w:p>
                               </w:txbxContent>
@@ -3488,40 +3455,7 @@
                                 <w:sz w:val="28"/>
                                 <w:szCs w:val="28"/>
                               </w:rPr>
-                              <w:fldChar w:fldCharType="begin"/>
-                            </w:r>
-                            <w:r>
-                              <w:rPr>
-                                <w:color w:val="FFFFFF" w:themeColor="background1"/>
-                                <w:sz w:val="28"/>
-                                <w:szCs w:val="28"/>
-                              </w:rPr>
-                              <w:instrText xml:space="preserve"> TIME \@ "dd.MM.yyyy" </w:instrText>
-                            </w:r>
-                            <w:r>
-                              <w:rPr>
-                                <w:color w:val="FFFFFF" w:themeColor="background1"/>
-                                <w:sz w:val="28"/>
-                                <w:szCs w:val="28"/>
-                              </w:rPr>
-                              <w:fldChar w:fldCharType="separate"/>
-                            </w:r>
-                            <w:r>
-                              <w:rPr>
-                                <w:noProof/>
-                                <w:color w:val="FFFFFF" w:themeColor="background1"/>
-                                <w:sz w:val="28"/>
-                                <w:szCs w:val="28"/>
-                              </w:rPr>
-                              <w:t>06.06.2020</w:t>
-                            </w:r>
-                            <w:r>
-                              <w:rPr>
-                                <w:color w:val="FFFFFF" w:themeColor="background1"/>
-                                <w:sz w:val="28"/>
-                                <w:szCs w:val="28"/>
-                              </w:rPr>
-                              <w:fldChar w:fldCharType="end"/>
+                              <w:t>08/06/2020</w:t>
                             </w:r>
                           </w:p>
                         </w:txbxContent>
@@ -4336,7 +4270,7 @@
           <w:r>
             <w:fldChar w:fldCharType="separate"/>
           </w:r>
-          <w:hyperlink w:anchor="_Toc42305073" w:history="1">
+          <w:hyperlink w:anchor="_Toc42490088" w:history="1">
             <w:r>
               <w:rPr>
                 <w:rStyle w:val="Lienhypertexte"/>
@@ -4378,7 +4312,7 @@
                 <w:noProof/>
                 <w:webHidden/>
               </w:rPr>
-              <w:instrText xml:space="preserve"> PAGEREF _Toc42305073 \h </w:instrText>
+              <w:instrText xml:space="preserve"> PAGEREF _Toc42490088 \h </w:instrText>
             </w:r>
             <w:r>
               <w:rPr>
@@ -4422,7 +4356,7 @@
               <w:lang w:eastAsia="fr-CH"/>
             </w:rPr>
           </w:pPr>
-          <w:hyperlink w:anchor="_Toc42305074" w:history="1">
+          <w:hyperlink w:anchor="_Toc42490089" w:history="1">
             <w:r>
               <w:rPr>
                 <w:rStyle w:val="Lienhypertexte"/>
@@ -4464,7 +4398,7 @@
                 <w:noProof/>
                 <w:webHidden/>
               </w:rPr>
-              <w:instrText xml:space="preserve"> PAGEREF _Toc42305074 \h </w:instrText>
+              <w:instrText xml:space="preserve"> PAGEREF _Toc42490089 \h </w:instrText>
             </w:r>
             <w:r>
               <w:rPr>
@@ -4508,7 +4442,7 @@
               <w:lang w:eastAsia="fr-CH"/>
             </w:rPr>
           </w:pPr>
-          <w:hyperlink w:anchor="_Toc42305075" w:history="1">
+          <w:hyperlink w:anchor="_Toc42490090" w:history="1">
             <w:r>
               <w:rPr>
                 <w:rStyle w:val="Lienhypertexte"/>
@@ -4550,7 +4484,7 @@
                 <w:noProof/>
                 <w:webHidden/>
               </w:rPr>
-              <w:instrText xml:space="preserve"> PAGEREF _Toc42305075 \h </w:instrText>
+              <w:instrText xml:space="preserve"> PAGEREF _Toc42490090 \h </w:instrText>
             </w:r>
             <w:r>
               <w:rPr>
@@ -4590,7 +4524,7 @@
               <w:lang w:eastAsia="fr-CH"/>
             </w:rPr>
           </w:pPr>
-          <w:hyperlink w:anchor="_Toc42305076" w:history="1">
+          <w:hyperlink w:anchor="_Toc42490091" w:history="1">
             <w:r>
               <w:rPr>
                 <w:rStyle w:val="Lienhypertexte"/>
@@ -4632,7 +4566,7 @@
                 <w:noProof/>
                 <w:webHidden/>
               </w:rPr>
-              <w:instrText xml:space="preserve"> PAGEREF _Toc42305076 \h </w:instrText>
+              <w:instrText xml:space="preserve"> PAGEREF _Toc42490091 \h </w:instrText>
             </w:r>
             <w:r>
               <w:rPr>
@@ -4672,7 +4606,7 @@
               <w:lang w:eastAsia="fr-CH"/>
             </w:rPr>
           </w:pPr>
-          <w:hyperlink w:anchor="_Toc42305077" w:history="1">
+          <w:hyperlink w:anchor="_Toc42490092" w:history="1">
             <w:r>
               <w:rPr>
                 <w:rStyle w:val="Lienhypertexte"/>
@@ -4714,7 +4648,7 @@
                 <w:noProof/>
                 <w:webHidden/>
               </w:rPr>
-              <w:instrText xml:space="preserve"> PAGEREF _Toc42305077 \h </w:instrText>
+              <w:instrText xml:space="preserve"> PAGEREF _Toc42490092 \h </w:instrText>
             </w:r>
             <w:r>
               <w:rPr>
@@ -4754,7 +4688,7 @@
               <w:lang w:eastAsia="fr-CH"/>
             </w:rPr>
           </w:pPr>
-          <w:hyperlink w:anchor="_Toc42305078" w:history="1">
+          <w:hyperlink w:anchor="_Toc42490093" w:history="1">
             <w:r>
               <w:rPr>
                 <w:rStyle w:val="Lienhypertexte"/>
@@ -4796,7 +4730,7 @@
                 <w:noProof/>
                 <w:webHidden/>
               </w:rPr>
-              <w:instrText xml:space="preserve"> PAGEREF _Toc42305078 \h </w:instrText>
+              <w:instrText xml:space="preserve"> PAGEREF _Toc42490093 \h </w:instrText>
             </w:r>
             <w:r>
               <w:rPr>
@@ -4840,7 +4774,7 @@
               <w:lang w:eastAsia="fr-CH"/>
             </w:rPr>
           </w:pPr>
-          <w:hyperlink w:anchor="_Toc42305079" w:history="1">
+          <w:hyperlink w:anchor="_Toc42490094" w:history="1">
             <w:r>
               <w:rPr>
                 <w:rStyle w:val="Lienhypertexte"/>
@@ -4882,7 +4816,7 @@
                 <w:noProof/>
                 <w:webHidden/>
               </w:rPr>
-              <w:instrText xml:space="preserve"> PAGEREF _Toc42305079 \h </w:instrText>
+              <w:instrText xml:space="preserve"> PAGEREF _Toc42490094 \h </w:instrText>
             </w:r>
             <w:r>
               <w:rPr>
@@ -4926,7 +4860,7 @@
               <w:lang w:eastAsia="fr-CH"/>
             </w:rPr>
           </w:pPr>
-          <w:hyperlink w:anchor="_Toc42305080" w:history="1">
+          <w:hyperlink w:anchor="_Toc42490095" w:history="1">
             <w:r>
               <w:rPr>
                 <w:rStyle w:val="Lienhypertexte"/>
@@ -4968,7 +4902,7 @@
                 <w:noProof/>
                 <w:webHidden/>
               </w:rPr>
-              <w:instrText xml:space="preserve"> PAGEREF _Toc42305080 \h </w:instrText>
+              <w:instrText xml:space="preserve"> PAGEREF _Toc42490095 \h </w:instrText>
             </w:r>
             <w:r>
               <w:rPr>
@@ -5012,7 +4946,7 @@
               <w:lang w:eastAsia="fr-CH"/>
             </w:rPr>
           </w:pPr>
-          <w:hyperlink w:anchor="_Toc42305081" w:history="1">
+          <w:hyperlink w:anchor="_Toc42490096" w:history="1">
             <w:r>
               <w:rPr>
                 <w:rStyle w:val="Lienhypertexte"/>
@@ -5054,7 +4988,7 @@
                 <w:noProof/>
                 <w:webHidden/>
               </w:rPr>
-              <w:instrText xml:space="preserve"> PAGEREF _Toc42305081 \h </w:instrText>
+              <w:instrText xml:space="preserve"> PAGEREF _Toc42490096 \h </w:instrText>
             </w:r>
             <w:r>
               <w:rPr>
@@ -5098,7 +5032,7 @@
               <w:lang w:eastAsia="fr-CH"/>
             </w:rPr>
           </w:pPr>
-          <w:hyperlink w:anchor="_Toc42305082" w:history="1">
+          <w:hyperlink w:anchor="_Toc42490097" w:history="1">
             <w:r>
               <w:rPr>
                 <w:rStyle w:val="Lienhypertexte"/>
@@ -5140,7 +5074,7 @@
                 <w:noProof/>
                 <w:webHidden/>
               </w:rPr>
-              <w:instrText xml:space="preserve"> PAGEREF _Toc42305082 \h </w:instrText>
+              <w:instrText xml:space="preserve"> PAGEREF _Toc42490097 \h </w:instrText>
             </w:r>
             <w:r>
               <w:rPr>
@@ -5184,7 +5118,7 @@
               <w:lang w:eastAsia="fr-CH"/>
             </w:rPr>
           </w:pPr>
-          <w:hyperlink w:anchor="_Toc42305083" w:history="1">
+          <w:hyperlink w:anchor="_Toc42490098" w:history="1">
             <w:r>
               <w:rPr>
                 <w:rStyle w:val="Lienhypertexte"/>
@@ -5226,7 +5160,7 @@
                 <w:noProof/>
                 <w:webHidden/>
               </w:rPr>
-              <w:instrText xml:space="preserve"> PAGEREF _Toc42305083 \h </w:instrText>
+              <w:instrText xml:space="preserve"> PAGEREF _Toc42490098 \h </w:instrText>
             </w:r>
             <w:r>
               <w:rPr>
@@ -5270,7 +5204,7 @@
               <w:lang w:eastAsia="fr-CH"/>
             </w:rPr>
           </w:pPr>
-          <w:hyperlink w:anchor="_Toc42305084" w:history="1">
+          <w:hyperlink w:anchor="_Toc42490099" w:history="1">
             <w:r>
               <w:rPr>
                 <w:rStyle w:val="Lienhypertexte"/>
@@ -5312,7 +5246,7 @@
                 <w:noProof/>
                 <w:webHidden/>
               </w:rPr>
-              <w:instrText xml:space="preserve"> PAGEREF _Toc42305084 \h </w:instrText>
+              <w:instrText xml:space="preserve"> PAGEREF _Toc42490099 \h </w:instrText>
             </w:r>
             <w:r>
               <w:rPr>
@@ -5352,7 +5286,7 @@
               <w:lang w:eastAsia="fr-CH"/>
             </w:rPr>
           </w:pPr>
-          <w:hyperlink w:anchor="_Toc42305085" w:history="1">
+          <w:hyperlink w:anchor="_Toc42490100" w:history="1">
             <w:r>
               <w:rPr>
                 <w:rStyle w:val="Lienhypertexte"/>
@@ -5394,7 +5328,7 @@
                 <w:noProof/>
                 <w:webHidden/>
               </w:rPr>
-              <w:instrText xml:space="preserve"> PAGEREF _Toc42305085 \h </w:instrText>
+              <w:instrText xml:space="preserve"> PAGEREF _Toc42490100 \h </w:instrText>
             </w:r>
             <w:r>
               <w:rPr>
@@ -5438,7 +5372,7 @@
               <w:lang w:eastAsia="fr-CH"/>
             </w:rPr>
           </w:pPr>
-          <w:hyperlink w:anchor="_Toc42305086" w:history="1">
+          <w:hyperlink w:anchor="_Toc42490101" w:history="1">
             <w:r>
               <w:rPr>
                 <w:rStyle w:val="Lienhypertexte"/>
@@ -5480,7 +5414,7 @@
                 <w:noProof/>
                 <w:webHidden/>
               </w:rPr>
-              <w:instrText xml:space="preserve"> PAGEREF _Toc42305086 \h </w:instrText>
+              <w:instrText xml:space="preserve"> PAGEREF _Toc42490101 \h </w:instrText>
             </w:r>
             <w:r>
               <w:rPr>
@@ -5524,7 +5458,7 @@
               <w:lang w:eastAsia="fr-CH"/>
             </w:rPr>
           </w:pPr>
-          <w:hyperlink w:anchor="_Toc42305087" w:history="1">
+          <w:hyperlink w:anchor="_Toc42490102" w:history="1">
             <w:r>
               <w:rPr>
                 <w:rStyle w:val="Lienhypertexte"/>
@@ -5566,7 +5500,7 @@
                 <w:noProof/>
                 <w:webHidden/>
               </w:rPr>
-              <w:instrText xml:space="preserve"> PAGEREF _Toc42305087 \h </w:instrText>
+              <w:instrText xml:space="preserve"> PAGEREF _Toc42490102 \h </w:instrText>
             </w:r>
             <w:r>
               <w:rPr>
@@ -5610,7 +5544,7 @@
               <w:lang w:eastAsia="fr-CH"/>
             </w:rPr>
           </w:pPr>
-          <w:hyperlink w:anchor="_Toc42305088" w:history="1">
+          <w:hyperlink w:anchor="_Toc42490103" w:history="1">
             <w:r>
               <w:rPr>
                 <w:rStyle w:val="Lienhypertexte"/>
@@ -5652,7 +5586,7 @@
                 <w:noProof/>
                 <w:webHidden/>
               </w:rPr>
-              <w:instrText xml:space="preserve"> PAGEREF _Toc42305088 \h </w:instrText>
+              <w:instrText xml:space="preserve"> PAGEREF _Toc42490103 \h </w:instrText>
             </w:r>
             <w:r>
               <w:rPr>
@@ -5696,7 +5630,7 @@
               <w:lang w:eastAsia="fr-CH"/>
             </w:rPr>
           </w:pPr>
-          <w:hyperlink w:anchor="_Toc42305089" w:history="1">
+          <w:hyperlink w:anchor="_Toc42490104" w:history="1">
             <w:r>
               <w:rPr>
                 <w:rStyle w:val="Lienhypertexte"/>
@@ -5738,7 +5672,7 @@
                 <w:noProof/>
                 <w:webHidden/>
               </w:rPr>
-              <w:instrText xml:space="preserve"> PAGEREF _Toc42305089 \h </w:instrText>
+              <w:instrText xml:space="preserve"> PAGEREF _Toc42490104 \h </w:instrText>
             </w:r>
             <w:r>
               <w:rPr>
@@ -5778,7 +5712,7 @@
               <w:lang w:eastAsia="fr-CH"/>
             </w:rPr>
           </w:pPr>
-          <w:hyperlink w:anchor="_Toc42305090" w:history="1">
+          <w:hyperlink w:anchor="_Toc42490105" w:history="1">
             <w:r>
               <w:rPr>
                 <w:rStyle w:val="Lienhypertexte"/>
@@ -5820,7 +5754,7 @@
                 <w:noProof/>
                 <w:webHidden/>
               </w:rPr>
-              <w:instrText xml:space="preserve"> PAGEREF _Toc42305090 \h </w:instrText>
+              <w:instrText xml:space="preserve"> PAGEREF _Toc42490105 \h </w:instrText>
             </w:r>
             <w:r>
               <w:rPr>
@@ -5864,7 +5798,7 @@
               <w:lang w:eastAsia="fr-CH"/>
             </w:rPr>
           </w:pPr>
-          <w:hyperlink w:anchor="_Toc42305091" w:history="1">
+          <w:hyperlink w:anchor="_Toc42490106" w:history="1">
             <w:r>
               <w:rPr>
                 <w:rStyle w:val="Lienhypertexte"/>
@@ -5906,7 +5840,7 @@
                 <w:noProof/>
                 <w:webHidden/>
               </w:rPr>
-              <w:instrText xml:space="preserve"> PAGEREF _Toc42305091 \h </w:instrText>
+              <w:instrText xml:space="preserve"> PAGEREF _Toc42490106 \h </w:instrText>
             </w:r>
             <w:r>
               <w:rPr>
@@ -5950,7 +5884,7 @@
               <w:lang w:eastAsia="fr-CH"/>
             </w:rPr>
           </w:pPr>
-          <w:hyperlink w:anchor="_Toc42305092" w:history="1">
+          <w:hyperlink w:anchor="_Toc42490107" w:history="1">
             <w:r>
               <w:rPr>
                 <w:rStyle w:val="Lienhypertexte"/>
@@ -5992,7 +5926,7 @@
                 <w:noProof/>
                 <w:webHidden/>
               </w:rPr>
-              <w:instrText xml:space="preserve"> PAGEREF _Toc42305092 \h </w:instrText>
+              <w:instrText xml:space="preserve"> PAGEREF _Toc42490107 \h </w:instrText>
             </w:r>
             <w:r>
               <w:rPr>
@@ -6036,7 +5970,7 @@
               <w:lang w:eastAsia="fr-CH"/>
             </w:rPr>
           </w:pPr>
-          <w:hyperlink w:anchor="_Toc42305093" w:history="1">
+          <w:hyperlink w:anchor="_Toc42490108" w:history="1">
             <w:r>
               <w:rPr>
                 <w:rStyle w:val="Lienhypertexte"/>
@@ -6078,7 +6012,7 @@
                 <w:noProof/>
                 <w:webHidden/>
               </w:rPr>
-              <w:instrText xml:space="preserve"> PAGEREF _Toc42305093 \h </w:instrText>
+              <w:instrText xml:space="preserve"> PAGEREF _Toc42490108 \h </w:instrText>
             </w:r>
             <w:r>
               <w:rPr>
@@ -6122,7 +6056,7 @@
               <w:lang w:eastAsia="fr-CH"/>
             </w:rPr>
           </w:pPr>
-          <w:hyperlink w:anchor="_Toc42305094" w:history="1">
+          <w:hyperlink w:anchor="_Toc42490109" w:history="1">
             <w:r>
               <w:rPr>
                 <w:rStyle w:val="Lienhypertexte"/>
@@ -6164,7 +6098,7 @@
                 <w:noProof/>
                 <w:webHidden/>
               </w:rPr>
-              <w:instrText xml:space="preserve"> PAGEREF _Toc42305094 \h </w:instrText>
+              <w:instrText xml:space="preserve"> PAGEREF _Toc42490109 \h </w:instrText>
             </w:r>
             <w:r>
               <w:rPr>
@@ -6208,7 +6142,7 @@
               <w:lang w:eastAsia="fr-CH"/>
             </w:rPr>
           </w:pPr>
-          <w:hyperlink w:anchor="_Toc42305095" w:history="1">
+          <w:hyperlink w:anchor="_Toc42490110" w:history="1">
             <w:r>
               <w:rPr>
                 <w:rStyle w:val="Lienhypertexte"/>
@@ -6250,7 +6184,7 @@
                 <w:noProof/>
                 <w:webHidden/>
               </w:rPr>
-              <w:instrText xml:space="preserve"> PAGEREF _Toc42305095 \h </w:instrText>
+              <w:instrText xml:space="preserve"> PAGEREF _Toc42490110 \h </w:instrText>
             </w:r>
             <w:r>
               <w:rPr>
@@ -6294,7 +6228,7 @@
               <w:lang w:eastAsia="fr-CH"/>
             </w:rPr>
           </w:pPr>
-          <w:hyperlink w:anchor="_Toc42305096" w:history="1">
+          <w:hyperlink w:anchor="_Toc42490111" w:history="1">
             <w:r>
               <w:rPr>
                 <w:rStyle w:val="Lienhypertexte"/>
@@ -6336,7 +6270,7 @@
                 <w:noProof/>
                 <w:webHidden/>
               </w:rPr>
-              <w:instrText xml:space="preserve"> PAGEREF _Toc42305096 \h </w:instrText>
+              <w:instrText xml:space="preserve"> PAGEREF _Toc42490111 \h </w:instrText>
             </w:r>
             <w:r>
               <w:rPr>
@@ -6376,7 +6310,7 @@
               <w:lang w:eastAsia="fr-CH"/>
             </w:rPr>
           </w:pPr>
-          <w:hyperlink w:anchor="_Toc42305097" w:history="1">
+          <w:hyperlink w:anchor="_Toc42490112" w:history="1">
             <w:r>
               <w:rPr>
                 <w:rStyle w:val="Lienhypertexte"/>
@@ -6418,7 +6352,7 @@
                 <w:noProof/>
                 <w:webHidden/>
               </w:rPr>
-              <w:instrText xml:space="preserve"> PAGEREF _Toc42305097 \h </w:instrText>
+              <w:instrText xml:space="preserve"> PAGEREF _Toc42490112 \h </w:instrText>
             </w:r>
             <w:r>
               <w:rPr>
@@ -6462,7 +6396,7 @@
               <w:lang w:eastAsia="fr-CH"/>
             </w:rPr>
           </w:pPr>
-          <w:hyperlink w:anchor="_Toc42305098" w:history="1">
+          <w:hyperlink w:anchor="_Toc42490113" w:history="1">
             <w:r>
               <w:rPr>
                 <w:rStyle w:val="Lienhypertexte"/>
@@ -6504,7 +6438,7 @@
                 <w:noProof/>
                 <w:webHidden/>
               </w:rPr>
-              <w:instrText xml:space="preserve"> PAGEREF _Toc42305098 \h </w:instrText>
+              <w:instrText xml:space="preserve"> PAGEREF _Toc42490113 \h </w:instrText>
             </w:r>
             <w:r>
               <w:rPr>
@@ -6548,7 +6482,7 @@
               <w:lang w:eastAsia="fr-CH"/>
             </w:rPr>
           </w:pPr>
-          <w:hyperlink w:anchor="_Toc42305099" w:history="1">
+          <w:hyperlink w:anchor="_Toc42490114" w:history="1">
             <w:r>
               <w:rPr>
                 <w:rStyle w:val="Lienhypertexte"/>
@@ -6590,7 +6524,7 @@
                 <w:noProof/>
                 <w:webHidden/>
               </w:rPr>
-              <w:instrText xml:space="preserve"> PAGEREF _Toc42305099 \h </w:instrText>
+              <w:instrText xml:space="preserve"> PAGEREF _Toc42490114 \h </w:instrText>
             </w:r>
             <w:r>
               <w:rPr>
@@ -6630,7 +6564,7 @@
               <w:lang w:eastAsia="fr-CH"/>
             </w:rPr>
           </w:pPr>
-          <w:hyperlink w:anchor="_Toc42305100" w:history="1">
+          <w:hyperlink w:anchor="_Toc42490115" w:history="1">
             <w:r>
               <w:rPr>
                 <w:rStyle w:val="Lienhypertexte"/>
@@ -6672,7 +6606,7 @@
                 <w:noProof/>
                 <w:webHidden/>
               </w:rPr>
-              <w:instrText xml:space="preserve"> PAGEREF _Toc42305100 \h </w:instrText>
+              <w:instrText xml:space="preserve"> PAGEREF _Toc42490115 \h </w:instrText>
             </w:r>
             <w:r>
               <w:rPr>
@@ -6712,7 +6646,7 @@
               <w:lang w:eastAsia="fr-CH"/>
             </w:rPr>
           </w:pPr>
-          <w:hyperlink w:anchor="_Toc42305101" w:history="1">
+          <w:hyperlink w:anchor="_Toc42490116" w:history="1">
             <w:r>
               <w:rPr>
                 <w:rStyle w:val="Lienhypertexte"/>
@@ -6754,7 +6688,7 @@
                 <w:noProof/>
                 <w:webHidden/>
               </w:rPr>
-              <w:instrText xml:space="preserve"> PAGEREF _Toc42305101 \h </w:instrText>
+              <w:instrText xml:space="preserve"> PAGEREF _Toc42490116 \h </w:instrText>
             </w:r>
             <w:r>
               <w:rPr>
@@ -6774,7 +6708,89 @@
                 <w:noProof/>
                 <w:webHidden/>
               </w:rPr>
-              <w:t>38</w:t>
+              <w:t>39</w:t>
+            </w:r>
+            <w:r>
+              <w:rPr>
+                <w:noProof/>
+                <w:webHidden/>
+              </w:rPr>
+              <w:fldChar w:fldCharType="end"/>
+            </w:r>
+          </w:hyperlink>
+        </w:p>
+        <w:p>
+          <w:pPr>
+            <w:pStyle w:val="TM1"/>
+            <w:rPr>
+              <w:rFonts w:eastAsiaTheme="minorEastAsia"/>
+              <w:noProof/>
+              <w:lang w:eastAsia="fr-CH"/>
+            </w:rPr>
+          </w:pPr>
+          <w:hyperlink w:anchor="_Toc42490117" w:history="1">
+            <w:r>
+              <w:rPr>
+                <w:rStyle w:val="Lienhypertexte"/>
+                <w:noProof/>
+              </w:rPr>
+              <w:t>10</w:t>
+            </w:r>
+            <w:r>
+              <w:rPr>
+                <w:rFonts w:eastAsiaTheme="minorEastAsia"/>
+                <w:noProof/>
+                <w:lang w:eastAsia="fr-CH"/>
+              </w:rPr>
+              <w:tab/>
+            </w:r>
+            <w:r>
+              <w:rPr>
+                <w:rStyle w:val="Lienhypertexte"/>
+                <w:noProof/>
+              </w:rPr>
+              <w:t>Annexes</w:t>
+            </w:r>
+            <w:r>
+              <w:rPr>
+                <w:noProof/>
+                <w:webHidden/>
+              </w:rPr>
+              <w:tab/>
+            </w:r>
+            <w:r>
+              <w:rPr>
+                <w:noProof/>
+                <w:webHidden/>
+              </w:rPr>
+              <w:fldChar w:fldCharType="begin"/>
+            </w:r>
+            <w:r>
+              <w:rPr>
+                <w:noProof/>
+                <w:webHidden/>
+              </w:rPr>
+              <w:instrText xml:space="preserve"> PAGEREF _Toc42490117 \h </w:instrText>
+            </w:r>
+            <w:r>
+              <w:rPr>
+                <w:noProof/>
+                <w:webHidden/>
+              </w:rPr>
+            </w:r>
+            <w:r>
+              <w:rPr>
+                <w:noProof/>
+                <w:webHidden/>
+              </w:rPr>
+              <w:fldChar w:fldCharType="separate"/>
+            </w:r>
+            <w:r>
+              <w:rPr>
+                <w:noProof/>
+                <w:webHidden/>
+              </w:rPr>
+              <w:t>39</w:t>
             </w:r>
             <w:r>
               <w:rPr>
@@ -6801,7 +6817,7 @@
             <w:pStyle w:val="Titre1"/>
           </w:pPr>
           <w:bookmarkStart w:id="0" w:name="_Toc37146139"/>
-          <w:bookmarkStart w:id="1" w:name="_Toc42305073"/>
+          <w:bookmarkStart w:id="1" w:name="_Toc42490088"/>
           <w:r>
             <w:lastRenderedPageBreak/>
             <w:t>Résumé &amp; Abstract</w:t>
@@ -6814,7 +6830,7 @@
             <w:pStyle w:val="Titre2"/>
           </w:pPr>
           <w:bookmarkStart w:id="2" w:name="_Toc37146140"/>
-          <w:bookmarkStart w:id="3" w:name="_Toc42305074"/>
+          <w:bookmarkStart w:id="3" w:name="_Toc42490089"/>
           <w:r>
             <w:t>Résumé</w:t>
           </w:r>
@@ -6963,7 +6979,7 @@
             <w:pStyle w:val="Titre2"/>
           </w:pPr>
           <w:bookmarkStart w:id="4" w:name="_Toc37146141"/>
-          <w:bookmarkStart w:id="5" w:name="_Toc42305075"/>
+          <w:bookmarkStart w:id="5" w:name="_Toc42490090"/>
           <w:r>
             <w:t>Abstract</w:t>
           </w:r>
@@ -7171,7 +7187,7 @@
           <w:pPr>
             <w:pStyle w:val="Titre1"/>
           </w:pPr>
-          <w:bookmarkStart w:id="6" w:name="_Toc42305076"/>
+          <w:bookmarkStart w:id="6" w:name="_Toc42490091"/>
           <w:r>
             <w:lastRenderedPageBreak/>
             <w:t>Lexique</w:t>
@@ -7470,7 +7486,7 @@
         <w:pStyle w:val="Titre1"/>
       </w:pPr>
       <w:bookmarkStart w:id="7" w:name="_Toc37146142"/>
-      <w:bookmarkStart w:id="8" w:name="_Toc42305077"/>
+      <w:bookmarkStart w:id="8" w:name="_Toc42490092"/>
       <w:r>
         <w:lastRenderedPageBreak/>
         <w:t>Introduction</w:t>
@@ -7511,7 +7527,7 @@
         <w:pStyle w:val="Titre1"/>
       </w:pPr>
       <w:bookmarkStart w:id="9" w:name="_Toc37146143"/>
-      <w:bookmarkStart w:id="10" w:name="_Toc42305078"/>
+      <w:bookmarkStart w:id="10" w:name="_Toc42490093"/>
       <w:r>
         <w:t>Cahier des charges</w:t>
       </w:r>
@@ -7523,7 +7539,7 @@
         <w:pStyle w:val="Titre2"/>
       </w:pPr>
       <w:bookmarkStart w:id="11" w:name="_Toc37146146"/>
-      <w:bookmarkStart w:id="12" w:name="_Toc42305079"/>
+      <w:bookmarkStart w:id="12" w:name="_Toc42490094"/>
       <w:r>
         <w:t>Objectifs du projet</w:t>
       </w:r>
@@ -7569,13 +7585,13 @@
       <w:pPr>
         <w:pStyle w:val="Titre2"/>
       </w:pPr>
-      <w:bookmarkStart w:id="13" w:name="_Toc42305080"/>
-      <w:bookmarkStart w:id="14" w:name="_Hlk38883887"/>
-      <w:bookmarkStart w:id="15" w:name="_Toc37146147"/>
+      <w:bookmarkStart w:id="13" w:name="_Hlk38883887"/>
+      <w:bookmarkStart w:id="14" w:name="_Toc37146147"/>
+      <w:bookmarkStart w:id="15" w:name="_Toc42490095"/>
       <w:r>
         <w:t>Fonctionnalités</w:t>
       </w:r>
-      <w:bookmarkEnd w:id="13"/>
+      <w:bookmarkEnd w:id="15"/>
     </w:p>
     <w:p>
       <w:pPr>
@@ -7584,7 +7600,7 @@
       <w:bookmarkStart w:id="16" w:name="_Toc37146149"/>
       <w:bookmarkStart w:id="17" w:name="_Toc39717145"/>
       <w:bookmarkStart w:id="18" w:name="_Toc40975669"/>
-      <w:bookmarkEnd w:id="14"/>
+      <w:bookmarkEnd w:id="13"/>
       <w:r>
         <w:t>Stockage multi-projet</w:t>
       </w:r>
@@ -7640,8 +7656,8 @@
         <w:pStyle w:val="Titre2"/>
       </w:pPr>
       <w:bookmarkStart w:id="25" w:name="_Toc37146164"/>
-      <w:bookmarkStart w:id="26" w:name="_Toc42305081"/>
-      <w:bookmarkEnd w:id="15"/>
+      <w:bookmarkStart w:id="26" w:name="_Toc42490096"/>
+      <w:bookmarkEnd w:id="14"/>
       <w:r>
         <w:t>SWOT</w:t>
       </w:r>
@@ -7749,7 +7765,7 @@
       <w:pPr>
         <w:pStyle w:val="Titre2"/>
       </w:pPr>
-      <w:bookmarkStart w:id="43" w:name="_Toc42305082"/>
+      <w:bookmarkStart w:id="43" w:name="_Toc42490097"/>
       <w:r>
         <w:t>Étude de l’existant</w:t>
       </w:r>
@@ -7859,7 +7875,7 @@
       <w:pPr>
         <w:pStyle w:val="Lgende"/>
       </w:pPr>
-      <w:bookmarkStart w:id="47" w:name="_Toc42305102"/>
+      <w:bookmarkStart w:id="47" w:name="_Toc42490118"/>
       <w:r>
         <w:t xml:space="preserve">Figure </w:t>
       </w:r>
@@ -7982,7 +7998,7 @@
       <w:pPr>
         <w:pStyle w:val="Lgende"/>
       </w:pPr>
-      <w:bookmarkStart w:id="51" w:name="_Toc42305103"/>
+      <w:bookmarkStart w:id="51" w:name="_Toc42490119"/>
       <w:r>
         <w:t xml:space="preserve">Figure </w:t>
       </w:r>
@@ -8096,7 +8112,7 @@
       <w:pPr>
         <w:pStyle w:val="Lgende"/>
       </w:pPr>
-      <w:bookmarkStart w:id="55" w:name="_Toc42305104"/>
+      <w:bookmarkStart w:id="55" w:name="_Toc42490120"/>
       <w:r>
         <w:t xml:space="preserve">Figure </w:t>
       </w:r>
@@ -8206,7 +8222,7 @@
       <w:pPr>
         <w:pStyle w:val="Lgende"/>
       </w:pPr>
-      <w:bookmarkStart w:id="59" w:name="_Toc42305105"/>
+      <w:bookmarkStart w:id="59" w:name="_Toc42490121"/>
       <w:r>
         <w:t xml:space="preserve">Figure </w:t>
       </w:r>
@@ -8298,7 +8314,7 @@
         <w:pStyle w:val="Titre2"/>
       </w:pPr>
       <w:bookmarkStart w:id="63" w:name="_Toc37146161"/>
-      <w:bookmarkStart w:id="64" w:name="_Toc42305083"/>
+      <w:bookmarkStart w:id="64" w:name="_Toc42490098"/>
       <w:r>
         <w:lastRenderedPageBreak/>
         <w:t>Planning</w:t>
@@ -8382,7 +8398,7 @@
         <w:pStyle w:val="Lgende"/>
       </w:pPr>
       <w:bookmarkStart w:id="67" w:name="_Toc40975397"/>
-      <w:bookmarkStart w:id="68" w:name="_Toc42305106"/>
+      <w:bookmarkStart w:id="68" w:name="_Toc42490122"/>
       <w:r>
         <w:t xml:space="preserve">Figure </w:t>
       </w:r>
@@ -8489,7 +8505,7 @@
       <w:pPr>
         <w:pStyle w:val="Lgende"/>
       </w:pPr>
-      <w:bookmarkStart w:id="72" w:name="_Toc42305107"/>
+      <w:bookmarkStart w:id="72" w:name="_Toc42490123"/>
       <w:r>
         <w:t xml:space="preserve">Figure </w:t>
       </w:r>
@@ -8518,7 +8534,7 @@
       <w:pPr>
         <w:pStyle w:val="Titre2"/>
       </w:pPr>
-      <w:bookmarkStart w:id="73" w:name="_Toc42305084"/>
+      <w:bookmarkStart w:id="73" w:name="_Toc42490099"/>
       <w:r>
         <w:t>Outils</w:t>
       </w:r>
@@ -8725,7 +8741,7 @@
       <w:pPr>
         <w:pStyle w:val="Titre1"/>
       </w:pPr>
-      <w:bookmarkStart w:id="86" w:name="_Toc42305085"/>
+      <w:bookmarkStart w:id="86" w:name="_Toc42490100"/>
       <w:r>
         <w:t>Analyse fonctionnelle</w:t>
       </w:r>
@@ -8735,7 +8751,7 @@
       <w:pPr>
         <w:pStyle w:val="Titre2"/>
       </w:pPr>
-      <w:bookmarkStart w:id="87" w:name="_Toc42305086"/>
+      <w:bookmarkStart w:id="87" w:name="_Toc42490101"/>
       <w:r>
         <w:t>Description des fonctionnalité</w:t>
       </w:r>
@@ -9179,7 +9195,7 @@
         <w:pStyle w:val="Titre2"/>
       </w:pPr>
       <w:bookmarkStart w:id="88" w:name="_Toc37146154"/>
-      <w:bookmarkStart w:id="89" w:name="_Toc42305087"/>
+      <w:bookmarkStart w:id="89" w:name="_Toc42490102"/>
       <w:r>
         <w:t>Maquettes</w:t>
       </w:r>
@@ -9286,7 +9302,7 @@
         <w:pStyle w:val="Lgende"/>
       </w:pPr>
       <w:bookmarkStart w:id="97" w:name="_Toc40975374"/>
-      <w:bookmarkStart w:id="98" w:name="_Toc42305108"/>
+      <w:bookmarkStart w:id="98" w:name="_Toc42490124"/>
       <w:r>
         <w:t xml:space="preserve">Figure </w:t>
       </w:r>
@@ -9408,7 +9424,7 @@
         <w:pStyle w:val="Lgende"/>
       </w:pPr>
       <w:bookmarkStart w:id="103" w:name="_Toc40975375"/>
-      <w:bookmarkStart w:id="104" w:name="_Toc42305109"/>
+      <w:bookmarkStart w:id="104" w:name="_Toc42490125"/>
       <w:r>
         <w:t xml:space="preserve">Figure </w:t>
       </w:r>
@@ -9526,7 +9542,7 @@
         <w:pStyle w:val="Lgende"/>
       </w:pPr>
       <w:bookmarkStart w:id="109" w:name="_Toc40975376"/>
-      <w:bookmarkStart w:id="110" w:name="_Toc42305110"/>
+      <w:bookmarkStart w:id="110" w:name="_Toc42490126"/>
       <w:r>
         <w:t xml:space="preserve">Figure </w:t>
       </w:r>
@@ -9660,7 +9676,7 @@
         <w:pStyle w:val="Lgende"/>
       </w:pPr>
       <w:bookmarkStart w:id="113" w:name="_Toc40975377"/>
-      <w:bookmarkStart w:id="114" w:name="_Toc42305111"/>
+      <w:bookmarkStart w:id="114" w:name="_Toc42490127"/>
       <w:r>
         <w:t xml:space="preserve">Figure </w:t>
       </w:r>
@@ -9770,7 +9786,7 @@
         <w:pStyle w:val="Lgende"/>
       </w:pPr>
       <w:bookmarkStart w:id="116" w:name="_Toc40975378"/>
-      <w:bookmarkStart w:id="117" w:name="_Toc42305112"/>
+      <w:bookmarkStart w:id="117" w:name="_Toc42490128"/>
       <w:r>
         <w:t xml:space="preserve">Figure </w:t>
       </w:r>
@@ -9895,7 +9911,7 @@
         <w:pStyle w:val="Lgende"/>
       </w:pPr>
       <w:bookmarkStart w:id="119" w:name="_Toc40975379"/>
-      <w:bookmarkStart w:id="120" w:name="_Toc42305113"/>
+      <w:bookmarkStart w:id="120" w:name="_Toc42490129"/>
       <w:r>
         <w:t xml:space="preserve">Figure </w:t>
       </w:r>
@@ -10025,7 +10041,7 @@
         <w:pStyle w:val="Lgende"/>
       </w:pPr>
       <w:bookmarkStart w:id="122" w:name="_Toc40975380"/>
-      <w:bookmarkStart w:id="123" w:name="_Toc42305114"/>
+      <w:bookmarkStart w:id="123" w:name="_Toc42490130"/>
       <w:r>
         <w:t xml:space="preserve">Figure </w:t>
       </w:r>
@@ -10146,7 +10162,7 @@
         <w:pStyle w:val="Lgende"/>
       </w:pPr>
       <w:bookmarkStart w:id="125" w:name="_Toc40975381"/>
-      <w:bookmarkStart w:id="126" w:name="_Toc42305115"/>
+      <w:bookmarkStart w:id="126" w:name="_Toc42490131"/>
       <w:r>
         <w:t xml:space="preserve">Figure </w:t>
       </w:r>
@@ -10262,7 +10278,7 @@
         <w:pStyle w:val="Lgende"/>
       </w:pPr>
       <w:bookmarkStart w:id="128" w:name="_Toc40975382"/>
-      <w:bookmarkStart w:id="129" w:name="_Toc42305116"/>
+      <w:bookmarkStart w:id="129" w:name="_Toc42490132"/>
       <w:r>
         <w:t xml:space="preserve">Figure </w:t>
       </w:r>
@@ -10372,7 +10388,7 @@
         <w:pStyle w:val="Lgende"/>
       </w:pPr>
       <w:bookmarkStart w:id="131" w:name="_Toc40975383"/>
-      <w:bookmarkStart w:id="132" w:name="_Toc42305117"/>
+      <w:bookmarkStart w:id="132" w:name="_Toc42490133"/>
       <w:r>
         <w:t xml:space="preserve">Figure </w:t>
       </w:r>
@@ -10482,7 +10498,7 @@
         <w:pStyle w:val="Lgende"/>
       </w:pPr>
       <w:bookmarkStart w:id="136" w:name="_Toc40975384"/>
-      <w:bookmarkStart w:id="137" w:name="_Toc42305118"/>
+      <w:bookmarkStart w:id="137" w:name="_Toc42490134"/>
       <w:r>
         <w:t xml:space="preserve">Figure </w:t>
       </w:r>
@@ -10592,7 +10608,7 @@
         <w:pStyle w:val="Lgende"/>
       </w:pPr>
       <w:bookmarkStart w:id="142" w:name="_Toc40975385"/>
-      <w:bookmarkStart w:id="143" w:name="_Toc42305119"/>
+      <w:bookmarkStart w:id="143" w:name="_Toc42490135"/>
       <w:r>
         <w:t xml:space="preserve">Figure </w:t>
       </w:r>
@@ -10711,7 +10727,7 @@
         <w:pStyle w:val="Lgende"/>
       </w:pPr>
       <w:bookmarkStart w:id="147" w:name="_Toc40975386"/>
-      <w:bookmarkStart w:id="148" w:name="_Toc42305120"/>
+      <w:bookmarkStart w:id="148" w:name="_Toc42490136"/>
       <w:r>
         <w:t xml:space="preserve">Figure </w:t>
       </w:r>
@@ -10821,7 +10837,7 @@
         <w:pStyle w:val="Lgende"/>
       </w:pPr>
       <w:bookmarkStart w:id="150" w:name="_Toc40975387"/>
-      <w:bookmarkStart w:id="151" w:name="_Toc42305121"/>
+      <w:bookmarkStart w:id="151" w:name="_Toc42490137"/>
       <w:r>
         <w:t xml:space="preserve">Figure </w:t>
       </w:r>
@@ -10939,7 +10955,7 @@
         <w:pStyle w:val="Lgende"/>
       </w:pPr>
       <w:bookmarkStart w:id="153" w:name="_Toc40975388"/>
-      <w:bookmarkStart w:id="154" w:name="_Toc42305122"/>
+      <w:bookmarkStart w:id="154" w:name="_Toc42490138"/>
       <w:r>
         <w:t xml:space="preserve">Figure </w:t>
       </w:r>
@@ -11058,7 +11074,7 @@
         <w:pStyle w:val="Lgende"/>
       </w:pPr>
       <w:bookmarkStart w:id="156" w:name="_Toc40975389"/>
-      <w:bookmarkStart w:id="157" w:name="_Toc42305123"/>
+      <w:bookmarkStart w:id="157" w:name="_Toc42490139"/>
       <w:r>
         <w:t xml:space="preserve">Figure </w:t>
       </w:r>
@@ -11173,7 +11189,7 @@
         <w:pStyle w:val="Lgende"/>
       </w:pPr>
       <w:bookmarkStart w:id="159" w:name="_Toc40975390"/>
-      <w:bookmarkStart w:id="160" w:name="_Toc42305124"/>
+      <w:bookmarkStart w:id="160" w:name="_Toc42490140"/>
       <w:r>
         <w:t xml:space="preserve">Figure </w:t>
       </w:r>
@@ -11286,7 +11302,7 @@
         <w:pStyle w:val="Lgende"/>
       </w:pPr>
       <w:bookmarkStart w:id="162" w:name="_Toc40975391"/>
-      <w:bookmarkStart w:id="163" w:name="_Toc42305125"/>
+      <w:bookmarkStart w:id="163" w:name="_Toc42490141"/>
       <w:r>
         <w:t xml:space="preserve">Figure </w:t>
       </w:r>
@@ -11338,7 +11354,7 @@
       <w:pPr>
         <w:pStyle w:val="Titre2"/>
       </w:pPr>
-      <w:bookmarkStart w:id="164" w:name="_Toc42305088"/>
+      <w:bookmarkStart w:id="164" w:name="_Toc42490103"/>
       <w:r>
         <w:t>Fonctionnalités</w:t>
       </w:r>
@@ -11560,7 +11576,7 @@
         <w:pStyle w:val="Lgende"/>
       </w:pPr>
       <w:bookmarkStart w:id="171" w:name="_Toc40975392"/>
-      <w:bookmarkStart w:id="172" w:name="_Toc42305126"/>
+      <w:bookmarkStart w:id="172" w:name="_Toc42490142"/>
       <w:r>
         <w:t xml:space="preserve">Figure </w:t>
       </w:r>
@@ -11661,7 +11677,7 @@
         <w:pStyle w:val="Titre2"/>
       </w:pPr>
       <w:bookmarkStart w:id="175" w:name="_Toc37146175"/>
-      <w:bookmarkStart w:id="176" w:name="_Toc42305089"/>
+      <w:bookmarkStart w:id="176" w:name="_Toc42490104"/>
       <w:r>
         <w:t>Manuel d’installation</w:t>
       </w:r>
@@ -11777,22 +11793,22 @@
       <w:pPr>
         <w:pStyle w:val="Titre1"/>
       </w:pPr>
-      <w:bookmarkStart w:id="178" w:name="_Toc42305090"/>
-      <w:bookmarkStart w:id="179" w:name="_Toc37146158"/>
+      <w:bookmarkStart w:id="178" w:name="_Toc37146158"/>
+      <w:bookmarkStart w:id="179" w:name="_Toc42490105"/>
       <w:r>
         <w:t>Analyse Organique</w:t>
       </w:r>
+      <w:bookmarkEnd w:id="179"/>
+    </w:p>
+    <w:p>
+      <w:pPr>
+        <w:pStyle w:val="Titre2"/>
+      </w:pPr>
+      <w:bookmarkStart w:id="180" w:name="_Toc42490106"/>
+      <w:r>
+        <w:t>Modèle de données</w:t>
+      </w:r>
       <w:bookmarkEnd w:id="178"/>
-    </w:p>
-    <w:p>
-      <w:pPr>
-        <w:pStyle w:val="Titre2"/>
-      </w:pPr>
-      <w:bookmarkStart w:id="180" w:name="_Toc42305091"/>
-      <w:r>
-        <w:t>Modèle de données</w:t>
-      </w:r>
-      <w:bookmarkEnd w:id="179"/>
       <w:bookmarkEnd w:id="180"/>
     </w:p>
     <w:p>
@@ -11859,7 +11875,7 @@
         <w:pStyle w:val="Lgende"/>
       </w:pPr>
       <w:bookmarkStart w:id="181" w:name="_Toc40975393"/>
-      <w:bookmarkStart w:id="182" w:name="_Toc42305127"/>
+      <w:bookmarkStart w:id="182" w:name="_Toc42490143"/>
       <w:r>
         <w:t xml:space="preserve">Figure </w:t>
       </w:r>
@@ -12546,7 +12562,7 @@
       <w:bookmarkStart w:id="226" w:name="_Toc37146160"/>
       <w:bookmarkStart w:id="227" w:name="_Ref42114371"/>
       <w:bookmarkStart w:id="228" w:name="_Ref42114382"/>
-      <w:bookmarkStart w:id="229" w:name="_Toc42305092"/>
+      <w:bookmarkStart w:id="229" w:name="_Toc42490107"/>
       <w:r>
         <w:t>Modèle de classe</w:t>
       </w:r>
@@ -12729,7 +12745,7 @@
       <w:bookmarkStart w:id="230" w:name="_Ref39760571"/>
       <w:bookmarkStart w:id="231" w:name="_Ref39760555"/>
       <w:bookmarkStart w:id="232" w:name="_Toc40975394"/>
-      <w:bookmarkStart w:id="233" w:name="_Toc42305128"/>
+      <w:bookmarkStart w:id="233" w:name="_Toc42490144"/>
       <w:r>
         <w:t xml:space="preserve">Figure </w:t>
       </w:r>
@@ -12764,8 +12780,8 @@
       </w:r>
       <w:bookmarkEnd w:id="231"/>
       <w:bookmarkEnd w:id="232"/>
+      <w:bookmarkEnd w:id="233"/>
       <w:bookmarkEnd w:id="234"/>
-      <w:bookmarkEnd w:id="233"/>
     </w:p>
     <w:p>
       <w:pPr>
@@ -12836,7 +12852,7 @@
       </w:pPr>
       <w:bookmarkStart w:id="235" w:name="_Ref39761164"/>
       <w:bookmarkStart w:id="236" w:name="_Toc40975395"/>
-      <w:bookmarkStart w:id="237" w:name="_Toc42305129"/>
+      <w:bookmarkStart w:id="237" w:name="_Toc42490145"/>
       <w:r>
         <w:t xml:space="preserve">Figure </w:t>
       </w:r>
@@ -12945,7 +12961,7 @@
       </w:pPr>
       <w:bookmarkStart w:id="238" w:name="_Ref39761348"/>
       <w:bookmarkStart w:id="239" w:name="_Toc40975396"/>
-      <w:bookmarkStart w:id="240" w:name="_Toc42305130"/>
+      <w:bookmarkStart w:id="240" w:name="_Toc42490146"/>
       <w:r>
         <w:t xml:space="preserve">Figure </w:t>
       </w:r>
@@ -12981,7 +12997,7 @@
       <w:pPr>
         <w:pStyle w:val="Titre2"/>
       </w:pPr>
-      <w:bookmarkStart w:id="241" w:name="_Toc42305093"/>
+      <w:bookmarkStart w:id="241" w:name="_Toc42490108"/>
       <w:r>
         <w:lastRenderedPageBreak/>
         <w:t>Apports personnels</w:t>
@@ -13105,7 +13121,7 @@
       <w:pPr>
         <w:pStyle w:val="Titre2"/>
       </w:pPr>
-      <w:bookmarkStart w:id="242" w:name="_Toc42305094"/>
+      <w:bookmarkStart w:id="242" w:name="_Toc42490109"/>
       <w:r>
         <w:t>Communications</w:t>
       </w:r>
@@ -13169,7 +13185,7 @@
       <w:pPr>
         <w:pStyle w:val="Lgende"/>
       </w:pPr>
-      <w:bookmarkStart w:id="243" w:name="_Toc42305131"/>
+      <w:bookmarkStart w:id="243" w:name="_Toc42490147"/>
       <w:r>
         <w:t xml:space="preserve">Figure </w:t>
       </w:r>
@@ -13237,7 +13253,7 @@
       <w:pPr>
         <w:pStyle w:val="Titre2"/>
       </w:pPr>
-      <w:bookmarkStart w:id="244" w:name="_Toc42305095"/>
+      <w:bookmarkStart w:id="244" w:name="_Toc42490110"/>
       <w:r>
         <w:lastRenderedPageBreak/>
         <w:t>Liaison Access</w:t>
@@ -13281,7 +13297,7 @@
             <w10:borderbottom type="single" width="4"/>
             <w10:borderright type="single" width="4"/>
           </v:shape>
-          <o:OLEObject Type="Embed" ProgID="Word.Document.8" ShapeID="_x0000_i1025" DrawAspect="Content" ObjectID="_1652985600" r:id="rId46">
+          <o:OLEObject Type="Embed" ProgID="Word.Document.8" ShapeID="_x0000_i1025" DrawAspect="Content" ObjectID="_1653102804" r:id="rId46">
             <o:FieldCodes>\s</o:FieldCodes>
           </o:OLEObject>
         </w:object>
@@ -13291,7 +13307,7 @@
       <w:pPr>
         <w:pStyle w:val="Lgende"/>
       </w:pPr>
-      <w:bookmarkStart w:id="246" w:name="_Toc42305132"/>
+      <w:bookmarkStart w:id="246" w:name="_Toc42490148"/>
       <w:r>
         <w:t xml:space="preserve">Figure </w:t>
       </w:r>
@@ -13408,7 +13424,7 @@
       <w:pPr>
         <w:pStyle w:val="Titre2"/>
       </w:pPr>
-      <w:bookmarkStart w:id="247" w:name="_Toc42305096"/>
+      <w:bookmarkStart w:id="247" w:name="_Toc42490111"/>
       <w:r>
         <w:t>G</w:t>
       </w:r>
@@ -13520,7 +13536,7 @@
         <w:pStyle w:val="Lgende"/>
       </w:pPr>
       <w:bookmarkStart w:id="248" w:name="_Ref42300942"/>
-      <w:bookmarkStart w:id="249" w:name="_Toc42305133"/>
+      <w:bookmarkStart w:id="249" w:name="_Toc42490149"/>
       <w:r>
         <w:t xml:space="preserve">Figure </w:t>
       </w:r>
@@ -13651,7 +13667,7 @@
         <w:pStyle w:val="Lgende"/>
       </w:pPr>
       <w:bookmarkStart w:id="250" w:name="_Ref42300923"/>
-      <w:bookmarkStart w:id="251" w:name="_Toc42305134"/>
+      <w:bookmarkStart w:id="251" w:name="_Toc42490150"/>
       <w:r>
         <w:t xml:space="preserve">Figure </w:t>
       </w:r>
@@ -13800,7 +13816,7 @@
         <w:pStyle w:val="Lgende"/>
       </w:pPr>
       <w:bookmarkStart w:id="252" w:name="_Ref42304389"/>
-      <w:bookmarkStart w:id="253" w:name="_Toc42305135"/>
+      <w:bookmarkStart w:id="253" w:name="_Toc42490151"/>
       <w:r>
         <w:t xml:space="preserve">Figure </w:t>
       </w:r>
@@ -13944,7 +13960,7 @@
         <w:pStyle w:val="Lgende"/>
       </w:pPr>
       <w:bookmarkStart w:id="254" w:name="_Ref42305065"/>
-      <w:bookmarkStart w:id="255" w:name="_Toc42305136"/>
+      <w:bookmarkStart w:id="255" w:name="_Toc42490152"/>
       <w:r>
         <w:t xml:space="preserve">Figure </w:t>
       </w:r>
@@ -13980,7 +13996,7 @@
       <w:pPr>
         <w:pStyle w:val="Titre1"/>
       </w:pPr>
-      <w:bookmarkStart w:id="256" w:name="_Toc42305097"/>
+      <w:bookmarkStart w:id="256" w:name="_Toc42490112"/>
       <w:r>
         <w:t>Plan de tests</w:t>
       </w:r>
@@ -13990,7 +14006,7 @@
       <w:pPr>
         <w:pStyle w:val="Titre2"/>
       </w:pPr>
-      <w:bookmarkStart w:id="257" w:name="_Toc42305098"/>
+      <w:bookmarkStart w:id="257" w:name="_Toc42490113"/>
       <w:r>
         <w:t>Test d’interface</w:t>
       </w:r>
@@ -17476,7 +17492,7 @@
       <w:pPr>
         <w:pStyle w:val="Titre2"/>
       </w:pPr>
-      <w:bookmarkStart w:id="258" w:name="_Toc42305099"/>
+      <w:bookmarkStart w:id="258" w:name="_Toc42490114"/>
       <w:r>
         <w:t>Tests unitaires</w:t>
       </w:r>
@@ -17567,7 +17583,7 @@
       </w:pPr>
       <w:bookmarkStart w:id="259" w:name="_Ref41659879"/>
       <w:bookmarkStart w:id="260" w:name="_Toc40975398"/>
-      <w:bookmarkStart w:id="261" w:name="_Toc42305137"/>
+      <w:bookmarkStart w:id="261" w:name="_Toc42490153"/>
       <w:r>
         <w:t xml:space="preserve">Figure </w:t>
       </w:r>
@@ -17726,7 +17742,7 @@
       </w:pPr>
       <w:bookmarkStart w:id="262" w:name="_Ref41602878"/>
       <w:bookmarkStart w:id="263" w:name="_Toc40975399"/>
-      <w:bookmarkStart w:id="264" w:name="_Toc42305138"/>
+      <w:bookmarkStart w:id="264" w:name="_Toc42490154"/>
       <w:r>
         <w:t xml:space="preserve">Figure </w:t>
       </w:r>
@@ -17823,7 +17839,7 @@
       <w:pPr>
         <w:pStyle w:val="Titre1"/>
       </w:pPr>
-      <w:bookmarkStart w:id="265" w:name="_Toc42305100"/>
+      <w:bookmarkStart w:id="265" w:name="_Toc42490115"/>
       <w:r>
         <w:t>Conclusion</w:t>
       </w:r>
@@ -17923,7 +17939,7 @@
       <w:pPr>
         <w:pStyle w:val="Titre1"/>
       </w:pPr>
-      <w:bookmarkStart w:id="266" w:name="_Toc42305101"/>
+      <w:bookmarkStart w:id="266" w:name="_Toc42490116"/>
       <w:r>
         <w:t xml:space="preserve">Table </w:t>
       </w:r>
@@ -17953,7 +17969,7 @@
       <w:r>
         <w:fldChar w:fldCharType="separate"/>
       </w:r>
-      <w:hyperlink w:anchor="_Toc42305102" w:history="1">
+      <w:hyperlink w:anchor="_Toc42490118" w:history="1">
         <w:r>
           <w:rPr>
             <w:rStyle w:val="Lienhypertexte"/>
@@ -17980,7 +17996,7 @@
             <w:noProof/>
             <w:webHidden/>
           </w:rPr>
-          <w:instrText xml:space="preserve"> PAGEREF _Toc42305102 \h </w:instrText>
+          <w:instrText xml:space="preserve"> PAGEREF _Toc42490118 \h </w:instrText>
         </w:r>
         <w:r>
           <w:rPr>
@@ -18023,7 +18039,7 @@
           <w:lang w:eastAsia="fr-CH"/>
         </w:rPr>
       </w:pPr>
-      <w:hyperlink w:anchor="_Toc42305103" w:history="1">
+      <w:hyperlink w:anchor="_Toc42490119" w:history="1">
         <w:r>
           <w:rPr>
             <w:rStyle w:val="Lienhypertexte"/>
@@ -18050,7 +18066,7 @@
             <w:noProof/>
             <w:webHidden/>
           </w:rPr>
-          <w:instrText xml:space="preserve"> PAGEREF _Toc42305103 \h </w:instrText>
+          <w:instrText xml:space="preserve"> PAGEREF _Toc42490119 \h </w:instrText>
         </w:r>
         <w:r>
           <w:rPr>
@@ -18093,7 +18109,7 @@
           <w:lang w:eastAsia="fr-CH"/>
         </w:rPr>
       </w:pPr>
-      <w:hyperlink w:anchor="_Toc42305104" w:history="1">
+      <w:hyperlink w:anchor="_Toc42490120" w:history="1">
         <w:r>
           <w:rPr>
             <w:rStyle w:val="Lienhypertexte"/>
@@ -18120,7 +18136,7 @@
             <w:noProof/>
             <w:webHidden/>
           </w:rPr>
-          <w:instrText xml:space="preserve"> PAGEREF _Toc42305104 \h </w:instrText>
+          <w:instrText xml:space="preserve"> PAGEREF _Toc42490120 \h </w:instrText>
         </w:r>
         <w:r>
           <w:rPr>
@@ -18163,7 +18179,7 @@
           <w:lang w:eastAsia="fr-CH"/>
         </w:rPr>
       </w:pPr>
-      <w:hyperlink w:anchor="_Toc42305105" w:history="1">
+      <w:hyperlink w:anchor="_Toc42490121" w:history="1">
         <w:r>
           <w:rPr>
             <w:rStyle w:val="Lienhypertexte"/>
@@ -18190,7 +18206,7 @@
             <w:noProof/>
             <w:webHidden/>
           </w:rPr>
-          <w:instrText xml:space="preserve"> PAGEREF _Toc42305105 \h </w:instrText>
+          <w:instrText xml:space="preserve"> PAGEREF _Toc42490121 \h </w:instrText>
         </w:r>
         <w:r>
           <w:rPr>
@@ -18233,7 +18249,7 @@
           <w:lang w:eastAsia="fr-CH"/>
         </w:rPr>
       </w:pPr>
-      <w:hyperlink w:anchor="_Toc42305106" w:history="1">
+      <w:hyperlink w:anchor="_Toc42490122" w:history="1">
         <w:r>
           <w:rPr>
             <w:rStyle w:val="Lienhypertexte"/>
@@ -18260,7 +18276,7 @@
             <w:noProof/>
             <w:webHidden/>
           </w:rPr>
-          <w:instrText xml:space="preserve"> PAGEREF _Toc42305106 \h </w:instrText>
+          <w:instrText xml:space="preserve"> PAGEREF _Toc42490122 \h </w:instrText>
         </w:r>
         <w:r>
           <w:rPr>
@@ -18303,7 +18319,7 @@
           <w:lang w:eastAsia="fr-CH"/>
         </w:rPr>
       </w:pPr>
-      <w:hyperlink w:anchor="_Toc42305107" w:history="1">
+      <w:hyperlink w:anchor="_Toc42490123" w:history="1">
         <w:r>
           <w:rPr>
             <w:rStyle w:val="Lienhypertexte"/>
@@ -18330,7 +18346,7 @@
             <w:noProof/>
             <w:webHidden/>
           </w:rPr>
-          <w:instrText xml:space="preserve"> PAGEREF _Toc42305107 \h </w:instrText>
+          <w:instrText xml:space="preserve"> PAGEREF _Toc42490123 \h </w:instrText>
         </w:r>
         <w:r>
           <w:rPr>
@@ -18373,7 +18389,7 @@
           <w:lang w:eastAsia="fr-CH"/>
         </w:rPr>
       </w:pPr>
-      <w:hyperlink w:anchor="_Toc42305108" w:history="1">
+      <w:hyperlink w:anchor="_Toc42490124" w:history="1">
         <w:r>
           <w:rPr>
             <w:rStyle w:val="Lienhypertexte"/>
@@ -18400,7 +18416,7 @@
             <w:noProof/>
             <w:webHidden/>
           </w:rPr>
-          <w:instrText xml:space="preserve"> PAGEREF _Toc42305108 \h </w:instrText>
+          <w:instrText xml:space="preserve"> PAGEREF _Toc42490124 \h </w:instrText>
         </w:r>
         <w:r>
           <w:rPr>
@@ -18443,7 +18459,7 @@
           <w:lang w:eastAsia="fr-CH"/>
         </w:rPr>
       </w:pPr>
-      <w:hyperlink w:anchor="_Toc42305109" w:history="1">
+      <w:hyperlink w:anchor="_Toc42490125" w:history="1">
         <w:r>
           <w:rPr>
             <w:rStyle w:val="Lienhypertexte"/>
@@ -18470,7 +18486,7 @@
             <w:noProof/>
             <w:webHidden/>
           </w:rPr>
-          <w:instrText xml:space="preserve"> PAGEREF _Toc42305109 \h </w:instrText>
+          <w:instrText xml:space="preserve"> PAGEREF _Toc42490125 \h </w:instrText>
         </w:r>
         <w:r>
           <w:rPr>
@@ -18513,7 +18529,7 @@
           <w:lang w:eastAsia="fr-CH"/>
         </w:rPr>
       </w:pPr>
-      <w:hyperlink w:anchor="_Toc42305110" w:history="1">
+      <w:hyperlink w:anchor="_Toc42490126" w:history="1">
         <w:r>
           <w:rPr>
             <w:rStyle w:val="Lienhypertexte"/>
@@ -18540,7 +18556,7 @@
             <w:noProof/>
             <w:webHidden/>
           </w:rPr>
-          <w:instrText xml:space="preserve"> PAGEREF _Toc42305110 \h </w:instrText>
+          <w:instrText xml:space="preserve"> PAGEREF _Toc42490126 \h </w:instrText>
         </w:r>
         <w:r>
           <w:rPr>
@@ -18583,7 +18599,7 @@
           <w:lang w:eastAsia="fr-CH"/>
         </w:rPr>
       </w:pPr>
-      <w:hyperlink w:anchor="_Toc42305111" w:history="1">
+      <w:hyperlink w:anchor="_Toc42490127" w:history="1">
         <w:r>
           <w:rPr>
             <w:rStyle w:val="Lienhypertexte"/>
@@ -18610,7 +18626,7 @@
             <w:noProof/>
             <w:webHidden/>
           </w:rPr>
-          <w:instrText xml:space="preserve"> PAGEREF _Toc42305111 \h </w:instrText>
+          <w:instrText xml:space="preserve"> PAGEREF _Toc42490127 \h </w:instrText>
         </w:r>
         <w:r>
           <w:rPr>
@@ -18653,7 +18669,7 @@
           <w:lang w:eastAsia="fr-CH"/>
         </w:rPr>
       </w:pPr>
-      <w:hyperlink w:anchor="_Toc42305112" w:history="1">
+      <w:hyperlink w:anchor="_Toc42490128" w:history="1">
         <w:r>
           <w:rPr>
             <w:rStyle w:val="Lienhypertexte"/>
@@ -18680,7 +18696,7 @@
             <w:noProof/>
             <w:webHidden/>
           </w:rPr>
-          <w:instrText xml:space="preserve"> PAGEREF _Toc42305112 \h </w:instrText>
+          <w:instrText xml:space="preserve"> PAGEREF _Toc42490128 \h </w:instrText>
         </w:r>
         <w:r>
           <w:rPr>
@@ -18723,7 +18739,7 @@
           <w:lang w:eastAsia="fr-CH"/>
         </w:rPr>
       </w:pPr>
-      <w:hyperlink w:anchor="_Toc42305113" w:history="1">
+      <w:hyperlink w:anchor="_Toc42490129" w:history="1">
         <w:r>
           <w:rPr>
             <w:rStyle w:val="Lienhypertexte"/>
@@ -18750,7 +18766,7 @@
             <w:noProof/>
             <w:webHidden/>
           </w:rPr>
-          <w:instrText xml:space="preserve"> PAGEREF _Toc42305113 \h </w:instrText>
+          <w:instrText xml:space="preserve"> PAGEREF _Toc42490129 \h </w:instrText>
         </w:r>
         <w:r>
           <w:rPr>
@@ -18793,7 +18809,7 @@
           <w:lang w:eastAsia="fr-CH"/>
         </w:rPr>
       </w:pPr>
-      <w:hyperlink w:anchor="_Toc42305114" w:history="1">
+      <w:hyperlink w:anchor="_Toc42490130" w:history="1">
         <w:r>
           <w:rPr>
             <w:rStyle w:val="Lienhypertexte"/>
@@ -18820,7 +18836,7 @@
             <w:noProof/>
             <w:webHidden/>
           </w:rPr>
-          <w:instrText xml:space="preserve"> PAGEREF _Toc42305114 \h </w:instrText>
+          <w:instrText xml:space="preserve"> PAGEREF _Toc42490130 \h </w:instrText>
         </w:r>
         <w:r>
           <w:rPr>
@@ -18863,7 +18879,7 @@
           <w:lang w:eastAsia="fr-CH"/>
         </w:rPr>
       </w:pPr>
-      <w:hyperlink w:anchor="_Toc42305115" w:history="1">
+      <w:hyperlink w:anchor="_Toc42490131" w:history="1">
         <w:r>
           <w:rPr>
             <w:rStyle w:val="Lienhypertexte"/>
@@ -18890,7 +18906,7 @@
             <w:noProof/>
             <w:webHidden/>
           </w:rPr>
-          <w:instrText xml:space="preserve"> PAGEREF _Toc42305115 \h </w:instrText>
+          <w:instrText xml:space="preserve"> PAGEREF _Toc42490131 \h </w:instrText>
         </w:r>
         <w:r>
           <w:rPr>
@@ -18933,7 +18949,7 @@
           <w:lang w:eastAsia="fr-CH"/>
         </w:rPr>
       </w:pPr>
-      <w:hyperlink w:anchor="_Toc42305116" w:history="1">
+      <w:hyperlink w:anchor="_Toc42490132" w:history="1">
         <w:r>
           <w:rPr>
             <w:rStyle w:val="Lienhypertexte"/>
@@ -18960,7 +18976,7 @@
             <w:noProof/>
             <w:webHidden/>
           </w:rPr>
-          <w:instrText xml:space="preserve"> PAGEREF _Toc42305116 \h </w:instrText>
+          <w:instrText xml:space="preserve"> PAGEREF _Toc42490132 \h </w:instrText>
         </w:r>
         <w:r>
           <w:rPr>
@@ -19003,7 +19019,7 @@
           <w:lang w:eastAsia="fr-CH"/>
         </w:rPr>
       </w:pPr>
-      <w:hyperlink w:anchor="_Toc42305117" w:history="1">
+      <w:hyperlink w:anchor="_Toc42490133" w:history="1">
         <w:r>
           <w:rPr>
             <w:rStyle w:val="Lienhypertexte"/>
@@ -19030,7 +19046,7 @@
             <w:noProof/>
             <w:webHidden/>
           </w:rPr>
-          <w:instrText xml:space="preserve"> PAGEREF _Toc42305117 \h </w:instrText>
+          <w:instrText xml:space="preserve"> PAGEREF _Toc42490133 \h </w:instrText>
         </w:r>
         <w:r>
           <w:rPr>
@@ -19073,7 +19089,7 @@
           <w:lang w:eastAsia="fr-CH"/>
         </w:rPr>
       </w:pPr>
-      <w:hyperlink w:anchor="_Toc42305118" w:history="1">
+      <w:hyperlink w:anchor="_Toc42490134" w:history="1">
         <w:r>
           <w:rPr>
             <w:rStyle w:val="Lienhypertexte"/>
@@ -19100,7 +19116,7 @@
             <w:noProof/>
             <w:webHidden/>
           </w:rPr>
-          <w:instrText xml:space="preserve"> PAGEREF _Toc42305118 \h </w:instrText>
+          <w:instrText xml:space="preserve"> PAGEREF _Toc42490134 \h </w:instrText>
         </w:r>
         <w:r>
           <w:rPr>
@@ -19143,7 +19159,7 @@
           <w:lang w:eastAsia="fr-CH"/>
         </w:rPr>
       </w:pPr>
-      <w:hyperlink w:anchor="_Toc42305119" w:history="1">
+      <w:hyperlink w:anchor="_Toc42490135" w:history="1">
         <w:r>
           <w:rPr>
             <w:rStyle w:val="Lienhypertexte"/>
@@ -19170,7 +19186,7 @@
             <w:noProof/>
             <w:webHidden/>
           </w:rPr>
-          <w:instrText xml:space="preserve"> PAGEREF _Toc42305119 \h </w:instrText>
+          <w:instrText xml:space="preserve"> PAGEREF _Toc42490135 \h </w:instrText>
         </w:r>
         <w:r>
           <w:rPr>
@@ -19213,7 +19229,7 @@
           <w:lang w:eastAsia="fr-CH"/>
         </w:rPr>
       </w:pPr>
-      <w:hyperlink w:anchor="_Toc42305120" w:history="1">
+      <w:hyperlink w:anchor="_Toc42490136" w:history="1">
         <w:r>
           <w:rPr>
             <w:rStyle w:val="Lienhypertexte"/>
@@ -19240,7 +19256,7 @@
             <w:noProof/>
             <w:webHidden/>
           </w:rPr>
-          <w:instrText xml:space="preserve"> PAGEREF _Toc42305120 \h </w:instrText>
+          <w:instrText xml:space="preserve"> PAGEREF _Toc42490136 \h </w:instrText>
         </w:r>
         <w:r>
           <w:rPr>
@@ -19283,7 +19299,7 @@
           <w:lang w:eastAsia="fr-CH"/>
         </w:rPr>
       </w:pPr>
-      <w:hyperlink w:anchor="_Toc42305121" w:history="1">
+      <w:hyperlink w:anchor="_Toc42490137" w:history="1">
         <w:r>
           <w:rPr>
             <w:rStyle w:val="Lienhypertexte"/>
@@ -19310,7 +19326,7 @@
             <w:noProof/>
             <w:webHidden/>
           </w:rPr>
-          <w:instrText xml:space="preserve"> PAGEREF _Toc42305121 \h </w:instrText>
+          <w:instrText xml:space="preserve"> PAGEREF _Toc42490137 \h </w:instrText>
         </w:r>
         <w:r>
           <w:rPr>
@@ -19353,7 +19369,7 @@
           <w:lang w:eastAsia="fr-CH"/>
         </w:rPr>
       </w:pPr>
-      <w:hyperlink w:anchor="_Toc42305122" w:history="1">
+      <w:hyperlink w:anchor="_Toc42490138" w:history="1">
         <w:r>
           <w:rPr>
             <w:rStyle w:val="Lienhypertexte"/>
@@ -19380,7 +19396,7 @@
             <w:noProof/>
             <w:webHidden/>
           </w:rPr>
-          <w:instrText xml:space="preserve"> PAGEREF _Toc42305122 \h </w:instrText>
+          <w:instrText xml:space="preserve"> PAGEREF _Toc42490138 \h </w:instrText>
         </w:r>
         <w:r>
           <w:rPr>
@@ -19423,7 +19439,7 @@
           <w:lang w:eastAsia="fr-CH"/>
         </w:rPr>
       </w:pPr>
-      <w:hyperlink w:anchor="_Toc42305123" w:history="1">
+      <w:hyperlink w:anchor="_Toc42490139" w:history="1">
         <w:r>
           <w:rPr>
             <w:rStyle w:val="Lienhypertexte"/>
@@ -19450,7 +19466,7 @@
             <w:noProof/>
             <w:webHidden/>
           </w:rPr>
-          <w:instrText xml:space="preserve"> PAGEREF _Toc42305123 \h </w:instrText>
+          <w:instrText xml:space="preserve"> PAGEREF _Toc42490139 \h </w:instrText>
         </w:r>
         <w:r>
           <w:rPr>
@@ -19493,7 +19509,7 @@
           <w:lang w:eastAsia="fr-CH"/>
         </w:rPr>
       </w:pPr>
-      <w:hyperlink w:anchor="_Toc42305124" w:history="1">
+      <w:hyperlink w:anchor="_Toc42490140" w:history="1">
         <w:r>
           <w:rPr>
             <w:rStyle w:val="Lienhypertexte"/>
@@ -19520,7 +19536,7 @@
             <w:noProof/>
             <w:webHidden/>
           </w:rPr>
-          <w:instrText xml:space="preserve"> PAGEREF _Toc42305124 \h </w:instrText>
+          <w:instrText xml:space="preserve"> PAGEREF _Toc42490140 \h </w:instrText>
         </w:r>
         <w:r>
           <w:rPr>
@@ -19563,7 +19579,7 @@
           <w:lang w:eastAsia="fr-CH"/>
         </w:rPr>
       </w:pPr>
-      <w:hyperlink w:anchor="_Toc42305125" w:history="1">
+      <w:hyperlink w:anchor="_Toc42490141" w:history="1">
         <w:r>
           <w:rPr>
             <w:rStyle w:val="Lienhypertexte"/>
@@ -19590,7 +19606,7 @@
             <w:noProof/>
             <w:webHidden/>
           </w:rPr>
-          <w:instrText xml:space="preserve"> PAGEREF _Toc42305125 \h </w:instrText>
+          <w:instrText xml:space="preserve"> PAGEREF _Toc42490141 \h </w:instrText>
         </w:r>
         <w:r>
           <w:rPr>
@@ -19633,7 +19649,7 @@
           <w:lang w:eastAsia="fr-CH"/>
         </w:rPr>
       </w:pPr>
-      <w:hyperlink w:anchor="_Toc42305126" w:history="1">
+      <w:hyperlink w:anchor="_Toc42490142" w:history="1">
         <w:r>
           <w:rPr>
             <w:rStyle w:val="Lienhypertexte"/>
@@ -19660,7 +19676,7 @@
             <w:noProof/>
             <w:webHidden/>
           </w:rPr>
-          <w:instrText xml:space="preserve"> PAGEREF _Toc42305126 \h </w:instrText>
+          <w:instrText xml:space="preserve"> PAGEREF _Toc42490142 \h </w:instrText>
         </w:r>
         <w:r>
           <w:rPr>
@@ -19703,7 +19719,7 @@
           <w:lang w:eastAsia="fr-CH"/>
         </w:rPr>
       </w:pPr>
-      <w:hyperlink w:anchor="_Toc42305127" w:history="1">
+      <w:hyperlink w:anchor="_Toc42490143" w:history="1">
         <w:r>
           <w:rPr>
             <w:rStyle w:val="Lienhypertexte"/>
@@ -19730,7 +19746,7 @@
             <w:noProof/>
             <w:webHidden/>
           </w:rPr>
-          <w:instrText xml:space="preserve"> PAGEREF _Toc42305127 \h </w:instrText>
+          <w:instrText xml:space="preserve"> PAGEREF _Toc42490143 \h </w:instrText>
         </w:r>
         <w:r>
           <w:rPr>
@@ -19773,7 +19789,7 @@
           <w:lang w:eastAsia="fr-CH"/>
         </w:rPr>
       </w:pPr>
-      <w:hyperlink w:anchor="_Toc42305128" w:history="1">
+      <w:hyperlink w:anchor="_Toc42490144" w:history="1">
         <w:r>
           <w:rPr>
             <w:rStyle w:val="Lienhypertexte"/>
@@ -19800,7 +19816,7 @@
             <w:noProof/>
             <w:webHidden/>
           </w:rPr>
-          <w:instrText xml:space="preserve"> PAGEREF _Toc42305128 \h </w:instrText>
+          <w:instrText xml:space="preserve"> PAGEREF _Toc42490144 \h </w:instrText>
         </w:r>
         <w:r>
           <w:rPr>
@@ -19843,7 +19859,7 @@
           <w:lang w:eastAsia="fr-CH"/>
         </w:rPr>
       </w:pPr>
-      <w:hyperlink w:anchor="_Toc42305129" w:history="1">
+      <w:hyperlink w:anchor="_Toc42490145" w:history="1">
         <w:r>
           <w:rPr>
             <w:rStyle w:val="Lienhypertexte"/>
@@ -19870,7 +19886,7 @@
             <w:noProof/>
             <w:webHidden/>
           </w:rPr>
-          <w:instrText xml:space="preserve"> PAGEREF _Toc42305129 \h </w:instrText>
+          <w:instrText xml:space="preserve"> PAGEREF _Toc42490145 \h </w:instrText>
         </w:r>
         <w:r>
           <w:rPr>
@@ -19913,7 +19929,7 @@
           <w:lang w:eastAsia="fr-CH"/>
         </w:rPr>
       </w:pPr>
-      <w:hyperlink w:anchor="_Toc42305130" w:history="1">
+      <w:hyperlink w:anchor="_Toc42490146" w:history="1">
         <w:r>
           <w:rPr>
             <w:rStyle w:val="Lienhypertexte"/>
@@ -19940,7 +19956,7 @@
             <w:noProof/>
             <w:webHidden/>
           </w:rPr>
-          <w:instrText xml:space="preserve"> PAGEREF _Toc42305130 \h </w:instrText>
+          <w:instrText xml:space="preserve"> PAGEREF _Toc42490146 \h </w:instrText>
         </w:r>
         <w:r>
           <w:rPr>
@@ -19983,7 +19999,7 @@
           <w:lang w:eastAsia="fr-CH"/>
         </w:rPr>
       </w:pPr>
-      <w:hyperlink w:anchor="_Toc42305131" w:history="1">
+      <w:hyperlink w:anchor="_Toc42490147" w:history="1">
         <w:r>
           <w:rPr>
             <w:rStyle w:val="Lienhypertexte"/>
@@ -20010,7 +20026,7 @@
             <w:noProof/>
             <w:webHidden/>
           </w:rPr>
-          <w:instrText xml:space="preserve"> PAGEREF _Toc42305131 \h </w:instrText>
+          <w:instrText xml:space="preserve"> PAGEREF _Toc42490147 \h </w:instrText>
         </w:r>
         <w:r>
           <w:rPr>
@@ -20053,7 +20069,7 @@
           <w:lang w:eastAsia="fr-CH"/>
         </w:rPr>
       </w:pPr>
-      <w:hyperlink w:anchor="_Toc42305132" w:history="1">
+      <w:hyperlink w:anchor="_Toc42490148" w:history="1">
         <w:r>
           <w:rPr>
             <w:rStyle w:val="Lienhypertexte"/>
@@ -20080,7 +20096,7 @@
             <w:noProof/>
             <w:webHidden/>
           </w:rPr>
-          <w:instrText xml:space="preserve"> PAGEREF _Toc42305132 \h </w:instrText>
+          <w:instrText xml:space="preserve"> PAGEREF _Toc42490148 \h </w:instrText>
         </w:r>
         <w:r>
           <w:rPr>
@@ -20123,7 +20139,7 @@
           <w:lang w:eastAsia="fr-CH"/>
         </w:rPr>
       </w:pPr>
-      <w:hyperlink w:anchor="_Toc42305133" w:history="1">
+      <w:hyperlink w:anchor="_Toc42490149" w:history="1">
         <w:r>
           <w:rPr>
             <w:rStyle w:val="Lienhypertexte"/>
@@ -20150,7 +20166,7 @@
             <w:noProof/>
             <w:webHidden/>
           </w:rPr>
-          <w:instrText xml:space="preserve"> PAGEREF _Toc42305133 \h </w:instrText>
+          <w:instrText xml:space="preserve"> PAGEREF _Toc42490149 \h </w:instrText>
         </w:r>
         <w:r>
           <w:rPr>
@@ -20193,7 +20209,7 @@
           <w:lang w:eastAsia="fr-CH"/>
         </w:rPr>
       </w:pPr>
-      <w:hyperlink w:anchor="_Toc42305134" w:history="1">
+      <w:hyperlink w:anchor="_Toc42490150" w:history="1">
         <w:r>
           <w:rPr>
             <w:rStyle w:val="Lienhypertexte"/>
@@ -20220,7 +20236,7 @@
             <w:noProof/>
             <w:webHidden/>
           </w:rPr>
-          <w:instrText xml:space="preserve"> PAGEREF _Toc42305134 \h </w:instrText>
+          <w:instrText xml:space="preserve"> PAGEREF _Toc42490150 \h </w:instrText>
         </w:r>
         <w:r>
           <w:rPr>
@@ -20263,7 +20279,7 @@
           <w:lang w:eastAsia="fr-CH"/>
         </w:rPr>
       </w:pPr>
-      <w:hyperlink w:anchor="_Toc42305135" w:history="1">
+      <w:hyperlink w:anchor="_Toc42490151" w:history="1">
         <w:r>
           <w:rPr>
             <w:rStyle w:val="Lienhypertexte"/>
@@ -20290,7 +20306,7 @@
             <w:noProof/>
             <w:webHidden/>
           </w:rPr>
-          <w:instrText xml:space="preserve"> PAGEREF _Toc42305135 \h </w:instrText>
+          <w:instrText xml:space="preserve"> PAGEREF _Toc42490151 \h </w:instrText>
         </w:r>
         <w:r>
           <w:rPr>
@@ -20333,7 +20349,7 @@
           <w:lang w:eastAsia="fr-CH"/>
         </w:rPr>
       </w:pPr>
-      <w:hyperlink w:anchor="_Toc42305136" w:history="1">
+      <w:hyperlink w:anchor="_Toc42490152" w:history="1">
         <w:r>
           <w:rPr>
             <w:rStyle w:val="Lienhypertexte"/>
@@ -20360,7 +20376,7 @@
             <w:noProof/>
             <w:webHidden/>
           </w:rPr>
-          <w:instrText xml:space="preserve"> PAGEREF _Toc42305136 \h </w:instrText>
+          <w:instrText xml:space="preserve"> PAGEREF _Toc42490152 \h </w:instrText>
         </w:r>
         <w:r>
           <w:rPr>
@@ -20403,7 +20419,7 @@
           <w:lang w:eastAsia="fr-CH"/>
         </w:rPr>
       </w:pPr>
-      <w:hyperlink w:anchor="_Toc42305137" w:history="1">
+      <w:hyperlink w:anchor="_Toc42490153" w:history="1">
         <w:r>
           <w:rPr>
             <w:rStyle w:val="Lienhypertexte"/>
@@ -20430,7 +20446,7 @@
             <w:noProof/>
             <w:webHidden/>
           </w:rPr>
-          <w:instrText xml:space="preserve"> PAGEREF _Toc42305137 \h </w:instrText>
+          <w:instrText xml:space="preserve"> PAGEREF _Toc42490153 \h </w:instrText>
         </w:r>
         <w:r>
           <w:rPr>
@@ -20473,7 +20489,7 @@
           <w:lang w:eastAsia="fr-CH"/>
         </w:rPr>
       </w:pPr>
-      <w:hyperlink w:anchor="_Toc42305138" w:history="1">
+      <w:hyperlink w:anchor="_Toc42490154" w:history="1">
         <w:r>
           <w:rPr>
             <w:rStyle w:val="Lienhypertexte"/>
@@ -20500,7 +20516,7 @@
             <w:noProof/>
             <w:webHidden/>
           </w:rPr>
-          <w:instrText xml:space="preserve"> PAGEREF _Toc42305138 \h </w:instrText>
+          <w:instrText xml:space="preserve"> PAGEREF _Toc42490154 \h </w:instrText>
         </w:r>
         <w:r>
           <w:rPr>
@@ -20535,6 +20551,16 @@
       <w:r>
         <w:fldChar w:fldCharType="end"/>
       </w:r>
+    </w:p>
+    <w:p>
+      <w:pPr>
+        <w:pStyle w:val="Titre1"/>
+      </w:pPr>
+      <w:bookmarkStart w:id="267" w:name="_Toc42490117"/>
+      <w:r>
+        <w:t>Annexes</w:t>
+      </w:r>
+      <w:bookmarkEnd w:id="267"/>
     </w:p>
     <w:sectPr>
       <w:headerReference w:type="default" r:id="rId53"/>
@@ -20728,7 +20754,7 @@
       <w:rPr>
         <w:noProof/>
       </w:rPr>
-      <w:t>06.06.2020</w:t>
+      <w:t>08.06.2020</w:t>
     </w:r>
     <w:r>
       <w:fldChar w:fldCharType="end"/>
@@ -24119,7 +24145,7 @@
 </file>
 
 <file path=customXml/itemProps2.xml><?xml version="1.0" encoding="utf-8"?>
-<ds:datastoreItem xmlns:ds="http://schemas.openxmlformats.org/officeDocument/2006/customXml" ds:itemID="{E195B917-3490-4BE7-8E35-45B65D11B0BA}">
+<ds:datastoreItem xmlns:ds="http://schemas.openxmlformats.org/officeDocument/2006/customXml" ds:itemID="{0E5D0AE9-D46A-449E-860D-0EBDA83FFBA7}">
   <ds:schemaRefs>
     <ds:schemaRef ds:uri="http://schemas.openxmlformats.org/officeDocument/2006/bibliography"/>
   </ds:schemaRefs>

</xml_diff>